<commit_message>
Menambahkan nama anggota kelompok
</commit_message>
<xml_diff>
--- a/Tugas2.docx
+++ b/Tugas2.docx
@@ -39,6 +39,61 @@
       </w:r>
     </w:p>
     <w:p/>
+    <w:p>
+      <w:r>
+        <w:t xml:space="preserve">Nama </w:t>
+      </w:r>
+      <w:proofErr w:type="spellStart"/>
+      <w:r>
+        <w:t>Anggota</w:t>
+      </w:r>
+      <w:proofErr w:type="spellEnd"/>
+      <w:r>
+        <w:t xml:space="preserve"> </w:t>
+      </w:r>
+      <w:proofErr w:type="spellStart"/>
+      <w:r>
+        <w:t>Kelompok</w:t>
+      </w:r>
+      <w:proofErr w:type="spellEnd"/>
+      <w:r>
+        <w:t>:</w:t>
+      </w:r>
+    </w:p>
+    <w:p>
+      <w:pPr>
+        <w:rPr>
+          <w:lang w:val="id"/>
+        </w:rPr>
+      </w:pPr>
+      <w:r>
+        <w:rPr>
+          <w:lang w:val="id"/>
+        </w:rPr>
+        <w:t xml:space="preserve">1. Johanes Chandra ( 211110820 ) </w:t>
+      </w:r>
+    </w:p>
+    <w:p>
+      <w:pPr>
+        <w:rPr>
+          <w:lang w:val="id"/>
+        </w:rPr>
+      </w:pPr>
+      <w:r>
+        <w:rPr>
+          <w:lang w:val="id"/>
+        </w:rPr>
+        <w:t>2. Gilbert ( 211110002 )</w:t>
+      </w:r>
+    </w:p>
+    <w:p>
+      <w:r>
+        <w:rPr>
+          <w:lang w:val="id"/>
+        </w:rPr>
+        <w:t>3. Alpin Anderson Nainggolan ( 211110015 )</w:t>
+      </w:r>
+    </w:p>
     <w:sectPr>
       <w:pgSz w:w="12240" w:h="15840"/>
       <w:pgMar w:top="1440" w:right="1440" w:bottom="1440" w:left="1440" w:header="720" w:footer="720" w:gutter="0"/>
@@ -453,7 +508,6 @@
   <w:style w:type="character" w:default="1" w:styleId="DefaultParagraphFont">
     <w:name w:val="Default Paragraph Font"/>
     <w:uiPriority w:val="1"/>
-    <w:semiHidden/>
     <w:unhideWhenUsed/>
   </w:style>
   <w:style w:type="table" w:default="1" w:styleId="TableNormal">

</xml_diff>

<commit_message>
Menambahkan tabel product backlog pada tugas uts
</commit_message>
<xml_diff>
--- a/Tugas2.docx
+++ b/Tugas2.docx
@@ -119,6 +119,7 @@
         <w:t xml:space="preserve"> </w:t>
       </w:r>
       <w:proofErr w:type="spellStart"/>
+      <w:proofErr w:type="gramStart"/>
       <w:r>
         <w:t>Pengerjaan</w:t>
       </w:r>
@@ -132,6 +133,7 @@
       <w:r>
         <w:t>:</w:t>
       </w:r>
+      <w:proofErr w:type="gramEnd"/>
       <w:r>
         <w:rPr>
           <w:spacing w:val="-1"/>
@@ -144,6 +146,1576 @@
       </w:r>
       <w:proofErr w:type="spellEnd"/>
     </w:p>
+    <w:p/>
+    <w:p>
+      <w:pPr>
+        <w:rPr>
+          <w:lang w:val="id"/>
+        </w:rPr>
+      </w:pPr>
+      <w:r>
+        <w:rPr>
+          <w:lang w:val="id"/>
+        </w:rPr>
+        <w:t>Tabel Product Backlog</w:t>
+      </w:r>
+    </w:p>
+    <w:tbl>
+      <w:tblPr>
+        <w:tblpPr w:leftFromText="180" w:rightFromText="180" w:vertAnchor="text" w:horzAnchor="margin" w:tblpXSpec="center" w:tblpY="241"/>
+        <w:tblW w:w="11104" w:type="dxa"/>
+        <w:tblBorders>
+          <w:top w:val="single" w:sz="4" w:space="0" w:color="000000"/>
+          <w:left w:val="single" w:sz="4" w:space="0" w:color="000000"/>
+          <w:bottom w:val="single" w:sz="4" w:space="0" w:color="000000"/>
+          <w:right w:val="single" w:sz="4" w:space="0" w:color="000000"/>
+          <w:insideH w:val="single" w:sz="4" w:space="0" w:color="000000"/>
+          <w:insideV w:val="single" w:sz="4" w:space="0" w:color="000000"/>
+        </w:tblBorders>
+        <w:tblLayout w:type="fixed"/>
+        <w:tblCellMar>
+          <w:left w:w="0" w:type="dxa"/>
+          <w:right w:w="0" w:type="dxa"/>
+        </w:tblCellMar>
+        <w:tblLook w:val="01E0" w:firstRow="1" w:lastRow="1" w:firstColumn="1" w:lastColumn="1" w:noHBand="0" w:noVBand="0"/>
+      </w:tblPr>
+      <w:tblGrid>
+        <w:gridCol w:w="552"/>
+        <w:gridCol w:w="752"/>
+        <w:gridCol w:w="550"/>
+        <w:gridCol w:w="1176"/>
+        <w:gridCol w:w="2062"/>
+        <w:gridCol w:w="3606"/>
+        <w:gridCol w:w="1234"/>
+        <w:gridCol w:w="1172"/>
+      </w:tblGrid>
+      <w:tr>
+        <w:trPr>
+          <w:trHeight w:val="268"/>
+        </w:trPr>
+        <w:tc>
+          <w:tcPr>
+            <w:tcW w:w="552" w:type="dxa"/>
+            <w:shd w:val="clear" w:color="auto" w:fill="EC7C30"/>
+          </w:tcPr>
+          <w:p>
+            <w:pPr>
+              <w:rPr>
+                <w:lang w:val="id"/>
+              </w:rPr>
+            </w:pPr>
+            <w:r>
+              <w:rPr>
+                <w:lang w:val="id"/>
+              </w:rPr>
+              <w:t>ID</w:t>
+            </w:r>
+          </w:p>
+        </w:tc>
+        <w:tc>
+          <w:tcPr>
+            <w:tcW w:w="1302" w:type="dxa"/>
+            <w:gridSpan w:val="2"/>
+            <w:shd w:val="clear" w:color="auto" w:fill="EC7C30"/>
+          </w:tcPr>
+          <w:p>
+            <w:pPr>
+              <w:rPr>
+                <w:lang w:val="id"/>
+              </w:rPr>
+            </w:pPr>
+            <w:r>
+              <w:rPr>
+                <w:lang w:val="id"/>
+              </w:rPr>
+              <w:t>Nama Epic</w:t>
+            </w:r>
+          </w:p>
+        </w:tc>
+        <w:tc>
+          <w:tcPr>
+            <w:tcW w:w="1176" w:type="dxa"/>
+            <w:shd w:val="clear" w:color="auto" w:fill="EC7C30"/>
+          </w:tcPr>
+          <w:p>
+            <w:pPr>
+              <w:rPr>
+                <w:lang w:val="id"/>
+              </w:rPr>
+            </w:pPr>
+            <w:r>
+              <w:rPr>
+                <w:lang w:val="id"/>
+              </w:rPr>
+              <w:t>As A..</w:t>
+            </w:r>
+          </w:p>
+        </w:tc>
+        <w:tc>
+          <w:tcPr>
+            <w:tcW w:w="2062" w:type="dxa"/>
+            <w:shd w:val="clear" w:color="auto" w:fill="EC7C30"/>
+          </w:tcPr>
+          <w:p>
+            <w:pPr>
+              <w:rPr>
+                <w:lang w:val="id"/>
+              </w:rPr>
+            </w:pPr>
+            <w:r>
+              <w:rPr>
+                <w:lang w:val="id"/>
+              </w:rPr>
+              <w:t>I WANT TO ...</w:t>
+            </w:r>
+          </w:p>
+        </w:tc>
+        <w:tc>
+          <w:tcPr>
+            <w:tcW w:w="3606" w:type="dxa"/>
+            <w:shd w:val="clear" w:color="auto" w:fill="EC7C30"/>
+          </w:tcPr>
+          <w:p>
+            <w:pPr>
+              <w:rPr>
+                <w:lang w:val="id"/>
+              </w:rPr>
+            </w:pPr>
+            <w:r>
+              <w:rPr>
+                <w:lang w:val="id"/>
+              </w:rPr>
+              <w:t>SO THAT ...</w:t>
+            </w:r>
+          </w:p>
+        </w:tc>
+        <w:tc>
+          <w:tcPr>
+            <w:tcW w:w="1234" w:type="dxa"/>
+            <w:shd w:val="clear" w:color="auto" w:fill="EC7C30"/>
+          </w:tcPr>
+          <w:p>
+            <w:pPr>
+              <w:rPr>
+                <w:lang w:val="id"/>
+              </w:rPr>
+            </w:pPr>
+            <w:r>
+              <w:rPr>
+                <w:lang w:val="id"/>
+              </w:rPr>
+              <w:t>PRIORITY</w:t>
+            </w:r>
+          </w:p>
+        </w:tc>
+        <w:tc>
+          <w:tcPr>
+            <w:tcW w:w="1172" w:type="dxa"/>
+            <w:shd w:val="clear" w:color="auto" w:fill="EC7C30"/>
+          </w:tcPr>
+          <w:p>
+            <w:pPr>
+              <w:rPr>
+                <w:lang w:val="id"/>
+              </w:rPr>
+            </w:pPr>
+            <w:r>
+              <w:rPr>
+                <w:lang w:val="id"/>
+              </w:rPr>
+              <w:t>Estimation</w:t>
+            </w:r>
+          </w:p>
+        </w:tc>
+      </w:tr>
+      <w:tr>
+        <w:trPr>
+          <w:trHeight w:val="806"/>
+        </w:trPr>
+        <w:tc>
+          <w:tcPr>
+            <w:tcW w:w="552" w:type="dxa"/>
+          </w:tcPr>
+          <w:p>
+            <w:pPr>
+              <w:rPr>
+                <w:lang w:val="id"/>
+              </w:rPr>
+            </w:pPr>
+            <w:r>
+              <w:rPr>
+                <w:lang w:val="id"/>
+              </w:rPr>
+              <w:t>101</w:t>
+            </w:r>
+          </w:p>
+        </w:tc>
+        <w:tc>
+          <w:tcPr>
+            <w:tcW w:w="1302" w:type="dxa"/>
+            <w:gridSpan w:val="2"/>
+            <w:vMerge w:val="restart"/>
+          </w:tcPr>
+          <w:p>
+            <w:pPr>
+              <w:rPr>
+                <w:lang w:val="id"/>
+              </w:rPr>
+            </w:pPr>
+          </w:p>
+          <w:p>
+            <w:pPr>
+              <w:rPr>
+                <w:lang w:val="id"/>
+              </w:rPr>
+            </w:pPr>
+          </w:p>
+          <w:p>
+            <w:pPr>
+              <w:rPr>
+                <w:lang w:val="id"/>
+              </w:rPr>
+            </w:pPr>
+          </w:p>
+          <w:p>
+            <w:pPr>
+              <w:rPr>
+                <w:lang w:val="id"/>
+              </w:rPr>
+            </w:pPr>
+            <w:r>
+              <w:rPr>
+                <w:lang w:val="id"/>
+              </w:rPr>
+              <w:t>Manajemen akun</w:t>
+            </w:r>
+          </w:p>
+        </w:tc>
+        <w:tc>
+          <w:tcPr>
+            <w:tcW w:w="1176" w:type="dxa"/>
+          </w:tcPr>
+          <w:p>
+            <w:pPr>
+              <w:rPr>
+                <w:lang w:val="id"/>
+              </w:rPr>
+            </w:pPr>
+            <w:r>
+              <w:rPr>
+                <w:lang w:val="id"/>
+              </w:rPr>
+              <w:t>Pembaca Berita</w:t>
+            </w:r>
+          </w:p>
+        </w:tc>
+        <w:tc>
+          <w:tcPr>
+            <w:tcW w:w="2062" w:type="dxa"/>
+          </w:tcPr>
+          <w:p>
+            <w:pPr>
+              <w:rPr>
+                <w:lang w:val="id"/>
+              </w:rPr>
+            </w:pPr>
+            <w:r>
+              <w:rPr>
+                <w:lang w:val="id"/>
+              </w:rPr>
+              <w:t>Dapat melakukan register akun</w:t>
+            </w:r>
+          </w:p>
+        </w:tc>
+        <w:tc>
+          <w:tcPr>
+            <w:tcW w:w="3606" w:type="dxa"/>
+          </w:tcPr>
+          <w:p>
+            <w:pPr>
+              <w:rPr>
+                <w:lang w:val="id"/>
+              </w:rPr>
+            </w:pPr>
+            <w:r>
+              <w:rPr>
+                <w:lang w:val="id"/>
+              </w:rPr>
+              <w:t>Saya tidak akan kehilangan akun dan</w:t>
+            </w:r>
+          </w:p>
+          <w:p>
+            <w:pPr>
+              <w:rPr>
+                <w:lang w:val="id"/>
+              </w:rPr>
+            </w:pPr>
+            <w:r>
+              <w:rPr>
+                <w:lang w:val="id"/>
+              </w:rPr>
+              <w:t>dataa saya di aplikasi jika melakukan register</w:t>
+            </w:r>
+          </w:p>
+        </w:tc>
+        <w:tc>
+          <w:tcPr>
+            <w:tcW w:w="1234" w:type="dxa"/>
+            <w:shd w:val="clear" w:color="auto" w:fill="006FC0"/>
+          </w:tcPr>
+          <w:p>
+            <w:pPr>
+              <w:rPr>
+                <w:lang w:val="id"/>
+              </w:rPr>
+            </w:pPr>
+          </w:p>
+          <w:p>
+            <w:pPr>
+              <w:rPr>
+                <w:lang w:val="id"/>
+              </w:rPr>
+            </w:pPr>
+            <w:r>
+              <w:rPr>
+                <w:lang w:val="id"/>
+              </w:rPr>
+              <w:t>LOW</w:t>
+            </w:r>
+          </w:p>
+        </w:tc>
+        <w:tc>
+          <w:tcPr>
+            <w:tcW w:w="1172" w:type="dxa"/>
+          </w:tcPr>
+          <w:p>
+            <w:pPr>
+              <w:rPr>
+                <w:lang w:val="id"/>
+              </w:rPr>
+            </w:pPr>
+          </w:p>
+          <w:p>
+            <w:pPr>
+              <w:rPr>
+                <w:lang w:val="id"/>
+              </w:rPr>
+            </w:pPr>
+            <w:r>
+              <w:rPr>
+                <w:lang w:val="id"/>
+              </w:rPr>
+              <w:t>5</w:t>
+            </w:r>
+          </w:p>
+        </w:tc>
+      </w:tr>
+      <w:tr>
+        <w:trPr>
+          <w:trHeight w:val="803"/>
+        </w:trPr>
+        <w:tc>
+          <w:tcPr>
+            <w:tcW w:w="552" w:type="dxa"/>
+          </w:tcPr>
+          <w:p>
+            <w:pPr>
+              <w:rPr>
+                <w:lang w:val="id"/>
+              </w:rPr>
+            </w:pPr>
+            <w:r>
+              <w:rPr>
+                <w:lang w:val="id"/>
+              </w:rPr>
+              <w:t>102</w:t>
+            </w:r>
+          </w:p>
+        </w:tc>
+        <w:tc>
+          <w:tcPr>
+            <w:tcW w:w="1302" w:type="dxa"/>
+            <w:gridSpan w:val="2"/>
+            <w:vMerge/>
+            <w:tcBorders>
+              <w:top w:val="nil"/>
+            </w:tcBorders>
+          </w:tcPr>
+          <w:p>
+            <w:pPr>
+              <w:rPr>
+                <w:lang w:val="id"/>
+              </w:rPr>
+            </w:pPr>
+          </w:p>
+        </w:tc>
+        <w:tc>
+          <w:tcPr>
+            <w:tcW w:w="1176" w:type="dxa"/>
+          </w:tcPr>
+          <w:p>
+            <w:pPr>
+              <w:rPr>
+                <w:lang w:val="id"/>
+              </w:rPr>
+            </w:pPr>
+            <w:r>
+              <w:rPr>
+                <w:lang w:val="id"/>
+              </w:rPr>
+              <w:t>Pembaca Berita</w:t>
+            </w:r>
+          </w:p>
+        </w:tc>
+        <w:tc>
+          <w:tcPr>
+            <w:tcW w:w="2062" w:type="dxa"/>
+          </w:tcPr>
+          <w:p>
+            <w:pPr>
+              <w:rPr>
+                <w:lang w:val="id"/>
+              </w:rPr>
+            </w:pPr>
+            <w:r>
+              <w:rPr>
+                <w:lang w:val="id"/>
+              </w:rPr>
+              <w:t>Dapat melakukan login akun</w:t>
+            </w:r>
+          </w:p>
+        </w:tc>
+        <w:tc>
+          <w:tcPr>
+            <w:tcW w:w="3606" w:type="dxa"/>
+          </w:tcPr>
+          <w:p>
+            <w:pPr>
+              <w:rPr>
+                <w:lang w:val="id"/>
+              </w:rPr>
+            </w:pPr>
+            <w:r>
+              <w:rPr>
+                <w:lang w:val="id"/>
+              </w:rPr>
+              <w:t>Saya bisa langsung masuk ke aplikasi setelah login agar tidak perlu</w:t>
+            </w:r>
+          </w:p>
+          <w:p>
+            <w:pPr>
+              <w:rPr>
+                <w:lang w:val="id"/>
+              </w:rPr>
+            </w:pPr>
+            <w:r>
+              <w:rPr>
+                <w:lang w:val="id"/>
+              </w:rPr>
+              <w:t>melakukan register akun lagi</w:t>
+            </w:r>
+          </w:p>
+        </w:tc>
+        <w:tc>
+          <w:tcPr>
+            <w:tcW w:w="1234" w:type="dxa"/>
+            <w:shd w:val="clear" w:color="auto" w:fill="006FC0"/>
+          </w:tcPr>
+          <w:p>
+            <w:pPr>
+              <w:rPr>
+                <w:lang w:val="id"/>
+              </w:rPr>
+            </w:pPr>
+          </w:p>
+          <w:p>
+            <w:pPr>
+              <w:rPr>
+                <w:lang w:val="id"/>
+              </w:rPr>
+            </w:pPr>
+            <w:r>
+              <w:rPr>
+                <w:lang w:val="id"/>
+              </w:rPr>
+              <w:t>LOW</w:t>
+            </w:r>
+          </w:p>
+        </w:tc>
+        <w:tc>
+          <w:tcPr>
+            <w:tcW w:w="1172" w:type="dxa"/>
+          </w:tcPr>
+          <w:p>
+            <w:pPr>
+              <w:rPr>
+                <w:lang w:val="id"/>
+              </w:rPr>
+            </w:pPr>
+          </w:p>
+          <w:p>
+            <w:pPr>
+              <w:rPr>
+                <w:lang w:val="id"/>
+              </w:rPr>
+            </w:pPr>
+            <w:r>
+              <w:rPr>
+                <w:lang w:val="id"/>
+              </w:rPr>
+              <w:t>5</w:t>
+            </w:r>
+          </w:p>
+        </w:tc>
+      </w:tr>
+      <w:tr>
+        <w:trPr>
+          <w:trHeight w:val="803"/>
+        </w:trPr>
+        <w:tc>
+          <w:tcPr>
+            <w:tcW w:w="552" w:type="dxa"/>
+          </w:tcPr>
+          <w:p>
+            <w:pPr>
+              <w:rPr>
+                <w:lang w:val="id"/>
+              </w:rPr>
+            </w:pPr>
+            <w:r>
+              <w:rPr>
+                <w:lang w:val="id"/>
+              </w:rPr>
+              <w:t>103</w:t>
+            </w:r>
+          </w:p>
+        </w:tc>
+        <w:tc>
+          <w:tcPr>
+            <w:tcW w:w="1302" w:type="dxa"/>
+            <w:gridSpan w:val="2"/>
+            <w:vMerge/>
+            <w:tcBorders>
+              <w:top w:val="nil"/>
+            </w:tcBorders>
+          </w:tcPr>
+          <w:p>
+            <w:pPr>
+              <w:rPr>
+                <w:lang w:val="id"/>
+              </w:rPr>
+            </w:pPr>
+          </w:p>
+        </w:tc>
+        <w:tc>
+          <w:tcPr>
+            <w:tcW w:w="1176" w:type="dxa"/>
+          </w:tcPr>
+          <w:p>
+            <w:pPr>
+              <w:rPr>
+                <w:lang w:val="id"/>
+              </w:rPr>
+            </w:pPr>
+            <w:r>
+              <w:rPr>
+                <w:lang w:val="id"/>
+              </w:rPr>
+              <w:t>Pembaca Berita</w:t>
+            </w:r>
+          </w:p>
+        </w:tc>
+        <w:tc>
+          <w:tcPr>
+            <w:tcW w:w="2062" w:type="dxa"/>
+          </w:tcPr>
+          <w:p>
+            <w:pPr>
+              <w:rPr>
+                <w:lang w:val="id"/>
+              </w:rPr>
+            </w:pPr>
+            <w:r>
+              <w:rPr>
+                <w:lang w:val="id"/>
+              </w:rPr>
+              <w:t>Dapat melakukan log out akun</w:t>
+            </w:r>
+          </w:p>
+        </w:tc>
+        <w:tc>
+          <w:tcPr>
+            <w:tcW w:w="3606" w:type="dxa"/>
+          </w:tcPr>
+          <w:p>
+            <w:pPr>
+              <w:rPr>
+                <w:lang w:val="id"/>
+              </w:rPr>
+            </w:pPr>
+            <w:r>
+              <w:rPr>
+                <w:lang w:val="id"/>
+              </w:rPr>
+              <w:t>Saya bisa melakukan logout akun agar bisa menambahkan akun atau</w:t>
+            </w:r>
+          </w:p>
+          <w:p>
+            <w:pPr>
+              <w:rPr>
+                <w:lang w:val="id"/>
+              </w:rPr>
+            </w:pPr>
+            <w:r>
+              <w:rPr>
+                <w:lang w:val="id"/>
+              </w:rPr>
+              <w:t>mengganti akun</w:t>
+            </w:r>
+          </w:p>
+        </w:tc>
+        <w:tc>
+          <w:tcPr>
+            <w:tcW w:w="1234" w:type="dxa"/>
+            <w:shd w:val="clear" w:color="auto" w:fill="4471C4"/>
+          </w:tcPr>
+          <w:p>
+            <w:pPr>
+              <w:rPr>
+                <w:lang w:val="id"/>
+              </w:rPr>
+            </w:pPr>
+          </w:p>
+          <w:p>
+            <w:pPr>
+              <w:rPr>
+                <w:lang w:val="id"/>
+              </w:rPr>
+            </w:pPr>
+            <w:r>
+              <w:rPr>
+                <w:lang w:val="id"/>
+              </w:rPr>
+              <w:t>LOW</w:t>
+            </w:r>
+          </w:p>
+        </w:tc>
+        <w:tc>
+          <w:tcPr>
+            <w:tcW w:w="1172" w:type="dxa"/>
+          </w:tcPr>
+          <w:p>
+            <w:pPr>
+              <w:rPr>
+                <w:lang w:val="id"/>
+              </w:rPr>
+            </w:pPr>
+          </w:p>
+          <w:p>
+            <w:pPr>
+              <w:rPr>
+                <w:lang w:val="id"/>
+              </w:rPr>
+            </w:pPr>
+            <w:r>
+              <w:rPr>
+                <w:lang w:val="id"/>
+              </w:rPr>
+              <w:t>5</w:t>
+            </w:r>
+          </w:p>
+        </w:tc>
+      </w:tr>
+      <w:tr>
+        <w:trPr>
+          <w:trHeight w:val="950"/>
+        </w:trPr>
+        <w:tc>
+          <w:tcPr>
+            <w:tcW w:w="552" w:type="dxa"/>
+          </w:tcPr>
+          <w:p>
+            <w:pPr>
+              <w:rPr>
+                <w:lang w:val="id"/>
+              </w:rPr>
+            </w:pPr>
+            <w:r>
+              <w:rPr>
+                <w:lang w:val="id"/>
+              </w:rPr>
+              <w:t>104</w:t>
+            </w:r>
+          </w:p>
+        </w:tc>
+        <w:tc>
+          <w:tcPr>
+            <w:tcW w:w="1302" w:type="dxa"/>
+            <w:gridSpan w:val="2"/>
+            <w:vMerge w:val="restart"/>
+          </w:tcPr>
+          <w:p>
+            <w:pPr>
+              <w:rPr>
+                <w:lang w:val="id"/>
+              </w:rPr>
+            </w:pPr>
+          </w:p>
+          <w:p>
+            <w:pPr>
+              <w:rPr>
+                <w:lang w:val="id"/>
+              </w:rPr>
+            </w:pPr>
+          </w:p>
+          <w:p>
+            <w:pPr>
+              <w:rPr>
+                <w:lang w:val="id"/>
+              </w:rPr>
+            </w:pPr>
+          </w:p>
+          <w:p>
+            <w:pPr>
+              <w:rPr>
+                <w:lang w:val="id"/>
+              </w:rPr>
+            </w:pPr>
+          </w:p>
+          <w:p>
+            <w:pPr>
+              <w:rPr>
+                <w:lang w:val="id"/>
+              </w:rPr>
+            </w:pPr>
+          </w:p>
+          <w:p>
+            <w:pPr>
+              <w:rPr>
+                <w:lang w:val="id"/>
+              </w:rPr>
+            </w:pPr>
+          </w:p>
+          <w:p>
+            <w:pPr>
+              <w:rPr>
+                <w:lang w:val="id"/>
+              </w:rPr>
+            </w:pPr>
+            <w:r>
+              <w:rPr>
+                <w:lang w:val="id"/>
+              </w:rPr>
+              <w:t>Integrasi Layanan Berita</w:t>
+            </w:r>
+          </w:p>
+        </w:tc>
+        <w:tc>
+          <w:tcPr>
+            <w:tcW w:w="1176" w:type="dxa"/>
+          </w:tcPr>
+          <w:p>
+            <w:pPr>
+              <w:rPr>
+                <w:lang w:val="id"/>
+              </w:rPr>
+            </w:pPr>
+            <w:r>
+              <w:rPr>
+                <w:lang w:val="id"/>
+              </w:rPr>
+              <w:t>Pembaca Berita</w:t>
+            </w:r>
+          </w:p>
+        </w:tc>
+        <w:tc>
+          <w:tcPr>
+            <w:tcW w:w="2062" w:type="dxa"/>
+          </w:tcPr>
+          <w:p>
+            <w:pPr>
+              <w:rPr>
+                <w:lang w:val="id"/>
+              </w:rPr>
+            </w:pPr>
+            <w:r>
+              <w:rPr>
+                <w:lang w:val="id"/>
+              </w:rPr>
+              <w:t>Dapat melihat homepage berita</w:t>
+            </w:r>
+          </w:p>
+        </w:tc>
+        <w:tc>
+          <w:tcPr>
+            <w:tcW w:w="3606" w:type="dxa"/>
+          </w:tcPr>
+          <w:p>
+            <w:pPr>
+              <w:rPr>
+                <w:lang w:val="id"/>
+              </w:rPr>
+            </w:pPr>
+            <w:r>
+              <w:rPr>
+                <w:lang w:val="id"/>
+              </w:rPr>
+              <w:t>Saya dapat lebih mudah mencari berita</w:t>
+            </w:r>
+          </w:p>
+        </w:tc>
+        <w:tc>
+          <w:tcPr>
+            <w:tcW w:w="1234" w:type="dxa"/>
+            <w:shd w:val="clear" w:color="auto" w:fill="FFC000"/>
+          </w:tcPr>
+          <w:p>
+            <w:pPr>
+              <w:rPr>
+                <w:lang w:val="id"/>
+              </w:rPr>
+            </w:pPr>
+          </w:p>
+          <w:p>
+            <w:pPr>
+              <w:rPr>
+                <w:lang w:val="id"/>
+              </w:rPr>
+            </w:pPr>
+            <w:r>
+              <w:rPr>
+                <w:lang w:val="id"/>
+              </w:rPr>
+              <w:t>MEDIUM</w:t>
+            </w:r>
+          </w:p>
+        </w:tc>
+        <w:tc>
+          <w:tcPr>
+            <w:tcW w:w="1172" w:type="dxa"/>
+          </w:tcPr>
+          <w:p>
+            <w:pPr>
+              <w:rPr>
+                <w:lang w:val="id"/>
+              </w:rPr>
+            </w:pPr>
+          </w:p>
+          <w:p>
+            <w:pPr>
+              <w:rPr>
+                <w:lang w:val="id"/>
+              </w:rPr>
+            </w:pPr>
+            <w:r>
+              <w:rPr>
+                <w:lang w:val="id"/>
+              </w:rPr>
+              <w:t>8</w:t>
+            </w:r>
+          </w:p>
+        </w:tc>
+      </w:tr>
+      <w:tr>
+        <w:trPr>
+          <w:trHeight w:val="846"/>
+        </w:trPr>
+        <w:tc>
+          <w:tcPr>
+            <w:tcW w:w="552" w:type="dxa"/>
+          </w:tcPr>
+          <w:p>
+            <w:pPr>
+              <w:rPr>
+                <w:lang w:val="id"/>
+              </w:rPr>
+            </w:pPr>
+            <w:r>
+              <w:rPr>
+                <w:lang w:val="id"/>
+              </w:rPr>
+              <w:t>105</w:t>
+            </w:r>
+          </w:p>
+        </w:tc>
+        <w:tc>
+          <w:tcPr>
+            <w:tcW w:w="1302" w:type="dxa"/>
+            <w:gridSpan w:val="2"/>
+            <w:vMerge/>
+            <w:tcBorders>
+              <w:top w:val="nil"/>
+            </w:tcBorders>
+          </w:tcPr>
+          <w:p>
+            <w:pPr>
+              <w:rPr>
+                <w:lang w:val="id"/>
+              </w:rPr>
+            </w:pPr>
+          </w:p>
+        </w:tc>
+        <w:tc>
+          <w:tcPr>
+            <w:tcW w:w="1176" w:type="dxa"/>
+          </w:tcPr>
+          <w:p>
+            <w:pPr>
+              <w:rPr>
+                <w:lang w:val="id"/>
+              </w:rPr>
+            </w:pPr>
+            <w:r>
+              <w:rPr>
+                <w:lang w:val="id"/>
+              </w:rPr>
+              <w:t>Pembaca Berita</w:t>
+            </w:r>
+          </w:p>
+        </w:tc>
+        <w:tc>
+          <w:tcPr>
+            <w:tcW w:w="2062" w:type="dxa"/>
+          </w:tcPr>
+          <w:p>
+            <w:pPr>
+              <w:rPr>
+                <w:lang w:val="id"/>
+              </w:rPr>
+            </w:pPr>
+            <w:r>
+              <w:rPr>
+                <w:lang w:val="id"/>
+              </w:rPr>
+              <w:t>dapat melakukan pencarian berita</w:t>
+            </w:r>
+          </w:p>
+        </w:tc>
+        <w:tc>
+          <w:tcPr>
+            <w:tcW w:w="3606" w:type="dxa"/>
+          </w:tcPr>
+          <w:p>
+            <w:pPr>
+              <w:rPr>
+                <w:lang w:val="id"/>
+              </w:rPr>
+            </w:pPr>
+            <w:r>
+              <w:rPr>
+                <w:lang w:val="id"/>
+              </w:rPr>
+              <w:t>Saya dapat lebih mudah mencari berita yang akan saya baca</w:t>
+            </w:r>
+          </w:p>
+        </w:tc>
+        <w:tc>
+          <w:tcPr>
+            <w:tcW w:w="1234" w:type="dxa"/>
+            <w:shd w:val="clear" w:color="auto" w:fill="FFC000"/>
+          </w:tcPr>
+          <w:p>
+            <w:pPr>
+              <w:rPr>
+                <w:lang w:val="id"/>
+              </w:rPr>
+            </w:pPr>
+          </w:p>
+          <w:p>
+            <w:pPr>
+              <w:rPr>
+                <w:lang w:val="id"/>
+              </w:rPr>
+            </w:pPr>
+            <w:r>
+              <w:rPr>
+                <w:lang w:val="id"/>
+              </w:rPr>
+              <w:t>MEDIUM</w:t>
+            </w:r>
+          </w:p>
+        </w:tc>
+        <w:tc>
+          <w:tcPr>
+            <w:tcW w:w="1172" w:type="dxa"/>
+          </w:tcPr>
+          <w:p>
+            <w:pPr>
+              <w:rPr>
+                <w:lang w:val="id"/>
+              </w:rPr>
+            </w:pPr>
+          </w:p>
+          <w:p>
+            <w:pPr>
+              <w:rPr>
+                <w:lang w:val="id"/>
+              </w:rPr>
+            </w:pPr>
+            <w:r>
+              <w:rPr>
+                <w:lang w:val="id"/>
+              </w:rPr>
+              <w:t>8</w:t>
+            </w:r>
+          </w:p>
+        </w:tc>
+      </w:tr>
+      <w:tr>
+        <w:trPr>
+          <w:trHeight w:val="805"/>
+        </w:trPr>
+        <w:tc>
+          <w:tcPr>
+            <w:tcW w:w="552" w:type="dxa"/>
+          </w:tcPr>
+          <w:p>
+            <w:pPr>
+              <w:rPr>
+                <w:lang w:val="id"/>
+              </w:rPr>
+            </w:pPr>
+            <w:r>
+              <w:rPr>
+                <w:lang w:val="id"/>
+              </w:rPr>
+              <w:t>106</w:t>
+            </w:r>
+          </w:p>
+        </w:tc>
+        <w:tc>
+          <w:tcPr>
+            <w:tcW w:w="1302" w:type="dxa"/>
+            <w:gridSpan w:val="2"/>
+            <w:vMerge/>
+            <w:tcBorders>
+              <w:top w:val="nil"/>
+            </w:tcBorders>
+          </w:tcPr>
+          <w:p>
+            <w:pPr>
+              <w:rPr>
+                <w:lang w:val="id"/>
+              </w:rPr>
+            </w:pPr>
+          </w:p>
+        </w:tc>
+        <w:tc>
+          <w:tcPr>
+            <w:tcW w:w="1176" w:type="dxa"/>
+          </w:tcPr>
+          <w:p>
+            <w:pPr>
+              <w:rPr>
+                <w:lang w:val="id"/>
+              </w:rPr>
+            </w:pPr>
+            <w:r>
+              <w:rPr>
+                <w:lang w:val="id"/>
+              </w:rPr>
+              <w:t>Pembaca Berita</w:t>
+            </w:r>
+          </w:p>
+        </w:tc>
+        <w:tc>
+          <w:tcPr>
+            <w:tcW w:w="2062" w:type="dxa"/>
+          </w:tcPr>
+          <w:p>
+            <w:pPr>
+              <w:rPr>
+                <w:lang w:val="id"/>
+              </w:rPr>
+            </w:pPr>
+            <w:r>
+              <w:rPr>
+                <w:lang w:val="id"/>
+              </w:rPr>
+              <w:t>Dapat memilih category berita</w:t>
+            </w:r>
+          </w:p>
+        </w:tc>
+        <w:tc>
+          <w:tcPr>
+            <w:tcW w:w="3606" w:type="dxa"/>
+          </w:tcPr>
+          <w:p>
+            <w:pPr>
+              <w:rPr>
+                <w:lang w:val="id"/>
+              </w:rPr>
+            </w:pPr>
+            <w:r>
+              <w:rPr>
+                <w:lang w:val="id"/>
+              </w:rPr>
+              <w:t>Saya dapat lebih mudah memilih berita berdasarkan category</w:t>
+            </w:r>
+          </w:p>
+        </w:tc>
+        <w:tc>
+          <w:tcPr>
+            <w:tcW w:w="1234" w:type="dxa"/>
+            <w:shd w:val="clear" w:color="auto" w:fill="FF0000"/>
+          </w:tcPr>
+          <w:p>
+            <w:pPr>
+              <w:rPr>
+                <w:lang w:val="id"/>
+              </w:rPr>
+            </w:pPr>
+          </w:p>
+          <w:p>
+            <w:pPr>
+              <w:rPr>
+                <w:lang w:val="id"/>
+              </w:rPr>
+            </w:pPr>
+            <w:r>
+              <w:rPr>
+                <w:lang w:val="id"/>
+              </w:rPr>
+              <w:t>MEDIUM</w:t>
+            </w:r>
+          </w:p>
+        </w:tc>
+        <w:tc>
+          <w:tcPr>
+            <w:tcW w:w="1172" w:type="dxa"/>
+          </w:tcPr>
+          <w:p>
+            <w:pPr>
+              <w:rPr>
+                <w:lang w:val="id"/>
+              </w:rPr>
+            </w:pPr>
+          </w:p>
+          <w:p>
+            <w:pPr>
+              <w:rPr>
+                <w:lang w:val="id"/>
+              </w:rPr>
+            </w:pPr>
+            <w:r>
+              <w:rPr>
+                <w:lang w:val="id"/>
+              </w:rPr>
+              <w:t>13</w:t>
+            </w:r>
+          </w:p>
+        </w:tc>
+      </w:tr>
+      <w:tr>
+        <w:trPr>
+          <w:trHeight w:val="803"/>
+        </w:trPr>
+        <w:tc>
+          <w:tcPr>
+            <w:tcW w:w="552" w:type="dxa"/>
+          </w:tcPr>
+          <w:p>
+            <w:pPr>
+              <w:rPr>
+                <w:lang w:val="id"/>
+              </w:rPr>
+            </w:pPr>
+            <w:r>
+              <w:rPr>
+                <w:lang w:val="id"/>
+              </w:rPr>
+              <w:t>107</w:t>
+            </w:r>
+          </w:p>
+        </w:tc>
+        <w:tc>
+          <w:tcPr>
+            <w:tcW w:w="1302" w:type="dxa"/>
+            <w:gridSpan w:val="2"/>
+            <w:vMerge/>
+            <w:tcBorders>
+              <w:top w:val="nil"/>
+            </w:tcBorders>
+          </w:tcPr>
+          <w:p>
+            <w:pPr>
+              <w:rPr>
+                <w:lang w:val="id"/>
+              </w:rPr>
+            </w:pPr>
+          </w:p>
+        </w:tc>
+        <w:tc>
+          <w:tcPr>
+            <w:tcW w:w="1176" w:type="dxa"/>
+          </w:tcPr>
+          <w:p>
+            <w:pPr>
+              <w:rPr>
+                <w:lang w:val="id"/>
+              </w:rPr>
+            </w:pPr>
+            <w:r>
+              <w:rPr>
+                <w:lang w:val="id"/>
+              </w:rPr>
+              <w:t>Pembaca Berita</w:t>
+            </w:r>
+          </w:p>
+        </w:tc>
+        <w:tc>
+          <w:tcPr>
+            <w:tcW w:w="2062" w:type="dxa"/>
+          </w:tcPr>
+          <w:p>
+            <w:pPr>
+              <w:rPr>
+                <w:lang w:val="id"/>
+              </w:rPr>
+            </w:pPr>
+            <w:r>
+              <w:rPr>
+                <w:lang w:val="id"/>
+              </w:rPr>
+              <w:t>Dapat memilih berita yang sedang</w:t>
+            </w:r>
+          </w:p>
+          <w:p>
+            <w:pPr>
+              <w:rPr>
+                <w:lang w:val="id"/>
+              </w:rPr>
+            </w:pPr>
+            <w:r>
+              <w:rPr>
+                <w:lang w:val="id"/>
+              </w:rPr>
+              <w:t>trending</w:t>
+            </w:r>
+          </w:p>
+        </w:tc>
+        <w:tc>
+          <w:tcPr>
+            <w:tcW w:w="3606" w:type="dxa"/>
+          </w:tcPr>
+          <w:p>
+            <w:pPr>
+              <w:rPr>
+                <w:lang w:val="id"/>
+              </w:rPr>
+            </w:pPr>
+            <w:r>
+              <w:rPr>
+                <w:lang w:val="id"/>
+              </w:rPr>
+              <w:t>Saya dapat dengan mudah membaca atau mencari berita yang sedang</w:t>
+            </w:r>
+          </w:p>
+          <w:p>
+            <w:pPr>
+              <w:rPr>
+                <w:lang w:val="id"/>
+              </w:rPr>
+            </w:pPr>
+            <w:r>
+              <w:rPr>
+                <w:lang w:val="id"/>
+              </w:rPr>
+              <w:t>trending</w:t>
+            </w:r>
+          </w:p>
+        </w:tc>
+        <w:tc>
+          <w:tcPr>
+            <w:tcW w:w="1234" w:type="dxa"/>
+            <w:shd w:val="clear" w:color="auto" w:fill="FF0000"/>
+          </w:tcPr>
+          <w:p>
+            <w:pPr>
+              <w:rPr>
+                <w:lang w:val="id"/>
+              </w:rPr>
+            </w:pPr>
+          </w:p>
+          <w:p>
+            <w:pPr>
+              <w:rPr>
+                <w:lang w:val="id"/>
+              </w:rPr>
+            </w:pPr>
+            <w:r>
+              <w:rPr>
+                <w:lang w:val="id"/>
+              </w:rPr>
+              <w:t>HIGH</w:t>
+            </w:r>
+          </w:p>
+        </w:tc>
+        <w:tc>
+          <w:tcPr>
+            <w:tcW w:w="1172" w:type="dxa"/>
+          </w:tcPr>
+          <w:p>
+            <w:pPr>
+              <w:rPr>
+                <w:lang w:val="id"/>
+              </w:rPr>
+            </w:pPr>
+          </w:p>
+          <w:p>
+            <w:pPr>
+              <w:rPr>
+                <w:lang w:val="id"/>
+              </w:rPr>
+            </w:pPr>
+            <w:r>
+              <w:rPr>
+                <w:lang w:val="id"/>
+              </w:rPr>
+              <w:t>13</w:t>
+            </w:r>
+          </w:p>
+        </w:tc>
+      </w:tr>
+      <w:tr>
+        <w:trPr>
+          <w:trHeight w:val="806"/>
+        </w:trPr>
+        <w:tc>
+          <w:tcPr>
+            <w:tcW w:w="552" w:type="dxa"/>
+          </w:tcPr>
+          <w:p>
+            <w:pPr>
+              <w:rPr>
+                <w:lang w:val="id"/>
+              </w:rPr>
+            </w:pPr>
+            <w:r>
+              <w:rPr>
+                <w:lang w:val="id"/>
+              </w:rPr>
+              <w:lastRenderedPageBreak/>
+              <w:t>108</w:t>
+            </w:r>
+          </w:p>
+        </w:tc>
+        <w:tc>
+          <w:tcPr>
+            <w:tcW w:w="1302" w:type="dxa"/>
+            <w:gridSpan w:val="2"/>
+            <w:vMerge/>
+            <w:tcBorders>
+              <w:top w:val="nil"/>
+            </w:tcBorders>
+          </w:tcPr>
+          <w:p>
+            <w:pPr>
+              <w:rPr>
+                <w:lang w:val="id"/>
+              </w:rPr>
+            </w:pPr>
+          </w:p>
+        </w:tc>
+        <w:tc>
+          <w:tcPr>
+            <w:tcW w:w="1176" w:type="dxa"/>
+          </w:tcPr>
+          <w:p>
+            <w:pPr>
+              <w:rPr>
+                <w:lang w:val="id"/>
+              </w:rPr>
+            </w:pPr>
+            <w:r>
+              <w:rPr>
+                <w:lang w:val="id"/>
+              </w:rPr>
+              <w:t>Pembaca Berita</w:t>
+            </w:r>
+          </w:p>
+        </w:tc>
+        <w:tc>
+          <w:tcPr>
+            <w:tcW w:w="2062" w:type="dxa"/>
+          </w:tcPr>
+          <w:p>
+            <w:pPr>
+              <w:rPr>
+                <w:lang w:val="id"/>
+              </w:rPr>
+            </w:pPr>
+            <w:r>
+              <w:rPr>
+                <w:lang w:val="id"/>
+              </w:rPr>
+              <w:t>Dapat melihat halaman detail</w:t>
+            </w:r>
+          </w:p>
+          <w:p>
+            <w:pPr>
+              <w:rPr>
+                <w:lang w:val="id"/>
+              </w:rPr>
+            </w:pPr>
+            <w:r>
+              <w:rPr>
+                <w:lang w:val="id"/>
+              </w:rPr>
+              <w:t>berita</w:t>
+            </w:r>
+          </w:p>
+        </w:tc>
+        <w:tc>
+          <w:tcPr>
+            <w:tcW w:w="3606" w:type="dxa"/>
+          </w:tcPr>
+          <w:p>
+            <w:pPr>
+              <w:rPr>
+                <w:lang w:val="id"/>
+              </w:rPr>
+            </w:pPr>
+            <w:r>
+              <w:rPr>
+                <w:lang w:val="id"/>
+              </w:rPr>
+              <w:t>Saya dapat dengan mudah membaca berita jika sudah masuk ke halaman</w:t>
+            </w:r>
+          </w:p>
+          <w:p>
+            <w:pPr>
+              <w:rPr>
+                <w:lang w:val="id"/>
+              </w:rPr>
+            </w:pPr>
+            <w:r>
+              <w:rPr>
+                <w:lang w:val="id"/>
+              </w:rPr>
+              <w:t>detail</w:t>
+            </w:r>
+          </w:p>
+        </w:tc>
+        <w:tc>
+          <w:tcPr>
+            <w:tcW w:w="1234" w:type="dxa"/>
+            <w:shd w:val="clear" w:color="auto" w:fill="FF0000"/>
+          </w:tcPr>
+          <w:p>
+            <w:pPr>
+              <w:rPr>
+                <w:lang w:val="id"/>
+              </w:rPr>
+            </w:pPr>
+          </w:p>
+          <w:p>
+            <w:pPr>
+              <w:rPr>
+                <w:lang w:val="id"/>
+              </w:rPr>
+            </w:pPr>
+            <w:r>
+              <w:rPr>
+                <w:lang w:val="id"/>
+              </w:rPr>
+              <w:t>HIGH</w:t>
+            </w:r>
+          </w:p>
+        </w:tc>
+        <w:tc>
+          <w:tcPr>
+            <w:tcW w:w="1172" w:type="dxa"/>
+          </w:tcPr>
+          <w:p>
+            <w:pPr>
+              <w:rPr>
+                <w:lang w:val="id"/>
+              </w:rPr>
+            </w:pPr>
+          </w:p>
+          <w:p>
+            <w:pPr>
+              <w:rPr>
+                <w:lang w:val="id"/>
+              </w:rPr>
+            </w:pPr>
+            <w:r>
+              <w:rPr>
+                <w:lang w:val="id"/>
+              </w:rPr>
+              <w:t>13</w:t>
+            </w:r>
+          </w:p>
+        </w:tc>
+      </w:tr>
+      <w:tr>
+        <w:trPr>
+          <w:trHeight w:val="268"/>
+        </w:trPr>
+        <w:tc>
+          <w:tcPr>
+            <w:tcW w:w="1304" w:type="dxa"/>
+            <w:gridSpan w:val="2"/>
+            <w:shd w:val="clear" w:color="auto" w:fill="BEBEBE"/>
+          </w:tcPr>
+          <w:p>
+            <w:pPr>
+              <w:rPr>
+                <w:lang w:val="id"/>
+              </w:rPr>
+            </w:pPr>
+          </w:p>
+        </w:tc>
+        <w:tc>
+          <w:tcPr>
+            <w:tcW w:w="8628" w:type="dxa"/>
+            <w:gridSpan w:val="5"/>
+            <w:shd w:val="clear" w:color="auto" w:fill="BEBEBE"/>
+          </w:tcPr>
+          <w:p>
+            <w:pPr>
+              <w:rPr>
+                <w:lang w:val="id"/>
+              </w:rPr>
+            </w:pPr>
+            <w:r>
+              <w:rPr>
+                <w:lang w:val="id"/>
+              </w:rPr>
+              <w:t>TOTAL</w:t>
+            </w:r>
+          </w:p>
+        </w:tc>
+        <w:tc>
+          <w:tcPr>
+            <w:tcW w:w="1172" w:type="dxa"/>
+            <w:shd w:val="clear" w:color="auto" w:fill="BEBEBE"/>
+          </w:tcPr>
+          <w:p>
+            <w:pPr>
+              <w:rPr>
+                <w:lang w:val="id"/>
+              </w:rPr>
+            </w:pPr>
+            <w:r>
+              <w:rPr>
+                <w:lang w:val="id"/>
+              </w:rPr>
+              <w:t>70</w:t>
+            </w:r>
+          </w:p>
+        </w:tc>
+      </w:tr>
+    </w:tbl>
+    <w:p>
+      <w:pPr>
+        <w:rPr>
+          <w:lang w:val="id"/>
+        </w:rPr>
+      </w:pPr>
+    </w:p>
+    <w:p/>
     <w:sectPr>
       <w:pgSz w:w="12240" w:h="15840"/>
       <w:pgMar w:top="1440" w:right="1440" w:bottom="1440" w:left="1440" w:header="720" w:footer="720" w:gutter="0"/>

</xml_diff>

<commit_message>
Menambahkan tabel sprint planning pada tugas uts
</commit_message>
<xml_diff>
--- a/Tugas2.docx
+++ b/Tugas2.docx
@@ -1495,7 +1495,6 @@
               <w:rPr>
                 <w:lang w:val="id"/>
               </w:rPr>
-              <w:lastRenderedPageBreak/>
               <w:t>108</w:t>
             </w:r>
           </w:p>
@@ -1713,6 +1712,2081 @@
         <w:rPr>
           <w:lang w:val="id"/>
         </w:rPr>
+      </w:pPr>
+    </w:p>
+    <w:p>
+      <w:pPr>
+        <w:spacing w:before="35"/>
+        <w:ind w:left="980"/>
+        <w:rPr>
+          <w:sz w:val="32"/>
+        </w:rPr>
+      </w:pPr>
+      <w:proofErr w:type="spellStart"/>
+      <w:r>
+        <w:rPr>
+          <w:sz w:val="32"/>
+        </w:rPr>
+        <w:t>Tabel</w:t>
+      </w:r>
+      <w:proofErr w:type="spellEnd"/>
+      <w:r>
+        <w:rPr>
+          <w:spacing w:val="-6"/>
+          <w:sz w:val="32"/>
+        </w:rPr>
+        <w:t xml:space="preserve"> </w:t>
+      </w:r>
+      <w:r>
+        <w:rPr>
+          <w:sz w:val="32"/>
+        </w:rPr>
+        <w:t>Sprint</w:t>
+      </w:r>
+      <w:r>
+        <w:rPr>
+          <w:spacing w:val="-2"/>
+          <w:sz w:val="32"/>
+        </w:rPr>
+        <w:t xml:space="preserve"> </w:t>
+      </w:r>
+      <w:r>
+        <w:rPr>
+          <w:sz w:val="32"/>
+        </w:rPr>
+        <w:t>Planning</w:t>
+      </w:r>
+    </w:p>
+    <w:p>
+      <w:pPr>
+        <w:pStyle w:val="BodyText"/>
+        <w:spacing w:before="9"/>
+        <w:rPr>
+          <w:sz w:val="15"/>
+        </w:rPr>
+      </w:pPr>
+    </w:p>
+    <w:tbl>
+      <w:tblPr>
+        <w:tblW w:w="0" w:type="auto"/>
+        <w:tblInd w:w="992" w:type="dxa"/>
+        <w:tblBorders>
+          <w:top w:val="single" w:sz="4" w:space="0" w:color="000000"/>
+          <w:left w:val="single" w:sz="4" w:space="0" w:color="000000"/>
+          <w:bottom w:val="single" w:sz="4" w:space="0" w:color="000000"/>
+          <w:right w:val="single" w:sz="4" w:space="0" w:color="000000"/>
+          <w:insideH w:val="single" w:sz="4" w:space="0" w:color="000000"/>
+          <w:insideV w:val="single" w:sz="4" w:space="0" w:color="000000"/>
+        </w:tblBorders>
+        <w:tblLayout w:type="fixed"/>
+        <w:tblCellMar>
+          <w:left w:w="0" w:type="dxa"/>
+          <w:right w:w="0" w:type="dxa"/>
+        </w:tblCellMar>
+        <w:tblLook w:val="01E0" w:firstRow="1" w:lastRow="1" w:firstColumn="1" w:lastColumn="1" w:noHBand="0" w:noVBand="0"/>
+      </w:tblPr>
+      <w:tblGrid>
+        <w:gridCol w:w="562"/>
+        <w:gridCol w:w="9074"/>
+      </w:tblGrid>
+      <w:tr>
+        <w:trPr>
+          <w:trHeight w:val="288"/>
+        </w:trPr>
+        <w:tc>
+          <w:tcPr>
+            <w:tcW w:w="9636" w:type="dxa"/>
+            <w:gridSpan w:val="2"/>
+            <w:tcBorders>
+              <w:top w:val="nil"/>
+              <w:left w:val="nil"/>
+              <w:bottom w:val="nil"/>
+              <w:right w:val="nil"/>
+            </w:tcBorders>
+            <w:shd w:val="clear" w:color="auto" w:fill="000000"/>
+          </w:tcPr>
+          <w:p>
+            <w:pPr>
+              <w:pStyle w:val="TableParagraph"/>
+              <w:spacing w:before="9" w:line="259" w:lineRule="exact"/>
+              <w:ind w:left="112"/>
+            </w:pPr>
+            <w:r>
+              <w:rPr>
+                <w:color w:val="FFFFFF"/>
+              </w:rPr>
+              <w:t>Sprint</w:t>
+            </w:r>
+            <w:r>
+              <w:rPr>
+                <w:color w:val="FFFFFF"/>
+                <w:spacing w:val="-2"/>
+              </w:rPr>
+              <w:t xml:space="preserve"> </w:t>
+            </w:r>
+            <w:r>
+              <w:rPr>
+                <w:color w:val="FFFFFF"/>
+              </w:rPr>
+              <w:t>Planning</w:t>
+            </w:r>
+          </w:p>
+        </w:tc>
+      </w:tr>
+      <w:tr>
+        <w:trPr>
+          <w:trHeight w:val="268"/>
+        </w:trPr>
+        <w:tc>
+          <w:tcPr>
+            <w:tcW w:w="9636" w:type="dxa"/>
+            <w:gridSpan w:val="2"/>
+            <w:tcBorders>
+              <w:top w:val="nil"/>
+            </w:tcBorders>
+            <w:shd w:val="clear" w:color="auto" w:fill="92D050"/>
+          </w:tcPr>
+          <w:p>
+            <w:pPr>
+              <w:pStyle w:val="TableParagraph"/>
+              <w:spacing w:line="249" w:lineRule="exact"/>
+              <w:ind w:left="107"/>
+            </w:pPr>
+            <w:r>
+              <w:t>Sprint</w:t>
+            </w:r>
+            <w:r>
+              <w:rPr>
+                <w:spacing w:val="-2"/>
+              </w:rPr>
+              <w:t xml:space="preserve"> </w:t>
+            </w:r>
+            <w:r>
+              <w:t>1</w:t>
+            </w:r>
+          </w:p>
+        </w:tc>
+      </w:tr>
+      <w:tr>
+        <w:trPr>
+          <w:trHeight w:val="268"/>
+        </w:trPr>
+        <w:tc>
+          <w:tcPr>
+            <w:tcW w:w="562" w:type="dxa"/>
+          </w:tcPr>
+          <w:p>
+            <w:pPr>
+              <w:pStyle w:val="TableParagraph"/>
+              <w:spacing w:line="248" w:lineRule="exact"/>
+              <w:ind w:left="88" w:right="80"/>
+              <w:jc w:val="center"/>
+            </w:pPr>
+            <w:r>
+              <w:t>NO</w:t>
+            </w:r>
+          </w:p>
+        </w:tc>
+        <w:tc>
+          <w:tcPr>
+            <w:tcW w:w="9074" w:type="dxa"/>
+          </w:tcPr>
+          <w:p>
+            <w:pPr>
+              <w:pStyle w:val="TableParagraph"/>
+              <w:spacing w:line="248" w:lineRule="exact"/>
+              <w:ind w:left="107"/>
+            </w:pPr>
+            <w:r>
+              <w:t>Sprint</w:t>
+            </w:r>
+            <w:r>
+              <w:rPr>
+                <w:spacing w:val="-1"/>
+              </w:rPr>
+              <w:t xml:space="preserve"> </w:t>
+            </w:r>
+            <w:r>
+              <w:t>Goals</w:t>
+            </w:r>
+          </w:p>
+        </w:tc>
+      </w:tr>
+      <w:tr>
+        <w:trPr>
+          <w:trHeight w:val="268"/>
+        </w:trPr>
+        <w:tc>
+          <w:tcPr>
+            <w:tcW w:w="562" w:type="dxa"/>
+          </w:tcPr>
+          <w:p>
+            <w:pPr>
+              <w:pStyle w:val="TableParagraph"/>
+              <w:spacing w:line="248" w:lineRule="exact"/>
+              <w:ind w:left="10"/>
+              <w:jc w:val="center"/>
+            </w:pPr>
+            <w:r>
+              <w:t>1</w:t>
+            </w:r>
+          </w:p>
+        </w:tc>
+        <w:tc>
+          <w:tcPr>
+            <w:tcW w:w="9074" w:type="dxa"/>
+          </w:tcPr>
+          <w:p>
+            <w:pPr>
+              <w:pStyle w:val="TableParagraph"/>
+              <w:spacing w:line="248" w:lineRule="exact"/>
+              <w:ind w:left="107"/>
+            </w:pPr>
+            <w:r>
+              <w:t>Pembaca</w:t>
+            </w:r>
+            <w:r>
+              <w:rPr>
+                <w:spacing w:val="-1"/>
+              </w:rPr>
+              <w:t xml:space="preserve"> </w:t>
+            </w:r>
+            <w:r>
+              <w:t>berita</w:t>
+            </w:r>
+            <w:r>
+              <w:rPr>
+                <w:spacing w:val="-1"/>
+              </w:rPr>
+              <w:t xml:space="preserve"> </w:t>
+            </w:r>
+            <w:r>
+              <w:t>dapat</w:t>
+            </w:r>
+            <w:r>
+              <w:rPr>
+                <w:spacing w:val="-4"/>
+              </w:rPr>
+              <w:t xml:space="preserve"> </w:t>
+            </w:r>
+            <w:r>
+              <w:t>melakukan</w:t>
+            </w:r>
+            <w:r>
+              <w:rPr>
+                <w:spacing w:val="-2"/>
+              </w:rPr>
+              <w:t xml:space="preserve"> </w:t>
+            </w:r>
+            <w:r>
+              <w:t>register</w:t>
+            </w:r>
+          </w:p>
+        </w:tc>
+      </w:tr>
+      <w:tr>
+        <w:trPr>
+          <w:trHeight w:val="268"/>
+        </w:trPr>
+        <w:tc>
+          <w:tcPr>
+            <w:tcW w:w="562" w:type="dxa"/>
+          </w:tcPr>
+          <w:p>
+            <w:pPr>
+              <w:pStyle w:val="TableParagraph"/>
+              <w:spacing w:line="248" w:lineRule="exact"/>
+              <w:ind w:left="10"/>
+              <w:jc w:val="center"/>
+            </w:pPr>
+            <w:r>
+              <w:t>2</w:t>
+            </w:r>
+          </w:p>
+        </w:tc>
+        <w:tc>
+          <w:tcPr>
+            <w:tcW w:w="9074" w:type="dxa"/>
+          </w:tcPr>
+          <w:p>
+            <w:pPr>
+              <w:pStyle w:val="TableParagraph"/>
+              <w:spacing w:line="248" w:lineRule="exact"/>
+              <w:ind w:left="107"/>
+            </w:pPr>
+            <w:r>
+              <w:t>Pembaca</w:t>
+            </w:r>
+            <w:r>
+              <w:rPr>
+                <w:spacing w:val="-1"/>
+              </w:rPr>
+              <w:t xml:space="preserve"> </w:t>
+            </w:r>
+            <w:r>
+              <w:t>berita</w:t>
+            </w:r>
+            <w:r>
+              <w:rPr>
+                <w:spacing w:val="-1"/>
+              </w:rPr>
+              <w:t xml:space="preserve"> </w:t>
+            </w:r>
+            <w:r>
+              <w:t>dapat</w:t>
+            </w:r>
+            <w:r>
+              <w:rPr>
+                <w:spacing w:val="-3"/>
+              </w:rPr>
+              <w:t xml:space="preserve"> </w:t>
+            </w:r>
+            <w:r>
+              <w:t>melakukan</w:t>
+            </w:r>
+            <w:r>
+              <w:rPr>
+                <w:spacing w:val="-2"/>
+              </w:rPr>
+              <w:t xml:space="preserve"> </w:t>
+            </w:r>
+            <w:r>
+              <w:t>login</w:t>
+            </w:r>
+            <w:r>
+              <w:rPr>
+                <w:spacing w:val="-1"/>
+              </w:rPr>
+              <w:t xml:space="preserve"> </w:t>
+            </w:r>
+            <w:r>
+              <w:t>setelah</w:t>
+            </w:r>
+            <w:r>
+              <w:rPr>
+                <w:spacing w:val="-5"/>
+              </w:rPr>
+              <w:t xml:space="preserve"> </w:t>
+            </w:r>
+            <w:r>
+              <w:t>register</w:t>
+            </w:r>
+            <w:r>
+              <w:rPr>
+                <w:spacing w:val="-1"/>
+              </w:rPr>
+              <w:t xml:space="preserve"> </w:t>
+            </w:r>
+            <w:r>
+              <w:t>dilakukan</w:t>
+            </w:r>
+          </w:p>
+        </w:tc>
+      </w:tr>
+      <w:tr>
+        <w:trPr>
+          <w:trHeight w:val="268"/>
+        </w:trPr>
+        <w:tc>
+          <w:tcPr>
+            <w:tcW w:w="562" w:type="dxa"/>
+          </w:tcPr>
+          <w:p>
+            <w:pPr>
+              <w:pStyle w:val="TableParagraph"/>
+              <w:spacing w:line="248" w:lineRule="exact"/>
+              <w:ind w:left="88" w:right="25"/>
+              <w:jc w:val="center"/>
+            </w:pPr>
+            <w:r>
+              <w:t>3.</w:t>
+            </w:r>
+          </w:p>
+        </w:tc>
+        <w:tc>
+          <w:tcPr>
+            <w:tcW w:w="9074" w:type="dxa"/>
+          </w:tcPr>
+          <w:p>
+            <w:pPr>
+              <w:pStyle w:val="TableParagraph"/>
+              <w:spacing w:line="248" w:lineRule="exact"/>
+              <w:ind w:left="107"/>
+            </w:pPr>
+            <w:r>
+              <w:t>Pembaca</w:t>
+            </w:r>
+            <w:r>
+              <w:rPr>
+                <w:spacing w:val="-1"/>
+              </w:rPr>
+              <w:t xml:space="preserve"> </w:t>
+            </w:r>
+            <w:r>
+              <w:t>berita</w:t>
+            </w:r>
+            <w:r>
+              <w:rPr>
+                <w:spacing w:val="-1"/>
+              </w:rPr>
+              <w:t xml:space="preserve"> </w:t>
+            </w:r>
+            <w:r>
+              <w:t>dapat</w:t>
+            </w:r>
+            <w:r>
+              <w:rPr>
+                <w:spacing w:val="-4"/>
+              </w:rPr>
+              <w:t xml:space="preserve"> </w:t>
+            </w:r>
+            <w:r>
+              <w:t>melakukan</w:t>
+            </w:r>
+            <w:r>
+              <w:rPr>
+                <w:spacing w:val="-2"/>
+              </w:rPr>
+              <w:t xml:space="preserve"> </w:t>
+            </w:r>
+            <w:r>
+              <w:t>logout</w:t>
+            </w:r>
+            <w:r>
+              <w:rPr>
+                <w:spacing w:val="-1"/>
+              </w:rPr>
+              <w:t xml:space="preserve"> </w:t>
+            </w:r>
+            <w:r>
+              <w:t>akun</w:t>
+            </w:r>
+          </w:p>
+        </w:tc>
+      </w:tr>
+      <w:tr>
+        <w:trPr>
+          <w:trHeight w:val="268"/>
+        </w:trPr>
+        <w:tc>
+          <w:tcPr>
+            <w:tcW w:w="9636" w:type="dxa"/>
+            <w:gridSpan w:val="2"/>
+            <w:shd w:val="clear" w:color="auto" w:fill="92D050"/>
+          </w:tcPr>
+          <w:p>
+            <w:pPr>
+              <w:pStyle w:val="TableParagraph"/>
+              <w:spacing w:line="248" w:lineRule="exact"/>
+              <w:ind w:left="107"/>
+            </w:pPr>
+            <w:r>
+              <w:t>Sprint</w:t>
+            </w:r>
+            <w:r>
+              <w:rPr>
+                <w:spacing w:val="-2"/>
+              </w:rPr>
+              <w:t xml:space="preserve"> </w:t>
+            </w:r>
+            <w:r>
+              <w:t>Backlog</w:t>
+            </w:r>
+          </w:p>
+        </w:tc>
+      </w:tr>
+      <w:tr>
+        <w:trPr>
+          <w:trHeight w:val="268"/>
+        </w:trPr>
+        <w:tc>
+          <w:tcPr>
+            <w:tcW w:w="562" w:type="dxa"/>
+          </w:tcPr>
+          <w:p>
+            <w:pPr>
+              <w:pStyle w:val="TableParagraph"/>
+              <w:spacing w:line="248" w:lineRule="exact"/>
+              <w:ind w:left="88" w:right="81"/>
+              <w:jc w:val="center"/>
+            </w:pPr>
+            <w:r>
+              <w:t>ID</w:t>
+            </w:r>
+          </w:p>
+        </w:tc>
+        <w:tc>
+          <w:tcPr>
+            <w:tcW w:w="9074" w:type="dxa"/>
+          </w:tcPr>
+          <w:p>
+            <w:pPr>
+              <w:pStyle w:val="TableParagraph"/>
+              <w:spacing w:line="248" w:lineRule="exact"/>
+              <w:ind w:left="107"/>
+            </w:pPr>
+            <w:r>
+              <w:t>Backlog</w:t>
+            </w:r>
+            <w:r>
+              <w:rPr>
+                <w:spacing w:val="-3"/>
+              </w:rPr>
+              <w:t xml:space="preserve"> </w:t>
+            </w:r>
+            <w:r>
+              <w:t>Items</w:t>
+            </w:r>
+          </w:p>
+        </w:tc>
+      </w:tr>
+      <w:tr>
+        <w:trPr>
+          <w:trHeight w:val="268"/>
+        </w:trPr>
+        <w:tc>
+          <w:tcPr>
+            <w:tcW w:w="562" w:type="dxa"/>
+          </w:tcPr>
+          <w:p>
+            <w:pPr>
+              <w:pStyle w:val="TableParagraph"/>
+              <w:spacing w:line="249" w:lineRule="exact"/>
+              <w:ind w:left="88" w:right="80"/>
+              <w:jc w:val="center"/>
+            </w:pPr>
+            <w:r>
+              <w:t>101</w:t>
+            </w:r>
+          </w:p>
+        </w:tc>
+        <w:tc>
+          <w:tcPr>
+            <w:tcW w:w="9074" w:type="dxa"/>
+          </w:tcPr>
+          <w:p>
+            <w:pPr>
+              <w:pStyle w:val="TableParagraph"/>
+              <w:spacing w:line="249" w:lineRule="exact"/>
+              <w:ind w:left="107"/>
+            </w:pPr>
+            <w:r>
+              <w:t>(5)</w:t>
+            </w:r>
+            <w:r>
+              <w:rPr>
+                <w:spacing w:val="-1"/>
+              </w:rPr>
+              <w:t xml:space="preserve"> </w:t>
+            </w:r>
+            <w:r>
+              <w:t>Sebagai</w:t>
+            </w:r>
+            <w:r>
+              <w:rPr>
+                <w:spacing w:val="-4"/>
+              </w:rPr>
+              <w:t xml:space="preserve"> </w:t>
+            </w:r>
+            <w:r>
+              <w:t>pembaca berita</w:t>
+            </w:r>
+            <w:r>
+              <w:rPr>
+                <w:spacing w:val="-4"/>
+              </w:rPr>
+              <w:t xml:space="preserve"> </w:t>
+            </w:r>
+            <w:r>
+              <w:t>saya ingin</w:t>
+            </w:r>
+            <w:r>
+              <w:rPr>
+                <w:spacing w:val="1"/>
+              </w:rPr>
+              <w:t xml:space="preserve"> </w:t>
+            </w:r>
+            <w:r>
+              <w:t>dapat</w:t>
+            </w:r>
+            <w:r>
+              <w:rPr>
+                <w:spacing w:val="-4"/>
+              </w:rPr>
+              <w:t xml:space="preserve"> </w:t>
+            </w:r>
+            <w:r>
+              <w:t>melakukan</w:t>
+            </w:r>
+            <w:r>
+              <w:rPr>
+                <w:spacing w:val="-1"/>
+              </w:rPr>
+              <w:t xml:space="preserve"> </w:t>
+            </w:r>
+            <w:r>
+              <w:t>register</w:t>
+            </w:r>
+            <w:r>
+              <w:rPr>
+                <w:spacing w:val="-3"/>
+              </w:rPr>
+              <w:t xml:space="preserve"> </w:t>
+            </w:r>
+            <w:r>
+              <w:t>akun</w:t>
+            </w:r>
+          </w:p>
+        </w:tc>
+      </w:tr>
+      <w:tr>
+        <w:trPr>
+          <w:trHeight w:val="268"/>
+        </w:trPr>
+        <w:tc>
+          <w:tcPr>
+            <w:tcW w:w="562" w:type="dxa"/>
+          </w:tcPr>
+          <w:p>
+            <w:pPr>
+              <w:pStyle w:val="TableParagraph"/>
+              <w:spacing w:line="248" w:lineRule="exact"/>
+              <w:ind w:left="88" w:right="80"/>
+              <w:jc w:val="center"/>
+            </w:pPr>
+            <w:r>
+              <w:t>102</w:t>
+            </w:r>
+          </w:p>
+        </w:tc>
+        <w:tc>
+          <w:tcPr>
+            <w:tcW w:w="9074" w:type="dxa"/>
+          </w:tcPr>
+          <w:p>
+            <w:pPr>
+              <w:pStyle w:val="TableParagraph"/>
+              <w:spacing w:line="248" w:lineRule="exact"/>
+              <w:ind w:left="107"/>
+            </w:pPr>
+            <w:r>
+              <w:t>(5)</w:t>
+            </w:r>
+            <w:r>
+              <w:rPr>
+                <w:spacing w:val="-2"/>
+              </w:rPr>
+              <w:t xml:space="preserve"> </w:t>
+            </w:r>
+            <w:r>
+              <w:t>Sebagai</w:t>
+            </w:r>
+            <w:r>
+              <w:rPr>
+                <w:spacing w:val="-4"/>
+              </w:rPr>
+              <w:t xml:space="preserve"> </w:t>
+            </w:r>
+            <w:r>
+              <w:t>pembaca</w:t>
+            </w:r>
+            <w:r>
+              <w:rPr>
+                <w:spacing w:val="-1"/>
+              </w:rPr>
+              <w:t xml:space="preserve"> </w:t>
+            </w:r>
+            <w:r>
+              <w:t>berita</w:t>
+            </w:r>
+            <w:r>
+              <w:rPr>
+                <w:spacing w:val="-4"/>
+              </w:rPr>
+              <w:t xml:space="preserve"> </w:t>
+            </w:r>
+            <w:r>
+              <w:t>saya</w:t>
+            </w:r>
+            <w:r>
+              <w:rPr>
+                <w:spacing w:val="-1"/>
+              </w:rPr>
+              <w:t xml:space="preserve"> </w:t>
+            </w:r>
+            <w:r>
+              <w:t>ingin</w:t>
+            </w:r>
+            <w:r>
+              <w:rPr>
+                <w:spacing w:val="-2"/>
+              </w:rPr>
+              <w:t xml:space="preserve"> </w:t>
+            </w:r>
+            <w:r>
+              <w:t>dapat</w:t>
+            </w:r>
+            <w:r>
+              <w:rPr>
+                <w:spacing w:val="-4"/>
+              </w:rPr>
+              <w:t xml:space="preserve"> </w:t>
+            </w:r>
+            <w:r>
+              <w:t>melakukan</w:t>
+            </w:r>
+            <w:r>
+              <w:rPr>
+                <w:spacing w:val="-2"/>
+              </w:rPr>
+              <w:t xml:space="preserve"> </w:t>
+            </w:r>
+            <w:r>
+              <w:t>login</w:t>
+            </w:r>
+            <w:r>
+              <w:rPr>
+                <w:spacing w:val="-2"/>
+              </w:rPr>
+              <w:t xml:space="preserve"> </w:t>
+            </w:r>
+            <w:r>
+              <w:t>setelah</w:t>
+            </w:r>
+            <w:r>
+              <w:rPr>
+                <w:spacing w:val="-4"/>
+              </w:rPr>
+              <w:t xml:space="preserve"> </w:t>
+            </w:r>
+            <w:r>
+              <w:t>melakukan</w:t>
+            </w:r>
+            <w:r>
+              <w:rPr>
+                <w:spacing w:val="-2"/>
+              </w:rPr>
+              <w:t xml:space="preserve"> </w:t>
+            </w:r>
+            <w:r>
+              <w:t>register</w:t>
+            </w:r>
+          </w:p>
+        </w:tc>
+      </w:tr>
+      <w:tr>
+        <w:trPr>
+          <w:trHeight w:val="268"/>
+        </w:trPr>
+        <w:tc>
+          <w:tcPr>
+            <w:tcW w:w="562" w:type="dxa"/>
+          </w:tcPr>
+          <w:p>
+            <w:pPr>
+              <w:pStyle w:val="TableParagraph"/>
+              <w:spacing w:line="248" w:lineRule="exact"/>
+              <w:ind w:left="88" w:right="80"/>
+              <w:jc w:val="center"/>
+            </w:pPr>
+            <w:r>
+              <w:t>103</w:t>
+            </w:r>
+          </w:p>
+        </w:tc>
+        <w:tc>
+          <w:tcPr>
+            <w:tcW w:w="9074" w:type="dxa"/>
+          </w:tcPr>
+          <w:p>
+            <w:pPr>
+              <w:pStyle w:val="TableParagraph"/>
+              <w:spacing w:line="248" w:lineRule="exact"/>
+              <w:ind w:left="107"/>
+            </w:pPr>
+            <w:r>
+              <w:t>(5)</w:t>
+            </w:r>
+            <w:r>
+              <w:rPr>
+                <w:spacing w:val="-1"/>
+              </w:rPr>
+              <w:t xml:space="preserve"> </w:t>
+            </w:r>
+            <w:r>
+              <w:t>Sebagai</w:t>
+            </w:r>
+            <w:r>
+              <w:rPr>
+                <w:spacing w:val="-4"/>
+              </w:rPr>
+              <w:t xml:space="preserve"> </w:t>
+            </w:r>
+            <w:r>
+              <w:t>pembaca berita</w:t>
+            </w:r>
+            <w:r>
+              <w:rPr>
+                <w:spacing w:val="-4"/>
+              </w:rPr>
+              <w:t xml:space="preserve"> </w:t>
+            </w:r>
+            <w:r>
+              <w:t>saya ingin</w:t>
+            </w:r>
+            <w:r>
+              <w:rPr>
+                <w:spacing w:val="-2"/>
+              </w:rPr>
+              <w:t xml:space="preserve"> </w:t>
+            </w:r>
+            <w:r>
+              <w:t>dapat</w:t>
+            </w:r>
+            <w:r>
+              <w:rPr>
+                <w:spacing w:val="-3"/>
+              </w:rPr>
+              <w:t xml:space="preserve"> </w:t>
+            </w:r>
+            <w:r>
+              <w:t>melakukan</w:t>
+            </w:r>
+            <w:r>
+              <w:rPr>
+                <w:spacing w:val="-2"/>
+              </w:rPr>
+              <w:t xml:space="preserve"> </w:t>
+            </w:r>
+            <w:r>
+              <w:t>log</w:t>
+            </w:r>
+            <w:r>
+              <w:rPr>
+                <w:spacing w:val="-4"/>
+              </w:rPr>
+              <w:t xml:space="preserve"> </w:t>
+            </w:r>
+            <w:r>
+              <w:t>out akun</w:t>
+            </w:r>
+          </w:p>
+        </w:tc>
+      </w:tr>
+      <w:tr>
+        <w:trPr>
+          <w:trHeight w:val="270"/>
+        </w:trPr>
+        <w:tc>
+          <w:tcPr>
+            <w:tcW w:w="9636" w:type="dxa"/>
+            <w:gridSpan w:val="2"/>
+            <w:shd w:val="clear" w:color="auto" w:fill="92D050"/>
+          </w:tcPr>
+          <w:p>
+            <w:pPr>
+              <w:pStyle w:val="TableParagraph"/>
+              <w:spacing w:before="1" w:line="249" w:lineRule="exact"/>
+              <w:ind w:left="107"/>
+            </w:pPr>
+            <w:r>
+              <w:t>Sprint</w:t>
+            </w:r>
+            <w:r>
+              <w:rPr>
+                <w:spacing w:val="-2"/>
+              </w:rPr>
+              <w:t xml:space="preserve"> </w:t>
+            </w:r>
+            <w:r>
+              <w:t>2</w:t>
+            </w:r>
+          </w:p>
+        </w:tc>
+      </w:tr>
+      <w:tr>
+        <w:trPr>
+          <w:trHeight w:val="268"/>
+        </w:trPr>
+        <w:tc>
+          <w:tcPr>
+            <w:tcW w:w="562" w:type="dxa"/>
+          </w:tcPr>
+          <w:p>
+            <w:pPr>
+              <w:pStyle w:val="TableParagraph"/>
+              <w:spacing w:line="248" w:lineRule="exact"/>
+              <w:ind w:left="88" w:right="80"/>
+              <w:jc w:val="center"/>
+            </w:pPr>
+            <w:r>
+              <w:t>NO</w:t>
+            </w:r>
+          </w:p>
+        </w:tc>
+        <w:tc>
+          <w:tcPr>
+            <w:tcW w:w="9074" w:type="dxa"/>
+          </w:tcPr>
+          <w:p>
+            <w:pPr>
+              <w:pStyle w:val="TableParagraph"/>
+              <w:spacing w:line="248" w:lineRule="exact"/>
+              <w:ind w:left="107"/>
+            </w:pPr>
+            <w:r>
+              <w:t>Sprint</w:t>
+            </w:r>
+            <w:r>
+              <w:rPr>
+                <w:spacing w:val="-1"/>
+              </w:rPr>
+              <w:t xml:space="preserve"> </w:t>
+            </w:r>
+            <w:r>
+              <w:t>Goals</w:t>
+            </w:r>
+          </w:p>
+        </w:tc>
+      </w:tr>
+      <w:tr>
+        <w:trPr>
+          <w:trHeight w:val="268"/>
+        </w:trPr>
+        <w:tc>
+          <w:tcPr>
+            <w:tcW w:w="562" w:type="dxa"/>
+          </w:tcPr>
+          <w:p>
+            <w:pPr>
+              <w:pStyle w:val="TableParagraph"/>
+              <w:spacing w:line="248" w:lineRule="exact"/>
+              <w:ind w:left="10"/>
+              <w:jc w:val="center"/>
+            </w:pPr>
+            <w:r>
+              <w:t>4</w:t>
+            </w:r>
+          </w:p>
+        </w:tc>
+        <w:tc>
+          <w:tcPr>
+            <w:tcW w:w="9074" w:type="dxa"/>
+          </w:tcPr>
+          <w:p>
+            <w:pPr>
+              <w:pStyle w:val="TableParagraph"/>
+              <w:spacing w:line="248" w:lineRule="exact"/>
+              <w:ind w:left="107"/>
+            </w:pPr>
+            <w:r>
+              <w:t>Pembaca</w:t>
+            </w:r>
+            <w:r>
+              <w:rPr>
+                <w:spacing w:val="-2"/>
+              </w:rPr>
+              <w:t xml:space="preserve"> </w:t>
+            </w:r>
+            <w:r>
+              <w:t>berita</w:t>
+            </w:r>
+            <w:r>
+              <w:rPr>
+                <w:spacing w:val="-1"/>
+              </w:rPr>
+              <w:t xml:space="preserve"> </w:t>
+            </w:r>
+            <w:r>
+              <w:t>dapat</w:t>
+            </w:r>
+            <w:r>
+              <w:rPr>
+                <w:spacing w:val="-3"/>
+              </w:rPr>
+              <w:t xml:space="preserve"> </w:t>
+            </w:r>
+            <w:r>
+              <w:t>melihat</w:t>
+            </w:r>
+            <w:r>
+              <w:rPr>
+                <w:spacing w:val="-1"/>
+              </w:rPr>
+              <w:t xml:space="preserve"> </w:t>
+            </w:r>
+            <w:r>
+              <w:t>homepage</w:t>
+            </w:r>
+            <w:r>
+              <w:rPr>
+                <w:spacing w:val="-3"/>
+              </w:rPr>
+              <w:t xml:space="preserve"> </w:t>
+            </w:r>
+            <w:r>
+              <w:t>yang</w:t>
+            </w:r>
+            <w:r>
+              <w:rPr>
+                <w:spacing w:val="-2"/>
+              </w:rPr>
+              <w:t xml:space="preserve"> </w:t>
+            </w:r>
+            <w:r>
+              <w:t>berisi</w:t>
+            </w:r>
+            <w:r>
+              <w:rPr>
+                <w:spacing w:val="-6"/>
+              </w:rPr>
+              <w:t xml:space="preserve"> </w:t>
+            </w:r>
+            <w:r>
+              <w:t>berita</w:t>
+            </w:r>
+          </w:p>
+        </w:tc>
+      </w:tr>
+      <w:tr>
+        <w:trPr>
+          <w:trHeight w:val="268"/>
+        </w:trPr>
+        <w:tc>
+          <w:tcPr>
+            <w:tcW w:w="562" w:type="dxa"/>
+          </w:tcPr>
+          <w:p>
+            <w:pPr>
+              <w:pStyle w:val="TableParagraph"/>
+              <w:spacing w:line="248" w:lineRule="exact"/>
+              <w:ind w:left="10"/>
+              <w:jc w:val="center"/>
+            </w:pPr>
+            <w:r>
+              <w:t>5</w:t>
+            </w:r>
+          </w:p>
+        </w:tc>
+        <w:tc>
+          <w:tcPr>
+            <w:tcW w:w="9074" w:type="dxa"/>
+          </w:tcPr>
+          <w:p>
+            <w:pPr>
+              <w:pStyle w:val="TableParagraph"/>
+              <w:spacing w:line="248" w:lineRule="exact"/>
+              <w:ind w:left="107"/>
+            </w:pPr>
+            <w:r>
+              <w:t>Pembaca</w:t>
+            </w:r>
+            <w:r>
+              <w:rPr>
+                <w:spacing w:val="-2"/>
+              </w:rPr>
+              <w:t xml:space="preserve"> </w:t>
+            </w:r>
+            <w:r>
+              <w:t>berita</w:t>
+            </w:r>
+            <w:r>
+              <w:rPr>
+                <w:spacing w:val="-1"/>
+              </w:rPr>
+              <w:t xml:space="preserve"> </w:t>
+            </w:r>
+            <w:r>
+              <w:t>dapat</w:t>
+            </w:r>
+            <w:r>
+              <w:rPr>
+                <w:spacing w:val="-4"/>
+              </w:rPr>
+              <w:t xml:space="preserve"> </w:t>
+            </w:r>
+            <w:r>
+              <w:t>melakukan</w:t>
+            </w:r>
+            <w:r>
+              <w:rPr>
+                <w:spacing w:val="-3"/>
+              </w:rPr>
+              <w:t xml:space="preserve"> </w:t>
+            </w:r>
+            <w:r>
+              <w:t>pencarian</w:t>
+            </w:r>
+            <w:r>
+              <w:rPr>
+                <w:spacing w:val="-3"/>
+              </w:rPr>
+              <w:t xml:space="preserve"> </w:t>
+            </w:r>
+            <w:r>
+              <w:t>berita</w:t>
+            </w:r>
+          </w:p>
+        </w:tc>
+      </w:tr>
+      <w:tr>
+        <w:trPr>
+          <w:trHeight w:val="268"/>
+        </w:trPr>
+        <w:tc>
+          <w:tcPr>
+            <w:tcW w:w="562" w:type="dxa"/>
+          </w:tcPr>
+          <w:p>
+            <w:pPr>
+              <w:pStyle w:val="TableParagraph"/>
+              <w:spacing w:line="248" w:lineRule="exact"/>
+              <w:ind w:left="10"/>
+              <w:jc w:val="center"/>
+            </w:pPr>
+            <w:r>
+              <w:t>6</w:t>
+            </w:r>
+          </w:p>
+        </w:tc>
+        <w:tc>
+          <w:tcPr>
+            <w:tcW w:w="9074" w:type="dxa"/>
+          </w:tcPr>
+          <w:p>
+            <w:pPr>
+              <w:pStyle w:val="TableParagraph"/>
+              <w:spacing w:line="248" w:lineRule="exact"/>
+              <w:ind w:left="107"/>
+            </w:pPr>
+            <w:r>
+              <w:t>Pembaca</w:t>
+            </w:r>
+            <w:r>
+              <w:rPr>
+                <w:spacing w:val="-2"/>
+              </w:rPr>
+              <w:t xml:space="preserve"> </w:t>
+            </w:r>
+            <w:r>
+              <w:t>berita</w:t>
+            </w:r>
+            <w:r>
+              <w:rPr>
+                <w:spacing w:val="-1"/>
+              </w:rPr>
+              <w:t xml:space="preserve"> </w:t>
+            </w:r>
+            <w:r>
+              <w:t>dapat</w:t>
+            </w:r>
+            <w:r>
+              <w:rPr>
+                <w:spacing w:val="-4"/>
+              </w:rPr>
+              <w:t xml:space="preserve"> </w:t>
+            </w:r>
+            <w:r>
+              <w:t>melakukan</w:t>
+            </w:r>
+            <w:r>
+              <w:rPr>
+                <w:spacing w:val="-2"/>
+              </w:rPr>
+              <w:t xml:space="preserve"> </w:t>
+            </w:r>
+            <w:r>
+              <w:t>pemilihan</w:t>
+            </w:r>
+            <w:r>
+              <w:rPr>
+                <w:spacing w:val="-2"/>
+              </w:rPr>
+              <w:t xml:space="preserve"> </w:t>
+            </w:r>
+            <w:r>
+              <w:t>category</w:t>
+            </w:r>
+            <w:r>
+              <w:rPr>
+                <w:spacing w:val="-3"/>
+              </w:rPr>
+              <w:t xml:space="preserve"> </w:t>
+            </w:r>
+            <w:r>
+              <w:t>berita</w:t>
+            </w:r>
+          </w:p>
+        </w:tc>
+      </w:tr>
+      <w:tr>
+        <w:trPr>
+          <w:trHeight w:val="268"/>
+        </w:trPr>
+        <w:tc>
+          <w:tcPr>
+            <w:tcW w:w="562" w:type="dxa"/>
+          </w:tcPr>
+          <w:p>
+            <w:pPr>
+              <w:pStyle w:val="TableParagraph"/>
+              <w:spacing w:line="248" w:lineRule="exact"/>
+              <w:ind w:left="10"/>
+              <w:jc w:val="center"/>
+            </w:pPr>
+            <w:r>
+              <w:t>7</w:t>
+            </w:r>
+          </w:p>
+        </w:tc>
+        <w:tc>
+          <w:tcPr>
+            <w:tcW w:w="9074" w:type="dxa"/>
+          </w:tcPr>
+          <w:p>
+            <w:pPr>
+              <w:pStyle w:val="TableParagraph"/>
+              <w:spacing w:line="248" w:lineRule="exact"/>
+              <w:ind w:left="107"/>
+            </w:pPr>
+            <w:r>
+              <w:t>Pembaca</w:t>
+            </w:r>
+            <w:r>
+              <w:rPr>
+                <w:spacing w:val="-2"/>
+              </w:rPr>
+              <w:t xml:space="preserve"> </w:t>
+            </w:r>
+            <w:r>
+              <w:t>berita</w:t>
+            </w:r>
+            <w:r>
+              <w:rPr>
+                <w:spacing w:val="-1"/>
+              </w:rPr>
+              <w:t xml:space="preserve"> </w:t>
+            </w:r>
+            <w:r>
+              <w:t>dapat</w:t>
+            </w:r>
+            <w:r>
+              <w:rPr>
+                <w:spacing w:val="-4"/>
+              </w:rPr>
+              <w:t xml:space="preserve"> </w:t>
+            </w:r>
+            <w:r>
+              <w:t>memilih</w:t>
+            </w:r>
+            <w:r>
+              <w:rPr>
+                <w:spacing w:val="-2"/>
+              </w:rPr>
+              <w:t xml:space="preserve"> </w:t>
+            </w:r>
+            <w:r>
+              <w:t>berita</w:t>
+            </w:r>
+            <w:r>
+              <w:rPr>
+                <w:spacing w:val="-4"/>
+              </w:rPr>
+              <w:t xml:space="preserve"> </w:t>
+            </w:r>
+            <w:r>
+              <w:t>yang</w:t>
+            </w:r>
+            <w:r>
+              <w:rPr>
+                <w:spacing w:val="-2"/>
+              </w:rPr>
+              <w:t xml:space="preserve"> </w:t>
+            </w:r>
+            <w:r>
+              <w:t>sedang</w:t>
+            </w:r>
+            <w:r>
+              <w:rPr>
+                <w:spacing w:val="-2"/>
+              </w:rPr>
+              <w:t xml:space="preserve"> </w:t>
+            </w:r>
+            <w:r>
+              <w:t>trending</w:t>
+            </w:r>
+          </w:p>
+        </w:tc>
+      </w:tr>
+      <w:tr>
+        <w:trPr>
+          <w:trHeight w:val="268"/>
+        </w:trPr>
+        <w:tc>
+          <w:tcPr>
+            <w:tcW w:w="562" w:type="dxa"/>
+          </w:tcPr>
+          <w:p>
+            <w:pPr>
+              <w:pStyle w:val="TableParagraph"/>
+              <w:spacing w:line="248" w:lineRule="exact"/>
+              <w:ind w:left="10"/>
+              <w:jc w:val="center"/>
+            </w:pPr>
+            <w:r>
+              <w:t>8</w:t>
+            </w:r>
+          </w:p>
+        </w:tc>
+        <w:tc>
+          <w:tcPr>
+            <w:tcW w:w="9074" w:type="dxa"/>
+          </w:tcPr>
+          <w:p>
+            <w:pPr>
+              <w:pStyle w:val="TableParagraph"/>
+              <w:spacing w:line="248" w:lineRule="exact"/>
+              <w:ind w:left="107"/>
+            </w:pPr>
+            <w:r>
+              <w:t>Pembaca</w:t>
+            </w:r>
+            <w:r>
+              <w:rPr>
+                <w:spacing w:val="-2"/>
+              </w:rPr>
+              <w:t xml:space="preserve"> </w:t>
+            </w:r>
+            <w:r>
+              <w:t>berita</w:t>
+            </w:r>
+            <w:r>
+              <w:rPr>
+                <w:spacing w:val="-1"/>
+              </w:rPr>
+              <w:t xml:space="preserve"> </w:t>
+            </w:r>
+            <w:r>
+              <w:t>dapat</w:t>
+            </w:r>
+            <w:r>
+              <w:rPr>
+                <w:spacing w:val="-4"/>
+              </w:rPr>
+              <w:t xml:space="preserve"> </w:t>
+            </w:r>
+            <w:r>
+              <w:t>melihat</w:t>
+            </w:r>
+            <w:r>
+              <w:rPr>
+                <w:spacing w:val="-1"/>
+              </w:rPr>
+              <w:t xml:space="preserve"> </w:t>
+            </w:r>
+            <w:r>
+              <w:t>halaman</w:t>
+            </w:r>
+            <w:r>
+              <w:rPr>
+                <w:spacing w:val="-2"/>
+              </w:rPr>
+              <w:t xml:space="preserve"> </w:t>
+            </w:r>
+            <w:r>
+              <w:t>detail</w:t>
+            </w:r>
+            <w:r>
+              <w:rPr>
+                <w:spacing w:val="-2"/>
+              </w:rPr>
+              <w:t xml:space="preserve"> </w:t>
+            </w:r>
+            <w:r>
+              <w:t>berita</w:t>
+            </w:r>
+          </w:p>
+        </w:tc>
+      </w:tr>
+      <w:tr>
+        <w:trPr>
+          <w:trHeight w:val="268"/>
+        </w:trPr>
+        <w:tc>
+          <w:tcPr>
+            <w:tcW w:w="9636" w:type="dxa"/>
+            <w:gridSpan w:val="2"/>
+            <w:shd w:val="clear" w:color="auto" w:fill="92D050"/>
+          </w:tcPr>
+          <w:p>
+            <w:pPr>
+              <w:pStyle w:val="TableParagraph"/>
+              <w:spacing w:line="248" w:lineRule="exact"/>
+              <w:ind w:left="107"/>
+            </w:pPr>
+            <w:r>
+              <w:t>Sprint</w:t>
+            </w:r>
+            <w:r>
+              <w:rPr>
+                <w:spacing w:val="-2"/>
+              </w:rPr>
+              <w:t xml:space="preserve"> </w:t>
+            </w:r>
+            <w:r>
+              <w:t>Backlog</w:t>
+            </w:r>
+          </w:p>
+        </w:tc>
+      </w:tr>
+      <w:tr>
+        <w:trPr>
+          <w:trHeight w:val="268"/>
+        </w:trPr>
+        <w:tc>
+          <w:tcPr>
+            <w:tcW w:w="562" w:type="dxa"/>
+          </w:tcPr>
+          <w:p>
+            <w:pPr>
+              <w:pStyle w:val="TableParagraph"/>
+              <w:spacing w:line="248" w:lineRule="exact"/>
+              <w:ind w:left="88" w:right="81"/>
+              <w:jc w:val="center"/>
+            </w:pPr>
+            <w:r>
+              <w:t>ID</w:t>
+            </w:r>
+          </w:p>
+        </w:tc>
+        <w:tc>
+          <w:tcPr>
+            <w:tcW w:w="9074" w:type="dxa"/>
+          </w:tcPr>
+          <w:p>
+            <w:pPr>
+              <w:pStyle w:val="TableParagraph"/>
+              <w:spacing w:line="248" w:lineRule="exact"/>
+              <w:ind w:left="107"/>
+            </w:pPr>
+            <w:r>
+              <w:t>Backlog</w:t>
+            </w:r>
+            <w:r>
+              <w:rPr>
+                <w:spacing w:val="-3"/>
+              </w:rPr>
+              <w:t xml:space="preserve"> </w:t>
+            </w:r>
+            <w:r>
+              <w:t>Items</w:t>
+            </w:r>
+          </w:p>
+        </w:tc>
+      </w:tr>
+      <w:tr>
+        <w:trPr>
+          <w:trHeight w:val="268"/>
+        </w:trPr>
+        <w:tc>
+          <w:tcPr>
+            <w:tcW w:w="562" w:type="dxa"/>
+          </w:tcPr>
+          <w:p>
+            <w:pPr>
+              <w:pStyle w:val="TableParagraph"/>
+              <w:spacing w:line="249" w:lineRule="exact"/>
+              <w:ind w:left="83" w:right="84"/>
+              <w:jc w:val="center"/>
+            </w:pPr>
+            <w:r>
+              <w:t>104</w:t>
+            </w:r>
+          </w:p>
+        </w:tc>
+        <w:tc>
+          <w:tcPr>
+            <w:tcW w:w="9074" w:type="dxa"/>
+          </w:tcPr>
+          <w:p>
+            <w:pPr>
+              <w:pStyle w:val="TableParagraph"/>
+              <w:spacing w:line="249" w:lineRule="exact"/>
+              <w:ind w:left="107"/>
+            </w:pPr>
+            <w:r>
+              <w:t>(8)</w:t>
+            </w:r>
+            <w:r>
+              <w:rPr>
+                <w:spacing w:val="-2"/>
+              </w:rPr>
+              <w:t xml:space="preserve"> </w:t>
+            </w:r>
+            <w:r>
+              <w:t>Sebagai</w:t>
+            </w:r>
+            <w:r>
+              <w:rPr>
+                <w:spacing w:val="-4"/>
+              </w:rPr>
+              <w:t xml:space="preserve"> </w:t>
+            </w:r>
+            <w:r>
+              <w:t>pembaca</w:t>
+            </w:r>
+            <w:r>
+              <w:rPr>
+                <w:spacing w:val="-2"/>
+              </w:rPr>
+              <w:t xml:space="preserve"> </w:t>
+            </w:r>
+            <w:r>
+              <w:t>berita</w:t>
+            </w:r>
+            <w:r>
+              <w:rPr>
+                <w:spacing w:val="-4"/>
+              </w:rPr>
+              <w:t xml:space="preserve"> </w:t>
+            </w:r>
+            <w:r>
+              <w:t>saya</w:t>
+            </w:r>
+            <w:r>
+              <w:rPr>
+                <w:spacing w:val="-2"/>
+              </w:rPr>
+              <w:t xml:space="preserve"> </w:t>
+            </w:r>
+            <w:r>
+              <w:t>ingin</w:t>
+            </w:r>
+            <w:r>
+              <w:rPr>
+                <w:spacing w:val="-2"/>
+              </w:rPr>
+              <w:t xml:space="preserve"> </w:t>
+            </w:r>
+            <w:r>
+              <w:t>dapat</w:t>
+            </w:r>
+            <w:r>
+              <w:rPr>
+                <w:spacing w:val="-4"/>
+              </w:rPr>
+              <w:t xml:space="preserve"> </w:t>
+            </w:r>
+            <w:r>
+              <w:t>melihat</w:t>
+            </w:r>
+            <w:r>
+              <w:rPr>
+                <w:spacing w:val="-2"/>
+              </w:rPr>
+              <w:t xml:space="preserve"> </w:t>
+            </w:r>
+            <w:r>
+              <w:t>homepage berita</w:t>
+            </w:r>
+          </w:p>
+        </w:tc>
+      </w:tr>
+      <w:tr>
+        <w:trPr>
+          <w:trHeight w:val="268"/>
+        </w:trPr>
+        <w:tc>
+          <w:tcPr>
+            <w:tcW w:w="562" w:type="dxa"/>
+          </w:tcPr>
+          <w:p>
+            <w:pPr>
+              <w:pStyle w:val="TableParagraph"/>
+              <w:spacing w:line="248" w:lineRule="exact"/>
+              <w:ind w:left="83" w:right="84"/>
+              <w:jc w:val="center"/>
+            </w:pPr>
+            <w:r>
+              <w:t>105</w:t>
+            </w:r>
+          </w:p>
+        </w:tc>
+        <w:tc>
+          <w:tcPr>
+            <w:tcW w:w="9074" w:type="dxa"/>
+          </w:tcPr>
+          <w:p>
+            <w:pPr>
+              <w:pStyle w:val="TableParagraph"/>
+              <w:spacing w:line="248" w:lineRule="exact"/>
+              <w:ind w:left="107"/>
+            </w:pPr>
+            <w:r>
+              <w:t>(8)</w:t>
+            </w:r>
+            <w:r>
+              <w:rPr>
+                <w:spacing w:val="-2"/>
+              </w:rPr>
+              <w:t xml:space="preserve"> </w:t>
+            </w:r>
+            <w:r>
+              <w:t>Sebagai</w:t>
+            </w:r>
+            <w:r>
+              <w:rPr>
+                <w:spacing w:val="-4"/>
+              </w:rPr>
+              <w:t xml:space="preserve"> </w:t>
+            </w:r>
+            <w:r>
+              <w:t>pembaca</w:t>
+            </w:r>
+            <w:r>
+              <w:rPr>
+                <w:spacing w:val="-2"/>
+              </w:rPr>
+              <w:t xml:space="preserve"> </w:t>
+            </w:r>
+            <w:r>
+              <w:t>berita</w:t>
+            </w:r>
+            <w:r>
+              <w:rPr>
+                <w:spacing w:val="-4"/>
+              </w:rPr>
+              <w:t xml:space="preserve"> </w:t>
+            </w:r>
+            <w:r>
+              <w:t>saya</w:t>
+            </w:r>
+            <w:r>
+              <w:rPr>
+                <w:spacing w:val="-2"/>
+              </w:rPr>
+              <w:t xml:space="preserve"> </w:t>
+            </w:r>
+            <w:r>
+              <w:t>ingin</w:t>
+            </w:r>
+            <w:r>
+              <w:rPr>
+                <w:spacing w:val="-2"/>
+              </w:rPr>
+              <w:t xml:space="preserve"> </w:t>
+            </w:r>
+            <w:r>
+              <w:t>dapat</w:t>
+            </w:r>
+            <w:r>
+              <w:rPr>
+                <w:spacing w:val="-5"/>
+              </w:rPr>
+              <w:t xml:space="preserve"> </w:t>
+            </w:r>
+            <w:r>
+              <w:t>melakukan</w:t>
+            </w:r>
+            <w:r>
+              <w:rPr>
+                <w:spacing w:val="-2"/>
+              </w:rPr>
+              <w:t xml:space="preserve"> </w:t>
+            </w:r>
+            <w:r>
+              <w:t>pencarian</w:t>
+            </w:r>
+          </w:p>
+        </w:tc>
+      </w:tr>
+      <w:tr>
+        <w:trPr>
+          <w:trHeight w:val="268"/>
+        </w:trPr>
+        <w:tc>
+          <w:tcPr>
+            <w:tcW w:w="562" w:type="dxa"/>
+          </w:tcPr>
+          <w:p>
+            <w:pPr>
+              <w:pStyle w:val="TableParagraph"/>
+              <w:spacing w:line="248" w:lineRule="exact"/>
+              <w:ind w:left="83" w:right="84"/>
+              <w:jc w:val="center"/>
+            </w:pPr>
+            <w:r>
+              <w:t>106</w:t>
+            </w:r>
+          </w:p>
+        </w:tc>
+        <w:tc>
+          <w:tcPr>
+            <w:tcW w:w="9074" w:type="dxa"/>
+          </w:tcPr>
+          <w:p>
+            <w:pPr>
+              <w:pStyle w:val="TableParagraph"/>
+              <w:spacing w:line="248" w:lineRule="exact"/>
+              <w:ind w:left="107"/>
+            </w:pPr>
+            <w:r>
+              <w:t>(13)</w:t>
+            </w:r>
+            <w:r>
+              <w:rPr>
+                <w:spacing w:val="-5"/>
+              </w:rPr>
+              <w:t xml:space="preserve"> </w:t>
+            </w:r>
+            <w:r>
+              <w:t>Sebagai</w:t>
+            </w:r>
+            <w:r>
+              <w:rPr>
+                <w:spacing w:val="-1"/>
+              </w:rPr>
+              <w:t xml:space="preserve"> </w:t>
+            </w:r>
+            <w:r>
+              <w:t>pembaca</w:t>
+            </w:r>
+            <w:r>
+              <w:rPr>
+                <w:spacing w:val="-5"/>
+              </w:rPr>
+              <w:t xml:space="preserve"> </w:t>
+            </w:r>
+            <w:r>
+              <w:t>berita</w:t>
+            </w:r>
+            <w:r>
+              <w:rPr>
+                <w:spacing w:val="-2"/>
+              </w:rPr>
+              <w:t xml:space="preserve"> </w:t>
+            </w:r>
+            <w:r>
+              <w:t>saya</w:t>
+            </w:r>
+            <w:r>
+              <w:rPr>
+                <w:spacing w:val="-1"/>
+              </w:rPr>
+              <w:t xml:space="preserve"> </w:t>
+            </w:r>
+            <w:r>
+              <w:t>ingin</w:t>
+            </w:r>
+            <w:r>
+              <w:rPr>
+                <w:spacing w:val="-3"/>
+              </w:rPr>
+              <w:t xml:space="preserve"> </w:t>
+            </w:r>
+            <w:r>
+              <w:t>dapat</w:t>
+            </w:r>
+            <w:r>
+              <w:rPr>
+                <w:spacing w:val="-4"/>
+              </w:rPr>
+              <w:t xml:space="preserve"> </w:t>
+            </w:r>
+            <w:r>
+              <w:t>memilih</w:t>
+            </w:r>
+            <w:r>
+              <w:rPr>
+                <w:spacing w:val="-4"/>
+              </w:rPr>
+              <w:t xml:space="preserve"> </w:t>
+            </w:r>
+            <w:r>
+              <w:t>category</w:t>
+            </w:r>
+            <w:r>
+              <w:rPr>
+                <w:spacing w:val="2"/>
+              </w:rPr>
+              <w:t xml:space="preserve"> </w:t>
+            </w:r>
+            <w:r>
+              <w:t>berita</w:t>
+            </w:r>
+          </w:p>
+        </w:tc>
+      </w:tr>
+      <w:tr>
+        <w:trPr>
+          <w:trHeight w:val="268"/>
+        </w:trPr>
+        <w:tc>
+          <w:tcPr>
+            <w:tcW w:w="562" w:type="dxa"/>
+          </w:tcPr>
+          <w:p>
+            <w:pPr>
+              <w:pStyle w:val="TableParagraph"/>
+              <w:spacing w:line="248" w:lineRule="exact"/>
+              <w:ind w:left="83" w:right="84"/>
+              <w:jc w:val="center"/>
+            </w:pPr>
+            <w:r>
+              <w:t>107</w:t>
+            </w:r>
+          </w:p>
+        </w:tc>
+        <w:tc>
+          <w:tcPr>
+            <w:tcW w:w="9074" w:type="dxa"/>
+          </w:tcPr>
+          <w:p>
+            <w:pPr>
+              <w:pStyle w:val="TableParagraph"/>
+              <w:spacing w:line="248" w:lineRule="exact"/>
+              <w:ind w:left="107"/>
+            </w:pPr>
+            <w:r>
+              <w:t>(13)</w:t>
+            </w:r>
+            <w:r>
+              <w:rPr>
+                <w:spacing w:val="-5"/>
+              </w:rPr>
+              <w:t xml:space="preserve"> </w:t>
+            </w:r>
+            <w:r>
+              <w:t>Sebagai</w:t>
+            </w:r>
+            <w:r>
+              <w:rPr>
+                <w:spacing w:val="-1"/>
+              </w:rPr>
+              <w:t xml:space="preserve"> </w:t>
+            </w:r>
+            <w:r>
+              <w:t>pembaca</w:t>
+            </w:r>
+            <w:r>
+              <w:rPr>
+                <w:spacing w:val="-4"/>
+              </w:rPr>
+              <w:t xml:space="preserve"> </w:t>
+            </w:r>
+            <w:r>
+              <w:t>berita</w:t>
+            </w:r>
+            <w:r>
+              <w:rPr>
+                <w:spacing w:val="-2"/>
+              </w:rPr>
+              <w:t xml:space="preserve"> </w:t>
+            </w:r>
+            <w:r>
+              <w:t>saya</w:t>
+            </w:r>
+            <w:r>
+              <w:rPr>
+                <w:spacing w:val="-1"/>
+              </w:rPr>
+              <w:t xml:space="preserve"> </w:t>
+            </w:r>
+            <w:r>
+              <w:t>ingin</w:t>
+            </w:r>
+            <w:r>
+              <w:rPr>
+                <w:spacing w:val="-2"/>
+              </w:rPr>
+              <w:t xml:space="preserve"> </w:t>
+            </w:r>
+            <w:r>
+              <w:t>dapat</w:t>
+            </w:r>
+            <w:r>
+              <w:rPr>
+                <w:spacing w:val="-4"/>
+              </w:rPr>
+              <w:t xml:space="preserve"> </w:t>
+            </w:r>
+            <w:r>
+              <w:t>memilih</w:t>
+            </w:r>
+            <w:r>
+              <w:rPr>
+                <w:spacing w:val="-5"/>
+              </w:rPr>
+              <w:t xml:space="preserve"> </w:t>
+            </w:r>
+            <w:r>
+              <w:t>berita</w:t>
+            </w:r>
+            <w:r>
+              <w:rPr>
+                <w:spacing w:val="-1"/>
+              </w:rPr>
+              <w:t xml:space="preserve"> </w:t>
+            </w:r>
+            <w:r>
+              <w:t>yang</w:t>
+            </w:r>
+            <w:r>
+              <w:rPr>
+                <w:spacing w:val="-4"/>
+              </w:rPr>
+              <w:t xml:space="preserve"> </w:t>
+            </w:r>
+            <w:r>
+              <w:t>sedang</w:t>
+            </w:r>
+            <w:r>
+              <w:rPr>
+                <w:spacing w:val="47"/>
+              </w:rPr>
+              <w:t xml:space="preserve"> </w:t>
+            </w:r>
+            <w:r>
+              <w:t>trending</w:t>
+            </w:r>
+          </w:p>
+        </w:tc>
+      </w:tr>
+      <w:tr>
+        <w:trPr>
+          <w:trHeight w:val="270"/>
+        </w:trPr>
+        <w:tc>
+          <w:tcPr>
+            <w:tcW w:w="562" w:type="dxa"/>
+          </w:tcPr>
+          <w:p>
+            <w:pPr>
+              <w:pStyle w:val="TableParagraph"/>
+              <w:spacing w:line="251" w:lineRule="exact"/>
+              <w:ind w:left="83" w:right="84"/>
+              <w:jc w:val="center"/>
+            </w:pPr>
+            <w:r>
+              <w:t>108</w:t>
+            </w:r>
+          </w:p>
+        </w:tc>
+        <w:tc>
+          <w:tcPr>
+            <w:tcW w:w="9074" w:type="dxa"/>
+          </w:tcPr>
+          <w:p>
+            <w:pPr>
+              <w:pStyle w:val="TableParagraph"/>
+              <w:spacing w:line="251" w:lineRule="exact"/>
+              <w:ind w:left="107"/>
+            </w:pPr>
+            <w:r>
+              <w:t>(13)</w:t>
+            </w:r>
+            <w:r>
+              <w:rPr>
+                <w:spacing w:val="-5"/>
+              </w:rPr>
+              <w:t xml:space="preserve"> </w:t>
+            </w:r>
+            <w:r>
+              <w:t>Sebagai</w:t>
+            </w:r>
+            <w:r>
+              <w:rPr>
+                <w:spacing w:val="-1"/>
+              </w:rPr>
+              <w:t xml:space="preserve"> </w:t>
+            </w:r>
+            <w:r>
+              <w:t>pembaca</w:t>
+            </w:r>
+            <w:r>
+              <w:rPr>
+                <w:spacing w:val="-4"/>
+              </w:rPr>
+              <w:t xml:space="preserve"> </w:t>
+            </w:r>
+            <w:r>
+              <w:t>berita</w:t>
+            </w:r>
+            <w:r>
+              <w:rPr>
+                <w:spacing w:val="-2"/>
+              </w:rPr>
+              <w:t xml:space="preserve"> </w:t>
+            </w:r>
+            <w:r>
+              <w:t>saya</w:t>
+            </w:r>
+            <w:r>
+              <w:rPr>
+                <w:spacing w:val="-1"/>
+              </w:rPr>
+              <w:t xml:space="preserve"> </w:t>
+            </w:r>
+            <w:r>
+              <w:t>ingin</w:t>
+            </w:r>
+            <w:r>
+              <w:rPr>
+                <w:spacing w:val="-2"/>
+              </w:rPr>
+              <w:t xml:space="preserve"> </w:t>
+            </w:r>
+            <w:r>
+              <w:t>bisa</w:t>
+            </w:r>
+            <w:r>
+              <w:rPr>
+                <w:spacing w:val="-4"/>
+              </w:rPr>
+              <w:t xml:space="preserve"> </w:t>
+            </w:r>
+            <w:r>
+              <w:t>melihat</w:t>
+            </w:r>
+            <w:r>
+              <w:rPr>
+                <w:spacing w:val="-2"/>
+              </w:rPr>
+              <w:t xml:space="preserve"> </w:t>
+            </w:r>
+            <w:r>
+              <w:t>halaman</w:t>
+            </w:r>
+            <w:r>
+              <w:rPr>
+                <w:spacing w:val="-1"/>
+              </w:rPr>
+              <w:t xml:space="preserve"> </w:t>
+            </w:r>
+            <w:r>
+              <w:t>detail</w:t>
+            </w:r>
+            <w:r>
+              <w:rPr>
+                <w:spacing w:val="-1"/>
+              </w:rPr>
+              <w:t xml:space="preserve"> </w:t>
+            </w:r>
+            <w:r>
+              <w:t>berita</w:t>
+            </w:r>
+          </w:p>
+        </w:tc>
+      </w:tr>
+    </w:tbl>
+    <w:p>
+      <w:pPr>
+        <w:spacing w:line="251" w:lineRule="exact"/>
+        <w:sectPr>
+          <w:pgSz w:w="12240" w:h="15840"/>
+          <w:pgMar w:top="1500" w:right="440" w:bottom="280" w:left="460" w:header="720" w:footer="720" w:gutter="0"/>
+          <w:cols w:space="720"/>
+        </w:sectPr>
       </w:pPr>
     </w:p>
     <w:p/>
@@ -2186,6 +4260,26 @@
       <w14:ligatures w14:val="none"/>
     </w:rPr>
   </w:style>
+  <w:style w:type="paragraph" w:customStyle="1" w:styleId="TableParagraph">
+    <w:name w:val="Table Paragraph"/>
+    <w:basedOn w:val="Normal"/>
+    <w:uiPriority w:val="1"/>
+    <w:qFormat/>
+    <w:rsid w:val="00C11730"/>
+    <w:pPr>
+      <w:widowControl w:val="0"/>
+      <w:autoSpaceDE w:val="0"/>
+      <w:autoSpaceDN w:val="0"/>
+      <w:spacing w:after="0" w:line="240" w:lineRule="auto"/>
+      <w:ind w:left="104"/>
+    </w:pPr>
+    <w:rPr>
+      <w:rFonts w:ascii="Calibri" w:eastAsia="Calibri" w:hAnsi="Calibri" w:cs="Calibri"/>
+      <w:kern w:val="0"/>
+      <w:lang w:val="id"/>
+      <w14:ligatures w14:val="none"/>
+    </w:rPr>
+  </w:style>
 </w:styles>
 </file>
 

</xml_diff>

<commit_message>
menambahkan screenshot trello pada tugas uts
</commit_message>
<xml_diff>
--- a/Tugas2.docx
+++ b/Tugas2.docx
@@ -3789,7 +3789,100 @@
         </w:sectPr>
       </w:pPr>
     </w:p>
-    <w:p/>
+    <w:p>
+      <w:r>
+        <w:rPr>
+          <w:noProof/>
+          <w:sz w:val="20"/>
+        </w:rPr>
+        <w:lastRenderedPageBreak/>
+        <w:drawing>
+          <wp:inline distT="0" distB="0" distL="0" distR="0" wp14:anchorId="37EE90D1" wp14:editId="527F9184">
+            <wp:extent cx="5943600" cy="2854795"/>
+            <wp:effectExtent l="0" t="0" r="0" b="3175"/>
+            <wp:docPr id="1" name="image1.jpeg"/>
+            <wp:cNvGraphicFramePr>
+              <a:graphicFrameLocks xmlns:a="http://schemas.openxmlformats.org/drawingml/2006/main" noChangeAspect="1"/>
+            </wp:cNvGraphicFramePr>
+            <a:graphic xmlns:a="http://schemas.openxmlformats.org/drawingml/2006/main">
+              <a:graphicData uri="http://schemas.openxmlformats.org/drawingml/2006/picture">
+                <pic:pic xmlns:pic="http://schemas.openxmlformats.org/drawingml/2006/picture">
+                  <pic:nvPicPr>
+                    <pic:cNvPr id="2" name="image1.jpeg"/>
+                    <pic:cNvPicPr/>
+                  </pic:nvPicPr>
+                  <pic:blipFill>
+                    <a:blip r:embed="rId4" cstate="print"/>
+                    <a:stretch>
+                      <a:fillRect/>
+                    </a:stretch>
+                  </pic:blipFill>
+                  <pic:spPr>
+                    <a:xfrm>
+                      <a:off x="0" y="0"/>
+                      <a:ext cx="5943600" cy="2854795"/>
+                    </a:xfrm>
+                    <a:prstGeom prst="rect">
+                      <a:avLst/>
+                    </a:prstGeom>
+                  </pic:spPr>
+                </pic:pic>
+              </a:graphicData>
+            </a:graphic>
+          </wp:inline>
+        </w:drawing>
+      </w:r>
+    </w:p>
+    <w:p>
+      <w:r>
+        <w:rPr>
+          <w:noProof/>
+        </w:rPr>
+        <w:drawing>
+          <wp:anchor distT="0" distB="0" distL="0" distR="0" simplePos="0" relativeHeight="251659264" behindDoc="0" locked="0" layoutInCell="1" allowOverlap="1" wp14:anchorId="16F72891" wp14:editId="22DBF3C2">
+            <wp:simplePos x="0" y="0"/>
+            <wp:positionH relativeFrom="page">
+              <wp:posOffset>914400</wp:posOffset>
+            </wp:positionH>
+            <wp:positionV relativeFrom="paragraph">
+              <wp:posOffset>283210</wp:posOffset>
+            </wp:positionV>
+            <wp:extent cx="5858706" cy="2786062"/>
+            <wp:effectExtent l="0" t="0" r="0" b="0"/>
+            <wp:wrapTopAndBottom/>
+            <wp:docPr id="3" name="image2.jpeg"/>
+            <wp:cNvGraphicFramePr>
+              <a:graphicFrameLocks xmlns:a="http://schemas.openxmlformats.org/drawingml/2006/main" noChangeAspect="1"/>
+            </wp:cNvGraphicFramePr>
+            <a:graphic xmlns:a="http://schemas.openxmlformats.org/drawingml/2006/main">
+              <a:graphicData uri="http://schemas.openxmlformats.org/drawingml/2006/picture">
+                <pic:pic xmlns:pic="http://schemas.openxmlformats.org/drawingml/2006/picture">
+                  <pic:nvPicPr>
+                    <pic:cNvPr id="4" name="image2.jpeg"/>
+                    <pic:cNvPicPr/>
+                  </pic:nvPicPr>
+                  <pic:blipFill>
+                    <a:blip r:embed="rId5" cstate="print"/>
+                    <a:stretch>
+                      <a:fillRect/>
+                    </a:stretch>
+                  </pic:blipFill>
+                  <pic:spPr>
+                    <a:xfrm>
+                      <a:off x="0" y="0"/>
+                      <a:ext cx="5858706" cy="2786062"/>
+                    </a:xfrm>
+                    <a:prstGeom prst="rect">
+                      <a:avLst/>
+                    </a:prstGeom>
+                  </pic:spPr>
+                </pic:pic>
+              </a:graphicData>
+            </a:graphic>
+          </wp:anchor>
+        </w:drawing>
+      </w:r>
+    </w:p>
     <w:sectPr>
       <w:pgSz w:w="12240" w:h="15840"/>
       <w:pgMar w:top="1440" w:right="1440" w:bottom="1440" w:left="1440" w:header="720" w:footer="720" w:gutter="0"/>

</xml_diff>

<commit_message>
menambahkan tabel product backlog pada tugas uas
</commit_message>
<xml_diff>
--- a/Tugas2.docx
+++ b/Tugas2.docx
@@ -41,23 +41,7 @@
     <w:p/>
     <w:p>
       <w:r>
-        <w:t xml:space="preserve">Nama </w:t>
-      </w:r>
-      <w:proofErr w:type="spellStart"/>
-      <w:r>
-        <w:t>Anggota</w:t>
-      </w:r>
-      <w:proofErr w:type="spellEnd"/>
-      <w:r>
-        <w:t xml:space="preserve"> </w:t>
-      </w:r>
-      <w:proofErr w:type="spellStart"/>
-      <w:r>
-        <w:t>Kelompok</w:t>
-      </w:r>
-      <w:proofErr w:type="spellEnd"/>
-      <w:r>
-        <w:t>:</w:t>
+        <w:t>Nama Anggota Kelompok:</w:t>
       </w:r>
     </w:p>
     <w:p>
@@ -107,23 +91,18 @@
       </w:pPr>
     </w:p>
     <w:p>
-      <w:proofErr w:type="spellStart"/>
       <w:r>
         <w:t>Topik</w:t>
       </w:r>
-      <w:proofErr w:type="spellEnd"/>
       <w:r>
         <w:rPr>
           <w:spacing w:val="-2"/>
         </w:rPr>
         <w:t xml:space="preserve"> </w:t>
       </w:r>
-      <w:proofErr w:type="spellStart"/>
-      <w:proofErr w:type="gramStart"/>
       <w:r>
         <w:t>Pengerjaan</w:t>
       </w:r>
-      <w:proofErr w:type="spellEnd"/>
       <w:r>
         <w:rPr>
           <w:spacing w:val="-2"/>
@@ -133,18 +112,15 @@
       <w:r>
         <w:t>:</w:t>
       </w:r>
-      <w:proofErr w:type="gramEnd"/>
       <w:r>
         <w:rPr>
           <w:spacing w:val="-1"/>
         </w:rPr>
         <w:t xml:space="preserve"> </w:t>
       </w:r>
-      <w:proofErr w:type="spellStart"/>
       <w:r>
         <w:t>Berita</w:t>
       </w:r>
-      <w:proofErr w:type="spellEnd"/>
     </w:p>
     <w:p/>
     <w:p>
@@ -1722,14 +1698,12 @@
           <w:sz w:val="32"/>
         </w:rPr>
       </w:pPr>
-      <w:proofErr w:type="spellStart"/>
       <w:r>
         <w:rPr>
           <w:sz w:val="32"/>
         </w:rPr>
         <w:t>Tabel</w:t>
       </w:r>
-      <w:proofErr w:type="spellEnd"/>
       <w:r>
         <w:rPr>
           <w:spacing w:val="-6"/>
@@ -3883,6 +3857,3018 @@
         </w:drawing>
       </w:r>
     </w:p>
+    <w:p/>
+    <w:p/>
+    <w:p>
+      <w:pPr>
+        <w:tabs>
+          <w:tab w:val="left" w:pos="1716"/>
+        </w:tabs>
+        <w:ind w:left="990"/>
+      </w:pPr>
+    </w:p>
+    <w:p>
+      <w:pPr>
+        <w:tabs>
+          <w:tab w:val="left" w:pos="1716"/>
+        </w:tabs>
+        <w:ind w:left="990"/>
+      </w:pPr>
+    </w:p>
+    <w:p>
+      <w:pPr>
+        <w:tabs>
+          <w:tab w:val="left" w:pos="1716"/>
+        </w:tabs>
+        <w:ind w:left="990"/>
+      </w:pPr>
+    </w:p>
+    <w:p>
+      <w:pPr>
+        <w:tabs>
+          <w:tab w:val="left" w:pos="1716"/>
+        </w:tabs>
+        <w:ind w:left="990"/>
+      </w:pPr>
+    </w:p>
+    <w:p>
+      <w:pPr>
+        <w:tabs>
+          <w:tab w:val="left" w:pos="1716"/>
+        </w:tabs>
+        <w:ind w:left="990"/>
+      </w:pPr>
+    </w:p>
+    <w:p>
+      <w:pPr>
+        <w:tabs>
+          <w:tab w:val="left" w:pos="1716"/>
+        </w:tabs>
+        <w:ind w:left="990"/>
+      </w:pPr>
+    </w:p>
+    <w:p>
+      <w:pPr>
+        <w:tabs>
+          <w:tab w:val="left" w:pos="1716"/>
+        </w:tabs>
+        <w:ind w:left="990"/>
+      </w:pPr>
+      <w:r>
+        <w:lastRenderedPageBreak/>
+        <w:t>Tugas UA</w:t>
+      </w:r>
+      <w:r>
+        <w:t>S</w:t>
+      </w:r>
+    </w:p>
+    <w:p>
+      <w:pPr>
+        <w:tabs>
+          <w:tab w:val="left" w:pos="1716"/>
+        </w:tabs>
+        <w:ind w:left="990"/>
+      </w:pPr>
+    </w:p>
+    <w:p>
+      <w:pPr>
+        <w:tabs>
+          <w:tab w:val="left" w:pos="1716"/>
+        </w:tabs>
+        <w:ind w:left="990"/>
+      </w:pPr>
+      <w:r>
+        <w:t>Tabel Product Backlog</w:t>
+      </w:r>
+    </w:p>
+    <w:tbl>
+      <w:tblPr>
+        <w:tblpPr w:leftFromText="180" w:rightFromText="180" w:vertAnchor="text" w:horzAnchor="margin" w:tblpXSpec="center" w:tblpY="111"/>
+        <w:tblW w:w="11104" w:type="dxa"/>
+        <w:tblBorders>
+          <w:top w:val="single" w:sz="4" w:space="0" w:color="000000"/>
+          <w:left w:val="single" w:sz="4" w:space="0" w:color="000000"/>
+          <w:bottom w:val="single" w:sz="4" w:space="0" w:color="000000"/>
+          <w:right w:val="single" w:sz="4" w:space="0" w:color="000000"/>
+          <w:insideH w:val="single" w:sz="4" w:space="0" w:color="000000"/>
+          <w:insideV w:val="single" w:sz="4" w:space="0" w:color="000000"/>
+        </w:tblBorders>
+        <w:tblLayout w:type="fixed"/>
+        <w:tblCellMar>
+          <w:left w:w="0" w:type="dxa"/>
+          <w:right w:w="0" w:type="dxa"/>
+        </w:tblCellMar>
+        <w:tblLook w:val="01E0" w:firstRow="1" w:lastRow="1" w:firstColumn="1" w:lastColumn="1" w:noHBand="0" w:noVBand="0"/>
+      </w:tblPr>
+      <w:tblGrid>
+        <w:gridCol w:w="552"/>
+        <w:gridCol w:w="752"/>
+        <w:gridCol w:w="550"/>
+        <w:gridCol w:w="1176"/>
+        <w:gridCol w:w="2062"/>
+        <w:gridCol w:w="3606"/>
+        <w:gridCol w:w="1234"/>
+        <w:gridCol w:w="1172"/>
+      </w:tblGrid>
+      <w:tr>
+        <w:trPr>
+          <w:trHeight w:val="268"/>
+        </w:trPr>
+        <w:tc>
+          <w:tcPr>
+            <w:tcW w:w="552" w:type="dxa"/>
+            <w:shd w:val="clear" w:color="auto" w:fill="EC7C30"/>
+          </w:tcPr>
+          <w:p>
+            <w:pPr>
+              <w:pStyle w:val="TableParagraph"/>
+              <w:spacing w:line="249" w:lineRule="exact"/>
+              <w:ind w:left="107"/>
+            </w:pPr>
+            <w:r>
+              <w:t>ID</w:t>
+            </w:r>
+          </w:p>
+        </w:tc>
+        <w:tc>
+          <w:tcPr>
+            <w:tcW w:w="1302" w:type="dxa"/>
+            <w:gridSpan w:val="2"/>
+            <w:shd w:val="clear" w:color="auto" w:fill="EC7C30"/>
+          </w:tcPr>
+          <w:p>
+            <w:pPr>
+              <w:pStyle w:val="TableParagraph"/>
+              <w:spacing w:line="249" w:lineRule="exact"/>
+              <w:ind w:left="105"/>
+            </w:pPr>
+            <w:r>
+              <w:t>Nama</w:t>
+            </w:r>
+            <w:r>
+              <w:rPr>
+                <w:spacing w:val="-1"/>
+              </w:rPr>
+              <w:t xml:space="preserve"> </w:t>
+            </w:r>
+            <w:r>
+              <w:t>Epic</w:t>
+            </w:r>
+          </w:p>
+        </w:tc>
+        <w:tc>
+          <w:tcPr>
+            <w:tcW w:w="1176" w:type="dxa"/>
+            <w:shd w:val="clear" w:color="auto" w:fill="EC7C30"/>
+          </w:tcPr>
+          <w:p>
+            <w:pPr>
+              <w:pStyle w:val="TableParagraph"/>
+              <w:spacing w:line="249" w:lineRule="exact"/>
+            </w:pPr>
+            <w:r>
+              <w:t>As</w:t>
+            </w:r>
+            <w:r>
+              <w:rPr>
+                <w:spacing w:val="-1"/>
+              </w:rPr>
+              <w:t xml:space="preserve"> </w:t>
+            </w:r>
+            <w:r>
+              <w:t>A..</w:t>
+            </w:r>
+          </w:p>
+        </w:tc>
+        <w:tc>
+          <w:tcPr>
+            <w:tcW w:w="2062" w:type="dxa"/>
+            <w:shd w:val="clear" w:color="auto" w:fill="EC7C30"/>
+          </w:tcPr>
+          <w:p>
+            <w:pPr>
+              <w:pStyle w:val="TableParagraph"/>
+              <w:spacing w:line="249" w:lineRule="exact"/>
+            </w:pPr>
+            <w:r>
+              <w:t>I</w:t>
+            </w:r>
+            <w:r>
+              <w:rPr>
+                <w:spacing w:val="-1"/>
+              </w:rPr>
+              <w:t xml:space="preserve"> </w:t>
+            </w:r>
+            <w:r>
+              <w:t>WANT</w:t>
+            </w:r>
+            <w:r>
+              <w:rPr>
+                <w:spacing w:val="-1"/>
+              </w:rPr>
+              <w:t xml:space="preserve"> </w:t>
+            </w:r>
+            <w:r>
+              <w:t>TO</w:t>
+            </w:r>
+            <w:r>
+              <w:rPr>
+                <w:spacing w:val="-1"/>
+              </w:rPr>
+              <w:t xml:space="preserve"> </w:t>
+            </w:r>
+            <w:r>
+              <w:t>...</w:t>
+            </w:r>
+          </w:p>
+        </w:tc>
+        <w:tc>
+          <w:tcPr>
+            <w:tcW w:w="3606" w:type="dxa"/>
+            <w:shd w:val="clear" w:color="auto" w:fill="EC7C30"/>
+          </w:tcPr>
+          <w:p>
+            <w:pPr>
+              <w:pStyle w:val="TableParagraph"/>
+              <w:spacing w:line="249" w:lineRule="exact"/>
+            </w:pPr>
+            <w:r>
+              <w:t>SO</w:t>
+            </w:r>
+            <w:r>
+              <w:rPr>
+                <w:spacing w:val="-2"/>
+              </w:rPr>
+              <w:t xml:space="preserve"> </w:t>
+            </w:r>
+            <w:r>
+              <w:t>THAT</w:t>
+            </w:r>
+            <w:r>
+              <w:rPr>
+                <w:spacing w:val="-1"/>
+              </w:rPr>
+              <w:t xml:space="preserve"> </w:t>
+            </w:r>
+            <w:r>
+              <w:t>...</w:t>
+            </w:r>
+          </w:p>
+        </w:tc>
+        <w:tc>
+          <w:tcPr>
+            <w:tcW w:w="1234" w:type="dxa"/>
+            <w:shd w:val="clear" w:color="auto" w:fill="EC7C30"/>
+          </w:tcPr>
+          <w:p>
+            <w:pPr>
+              <w:pStyle w:val="TableParagraph"/>
+              <w:spacing w:line="249" w:lineRule="exact"/>
+              <w:ind w:left="107"/>
+            </w:pPr>
+            <w:r>
+              <w:t>PRIORITY</w:t>
+            </w:r>
+          </w:p>
+        </w:tc>
+        <w:tc>
+          <w:tcPr>
+            <w:tcW w:w="1172" w:type="dxa"/>
+            <w:shd w:val="clear" w:color="auto" w:fill="EC7C30"/>
+          </w:tcPr>
+          <w:p>
+            <w:pPr>
+              <w:pStyle w:val="TableParagraph"/>
+              <w:spacing w:line="249" w:lineRule="exact"/>
+              <w:ind w:left="85" w:right="81"/>
+              <w:jc w:val="center"/>
+            </w:pPr>
+            <w:r>
+              <w:t>Estimation</w:t>
+            </w:r>
+          </w:p>
+        </w:tc>
+      </w:tr>
+      <w:tr>
+        <w:trPr>
+          <w:trHeight w:val="806"/>
+        </w:trPr>
+        <w:tc>
+          <w:tcPr>
+            <w:tcW w:w="552" w:type="dxa"/>
+          </w:tcPr>
+          <w:p>
+            <w:pPr>
+              <w:pStyle w:val="TableParagraph"/>
+              <w:spacing w:line="268" w:lineRule="exact"/>
+              <w:ind w:left="107"/>
+            </w:pPr>
+            <w:r>
+              <w:t>101</w:t>
+            </w:r>
+          </w:p>
+        </w:tc>
+        <w:tc>
+          <w:tcPr>
+            <w:tcW w:w="1302" w:type="dxa"/>
+            <w:gridSpan w:val="2"/>
+            <w:vMerge w:val="restart"/>
+          </w:tcPr>
+          <w:p>
+            <w:pPr>
+              <w:pStyle w:val="TableParagraph"/>
+              <w:ind w:left="0"/>
+            </w:pPr>
+          </w:p>
+          <w:p>
+            <w:pPr>
+              <w:pStyle w:val="TableParagraph"/>
+              <w:ind w:left="0"/>
+            </w:pPr>
+          </w:p>
+          <w:p>
+            <w:pPr>
+              <w:pStyle w:val="TableParagraph"/>
+              <w:spacing w:before="12"/>
+              <w:ind w:left="0"/>
+              <w:rPr>
+                <w:sz w:val="21"/>
+              </w:rPr>
+            </w:pPr>
+          </w:p>
+          <w:p>
+            <w:pPr>
+              <w:pStyle w:val="TableParagraph"/>
+              <w:ind w:left="105" w:right="89"/>
+            </w:pPr>
+            <w:r>
+              <w:t>Manajemen</w:t>
+            </w:r>
+            <w:r>
+              <w:rPr>
+                <w:spacing w:val="-47"/>
+              </w:rPr>
+              <w:t xml:space="preserve"> </w:t>
+            </w:r>
+            <w:r>
+              <w:t>akun</w:t>
+            </w:r>
+          </w:p>
+        </w:tc>
+        <w:tc>
+          <w:tcPr>
+            <w:tcW w:w="1176" w:type="dxa"/>
+          </w:tcPr>
+          <w:p>
+            <w:pPr>
+              <w:pStyle w:val="TableParagraph"/>
+              <w:ind w:right="223"/>
+            </w:pPr>
+            <w:r>
+              <w:t>Pembaca</w:t>
+            </w:r>
+            <w:r>
+              <w:rPr>
+                <w:spacing w:val="-47"/>
+              </w:rPr>
+              <w:t xml:space="preserve"> </w:t>
+            </w:r>
+            <w:r>
+              <w:t>Berita</w:t>
+            </w:r>
+          </w:p>
+        </w:tc>
+        <w:tc>
+          <w:tcPr>
+            <w:tcW w:w="2062" w:type="dxa"/>
+          </w:tcPr>
+          <w:p>
+            <w:pPr>
+              <w:pStyle w:val="TableParagraph"/>
+              <w:ind w:right="365"/>
+            </w:pPr>
+            <w:r>
+              <w:t>Dapat melakukan</w:t>
+            </w:r>
+            <w:r>
+              <w:rPr>
+                <w:spacing w:val="-47"/>
+              </w:rPr>
+              <w:t xml:space="preserve"> </w:t>
+            </w:r>
+            <w:r>
+              <w:t>register akun</w:t>
+            </w:r>
+          </w:p>
+        </w:tc>
+        <w:tc>
+          <w:tcPr>
+            <w:tcW w:w="3606" w:type="dxa"/>
+          </w:tcPr>
+          <w:p>
+            <w:pPr>
+              <w:pStyle w:val="TableParagraph"/>
+              <w:spacing w:line="268" w:lineRule="exact"/>
+            </w:pPr>
+            <w:r>
+              <w:t>Saya tidak</w:t>
+            </w:r>
+            <w:r>
+              <w:rPr>
+                <w:spacing w:val="-3"/>
+              </w:rPr>
+              <w:t xml:space="preserve"> </w:t>
+            </w:r>
+            <w:r>
+              <w:t>akan</w:t>
+            </w:r>
+            <w:r>
+              <w:rPr>
+                <w:spacing w:val="-3"/>
+              </w:rPr>
+              <w:t xml:space="preserve"> </w:t>
+            </w:r>
+            <w:r>
+              <w:t>kehilangan</w:t>
+            </w:r>
+            <w:r>
+              <w:rPr>
+                <w:spacing w:val="-2"/>
+              </w:rPr>
+              <w:t xml:space="preserve"> </w:t>
+            </w:r>
+            <w:r>
+              <w:t>akun</w:t>
+            </w:r>
+            <w:r>
+              <w:rPr>
+                <w:spacing w:val="-2"/>
+              </w:rPr>
+              <w:t xml:space="preserve"> </w:t>
+            </w:r>
+            <w:r>
+              <w:t>dan</w:t>
+            </w:r>
+          </w:p>
+          <w:p>
+            <w:pPr>
+              <w:pStyle w:val="TableParagraph"/>
+              <w:spacing w:line="270" w:lineRule="atLeast"/>
+              <w:ind w:right="205"/>
+            </w:pPr>
+            <w:r>
+              <w:t>dataa saya di aplikasi jika melakukan</w:t>
+            </w:r>
+            <w:r>
+              <w:rPr>
+                <w:spacing w:val="-47"/>
+              </w:rPr>
+              <w:t xml:space="preserve"> </w:t>
+            </w:r>
+            <w:r>
+              <w:t>register</w:t>
+            </w:r>
+          </w:p>
+        </w:tc>
+        <w:tc>
+          <w:tcPr>
+            <w:tcW w:w="1234" w:type="dxa"/>
+            <w:shd w:val="clear" w:color="auto" w:fill="006FC0"/>
+          </w:tcPr>
+          <w:p>
+            <w:pPr>
+              <w:pStyle w:val="TableParagraph"/>
+              <w:spacing w:before="11"/>
+              <w:ind w:left="0"/>
+              <w:rPr>
+                <w:sz w:val="21"/>
+              </w:rPr>
+            </w:pPr>
+          </w:p>
+          <w:p>
+            <w:pPr>
+              <w:pStyle w:val="TableParagraph"/>
+              <w:ind w:left="397"/>
+            </w:pPr>
+            <w:r>
+              <w:t>LOW</w:t>
+            </w:r>
+          </w:p>
+        </w:tc>
+        <w:tc>
+          <w:tcPr>
+            <w:tcW w:w="1172" w:type="dxa"/>
+          </w:tcPr>
+          <w:p>
+            <w:pPr>
+              <w:pStyle w:val="TableParagraph"/>
+              <w:spacing w:before="11"/>
+              <w:ind w:left="0"/>
+              <w:rPr>
+                <w:sz w:val="21"/>
+              </w:rPr>
+            </w:pPr>
+          </w:p>
+          <w:p>
+            <w:pPr>
+              <w:pStyle w:val="TableParagraph"/>
+              <w:ind w:left="3"/>
+              <w:jc w:val="center"/>
+            </w:pPr>
+            <w:r>
+              <w:t>5</w:t>
+            </w:r>
+          </w:p>
+        </w:tc>
+      </w:tr>
+      <w:tr>
+        <w:trPr>
+          <w:trHeight w:val="803"/>
+        </w:trPr>
+        <w:tc>
+          <w:tcPr>
+            <w:tcW w:w="552" w:type="dxa"/>
+          </w:tcPr>
+          <w:p>
+            <w:pPr>
+              <w:pStyle w:val="TableParagraph"/>
+              <w:spacing w:line="266" w:lineRule="exact"/>
+              <w:ind w:left="107"/>
+            </w:pPr>
+            <w:r>
+              <w:t>102</w:t>
+            </w:r>
+          </w:p>
+        </w:tc>
+        <w:tc>
+          <w:tcPr>
+            <w:tcW w:w="1302" w:type="dxa"/>
+            <w:gridSpan w:val="2"/>
+            <w:vMerge/>
+            <w:tcBorders>
+              <w:top w:val="nil"/>
+            </w:tcBorders>
+          </w:tcPr>
+          <w:p>
+            <w:pPr>
+              <w:rPr>
+                <w:sz w:val="2"/>
+                <w:szCs w:val="2"/>
+              </w:rPr>
+            </w:pPr>
+          </w:p>
+        </w:tc>
+        <w:tc>
+          <w:tcPr>
+            <w:tcW w:w="1176" w:type="dxa"/>
+          </w:tcPr>
+          <w:p>
+            <w:pPr>
+              <w:pStyle w:val="TableParagraph"/>
+              <w:ind w:right="223"/>
+            </w:pPr>
+            <w:r>
+              <w:t>Pembaca</w:t>
+            </w:r>
+            <w:r>
+              <w:rPr>
+                <w:spacing w:val="-47"/>
+              </w:rPr>
+              <w:t xml:space="preserve"> </w:t>
+            </w:r>
+            <w:r>
+              <w:t>Berita</w:t>
+            </w:r>
+          </w:p>
+        </w:tc>
+        <w:tc>
+          <w:tcPr>
+            <w:tcW w:w="2062" w:type="dxa"/>
+          </w:tcPr>
+          <w:p>
+            <w:pPr>
+              <w:pStyle w:val="TableParagraph"/>
+              <w:ind w:right="365"/>
+            </w:pPr>
+            <w:r>
+              <w:t>Dapat melakukan</w:t>
+            </w:r>
+            <w:r>
+              <w:rPr>
+                <w:spacing w:val="-47"/>
+              </w:rPr>
+              <w:t xml:space="preserve"> </w:t>
+            </w:r>
+            <w:r>
+              <w:t>login akun</w:t>
+            </w:r>
+          </w:p>
+        </w:tc>
+        <w:tc>
+          <w:tcPr>
+            <w:tcW w:w="3606" w:type="dxa"/>
+          </w:tcPr>
+          <w:p>
+            <w:pPr>
+              <w:pStyle w:val="TableParagraph"/>
+              <w:ind w:right="202"/>
+            </w:pPr>
+            <w:r>
+              <w:t>Saya bisa langsung masuk ke aplikasi</w:t>
+            </w:r>
+            <w:r>
+              <w:rPr>
+                <w:spacing w:val="-47"/>
+              </w:rPr>
+              <w:t xml:space="preserve"> </w:t>
+            </w:r>
+            <w:r>
+              <w:t>setelah</w:t>
+            </w:r>
+            <w:r>
+              <w:rPr>
+                <w:spacing w:val="-2"/>
+              </w:rPr>
+              <w:t xml:space="preserve"> </w:t>
+            </w:r>
+            <w:r>
+              <w:t>login</w:t>
+            </w:r>
+            <w:r>
+              <w:rPr>
+                <w:spacing w:val="-1"/>
+              </w:rPr>
+              <w:t xml:space="preserve"> </w:t>
+            </w:r>
+            <w:r>
+              <w:t>agar</w:t>
+            </w:r>
+            <w:r>
+              <w:rPr>
+                <w:spacing w:val="-3"/>
+              </w:rPr>
+              <w:t xml:space="preserve"> </w:t>
+            </w:r>
+            <w:r>
+              <w:t>tidak perlu</w:t>
+            </w:r>
+          </w:p>
+          <w:p>
+            <w:pPr>
+              <w:pStyle w:val="TableParagraph"/>
+              <w:spacing w:line="249" w:lineRule="exact"/>
+            </w:pPr>
+            <w:r>
+              <w:t>melakukan</w:t>
+            </w:r>
+            <w:r>
+              <w:rPr>
+                <w:spacing w:val="-3"/>
+              </w:rPr>
+              <w:t xml:space="preserve"> </w:t>
+            </w:r>
+            <w:r>
+              <w:t>register</w:t>
+            </w:r>
+            <w:r>
+              <w:rPr>
+                <w:spacing w:val="-2"/>
+              </w:rPr>
+              <w:t xml:space="preserve"> </w:t>
+            </w:r>
+            <w:r>
+              <w:t>akun</w:t>
+            </w:r>
+            <w:r>
+              <w:rPr>
+                <w:spacing w:val="-3"/>
+              </w:rPr>
+              <w:t xml:space="preserve"> </w:t>
+            </w:r>
+            <w:r>
+              <w:t>lagi</w:t>
+            </w:r>
+          </w:p>
+        </w:tc>
+        <w:tc>
+          <w:tcPr>
+            <w:tcW w:w="1234" w:type="dxa"/>
+            <w:shd w:val="clear" w:color="auto" w:fill="006FC0"/>
+          </w:tcPr>
+          <w:p>
+            <w:pPr>
+              <w:pStyle w:val="TableParagraph"/>
+              <w:spacing w:before="9"/>
+              <w:ind w:left="0"/>
+              <w:rPr>
+                <w:sz w:val="21"/>
+              </w:rPr>
+            </w:pPr>
+          </w:p>
+          <w:p>
+            <w:pPr>
+              <w:pStyle w:val="TableParagraph"/>
+              <w:spacing w:before="1"/>
+              <w:ind w:left="397"/>
+            </w:pPr>
+            <w:r>
+              <w:t>LOW</w:t>
+            </w:r>
+          </w:p>
+        </w:tc>
+        <w:tc>
+          <w:tcPr>
+            <w:tcW w:w="1172" w:type="dxa"/>
+          </w:tcPr>
+          <w:p>
+            <w:pPr>
+              <w:pStyle w:val="TableParagraph"/>
+              <w:spacing w:before="9"/>
+              <w:ind w:left="0"/>
+              <w:rPr>
+                <w:sz w:val="21"/>
+              </w:rPr>
+            </w:pPr>
+          </w:p>
+          <w:p>
+            <w:pPr>
+              <w:pStyle w:val="TableParagraph"/>
+              <w:spacing w:before="1"/>
+              <w:ind w:left="3"/>
+              <w:jc w:val="center"/>
+            </w:pPr>
+            <w:r>
+              <w:t>5</w:t>
+            </w:r>
+          </w:p>
+        </w:tc>
+      </w:tr>
+      <w:tr>
+        <w:trPr>
+          <w:trHeight w:val="803"/>
+        </w:trPr>
+        <w:tc>
+          <w:tcPr>
+            <w:tcW w:w="552" w:type="dxa"/>
+          </w:tcPr>
+          <w:p>
+            <w:pPr>
+              <w:pStyle w:val="TableParagraph"/>
+              <w:spacing w:line="268" w:lineRule="exact"/>
+              <w:ind w:left="107"/>
+            </w:pPr>
+            <w:r>
+              <w:t>103</w:t>
+            </w:r>
+          </w:p>
+        </w:tc>
+        <w:tc>
+          <w:tcPr>
+            <w:tcW w:w="1302" w:type="dxa"/>
+            <w:gridSpan w:val="2"/>
+            <w:vMerge/>
+            <w:tcBorders>
+              <w:top w:val="nil"/>
+            </w:tcBorders>
+          </w:tcPr>
+          <w:p>
+            <w:pPr>
+              <w:rPr>
+                <w:sz w:val="2"/>
+                <w:szCs w:val="2"/>
+              </w:rPr>
+            </w:pPr>
+          </w:p>
+        </w:tc>
+        <w:tc>
+          <w:tcPr>
+            <w:tcW w:w="1176" w:type="dxa"/>
+          </w:tcPr>
+          <w:p>
+            <w:pPr>
+              <w:pStyle w:val="TableParagraph"/>
+              <w:ind w:right="223"/>
+            </w:pPr>
+            <w:r>
+              <w:t>Pembaca</w:t>
+            </w:r>
+            <w:r>
+              <w:rPr>
+                <w:spacing w:val="-47"/>
+              </w:rPr>
+              <w:t xml:space="preserve"> </w:t>
+            </w:r>
+            <w:r>
+              <w:t>Berita</w:t>
+            </w:r>
+          </w:p>
+        </w:tc>
+        <w:tc>
+          <w:tcPr>
+            <w:tcW w:w="2062" w:type="dxa"/>
+          </w:tcPr>
+          <w:p>
+            <w:pPr>
+              <w:pStyle w:val="TableParagraph"/>
+              <w:ind w:right="365"/>
+            </w:pPr>
+            <w:r>
+              <w:t>Dapat melakukan</w:t>
+            </w:r>
+            <w:r>
+              <w:rPr>
+                <w:spacing w:val="-47"/>
+              </w:rPr>
+              <w:t xml:space="preserve"> </w:t>
+            </w:r>
+            <w:r>
+              <w:t>log</w:t>
+            </w:r>
+            <w:r>
+              <w:rPr>
+                <w:spacing w:val="-1"/>
+              </w:rPr>
+              <w:t xml:space="preserve"> </w:t>
+            </w:r>
+            <w:r>
+              <w:t>out akun</w:t>
+            </w:r>
+          </w:p>
+        </w:tc>
+        <w:tc>
+          <w:tcPr>
+            <w:tcW w:w="3606" w:type="dxa"/>
+          </w:tcPr>
+          <w:p>
+            <w:pPr>
+              <w:pStyle w:val="TableParagraph"/>
+              <w:ind w:right="354"/>
+            </w:pPr>
+            <w:r>
+              <w:t>Saya bisa melakukan logout akun</w:t>
+            </w:r>
+            <w:r>
+              <w:rPr>
+                <w:spacing w:val="1"/>
+              </w:rPr>
+              <w:t xml:space="preserve"> </w:t>
+            </w:r>
+            <w:r>
+              <w:t>agar</w:t>
+            </w:r>
+            <w:r>
+              <w:rPr>
+                <w:spacing w:val="-2"/>
+              </w:rPr>
+              <w:t xml:space="preserve"> </w:t>
+            </w:r>
+            <w:r>
+              <w:t>bisa</w:t>
+            </w:r>
+            <w:r>
+              <w:rPr>
+                <w:spacing w:val="-1"/>
+              </w:rPr>
+              <w:t xml:space="preserve"> </w:t>
+            </w:r>
+            <w:r>
+              <w:t>menambahkan</w:t>
+            </w:r>
+            <w:r>
+              <w:rPr>
+                <w:spacing w:val="-1"/>
+              </w:rPr>
+              <w:t xml:space="preserve"> </w:t>
+            </w:r>
+            <w:r>
+              <w:t>akun</w:t>
+            </w:r>
+            <w:r>
+              <w:rPr>
+                <w:spacing w:val="-2"/>
+              </w:rPr>
+              <w:t xml:space="preserve"> </w:t>
+            </w:r>
+            <w:r>
+              <w:t>atau</w:t>
+            </w:r>
+          </w:p>
+          <w:p>
+            <w:pPr>
+              <w:pStyle w:val="TableParagraph"/>
+              <w:spacing w:line="247" w:lineRule="exact"/>
+            </w:pPr>
+            <w:r>
+              <w:t>mengganti akun</w:t>
+            </w:r>
+          </w:p>
+        </w:tc>
+        <w:tc>
+          <w:tcPr>
+            <w:tcW w:w="1234" w:type="dxa"/>
+            <w:shd w:val="clear" w:color="auto" w:fill="4471C4"/>
+          </w:tcPr>
+          <w:p>
+            <w:pPr>
+              <w:pStyle w:val="TableParagraph"/>
+              <w:spacing w:before="11"/>
+              <w:ind w:left="0"/>
+              <w:rPr>
+                <w:sz w:val="21"/>
+              </w:rPr>
+            </w:pPr>
+          </w:p>
+          <w:p>
+            <w:pPr>
+              <w:pStyle w:val="TableParagraph"/>
+              <w:ind w:left="397"/>
+            </w:pPr>
+            <w:r>
+              <w:t>LOW</w:t>
+            </w:r>
+          </w:p>
+        </w:tc>
+        <w:tc>
+          <w:tcPr>
+            <w:tcW w:w="1172" w:type="dxa"/>
+          </w:tcPr>
+          <w:p>
+            <w:pPr>
+              <w:pStyle w:val="TableParagraph"/>
+              <w:spacing w:before="11"/>
+              <w:ind w:left="0"/>
+              <w:rPr>
+                <w:sz w:val="21"/>
+              </w:rPr>
+            </w:pPr>
+          </w:p>
+          <w:p>
+            <w:pPr>
+              <w:pStyle w:val="TableParagraph"/>
+              <w:ind w:left="3"/>
+              <w:jc w:val="center"/>
+            </w:pPr>
+            <w:r>
+              <w:t>5</w:t>
+            </w:r>
+          </w:p>
+        </w:tc>
+      </w:tr>
+      <w:tr>
+        <w:trPr>
+          <w:trHeight w:val="950"/>
+        </w:trPr>
+        <w:tc>
+          <w:tcPr>
+            <w:tcW w:w="552" w:type="dxa"/>
+          </w:tcPr>
+          <w:p>
+            <w:pPr>
+              <w:pStyle w:val="TableParagraph"/>
+              <w:spacing w:line="268" w:lineRule="exact"/>
+              <w:ind w:left="107"/>
+            </w:pPr>
+            <w:r>
+              <w:t>104</w:t>
+            </w:r>
+          </w:p>
+        </w:tc>
+        <w:tc>
+          <w:tcPr>
+            <w:tcW w:w="1302" w:type="dxa"/>
+            <w:gridSpan w:val="2"/>
+            <w:vMerge w:val="restart"/>
+          </w:tcPr>
+          <w:p>
+            <w:pPr>
+              <w:pStyle w:val="TableParagraph"/>
+              <w:ind w:left="0"/>
+            </w:pPr>
+          </w:p>
+          <w:p>
+            <w:pPr>
+              <w:pStyle w:val="TableParagraph"/>
+              <w:ind w:left="0"/>
+            </w:pPr>
+          </w:p>
+          <w:p>
+            <w:pPr>
+              <w:pStyle w:val="TableParagraph"/>
+              <w:ind w:left="0"/>
+            </w:pPr>
+          </w:p>
+          <w:p>
+            <w:pPr>
+              <w:pStyle w:val="TableParagraph"/>
+              <w:ind w:left="0"/>
+            </w:pPr>
+          </w:p>
+          <w:p>
+            <w:pPr>
+              <w:pStyle w:val="TableParagraph"/>
+              <w:ind w:left="0"/>
+            </w:pPr>
+          </w:p>
+          <w:p>
+            <w:pPr>
+              <w:pStyle w:val="TableParagraph"/>
+              <w:spacing w:before="1"/>
+              <w:ind w:left="0"/>
+            </w:pPr>
+          </w:p>
+          <w:p>
+            <w:pPr>
+              <w:pStyle w:val="TableParagraph"/>
+              <w:ind w:left="105" w:right="405"/>
+              <w:jc w:val="both"/>
+            </w:pPr>
+          </w:p>
+          <w:p>
+            <w:pPr>
+              <w:pStyle w:val="TableParagraph"/>
+              <w:ind w:left="105" w:right="405"/>
+              <w:jc w:val="both"/>
+            </w:pPr>
+          </w:p>
+          <w:p>
+            <w:pPr>
+              <w:pStyle w:val="TableParagraph"/>
+              <w:ind w:left="105" w:right="405"/>
+              <w:jc w:val="both"/>
+            </w:pPr>
+          </w:p>
+          <w:p>
+            <w:pPr>
+              <w:pStyle w:val="TableParagraph"/>
+              <w:ind w:left="105" w:right="405"/>
+              <w:jc w:val="both"/>
+            </w:pPr>
+          </w:p>
+          <w:p>
+            <w:pPr>
+              <w:pStyle w:val="TableParagraph"/>
+              <w:ind w:left="105" w:right="405"/>
+              <w:jc w:val="both"/>
+            </w:pPr>
+          </w:p>
+          <w:p>
+            <w:pPr>
+              <w:pStyle w:val="TableParagraph"/>
+              <w:ind w:left="105" w:right="405"/>
+              <w:jc w:val="both"/>
+            </w:pPr>
+          </w:p>
+          <w:p>
+            <w:pPr>
+              <w:pStyle w:val="TableParagraph"/>
+              <w:ind w:left="105" w:right="405"/>
+              <w:jc w:val="both"/>
+            </w:pPr>
+          </w:p>
+          <w:p>
+            <w:pPr>
+              <w:pStyle w:val="TableParagraph"/>
+              <w:ind w:left="105" w:right="405"/>
+              <w:jc w:val="both"/>
+            </w:pPr>
+          </w:p>
+          <w:p>
+            <w:pPr>
+              <w:pStyle w:val="TableParagraph"/>
+              <w:ind w:left="105" w:right="405"/>
+            </w:pPr>
+          </w:p>
+          <w:p>
+            <w:pPr>
+              <w:pStyle w:val="TableParagraph"/>
+              <w:ind w:left="105" w:right="405"/>
+            </w:pPr>
+            <w:r>
+              <w:t>Integrasi</w:t>
+            </w:r>
+            <w:r>
+              <w:rPr>
+                <w:spacing w:val="-48"/>
+              </w:rPr>
+              <w:t xml:space="preserve"> </w:t>
+            </w:r>
+            <w:r>
+              <w:t>Layanan</w:t>
+            </w:r>
+            <w:r>
+              <w:rPr>
+                <w:spacing w:val="-48"/>
+              </w:rPr>
+              <w:t xml:space="preserve"> </w:t>
+            </w:r>
+            <w:r>
+              <w:t>Berita</w:t>
+            </w:r>
+          </w:p>
+        </w:tc>
+        <w:tc>
+          <w:tcPr>
+            <w:tcW w:w="1176" w:type="dxa"/>
+          </w:tcPr>
+          <w:p>
+            <w:pPr>
+              <w:pStyle w:val="TableParagraph"/>
+              <w:ind w:right="223"/>
+            </w:pPr>
+            <w:r>
+              <w:t>Pembaca</w:t>
+            </w:r>
+            <w:r>
+              <w:rPr>
+                <w:spacing w:val="-47"/>
+              </w:rPr>
+              <w:t xml:space="preserve"> </w:t>
+            </w:r>
+            <w:r>
+              <w:t>Berita</w:t>
+            </w:r>
+          </w:p>
+        </w:tc>
+        <w:tc>
+          <w:tcPr>
+            <w:tcW w:w="2062" w:type="dxa"/>
+          </w:tcPr>
+          <w:p>
+            <w:pPr>
+              <w:pStyle w:val="TableParagraph"/>
+              <w:ind w:right="408"/>
+            </w:pPr>
+            <w:r>
+              <w:t>Dapat melihat</w:t>
+            </w:r>
+            <w:r>
+              <w:rPr>
+                <w:spacing w:val="1"/>
+              </w:rPr>
+              <w:t xml:space="preserve"> </w:t>
+            </w:r>
+            <w:r>
+              <w:t>homepage</w:t>
+            </w:r>
+            <w:r>
+              <w:rPr>
+                <w:spacing w:val="-12"/>
+              </w:rPr>
+              <w:t xml:space="preserve"> </w:t>
+            </w:r>
+            <w:r>
+              <w:t>berita</w:t>
+            </w:r>
+          </w:p>
+        </w:tc>
+        <w:tc>
+          <w:tcPr>
+            <w:tcW w:w="3606" w:type="dxa"/>
+          </w:tcPr>
+          <w:p>
+            <w:pPr>
+              <w:pStyle w:val="TableParagraph"/>
+              <w:ind w:right="550"/>
+            </w:pPr>
+            <w:r>
+              <w:t>Saya dapat lebih mudah mencari</w:t>
+            </w:r>
+            <w:r>
+              <w:rPr>
+                <w:spacing w:val="-47"/>
+              </w:rPr>
+              <w:t xml:space="preserve"> </w:t>
+            </w:r>
+            <w:r>
+              <w:t>berita</w:t>
+            </w:r>
+          </w:p>
+        </w:tc>
+        <w:tc>
+          <w:tcPr>
+            <w:tcW w:w="1234" w:type="dxa"/>
+            <w:shd w:val="clear" w:color="auto" w:fill="FFC000"/>
+          </w:tcPr>
+          <w:p>
+            <w:pPr>
+              <w:pStyle w:val="TableParagraph"/>
+              <w:spacing w:before="11"/>
+              <w:ind w:left="0"/>
+              <w:rPr>
+                <w:sz w:val="21"/>
+              </w:rPr>
+            </w:pPr>
+          </w:p>
+          <w:p>
+            <w:pPr>
+              <w:pStyle w:val="TableParagraph"/>
+              <w:ind w:left="0" w:right="199"/>
+              <w:jc w:val="right"/>
+            </w:pPr>
+            <w:r>
+              <w:t>MEDIUM</w:t>
+            </w:r>
+          </w:p>
+        </w:tc>
+        <w:tc>
+          <w:tcPr>
+            <w:tcW w:w="1172" w:type="dxa"/>
+          </w:tcPr>
+          <w:p>
+            <w:pPr>
+              <w:pStyle w:val="TableParagraph"/>
+              <w:spacing w:before="11"/>
+              <w:ind w:left="0"/>
+              <w:rPr>
+                <w:sz w:val="21"/>
+              </w:rPr>
+            </w:pPr>
+          </w:p>
+          <w:p>
+            <w:pPr>
+              <w:pStyle w:val="TableParagraph"/>
+              <w:ind w:left="3"/>
+              <w:jc w:val="center"/>
+            </w:pPr>
+            <w:r>
+              <w:t>8</w:t>
+            </w:r>
+          </w:p>
+        </w:tc>
+      </w:tr>
+      <w:tr>
+        <w:trPr>
+          <w:trHeight w:val="846"/>
+        </w:trPr>
+        <w:tc>
+          <w:tcPr>
+            <w:tcW w:w="552" w:type="dxa"/>
+          </w:tcPr>
+          <w:p>
+            <w:pPr>
+              <w:pStyle w:val="TableParagraph"/>
+              <w:spacing w:line="268" w:lineRule="exact"/>
+              <w:ind w:left="107"/>
+            </w:pPr>
+            <w:r>
+              <w:t>105</w:t>
+            </w:r>
+          </w:p>
+        </w:tc>
+        <w:tc>
+          <w:tcPr>
+            <w:tcW w:w="1302" w:type="dxa"/>
+            <w:gridSpan w:val="2"/>
+            <w:vMerge/>
+          </w:tcPr>
+          <w:p>
+            <w:pPr>
+              <w:rPr>
+                <w:sz w:val="2"/>
+                <w:szCs w:val="2"/>
+              </w:rPr>
+            </w:pPr>
+          </w:p>
+        </w:tc>
+        <w:tc>
+          <w:tcPr>
+            <w:tcW w:w="1176" w:type="dxa"/>
+          </w:tcPr>
+          <w:p>
+            <w:pPr>
+              <w:pStyle w:val="TableParagraph"/>
+              <w:ind w:right="223"/>
+            </w:pPr>
+            <w:r>
+              <w:t>Pembaca</w:t>
+            </w:r>
+            <w:r>
+              <w:rPr>
+                <w:spacing w:val="-47"/>
+              </w:rPr>
+              <w:t xml:space="preserve"> </w:t>
+            </w:r>
+            <w:r>
+              <w:t>Berita</w:t>
+            </w:r>
+          </w:p>
+        </w:tc>
+        <w:tc>
+          <w:tcPr>
+            <w:tcW w:w="2062" w:type="dxa"/>
+          </w:tcPr>
+          <w:p>
+            <w:pPr>
+              <w:pStyle w:val="TableParagraph"/>
+              <w:ind w:right="385"/>
+            </w:pPr>
+            <w:r>
+              <w:t>dapat melakukan</w:t>
+            </w:r>
+            <w:r>
+              <w:rPr>
+                <w:spacing w:val="-47"/>
+              </w:rPr>
+              <w:t xml:space="preserve"> </w:t>
+            </w:r>
+            <w:r>
+              <w:t>pencarian</w:t>
+            </w:r>
+            <w:r>
+              <w:rPr>
+                <w:spacing w:val="-1"/>
+              </w:rPr>
+              <w:t xml:space="preserve"> </w:t>
+            </w:r>
+            <w:r>
+              <w:t>berita</w:t>
+            </w:r>
+          </w:p>
+        </w:tc>
+        <w:tc>
+          <w:tcPr>
+            <w:tcW w:w="3606" w:type="dxa"/>
+          </w:tcPr>
+          <w:p>
+            <w:pPr>
+              <w:pStyle w:val="TableParagraph"/>
+              <w:ind w:right="550"/>
+            </w:pPr>
+            <w:r>
+              <w:t>Saya dapat lebih mudah mencari</w:t>
+            </w:r>
+            <w:r>
+              <w:rPr>
+                <w:spacing w:val="-47"/>
+              </w:rPr>
+              <w:t xml:space="preserve"> </w:t>
+            </w:r>
+            <w:r>
+              <w:t>berita</w:t>
+            </w:r>
+            <w:r>
+              <w:rPr>
+                <w:spacing w:val="-1"/>
+              </w:rPr>
+              <w:t xml:space="preserve"> </w:t>
+            </w:r>
+            <w:r>
+              <w:t>yang</w:t>
+            </w:r>
+            <w:r>
+              <w:rPr>
+                <w:spacing w:val="-3"/>
+              </w:rPr>
+              <w:t xml:space="preserve"> </w:t>
+            </w:r>
+            <w:r>
+              <w:t>akan</w:t>
+            </w:r>
+            <w:r>
+              <w:rPr>
+                <w:spacing w:val="-1"/>
+              </w:rPr>
+              <w:t xml:space="preserve"> </w:t>
+            </w:r>
+            <w:r>
+              <w:t>saya baca</w:t>
+            </w:r>
+          </w:p>
+        </w:tc>
+        <w:tc>
+          <w:tcPr>
+            <w:tcW w:w="1234" w:type="dxa"/>
+            <w:shd w:val="clear" w:color="auto" w:fill="FFC000"/>
+          </w:tcPr>
+          <w:p>
+            <w:pPr>
+              <w:pStyle w:val="TableParagraph"/>
+              <w:spacing w:before="11"/>
+              <w:ind w:left="0"/>
+              <w:rPr>
+                <w:sz w:val="21"/>
+              </w:rPr>
+            </w:pPr>
+          </w:p>
+          <w:p>
+            <w:pPr>
+              <w:pStyle w:val="TableParagraph"/>
+              <w:ind w:left="0" w:right="199"/>
+              <w:jc w:val="right"/>
+            </w:pPr>
+            <w:r>
+              <w:t>MEDIUM</w:t>
+            </w:r>
+          </w:p>
+        </w:tc>
+        <w:tc>
+          <w:tcPr>
+            <w:tcW w:w="1172" w:type="dxa"/>
+          </w:tcPr>
+          <w:p>
+            <w:pPr>
+              <w:pStyle w:val="TableParagraph"/>
+              <w:spacing w:before="11"/>
+              <w:ind w:left="0"/>
+              <w:rPr>
+                <w:sz w:val="21"/>
+              </w:rPr>
+            </w:pPr>
+          </w:p>
+          <w:p>
+            <w:pPr>
+              <w:pStyle w:val="TableParagraph"/>
+              <w:ind w:left="3"/>
+              <w:jc w:val="center"/>
+            </w:pPr>
+            <w:r>
+              <w:t>8</w:t>
+            </w:r>
+          </w:p>
+        </w:tc>
+      </w:tr>
+      <w:tr>
+        <w:trPr>
+          <w:trHeight w:val="805"/>
+        </w:trPr>
+        <w:tc>
+          <w:tcPr>
+            <w:tcW w:w="552" w:type="dxa"/>
+          </w:tcPr>
+          <w:p>
+            <w:pPr>
+              <w:pStyle w:val="TableParagraph"/>
+              <w:spacing w:line="268" w:lineRule="exact"/>
+              <w:ind w:left="107"/>
+            </w:pPr>
+            <w:r>
+              <w:t>106</w:t>
+            </w:r>
+          </w:p>
+        </w:tc>
+        <w:tc>
+          <w:tcPr>
+            <w:tcW w:w="1302" w:type="dxa"/>
+            <w:gridSpan w:val="2"/>
+            <w:vMerge/>
+          </w:tcPr>
+          <w:p>
+            <w:pPr>
+              <w:rPr>
+                <w:sz w:val="2"/>
+                <w:szCs w:val="2"/>
+              </w:rPr>
+            </w:pPr>
+          </w:p>
+        </w:tc>
+        <w:tc>
+          <w:tcPr>
+            <w:tcW w:w="1176" w:type="dxa"/>
+          </w:tcPr>
+          <w:p>
+            <w:pPr>
+              <w:pStyle w:val="TableParagraph"/>
+              <w:ind w:right="223"/>
+            </w:pPr>
+            <w:r>
+              <w:t>Pembaca</w:t>
+            </w:r>
+            <w:r>
+              <w:rPr>
+                <w:spacing w:val="-47"/>
+              </w:rPr>
+              <w:t xml:space="preserve"> </w:t>
+            </w:r>
+            <w:r>
+              <w:t>Berita</w:t>
+            </w:r>
+          </w:p>
+        </w:tc>
+        <w:tc>
+          <w:tcPr>
+            <w:tcW w:w="2062" w:type="dxa"/>
+          </w:tcPr>
+          <w:p>
+            <w:pPr>
+              <w:pStyle w:val="TableParagraph"/>
+              <w:ind w:right="580"/>
+            </w:pPr>
+            <w:r>
+              <w:t>Dapat memilih</w:t>
+            </w:r>
+            <w:r>
+              <w:rPr>
+                <w:spacing w:val="1"/>
+              </w:rPr>
+              <w:t xml:space="preserve"> </w:t>
+            </w:r>
+            <w:r>
+              <w:t>category</w:t>
+            </w:r>
+            <w:r>
+              <w:rPr>
+                <w:spacing w:val="-11"/>
+              </w:rPr>
+              <w:t xml:space="preserve"> </w:t>
+            </w:r>
+            <w:r>
+              <w:t>berita</w:t>
+            </w:r>
+          </w:p>
+        </w:tc>
+        <w:tc>
+          <w:tcPr>
+            <w:tcW w:w="3606" w:type="dxa"/>
+          </w:tcPr>
+          <w:p>
+            <w:pPr>
+              <w:pStyle w:val="TableParagraph"/>
+              <w:ind w:right="548"/>
+            </w:pPr>
+            <w:r>
+              <w:t>Saya dapat lebih mudah memilih</w:t>
+            </w:r>
+            <w:r>
+              <w:rPr>
+                <w:spacing w:val="-47"/>
+              </w:rPr>
+              <w:t xml:space="preserve"> </w:t>
+            </w:r>
+            <w:r>
+              <w:t>berita</w:t>
+            </w:r>
+            <w:r>
+              <w:rPr>
+                <w:spacing w:val="-1"/>
+              </w:rPr>
+              <w:t xml:space="preserve"> </w:t>
+            </w:r>
+            <w:r>
+              <w:t>berdasarkan category</w:t>
+            </w:r>
+          </w:p>
+        </w:tc>
+        <w:tc>
+          <w:tcPr>
+            <w:tcW w:w="1234" w:type="dxa"/>
+            <w:shd w:val="clear" w:color="auto" w:fill="FF0000"/>
+          </w:tcPr>
+          <w:p>
+            <w:pPr>
+              <w:pStyle w:val="TableParagraph"/>
+              <w:spacing w:before="11"/>
+              <w:ind w:left="0"/>
+              <w:rPr>
+                <w:sz w:val="21"/>
+              </w:rPr>
+            </w:pPr>
+          </w:p>
+          <w:p>
+            <w:pPr>
+              <w:pStyle w:val="TableParagraph"/>
+              <w:ind w:left="0" w:right="199"/>
+              <w:jc w:val="right"/>
+            </w:pPr>
+            <w:r>
+              <w:t>MEDIUM</w:t>
+            </w:r>
+          </w:p>
+        </w:tc>
+        <w:tc>
+          <w:tcPr>
+            <w:tcW w:w="1172" w:type="dxa"/>
+          </w:tcPr>
+          <w:p>
+            <w:pPr>
+              <w:pStyle w:val="TableParagraph"/>
+              <w:spacing w:before="11"/>
+              <w:ind w:left="0"/>
+              <w:rPr>
+                <w:sz w:val="21"/>
+              </w:rPr>
+            </w:pPr>
+          </w:p>
+          <w:p>
+            <w:pPr>
+              <w:pStyle w:val="TableParagraph"/>
+              <w:ind w:left="82" w:right="81"/>
+              <w:jc w:val="center"/>
+            </w:pPr>
+            <w:r>
+              <w:t>13</w:t>
+            </w:r>
+          </w:p>
+        </w:tc>
+      </w:tr>
+      <w:tr>
+        <w:trPr>
+          <w:trHeight w:val="803"/>
+        </w:trPr>
+        <w:tc>
+          <w:tcPr>
+            <w:tcW w:w="552" w:type="dxa"/>
+          </w:tcPr>
+          <w:p>
+            <w:pPr>
+              <w:pStyle w:val="TableParagraph"/>
+              <w:spacing w:line="268" w:lineRule="exact"/>
+              <w:ind w:left="107"/>
+            </w:pPr>
+            <w:r>
+              <w:t>107</w:t>
+            </w:r>
+          </w:p>
+        </w:tc>
+        <w:tc>
+          <w:tcPr>
+            <w:tcW w:w="1302" w:type="dxa"/>
+            <w:gridSpan w:val="2"/>
+            <w:vMerge/>
+          </w:tcPr>
+          <w:p>
+            <w:pPr>
+              <w:rPr>
+                <w:sz w:val="2"/>
+                <w:szCs w:val="2"/>
+              </w:rPr>
+            </w:pPr>
+          </w:p>
+        </w:tc>
+        <w:tc>
+          <w:tcPr>
+            <w:tcW w:w="1176" w:type="dxa"/>
+          </w:tcPr>
+          <w:p>
+            <w:pPr>
+              <w:pStyle w:val="TableParagraph"/>
+              <w:ind w:right="223"/>
+            </w:pPr>
+            <w:r>
+              <w:t>Pembaca</w:t>
+            </w:r>
+            <w:r>
+              <w:rPr>
+                <w:spacing w:val="-47"/>
+              </w:rPr>
+              <w:t xml:space="preserve"> </w:t>
+            </w:r>
+            <w:r>
+              <w:t>Berita</w:t>
+            </w:r>
+          </w:p>
+        </w:tc>
+        <w:tc>
+          <w:tcPr>
+            <w:tcW w:w="2062" w:type="dxa"/>
+          </w:tcPr>
+          <w:p>
+            <w:pPr>
+              <w:pStyle w:val="TableParagraph"/>
+              <w:ind w:right="250"/>
+            </w:pPr>
+            <w:r>
+              <w:t>Dapat memilih</w:t>
+            </w:r>
+            <w:r>
+              <w:rPr>
+                <w:spacing w:val="1"/>
+              </w:rPr>
+              <w:t xml:space="preserve"> </w:t>
+            </w:r>
+            <w:r>
+              <w:t>berita</w:t>
+            </w:r>
+            <w:r>
+              <w:rPr>
+                <w:spacing w:val="-5"/>
+              </w:rPr>
+              <w:t xml:space="preserve"> </w:t>
+            </w:r>
+            <w:r>
+              <w:t>yang</w:t>
+            </w:r>
+            <w:r>
+              <w:rPr>
+                <w:spacing w:val="-8"/>
+              </w:rPr>
+              <w:t xml:space="preserve"> </w:t>
+            </w:r>
+            <w:r>
+              <w:t>sedang</w:t>
+            </w:r>
+          </w:p>
+          <w:p>
+            <w:pPr>
+              <w:pStyle w:val="TableParagraph"/>
+              <w:spacing w:line="247" w:lineRule="exact"/>
+            </w:pPr>
+            <w:r>
+              <w:t>trending</w:t>
+            </w:r>
+          </w:p>
+        </w:tc>
+        <w:tc>
+          <w:tcPr>
+            <w:tcW w:w="3606" w:type="dxa"/>
+          </w:tcPr>
+          <w:p>
+            <w:pPr>
+              <w:pStyle w:val="TableParagraph"/>
+              <w:ind w:right="172"/>
+            </w:pPr>
+            <w:r>
+              <w:t>Saya dapat dengan mudah membaca</w:t>
+            </w:r>
+            <w:r>
+              <w:rPr>
+                <w:spacing w:val="-47"/>
+              </w:rPr>
+              <w:t xml:space="preserve"> </w:t>
+            </w:r>
+            <w:r>
+              <w:t>atau</w:t>
+            </w:r>
+            <w:r>
+              <w:rPr>
+                <w:spacing w:val="-1"/>
+              </w:rPr>
+              <w:t xml:space="preserve"> </w:t>
+            </w:r>
+            <w:r>
+              <w:t>mencari</w:t>
+            </w:r>
+            <w:r>
+              <w:rPr>
+                <w:spacing w:val="-1"/>
+              </w:rPr>
+              <w:t xml:space="preserve"> </w:t>
+            </w:r>
+            <w:r>
+              <w:t>berita</w:t>
+            </w:r>
+            <w:r>
+              <w:rPr>
+                <w:spacing w:val="-2"/>
+              </w:rPr>
+              <w:t xml:space="preserve"> </w:t>
+            </w:r>
+            <w:r>
+              <w:t>yang</w:t>
+            </w:r>
+            <w:r>
+              <w:rPr>
+                <w:spacing w:val="-1"/>
+              </w:rPr>
+              <w:t xml:space="preserve"> </w:t>
+            </w:r>
+            <w:r>
+              <w:t>sedang</w:t>
+            </w:r>
+          </w:p>
+          <w:p>
+            <w:pPr>
+              <w:pStyle w:val="TableParagraph"/>
+              <w:spacing w:line="247" w:lineRule="exact"/>
+            </w:pPr>
+            <w:r>
+              <w:t>trending</w:t>
+            </w:r>
+          </w:p>
+        </w:tc>
+        <w:tc>
+          <w:tcPr>
+            <w:tcW w:w="1234" w:type="dxa"/>
+            <w:shd w:val="clear" w:color="auto" w:fill="FF0000"/>
+          </w:tcPr>
+          <w:p>
+            <w:pPr>
+              <w:pStyle w:val="TableParagraph"/>
+              <w:spacing w:before="11"/>
+              <w:ind w:left="0"/>
+              <w:rPr>
+                <w:sz w:val="21"/>
+              </w:rPr>
+            </w:pPr>
+          </w:p>
+          <w:p>
+            <w:pPr>
+              <w:pStyle w:val="TableParagraph"/>
+              <w:ind w:left="380"/>
+            </w:pPr>
+            <w:r>
+              <w:t>HIGH</w:t>
+            </w:r>
+          </w:p>
+        </w:tc>
+        <w:tc>
+          <w:tcPr>
+            <w:tcW w:w="1172" w:type="dxa"/>
+          </w:tcPr>
+          <w:p>
+            <w:pPr>
+              <w:pStyle w:val="TableParagraph"/>
+              <w:spacing w:before="11"/>
+              <w:ind w:left="0"/>
+              <w:rPr>
+                <w:sz w:val="21"/>
+              </w:rPr>
+            </w:pPr>
+          </w:p>
+          <w:p>
+            <w:pPr>
+              <w:pStyle w:val="TableParagraph"/>
+              <w:ind w:left="82" w:right="81"/>
+              <w:jc w:val="center"/>
+            </w:pPr>
+            <w:r>
+              <w:t>13</w:t>
+            </w:r>
+          </w:p>
+        </w:tc>
+      </w:tr>
+      <w:tr>
+        <w:trPr>
+          <w:trHeight w:val="806"/>
+        </w:trPr>
+        <w:tc>
+          <w:tcPr>
+            <w:tcW w:w="552" w:type="dxa"/>
+          </w:tcPr>
+          <w:p>
+            <w:pPr>
+              <w:pStyle w:val="TableParagraph"/>
+              <w:spacing w:line="268" w:lineRule="exact"/>
+              <w:ind w:left="107"/>
+            </w:pPr>
+            <w:r>
+              <w:t>108</w:t>
+            </w:r>
+          </w:p>
+        </w:tc>
+        <w:tc>
+          <w:tcPr>
+            <w:tcW w:w="1302" w:type="dxa"/>
+            <w:gridSpan w:val="2"/>
+            <w:vMerge/>
+          </w:tcPr>
+          <w:p>
+            <w:pPr>
+              <w:rPr>
+                <w:sz w:val="2"/>
+                <w:szCs w:val="2"/>
+              </w:rPr>
+            </w:pPr>
+          </w:p>
+        </w:tc>
+        <w:tc>
+          <w:tcPr>
+            <w:tcW w:w="1176" w:type="dxa"/>
+          </w:tcPr>
+          <w:p>
+            <w:pPr>
+              <w:pStyle w:val="TableParagraph"/>
+              <w:ind w:right="223"/>
+            </w:pPr>
+            <w:r>
+              <w:t>Pembaca</w:t>
+            </w:r>
+            <w:r>
+              <w:rPr>
+                <w:spacing w:val="-47"/>
+              </w:rPr>
+              <w:t xml:space="preserve"> </w:t>
+            </w:r>
+            <w:r>
+              <w:t>Berita</w:t>
+            </w:r>
+          </w:p>
+        </w:tc>
+        <w:tc>
+          <w:tcPr>
+            <w:tcW w:w="2062" w:type="dxa"/>
+          </w:tcPr>
+          <w:p>
+            <w:pPr>
+              <w:pStyle w:val="TableParagraph"/>
+              <w:ind w:right="611"/>
+            </w:pPr>
+            <w:r>
+              <w:t>Dapat melihat</w:t>
+            </w:r>
+            <w:r>
+              <w:rPr>
+                <w:spacing w:val="1"/>
+              </w:rPr>
+              <w:t xml:space="preserve"> </w:t>
+            </w:r>
+            <w:r>
+              <w:t>halaman</w:t>
+            </w:r>
+            <w:r>
+              <w:rPr>
+                <w:spacing w:val="-12"/>
+              </w:rPr>
+              <w:t xml:space="preserve"> </w:t>
+            </w:r>
+            <w:r>
+              <w:t>detail</w:t>
+            </w:r>
+          </w:p>
+          <w:p>
+            <w:pPr>
+              <w:pStyle w:val="TableParagraph"/>
+              <w:spacing w:line="249" w:lineRule="exact"/>
+            </w:pPr>
+            <w:r>
+              <w:t>berita</w:t>
+            </w:r>
+          </w:p>
+        </w:tc>
+        <w:tc>
+          <w:tcPr>
+            <w:tcW w:w="3606" w:type="dxa"/>
+          </w:tcPr>
+          <w:p>
+            <w:pPr>
+              <w:pStyle w:val="TableParagraph"/>
+              <w:ind w:right="172"/>
+            </w:pPr>
+            <w:r>
+              <w:t>Saya dapat dengan mudah membaca</w:t>
+            </w:r>
+            <w:r>
+              <w:rPr>
+                <w:spacing w:val="-47"/>
+              </w:rPr>
+              <w:t xml:space="preserve"> </w:t>
+            </w:r>
+            <w:r>
+              <w:t>berita</w:t>
+            </w:r>
+            <w:r>
+              <w:rPr>
+                <w:spacing w:val="-1"/>
+              </w:rPr>
+              <w:t xml:space="preserve"> </w:t>
+            </w:r>
+            <w:r>
+              <w:t>jika</w:t>
+            </w:r>
+            <w:r>
+              <w:rPr>
+                <w:spacing w:val="-3"/>
+              </w:rPr>
+              <w:t xml:space="preserve"> </w:t>
+            </w:r>
+            <w:r>
+              <w:t>sudah</w:t>
+            </w:r>
+            <w:r>
+              <w:rPr>
+                <w:spacing w:val="-1"/>
+              </w:rPr>
+              <w:t xml:space="preserve"> </w:t>
+            </w:r>
+            <w:r>
+              <w:t>masuk</w:t>
+            </w:r>
+            <w:r>
+              <w:rPr>
+                <w:spacing w:val="-1"/>
+              </w:rPr>
+              <w:t xml:space="preserve"> </w:t>
+            </w:r>
+            <w:r>
+              <w:t>ke</w:t>
+            </w:r>
+            <w:r>
+              <w:rPr>
+                <w:spacing w:val="-2"/>
+              </w:rPr>
+              <w:t xml:space="preserve"> </w:t>
+            </w:r>
+            <w:r>
+              <w:t>halaman</w:t>
+            </w:r>
+          </w:p>
+          <w:p>
+            <w:pPr>
+              <w:pStyle w:val="TableParagraph"/>
+              <w:spacing w:line="249" w:lineRule="exact"/>
+            </w:pPr>
+            <w:r>
+              <w:t>detail</w:t>
+            </w:r>
+          </w:p>
+        </w:tc>
+        <w:tc>
+          <w:tcPr>
+            <w:tcW w:w="1234" w:type="dxa"/>
+            <w:shd w:val="clear" w:color="auto" w:fill="FF0000"/>
+          </w:tcPr>
+          <w:p>
+            <w:pPr>
+              <w:pStyle w:val="TableParagraph"/>
+              <w:spacing w:before="11"/>
+              <w:ind w:left="0"/>
+              <w:rPr>
+                <w:sz w:val="21"/>
+              </w:rPr>
+            </w:pPr>
+          </w:p>
+          <w:p>
+            <w:pPr>
+              <w:pStyle w:val="TableParagraph"/>
+              <w:ind w:left="380"/>
+            </w:pPr>
+            <w:r>
+              <w:t>HIGH</w:t>
+            </w:r>
+          </w:p>
+        </w:tc>
+        <w:tc>
+          <w:tcPr>
+            <w:tcW w:w="1172" w:type="dxa"/>
+          </w:tcPr>
+          <w:p>
+            <w:pPr>
+              <w:pStyle w:val="TableParagraph"/>
+              <w:spacing w:before="11"/>
+              <w:ind w:left="0"/>
+              <w:rPr>
+                <w:sz w:val="21"/>
+              </w:rPr>
+            </w:pPr>
+          </w:p>
+          <w:p>
+            <w:pPr>
+              <w:pStyle w:val="TableParagraph"/>
+              <w:ind w:left="82" w:right="81"/>
+              <w:jc w:val="center"/>
+            </w:pPr>
+            <w:r>
+              <w:t>13</w:t>
+            </w:r>
+          </w:p>
+        </w:tc>
+      </w:tr>
+      <w:tr>
+        <w:trPr>
+          <w:trHeight w:val="806"/>
+        </w:trPr>
+        <w:tc>
+          <w:tcPr>
+            <w:tcW w:w="552" w:type="dxa"/>
+          </w:tcPr>
+          <w:p>
+            <w:pPr>
+              <w:pStyle w:val="TableParagraph"/>
+              <w:spacing w:line="268" w:lineRule="exact"/>
+              <w:ind w:left="107"/>
+              <w:rPr>
+                <w:lang w:val="en-US"/>
+              </w:rPr>
+            </w:pPr>
+            <w:r>
+              <w:rPr>
+                <w:lang w:val="en-US"/>
+              </w:rPr>
+              <w:t>109</w:t>
+            </w:r>
+          </w:p>
+        </w:tc>
+        <w:tc>
+          <w:tcPr>
+            <w:tcW w:w="1302" w:type="dxa"/>
+            <w:gridSpan w:val="2"/>
+            <w:vMerge/>
+          </w:tcPr>
+          <w:p>
+            <w:pPr>
+              <w:rPr>
+                <w:sz w:val="2"/>
+                <w:szCs w:val="2"/>
+              </w:rPr>
+            </w:pPr>
+          </w:p>
+        </w:tc>
+        <w:tc>
+          <w:tcPr>
+            <w:tcW w:w="1176" w:type="dxa"/>
+          </w:tcPr>
+          <w:p>
+            <w:pPr>
+              <w:pStyle w:val="TableParagraph"/>
+              <w:ind w:right="223"/>
+              <w:rPr>
+                <w:lang w:val="en-US"/>
+              </w:rPr>
+            </w:pPr>
+            <w:r>
+              <w:rPr>
+                <w:lang w:val="en-US"/>
+              </w:rPr>
+              <w:t>Pembaca Berita</w:t>
+            </w:r>
+          </w:p>
+        </w:tc>
+        <w:tc>
+          <w:tcPr>
+            <w:tcW w:w="2062" w:type="dxa"/>
+          </w:tcPr>
+          <w:p>
+            <w:pPr>
+              <w:pStyle w:val="TableParagraph"/>
+              <w:ind w:right="611"/>
+              <w:rPr>
+                <w:lang w:val="en-US"/>
+              </w:rPr>
+            </w:pPr>
+            <w:r>
+              <w:rPr>
+                <w:lang w:val="en-US"/>
+              </w:rPr>
+              <w:t>Dapat melihat halaman navigation drawer</w:t>
+            </w:r>
+          </w:p>
+        </w:tc>
+        <w:tc>
+          <w:tcPr>
+            <w:tcW w:w="3606" w:type="dxa"/>
+          </w:tcPr>
+          <w:p>
+            <w:pPr>
+              <w:pStyle w:val="TableParagraph"/>
+              <w:ind w:right="172"/>
+              <w:rPr>
+                <w:lang w:val="en-US"/>
+              </w:rPr>
+            </w:pPr>
+            <w:r>
+              <w:rPr>
+                <w:lang w:val="en-US"/>
+              </w:rPr>
+              <w:t>Saya dapat dengan mudah melihat dan mencari navigation drawer</w:t>
+            </w:r>
+          </w:p>
+        </w:tc>
+        <w:tc>
+          <w:tcPr>
+            <w:tcW w:w="1234" w:type="dxa"/>
+            <w:shd w:val="clear" w:color="auto" w:fill="0070C0"/>
+          </w:tcPr>
+          <w:p>
+            <w:pPr>
+              <w:pStyle w:val="TableParagraph"/>
+              <w:spacing w:before="11"/>
+              <w:ind w:left="0"/>
+              <w:rPr>
+                <w:sz w:val="21"/>
+                <w:lang w:val="en-US"/>
+              </w:rPr>
+            </w:pPr>
+          </w:p>
+          <w:p>
+            <w:pPr>
+              <w:pStyle w:val="TableParagraph"/>
+              <w:spacing w:before="11"/>
+              <w:ind w:left="0"/>
+              <w:jc w:val="center"/>
+              <w:rPr>
+                <w:sz w:val="21"/>
+                <w:lang w:val="en-US"/>
+              </w:rPr>
+            </w:pPr>
+            <w:r>
+              <w:rPr>
+                <w:sz w:val="21"/>
+                <w:lang w:val="en-US"/>
+              </w:rPr>
+              <w:t>LOW</w:t>
+            </w:r>
+          </w:p>
+        </w:tc>
+        <w:tc>
+          <w:tcPr>
+            <w:tcW w:w="1172" w:type="dxa"/>
+          </w:tcPr>
+          <w:p>
+            <w:pPr>
+              <w:pStyle w:val="TableParagraph"/>
+              <w:spacing w:before="11"/>
+              <w:ind w:left="0"/>
+              <w:jc w:val="center"/>
+              <w:rPr>
+                <w:sz w:val="21"/>
+              </w:rPr>
+            </w:pPr>
+          </w:p>
+          <w:p>
+            <w:pPr>
+              <w:pStyle w:val="TableParagraph"/>
+              <w:spacing w:before="11"/>
+              <w:ind w:left="0"/>
+              <w:jc w:val="center"/>
+              <w:rPr>
+                <w:sz w:val="21"/>
+                <w:lang w:val="en-US"/>
+              </w:rPr>
+            </w:pPr>
+            <w:r>
+              <w:rPr>
+                <w:sz w:val="21"/>
+                <w:lang w:val="en-US"/>
+              </w:rPr>
+              <w:t>5</w:t>
+            </w:r>
+          </w:p>
+        </w:tc>
+      </w:tr>
+      <w:tr>
+        <w:trPr>
+          <w:trHeight w:val="806"/>
+        </w:trPr>
+        <w:tc>
+          <w:tcPr>
+            <w:tcW w:w="552" w:type="dxa"/>
+          </w:tcPr>
+          <w:p>
+            <w:pPr>
+              <w:pStyle w:val="TableParagraph"/>
+              <w:spacing w:line="268" w:lineRule="exact"/>
+              <w:ind w:left="107"/>
+              <w:rPr>
+                <w:lang w:val="en-US"/>
+              </w:rPr>
+            </w:pPr>
+            <w:r>
+              <w:rPr>
+                <w:lang w:val="en-US"/>
+              </w:rPr>
+              <w:t>110</w:t>
+            </w:r>
+          </w:p>
+        </w:tc>
+        <w:tc>
+          <w:tcPr>
+            <w:tcW w:w="1302" w:type="dxa"/>
+            <w:gridSpan w:val="2"/>
+            <w:vMerge/>
+          </w:tcPr>
+          <w:p>
+            <w:pPr>
+              <w:rPr>
+                <w:sz w:val="2"/>
+                <w:szCs w:val="2"/>
+              </w:rPr>
+            </w:pPr>
+          </w:p>
+        </w:tc>
+        <w:tc>
+          <w:tcPr>
+            <w:tcW w:w="1176" w:type="dxa"/>
+          </w:tcPr>
+          <w:p>
+            <w:pPr>
+              <w:pStyle w:val="TableParagraph"/>
+              <w:ind w:right="223"/>
+              <w:rPr>
+                <w:lang w:val="en-US"/>
+              </w:rPr>
+            </w:pPr>
+            <w:r>
+              <w:rPr>
+                <w:lang w:val="en-US"/>
+              </w:rPr>
+              <w:t>Pembaca Berita</w:t>
+            </w:r>
+          </w:p>
+        </w:tc>
+        <w:tc>
+          <w:tcPr>
+            <w:tcW w:w="2062" w:type="dxa"/>
+          </w:tcPr>
+          <w:p>
+            <w:pPr>
+              <w:pStyle w:val="TableParagraph"/>
+              <w:ind w:right="611"/>
+              <w:rPr>
+                <w:lang w:val="en-US"/>
+              </w:rPr>
+            </w:pPr>
+            <w:r>
+              <w:rPr>
+                <w:lang w:val="en-US"/>
+              </w:rPr>
+              <w:t>Dapat melihat pilihan home pada navigation drawer</w:t>
+            </w:r>
+          </w:p>
+        </w:tc>
+        <w:tc>
+          <w:tcPr>
+            <w:tcW w:w="3606" w:type="dxa"/>
+          </w:tcPr>
+          <w:p>
+            <w:pPr>
+              <w:pStyle w:val="TableParagraph"/>
+              <w:ind w:right="172"/>
+              <w:rPr>
+                <w:lang w:val="en-US"/>
+              </w:rPr>
+            </w:pPr>
+            <w:r>
+              <w:rPr>
+                <w:lang w:val="en-US"/>
+              </w:rPr>
+              <w:t>Saya dapat mencari home di dalam navigation drawer</w:t>
+            </w:r>
+          </w:p>
+        </w:tc>
+        <w:tc>
+          <w:tcPr>
+            <w:tcW w:w="1234" w:type="dxa"/>
+            <w:shd w:val="clear" w:color="auto" w:fill="0070C0"/>
+          </w:tcPr>
+          <w:p>
+            <w:pPr>
+              <w:pStyle w:val="TableParagraph"/>
+              <w:spacing w:before="11"/>
+              <w:ind w:left="0"/>
+              <w:jc w:val="center"/>
+              <w:rPr>
+                <w:sz w:val="21"/>
+              </w:rPr>
+            </w:pPr>
+          </w:p>
+          <w:p>
+            <w:pPr>
+              <w:pStyle w:val="TableParagraph"/>
+              <w:spacing w:before="11"/>
+              <w:ind w:left="0"/>
+              <w:jc w:val="center"/>
+              <w:rPr>
+                <w:sz w:val="21"/>
+                <w:lang w:val="en-US"/>
+              </w:rPr>
+            </w:pPr>
+            <w:r>
+              <w:rPr>
+                <w:sz w:val="21"/>
+                <w:lang w:val="en-US"/>
+              </w:rPr>
+              <w:t>LOW</w:t>
+            </w:r>
+          </w:p>
+        </w:tc>
+        <w:tc>
+          <w:tcPr>
+            <w:tcW w:w="1172" w:type="dxa"/>
+          </w:tcPr>
+          <w:p>
+            <w:pPr>
+              <w:pStyle w:val="TableParagraph"/>
+              <w:spacing w:before="11"/>
+              <w:ind w:left="0"/>
+              <w:jc w:val="center"/>
+              <w:rPr>
+                <w:sz w:val="21"/>
+              </w:rPr>
+            </w:pPr>
+          </w:p>
+          <w:p>
+            <w:pPr>
+              <w:pStyle w:val="TableParagraph"/>
+              <w:spacing w:before="11"/>
+              <w:ind w:left="0"/>
+              <w:jc w:val="center"/>
+              <w:rPr>
+                <w:sz w:val="21"/>
+                <w:lang w:val="en-US"/>
+              </w:rPr>
+            </w:pPr>
+            <w:r>
+              <w:rPr>
+                <w:sz w:val="21"/>
+                <w:lang w:val="en-US"/>
+              </w:rPr>
+              <w:t>5</w:t>
+            </w:r>
+          </w:p>
+        </w:tc>
+      </w:tr>
+      <w:tr>
+        <w:trPr>
+          <w:trHeight w:val="806"/>
+        </w:trPr>
+        <w:tc>
+          <w:tcPr>
+            <w:tcW w:w="552" w:type="dxa"/>
+          </w:tcPr>
+          <w:p>
+            <w:pPr>
+              <w:pStyle w:val="TableParagraph"/>
+              <w:spacing w:line="268" w:lineRule="exact"/>
+              <w:ind w:left="107"/>
+              <w:rPr>
+                <w:lang w:val="en-US"/>
+              </w:rPr>
+            </w:pPr>
+            <w:r>
+              <w:rPr>
+                <w:lang w:val="en-US"/>
+              </w:rPr>
+              <w:t>111</w:t>
+            </w:r>
+          </w:p>
+        </w:tc>
+        <w:tc>
+          <w:tcPr>
+            <w:tcW w:w="1302" w:type="dxa"/>
+            <w:gridSpan w:val="2"/>
+            <w:vMerge/>
+          </w:tcPr>
+          <w:p>
+            <w:pPr>
+              <w:rPr>
+                <w:sz w:val="2"/>
+                <w:szCs w:val="2"/>
+              </w:rPr>
+            </w:pPr>
+          </w:p>
+        </w:tc>
+        <w:tc>
+          <w:tcPr>
+            <w:tcW w:w="1176" w:type="dxa"/>
+          </w:tcPr>
+          <w:p>
+            <w:pPr>
+              <w:pStyle w:val="TableParagraph"/>
+              <w:ind w:right="223"/>
+              <w:rPr>
+                <w:lang w:val="en-US"/>
+              </w:rPr>
+            </w:pPr>
+            <w:r>
+              <w:rPr>
+                <w:lang w:val="en-US"/>
+              </w:rPr>
+              <w:t>Pembaca berita</w:t>
+            </w:r>
+          </w:p>
+        </w:tc>
+        <w:tc>
+          <w:tcPr>
+            <w:tcW w:w="2062" w:type="dxa"/>
+          </w:tcPr>
+          <w:p>
+            <w:pPr>
+              <w:pStyle w:val="TableParagraph"/>
+              <w:ind w:right="611"/>
+              <w:rPr>
+                <w:lang w:val="en-US"/>
+              </w:rPr>
+            </w:pPr>
+            <w:r>
+              <w:rPr>
+                <w:lang w:val="en-US"/>
+              </w:rPr>
+              <w:t>Dapat melihat pilihan categories pada navigation drawer</w:t>
+            </w:r>
+          </w:p>
+        </w:tc>
+        <w:tc>
+          <w:tcPr>
+            <w:tcW w:w="3606" w:type="dxa"/>
+          </w:tcPr>
+          <w:p>
+            <w:pPr>
+              <w:pStyle w:val="TableParagraph"/>
+              <w:ind w:right="172"/>
+            </w:pPr>
+            <w:r>
+              <w:rPr>
+                <w:lang w:val="en-US"/>
+              </w:rPr>
+              <w:t>Saya dapat mencari categories di dalam navigation drawer</w:t>
+            </w:r>
+          </w:p>
+        </w:tc>
+        <w:tc>
+          <w:tcPr>
+            <w:tcW w:w="1234" w:type="dxa"/>
+            <w:shd w:val="clear" w:color="auto" w:fill="0070C0"/>
+          </w:tcPr>
+          <w:p>
+            <w:pPr>
+              <w:pStyle w:val="TableParagraph"/>
+              <w:spacing w:before="11"/>
+              <w:ind w:left="0"/>
+              <w:jc w:val="center"/>
+              <w:rPr>
+                <w:sz w:val="21"/>
+              </w:rPr>
+            </w:pPr>
+          </w:p>
+          <w:p>
+            <w:pPr>
+              <w:pStyle w:val="TableParagraph"/>
+              <w:spacing w:before="11"/>
+              <w:ind w:left="0"/>
+              <w:jc w:val="center"/>
+              <w:rPr>
+                <w:sz w:val="21"/>
+              </w:rPr>
+            </w:pPr>
+          </w:p>
+          <w:p>
+            <w:pPr>
+              <w:pStyle w:val="TableParagraph"/>
+              <w:spacing w:before="11"/>
+              <w:ind w:left="0"/>
+              <w:jc w:val="center"/>
+              <w:rPr>
+                <w:sz w:val="21"/>
+                <w:lang w:val="en-US"/>
+              </w:rPr>
+            </w:pPr>
+            <w:r>
+              <w:rPr>
+                <w:sz w:val="21"/>
+                <w:lang w:val="en-US"/>
+              </w:rPr>
+              <w:t>LOW</w:t>
+            </w:r>
+          </w:p>
+        </w:tc>
+        <w:tc>
+          <w:tcPr>
+            <w:tcW w:w="1172" w:type="dxa"/>
+          </w:tcPr>
+          <w:p>
+            <w:pPr>
+              <w:pStyle w:val="TableParagraph"/>
+              <w:spacing w:before="11"/>
+              <w:ind w:left="0"/>
+              <w:rPr>
+                <w:sz w:val="21"/>
+              </w:rPr>
+            </w:pPr>
+          </w:p>
+          <w:p>
+            <w:pPr>
+              <w:pStyle w:val="TableParagraph"/>
+              <w:spacing w:before="11"/>
+              <w:ind w:left="0"/>
+              <w:rPr>
+                <w:sz w:val="21"/>
+              </w:rPr>
+            </w:pPr>
+          </w:p>
+          <w:p>
+            <w:pPr>
+              <w:pStyle w:val="TableParagraph"/>
+              <w:spacing w:before="11"/>
+              <w:ind w:left="0"/>
+              <w:jc w:val="center"/>
+              <w:rPr>
+                <w:sz w:val="21"/>
+                <w:lang w:val="en-US"/>
+              </w:rPr>
+            </w:pPr>
+            <w:r>
+              <w:rPr>
+                <w:sz w:val="21"/>
+                <w:lang w:val="en-US"/>
+              </w:rPr>
+              <w:t>5</w:t>
+            </w:r>
+          </w:p>
+        </w:tc>
+      </w:tr>
+      <w:tr>
+        <w:trPr>
+          <w:trHeight w:val="806"/>
+        </w:trPr>
+        <w:tc>
+          <w:tcPr>
+            <w:tcW w:w="552" w:type="dxa"/>
+          </w:tcPr>
+          <w:p>
+            <w:pPr>
+              <w:pStyle w:val="TableParagraph"/>
+              <w:spacing w:line="268" w:lineRule="exact"/>
+              <w:ind w:left="107"/>
+              <w:rPr>
+                <w:lang w:val="en-US"/>
+              </w:rPr>
+            </w:pPr>
+            <w:r>
+              <w:rPr>
+                <w:lang w:val="en-US"/>
+              </w:rPr>
+              <w:lastRenderedPageBreak/>
+              <w:t>112</w:t>
+            </w:r>
+          </w:p>
+        </w:tc>
+        <w:tc>
+          <w:tcPr>
+            <w:tcW w:w="1302" w:type="dxa"/>
+            <w:gridSpan w:val="2"/>
+            <w:vMerge/>
+          </w:tcPr>
+          <w:p>
+            <w:pPr>
+              <w:rPr>
+                <w:sz w:val="2"/>
+                <w:szCs w:val="2"/>
+              </w:rPr>
+            </w:pPr>
+          </w:p>
+        </w:tc>
+        <w:tc>
+          <w:tcPr>
+            <w:tcW w:w="1176" w:type="dxa"/>
+          </w:tcPr>
+          <w:p>
+            <w:pPr>
+              <w:pStyle w:val="TableParagraph"/>
+              <w:ind w:right="223"/>
+              <w:rPr>
+                <w:lang w:val="en-US"/>
+              </w:rPr>
+            </w:pPr>
+            <w:r>
+              <w:rPr>
+                <w:lang w:val="en-US"/>
+              </w:rPr>
+              <w:t>Pembaca Berita</w:t>
+            </w:r>
+          </w:p>
+        </w:tc>
+        <w:tc>
+          <w:tcPr>
+            <w:tcW w:w="2062" w:type="dxa"/>
+            <w:shd w:val="clear" w:color="auto" w:fill="auto"/>
+          </w:tcPr>
+          <w:p>
+            <w:pPr>
+              <w:pStyle w:val="TableParagraph"/>
+              <w:ind w:right="611"/>
+            </w:pPr>
+            <w:r>
+              <w:rPr>
+                <w:lang w:val="en-US"/>
+              </w:rPr>
+              <w:t>Dapat melihat pilihan setting pada navigation drawer</w:t>
+            </w:r>
+          </w:p>
+        </w:tc>
+        <w:tc>
+          <w:tcPr>
+            <w:tcW w:w="3606" w:type="dxa"/>
+          </w:tcPr>
+          <w:p>
+            <w:pPr>
+              <w:pStyle w:val="TableParagraph"/>
+              <w:ind w:right="172"/>
+            </w:pPr>
+            <w:r>
+              <w:rPr>
+                <w:lang w:val="en-US"/>
+              </w:rPr>
+              <w:t>Saya dapat mencari setting di dalam navigation drawer</w:t>
+            </w:r>
+          </w:p>
+        </w:tc>
+        <w:tc>
+          <w:tcPr>
+            <w:tcW w:w="1234" w:type="dxa"/>
+            <w:shd w:val="clear" w:color="auto" w:fill="0070C0"/>
+          </w:tcPr>
+          <w:p>
+            <w:pPr>
+              <w:pStyle w:val="TableParagraph"/>
+              <w:spacing w:before="11"/>
+              <w:ind w:left="0"/>
+              <w:jc w:val="center"/>
+              <w:rPr>
+                <w:sz w:val="21"/>
+              </w:rPr>
+            </w:pPr>
+          </w:p>
+          <w:p>
+            <w:pPr>
+              <w:pStyle w:val="TableParagraph"/>
+              <w:spacing w:before="11"/>
+              <w:ind w:left="0"/>
+              <w:jc w:val="center"/>
+              <w:rPr>
+                <w:sz w:val="21"/>
+                <w:lang w:val="en-US"/>
+              </w:rPr>
+            </w:pPr>
+            <w:r>
+              <w:rPr>
+                <w:sz w:val="21"/>
+                <w:lang w:val="en-US"/>
+              </w:rPr>
+              <w:t>LOW</w:t>
+            </w:r>
+          </w:p>
+        </w:tc>
+        <w:tc>
+          <w:tcPr>
+            <w:tcW w:w="1172" w:type="dxa"/>
+          </w:tcPr>
+          <w:p>
+            <w:pPr>
+              <w:pStyle w:val="TableParagraph"/>
+              <w:spacing w:before="11"/>
+              <w:ind w:left="0"/>
+              <w:jc w:val="center"/>
+              <w:rPr>
+                <w:sz w:val="21"/>
+              </w:rPr>
+            </w:pPr>
+          </w:p>
+          <w:p>
+            <w:pPr>
+              <w:pStyle w:val="TableParagraph"/>
+              <w:spacing w:before="11"/>
+              <w:ind w:left="0"/>
+              <w:jc w:val="center"/>
+              <w:rPr>
+                <w:sz w:val="21"/>
+                <w:lang w:val="en-US"/>
+              </w:rPr>
+            </w:pPr>
+            <w:r>
+              <w:rPr>
+                <w:sz w:val="21"/>
+                <w:lang w:val="en-US"/>
+              </w:rPr>
+              <w:t>5</w:t>
+            </w:r>
+          </w:p>
+        </w:tc>
+      </w:tr>
+      <w:tr>
+        <w:trPr>
+          <w:trHeight w:val="806"/>
+        </w:trPr>
+        <w:tc>
+          <w:tcPr>
+            <w:tcW w:w="552" w:type="dxa"/>
+          </w:tcPr>
+          <w:p>
+            <w:pPr>
+              <w:pStyle w:val="TableParagraph"/>
+              <w:spacing w:line="268" w:lineRule="exact"/>
+              <w:ind w:left="107"/>
+              <w:rPr>
+                <w:lang w:val="en-US"/>
+              </w:rPr>
+            </w:pPr>
+            <w:r>
+              <w:rPr>
+                <w:lang w:val="en-US"/>
+              </w:rPr>
+              <w:t>113</w:t>
+            </w:r>
+          </w:p>
+        </w:tc>
+        <w:tc>
+          <w:tcPr>
+            <w:tcW w:w="1302" w:type="dxa"/>
+            <w:gridSpan w:val="2"/>
+            <w:tcBorders>
+              <w:top w:val="nil"/>
+            </w:tcBorders>
+          </w:tcPr>
+          <w:p>
+            <w:pPr>
+              <w:rPr>
+                <w:sz w:val="2"/>
+                <w:szCs w:val="2"/>
+              </w:rPr>
+            </w:pPr>
+          </w:p>
+        </w:tc>
+        <w:tc>
+          <w:tcPr>
+            <w:tcW w:w="1176" w:type="dxa"/>
+          </w:tcPr>
+          <w:p>
+            <w:pPr>
+              <w:pStyle w:val="TableParagraph"/>
+              <w:ind w:right="223"/>
+              <w:rPr>
+                <w:lang w:val="en-US"/>
+              </w:rPr>
+            </w:pPr>
+            <w:r>
+              <w:rPr>
+                <w:lang w:val="en-US"/>
+              </w:rPr>
+              <w:t>Pembaca Berita</w:t>
+            </w:r>
+          </w:p>
+        </w:tc>
+        <w:tc>
+          <w:tcPr>
+            <w:tcW w:w="2062" w:type="dxa"/>
+            <w:shd w:val="clear" w:color="auto" w:fill="auto"/>
+          </w:tcPr>
+          <w:p>
+            <w:pPr>
+              <w:pStyle w:val="TableParagraph"/>
+              <w:ind w:right="611"/>
+              <w:rPr>
+                <w:lang w:val="en-US"/>
+              </w:rPr>
+            </w:pPr>
+            <w:r>
+              <w:rPr>
+                <w:lang w:val="en-US"/>
+              </w:rPr>
+              <w:t>Dapat melihat pilihan about pada navigation drawer</w:t>
+            </w:r>
+          </w:p>
+        </w:tc>
+        <w:tc>
+          <w:tcPr>
+            <w:tcW w:w="3606" w:type="dxa"/>
+          </w:tcPr>
+          <w:p>
+            <w:pPr>
+              <w:pStyle w:val="TableParagraph"/>
+              <w:ind w:right="172"/>
+              <w:rPr>
+                <w:lang w:val="en-US"/>
+              </w:rPr>
+            </w:pPr>
+            <w:r>
+              <w:rPr>
+                <w:lang w:val="en-US"/>
+              </w:rPr>
+              <w:t>Saya dapat mencari about di dalam navigation drawer</w:t>
+            </w:r>
+          </w:p>
+        </w:tc>
+        <w:tc>
+          <w:tcPr>
+            <w:tcW w:w="1234" w:type="dxa"/>
+            <w:shd w:val="clear" w:color="auto" w:fill="0070C0"/>
+          </w:tcPr>
+          <w:p>
+            <w:pPr>
+              <w:pStyle w:val="TableParagraph"/>
+              <w:spacing w:before="11"/>
+              <w:ind w:left="0"/>
+              <w:jc w:val="center"/>
+              <w:rPr>
+                <w:sz w:val="21"/>
+              </w:rPr>
+            </w:pPr>
+          </w:p>
+          <w:p>
+            <w:pPr>
+              <w:pStyle w:val="TableParagraph"/>
+              <w:spacing w:before="11"/>
+              <w:ind w:left="0"/>
+              <w:jc w:val="center"/>
+              <w:rPr>
+                <w:sz w:val="21"/>
+                <w:lang w:val="en-US"/>
+              </w:rPr>
+            </w:pPr>
+            <w:r>
+              <w:rPr>
+                <w:sz w:val="21"/>
+                <w:lang w:val="en-US"/>
+              </w:rPr>
+              <w:t>LOW</w:t>
+            </w:r>
+          </w:p>
+        </w:tc>
+        <w:tc>
+          <w:tcPr>
+            <w:tcW w:w="1172" w:type="dxa"/>
+          </w:tcPr>
+          <w:p>
+            <w:pPr>
+              <w:pStyle w:val="TableParagraph"/>
+              <w:spacing w:before="11"/>
+              <w:ind w:left="0"/>
+              <w:jc w:val="center"/>
+              <w:rPr>
+                <w:sz w:val="21"/>
+              </w:rPr>
+            </w:pPr>
+          </w:p>
+          <w:p>
+            <w:pPr>
+              <w:pStyle w:val="TableParagraph"/>
+              <w:spacing w:before="11"/>
+              <w:ind w:left="0"/>
+              <w:jc w:val="center"/>
+              <w:rPr>
+                <w:sz w:val="21"/>
+                <w:lang w:val="en-US"/>
+              </w:rPr>
+            </w:pPr>
+            <w:r>
+              <w:rPr>
+                <w:sz w:val="21"/>
+                <w:lang w:val="en-US"/>
+              </w:rPr>
+              <w:t>5</w:t>
+            </w:r>
+          </w:p>
+        </w:tc>
+      </w:tr>
+      <w:tr>
+        <w:trPr>
+          <w:trHeight w:val="268"/>
+        </w:trPr>
+        <w:tc>
+          <w:tcPr>
+            <w:tcW w:w="1304" w:type="dxa"/>
+            <w:gridSpan w:val="2"/>
+            <w:shd w:val="clear" w:color="auto" w:fill="BEBEBE"/>
+          </w:tcPr>
+          <w:p>
+            <w:pPr>
+              <w:pStyle w:val="TableParagraph"/>
+              <w:ind w:left="0"/>
+              <w:rPr>
+                <w:rFonts w:ascii="Times New Roman"/>
+                <w:sz w:val="18"/>
+              </w:rPr>
+            </w:pPr>
+          </w:p>
+        </w:tc>
+        <w:tc>
+          <w:tcPr>
+            <w:tcW w:w="8628" w:type="dxa"/>
+            <w:gridSpan w:val="5"/>
+            <w:shd w:val="clear" w:color="auto" w:fill="BEBEBE"/>
+          </w:tcPr>
+          <w:p>
+            <w:pPr>
+              <w:pStyle w:val="TableParagraph"/>
+              <w:spacing w:line="248" w:lineRule="exact"/>
+              <w:ind w:left="4001" w:right="3997"/>
+              <w:jc w:val="center"/>
+            </w:pPr>
+            <w:r>
+              <w:t>TOTAL</w:t>
+            </w:r>
+          </w:p>
+        </w:tc>
+        <w:tc>
+          <w:tcPr>
+            <w:tcW w:w="1172" w:type="dxa"/>
+            <w:shd w:val="clear" w:color="auto" w:fill="BEBEBE"/>
+          </w:tcPr>
+          <w:p>
+            <w:pPr>
+              <w:pStyle w:val="TableParagraph"/>
+              <w:spacing w:line="248" w:lineRule="exact"/>
+              <w:ind w:left="82" w:right="81"/>
+              <w:jc w:val="center"/>
+              <w:rPr>
+                <w:lang w:val="en-US"/>
+              </w:rPr>
+            </w:pPr>
+            <w:r>
+              <w:rPr>
+                <w:lang w:val="en-US"/>
+              </w:rPr>
+              <w:t>95</w:t>
+            </w:r>
+          </w:p>
+        </w:tc>
+      </w:tr>
+    </w:tbl>
+    <w:p>
+      <w:pPr>
+        <w:tabs>
+          <w:tab w:val="left" w:pos="1716"/>
+        </w:tabs>
+        <w:ind w:left="990"/>
+      </w:pPr>
+    </w:p>
+    <w:p/>
+    <w:p/>
+    <w:p/>
+    <w:p/>
+    <w:p/>
+    <w:p/>
+    <w:p/>
+    <w:p/>
+    <w:p/>
     <w:sectPr>
       <w:pgSz w:w="12240" w:h="15840"/>
       <w:pgMar w:top="1440" w:right="1440" w:bottom="1440" w:left="1440" w:header="720" w:footer="720" w:gutter="0"/>

</xml_diff>

<commit_message>
menambahkan tabel sprint planning pada tugas uas
</commit_message>
<xml_diff>
--- a/Tugas2.docx
+++ b/Tugas2.docx
@@ -41,7 +41,23 @@
     <w:p/>
     <w:p>
       <w:r>
-        <w:t>Nama Anggota Kelompok:</w:t>
+        <w:t xml:space="preserve">Nama </w:t>
+      </w:r>
+      <w:proofErr w:type="spellStart"/>
+      <w:r>
+        <w:t>Anggota</w:t>
+      </w:r>
+      <w:proofErr w:type="spellEnd"/>
+      <w:r>
+        <w:t xml:space="preserve"> </w:t>
+      </w:r>
+      <w:proofErr w:type="spellStart"/>
+      <w:r>
+        <w:t>Kelompok</w:t>
+      </w:r>
+      <w:proofErr w:type="spellEnd"/>
+      <w:r>
+        <w:t>:</w:t>
       </w:r>
     </w:p>
     <w:p>
@@ -91,18 +107,23 @@
       </w:pPr>
     </w:p>
     <w:p>
+      <w:proofErr w:type="spellStart"/>
       <w:r>
         <w:t>Topik</w:t>
       </w:r>
+      <w:proofErr w:type="spellEnd"/>
       <w:r>
         <w:rPr>
           <w:spacing w:val="-2"/>
         </w:rPr>
         <w:t xml:space="preserve"> </w:t>
       </w:r>
+      <w:proofErr w:type="spellStart"/>
+      <w:proofErr w:type="gramStart"/>
       <w:r>
         <w:t>Pengerjaan</w:t>
       </w:r>
+      <w:proofErr w:type="spellEnd"/>
       <w:r>
         <w:rPr>
           <w:spacing w:val="-2"/>
@@ -112,15 +133,18 @@
       <w:r>
         <w:t>:</w:t>
       </w:r>
+      <w:proofErr w:type="gramEnd"/>
       <w:r>
         <w:rPr>
           <w:spacing w:val="-1"/>
         </w:rPr>
         <w:t xml:space="preserve"> </w:t>
       </w:r>
+      <w:proofErr w:type="spellStart"/>
       <w:r>
         <w:t>Berita</w:t>
       </w:r>
+      <w:proofErr w:type="spellEnd"/>
     </w:p>
     <w:p/>
     <w:p>
@@ -1698,12 +1722,14 @@
           <w:sz w:val="32"/>
         </w:rPr>
       </w:pPr>
+      <w:proofErr w:type="spellStart"/>
       <w:r>
         <w:rPr>
           <w:sz w:val="32"/>
         </w:rPr>
         <w:t>Tabel</w:t>
       </w:r>
+      <w:proofErr w:type="spellEnd"/>
       <w:r>
         <w:rPr>
           <w:spacing w:val="-6"/>
@@ -3914,9 +3940,14 @@
         </w:tabs>
         <w:ind w:left="990"/>
       </w:pPr>
+      <w:proofErr w:type="spellStart"/>
       <w:r>
         <w:lastRenderedPageBreak/>
-        <w:t>Tugas UA</w:t>
+        <w:t>Tugas</w:t>
+      </w:r>
+      <w:proofErr w:type="spellEnd"/>
+      <w:r>
+        <w:t xml:space="preserve"> UA</w:t>
       </w:r>
       <w:r>
         <w:t>S</w:t>
@@ -3937,8 +3968,13 @@
         </w:tabs>
         <w:ind w:left="990"/>
       </w:pPr>
+      <w:proofErr w:type="spellStart"/>
       <w:r>
-        <w:t>Tabel Product Backlog</w:t>
+        <w:t>Tabel</w:t>
+      </w:r>
+      <w:proofErr w:type="spellEnd"/>
+      <w:r>
+        <w:t xml:space="preserve"> Product Backlog</w:t>
       </w:r>
     </w:p>
     <w:tbl>
@@ -5964,12 +6000,28 @@
                 <w:lang w:val="en-US"/>
               </w:rPr>
             </w:pPr>
-            <w:r>
-              <w:rPr>
-                <w:lang w:val="en-US"/>
-              </w:rPr>
-              <w:t>Pembaca Berita</w:t>
-            </w:r>
+            <w:proofErr w:type="spellStart"/>
+            <w:r>
+              <w:rPr>
+                <w:lang w:val="en-US"/>
+              </w:rPr>
+              <w:t>Pembaca</w:t>
+            </w:r>
+            <w:proofErr w:type="spellEnd"/>
+            <w:r>
+              <w:rPr>
+                <w:lang w:val="en-US"/>
+              </w:rPr>
+              <w:t xml:space="preserve"> </w:t>
+            </w:r>
+            <w:proofErr w:type="spellStart"/>
+            <w:r>
+              <w:rPr>
+                <w:lang w:val="en-US"/>
+              </w:rPr>
+              <w:t>Berita</w:t>
+            </w:r>
+            <w:proofErr w:type="spellEnd"/>
           </w:p>
         </w:tc>
         <w:tc>
@@ -5984,11 +6036,47 @@
                 <w:lang w:val="en-US"/>
               </w:rPr>
             </w:pPr>
-            <w:r>
-              <w:rPr>
-                <w:lang w:val="en-US"/>
-              </w:rPr>
-              <w:t>Dapat melihat halaman navigation drawer</w:t>
+            <w:proofErr w:type="spellStart"/>
+            <w:r>
+              <w:rPr>
+                <w:lang w:val="en-US"/>
+              </w:rPr>
+              <w:t>Dapat</w:t>
+            </w:r>
+            <w:proofErr w:type="spellEnd"/>
+            <w:r>
+              <w:rPr>
+                <w:lang w:val="en-US"/>
+              </w:rPr>
+              <w:t xml:space="preserve"> </w:t>
+            </w:r>
+            <w:proofErr w:type="spellStart"/>
+            <w:r>
+              <w:rPr>
+                <w:lang w:val="en-US"/>
+              </w:rPr>
+              <w:t>melihat</w:t>
+            </w:r>
+            <w:proofErr w:type="spellEnd"/>
+            <w:r>
+              <w:rPr>
+                <w:lang w:val="en-US"/>
+              </w:rPr>
+              <w:t xml:space="preserve"> </w:t>
+            </w:r>
+            <w:proofErr w:type="spellStart"/>
+            <w:r>
+              <w:rPr>
+                <w:lang w:val="en-US"/>
+              </w:rPr>
+              <w:t>halaman</w:t>
+            </w:r>
+            <w:proofErr w:type="spellEnd"/>
+            <w:r>
+              <w:rPr>
+                <w:lang w:val="en-US"/>
+              </w:rPr>
+              <w:t xml:space="preserve"> navigation drawer</w:t>
             </w:r>
           </w:p>
         </w:tc>
@@ -6008,7 +6096,77 @@
               <w:rPr>
                 <w:lang w:val="en-US"/>
               </w:rPr>
-              <w:t>Saya dapat dengan mudah melihat dan mencari navigation drawer</w:t>
+              <w:t xml:space="preserve">Saya </w:t>
+            </w:r>
+            <w:proofErr w:type="spellStart"/>
+            <w:r>
+              <w:rPr>
+                <w:lang w:val="en-US"/>
+              </w:rPr>
+              <w:t>dapat</w:t>
+            </w:r>
+            <w:proofErr w:type="spellEnd"/>
+            <w:r>
+              <w:rPr>
+                <w:lang w:val="en-US"/>
+              </w:rPr>
+              <w:t xml:space="preserve"> </w:t>
+            </w:r>
+            <w:proofErr w:type="spellStart"/>
+            <w:r>
+              <w:rPr>
+                <w:lang w:val="en-US"/>
+              </w:rPr>
+              <w:t>dengan</w:t>
+            </w:r>
+            <w:proofErr w:type="spellEnd"/>
+            <w:r>
+              <w:rPr>
+                <w:lang w:val="en-US"/>
+              </w:rPr>
+              <w:t xml:space="preserve"> </w:t>
+            </w:r>
+            <w:proofErr w:type="spellStart"/>
+            <w:r>
+              <w:rPr>
+                <w:lang w:val="en-US"/>
+              </w:rPr>
+              <w:t>mudah</w:t>
+            </w:r>
+            <w:proofErr w:type="spellEnd"/>
+            <w:r>
+              <w:rPr>
+                <w:lang w:val="en-US"/>
+              </w:rPr>
+              <w:t xml:space="preserve"> </w:t>
+            </w:r>
+            <w:proofErr w:type="spellStart"/>
+            <w:r>
+              <w:rPr>
+                <w:lang w:val="en-US"/>
+              </w:rPr>
+              <w:t>melihat</w:t>
+            </w:r>
+            <w:proofErr w:type="spellEnd"/>
+            <w:r>
+              <w:rPr>
+                <w:lang w:val="en-US"/>
+              </w:rPr>
+              <w:t xml:space="preserve"> dan </w:t>
+            </w:r>
+            <w:proofErr w:type="spellStart"/>
+            <w:r>
+              <w:rPr>
+                <w:lang w:val="en-US"/>
+              </w:rPr>
+              <w:t>mencari</w:t>
+            </w:r>
+            <w:proofErr w:type="spellEnd"/>
+            <w:r>
+              <w:rPr>
+                <w:lang w:val="en-US"/>
+              </w:rPr>
+              <w:t xml:space="preserve"> navigation drawer</w:t>
             </w:r>
           </w:p>
         </w:tc>
@@ -6136,12 +6294,28 @@
                 <w:lang w:val="en-US"/>
               </w:rPr>
             </w:pPr>
-            <w:r>
-              <w:rPr>
-                <w:lang w:val="en-US"/>
-              </w:rPr>
-              <w:t>Pembaca Berita</w:t>
-            </w:r>
+            <w:proofErr w:type="spellStart"/>
+            <w:r>
+              <w:rPr>
+                <w:lang w:val="en-US"/>
+              </w:rPr>
+              <w:t>Pembaca</w:t>
+            </w:r>
+            <w:proofErr w:type="spellEnd"/>
+            <w:r>
+              <w:rPr>
+                <w:lang w:val="en-US"/>
+              </w:rPr>
+              <w:t xml:space="preserve"> </w:t>
+            </w:r>
+            <w:proofErr w:type="spellStart"/>
+            <w:r>
+              <w:rPr>
+                <w:lang w:val="en-US"/>
+              </w:rPr>
+              <w:t>Berita</w:t>
+            </w:r>
+            <w:proofErr w:type="spellEnd"/>
           </w:p>
         </w:tc>
         <w:tc>
@@ -6156,11 +6330,47 @@
                 <w:lang w:val="en-US"/>
               </w:rPr>
             </w:pPr>
-            <w:r>
-              <w:rPr>
-                <w:lang w:val="en-US"/>
-              </w:rPr>
-              <w:t>Dapat melihat pilihan home pada navigation drawer</w:t>
+            <w:proofErr w:type="spellStart"/>
+            <w:r>
+              <w:rPr>
+                <w:lang w:val="en-US"/>
+              </w:rPr>
+              <w:t>Dapat</w:t>
+            </w:r>
+            <w:proofErr w:type="spellEnd"/>
+            <w:r>
+              <w:rPr>
+                <w:lang w:val="en-US"/>
+              </w:rPr>
+              <w:t xml:space="preserve"> </w:t>
+            </w:r>
+            <w:proofErr w:type="spellStart"/>
+            <w:r>
+              <w:rPr>
+                <w:lang w:val="en-US"/>
+              </w:rPr>
+              <w:t>melihat</w:t>
+            </w:r>
+            <w:proofErr w:type="spellEnd"/>
+            <w:r>
+              <w:rPr>
+                <w:lang w:val="en-US"/>
+              </w:rPr>
+              <w:t xml:space="preserve"> </w:t>
+            </w:r>
+            <w:proofErr w:type="spellStart"/>
+            <w:r>
+              <w:rPr>
+                <w:lang w:val="en-US"/>
+              </w:rPr>
+              <w:t>pilihan</w:t>
+            </w:r>
+            <w:proofErr w:type="spellEnd"/>
+            <w:r>
+              <w:rPr>
+                <w:lang w:val="en-US"/>
+              </w:rPr>
+              <w:t xml:space="preserve"> home pada navigation drawer</w:t>
             </w:r>
           </w:p>
         </w:tc>
@@ -6180,7 +6390,49 @@
               <w:rPr>
                 <w:lang w:val="en-US"/>
               </w:rPr>
-              <w:t>Saya dapat mencari home di dalam navigation drawer</w:t>
+              <w:t xml:space="preserve">Saya </w:t>
+            </w:r>
+            <w:proofErr w:type="spellStart"/>
+            <w:r>
+              <w:rPr>
+                <w:lang w:val="en-US"/>
+              </w:rPr>
+              <w:t>dapat</w:t>
+            </w:r>
+            <w:proofErr w:type="spellEnd"/>
+            <w:r>
+              <w:rPr>
+                <w:lang w:val="en-US"/>
+              </w:rPr>
+              <w:t xml:space="preserve"> </w:t>
+            </w:r>
+            <w:proofErr w:type="spellStart"/>
+            <w:r>
+              <w:rPr>
+                <w:lang w:val="en-US"/>
+              </w:rPr>
+              <w:t>mencari</w:t>
+            </w:r>
+            <w:proofErr w:type="spellEnd"/>
+            <w:r>
+              <w:rPr>
+                <w:lang w:val="en-US"/>
+              </w:rPr>
+              <w:t xml:space="preserve"> home di </w:t>
+            </w:r>
+            <w:proofErr w:type="spellStart"/>
+            <w:r>
+              <w:rPr>
+                <w:lang w:val="en-US"/>
+              </w:rPr>
+              <w:t>dalam</w:t>
+            </w:r>
+            <w:proofErr w:type="spellEnd"/>
+            <w:r>
+              <w:rPr>
+                <w:lang w:val="en-US"/>
+              </w:rPr>
+              <w:t xml:space="preserve"> navigation drawer</w:t>
             </w:r>
           </w:p>
         </w:tc>
@@ -6308,12 +6560,28 @@
                 <w:lang w:val="en-US"/>
               </w:rPr>
             </w:pPr>
-            <w:r>
-              <w:rPr>
-                <w:lang w:val="en-US"/>
-              </w:rPr>
-              <w:t>Pembaca berita</w:t>
-            </w:r>
+            <w:proofErr w:type="spellStart"/>
+            <w:r>
+              <w:rPr>
+                <w:lang w:val="en-US"/>
+              </w:rPr>
+              <w:t>Pembaca</w:t>
+            </w:r>
+            <w:proofErr w:type="spellEnd"/>
+            <w:r>
+              <w:rPr>
+                <w:lang w:val="en-US"/>
+              </w:rPr>
+              <w:t xml:space="preserve"> </w:t>
+            </w:r>
+            <w:proofErr w:type="spellStart"/>
+            <w:r>
+              <w:rPr>
+                <w:lang w:val="en-US"/>
+              </w:rPr>
+              <w:t>berita</w:t>
+            </w:r>
+            <w:proofErr w:type="spellEnd"/>
           </w:p>
         </w:tc>
         <w:tc>
@@ -6328,11 +6596,47 @@
                 <w:lang w:val="en-US"/>
               </w:rPr>
             </w:pPr>
-            <w:r>
-              <w:rPr>
-                <w:lang w:val="en-US"/>
-              </w:rPr>
-              <w:t>Dapat melihat pilihan categories pada navigation drawer</w:t>
+            <w:proofErr w:type="spellStart"/>
+            <w:r>
+              <w:rPr>
+                <w:lang w:val="en-US"/>
+              </w:rPr>
+              <w:t>Dapat</w:t>
+            </w:r>
+            <w:proofErr w:type="spellEnd"/>
+            <w:r>
+              <w:rPr>
+                <w:lang w:val="en-US"/>
+              </w:rPr>
+              <w:t xml:space="preserve"> </w:t>
+            </w:r>
+            <w:proofErr w:type="spellStart"/>
+            <w:r>
+              <w:rPr>
+                <w:lang w:val="en-US"/>
+              </w:rPr>
+              <w:t>melihat</w:t>
+            </w:r>
+            <w:proofErr w:type="spellEnd"/>
+            <w:r>
+              <w:rPr>
+                <w:lang w:val="en-US"/>
+              </w:rPr>
+              <w:t xml:space="preserve"> </w:t>
+            </w:r>
+            <w:proofErr w:type="spellStart"/>
+            <w:r>
+              <w:rPr>
+                <w:lang w:val="en-US"/>
+              </w:rPr>
+              <w:t>pilihan</w:t>
+            </w:r>
+            <w:proofErr w:type="spellEnd"/>
+            <w:r>
+              <w:rPr>
+                <w:lang w:val="en-US"/>
+              </w:rPr>
+              <w:t xml:space="preserve"> categories pada navigation drawer</w:t>
             </w:r>
           </w:p>
         </w:tc>
@@ -6349,7 +6653,49 @@
               <w:rPr>
                 <w:lang w:val="en-US"/>
               </w:rPr>
-              <w:t>Saya dapat mencari categories di dalam navigation drawer</w:t>
+              <w:t xml:space="preserve">Saya </w:t>
+            </w:r>
+            <w:proofErr w:type="spellStart"/>
+            <w:r>
+              <w:rPr>
+                <w:lang w:val="en-US"/>
+              </w:rPr>
+              <w:t>dapat</w:t>
+            </w:r>
+            <w:proofErr w:type="spellEnd"/>
+            <w:r>
+              <w:rPr>
+                <w:lang w:val="en-US"/>
+              </w:rPr>
+              <w:t xml:space="preserve"> </w:t>
+            </w:r>
+            <w:proofErr w:type="spellStart"/>
+            <w:r>
+              <w:rPr>
+                <w:lang w:val="en-US"/>
+              </w:rPr>
+              <w:t>mencari</w:t>
+            </w:r>
+            <w:proofErr w:type="spellEnd"/>
+            <w:r>
+              <w:rPr>
+                <w:lang w:val="en-US"/>
+              </w:rPr>
+              <w:t xml:space="preserve"> categories di </w:t>
+            </w:r>
+            <w:proofErr w:type="spellStart"/>
+            <w:r>
+              <w:rPr>
+                <w:lang w:val="en-US"/>
+              </w:rPr>
+              <w:t>dalam</w:t>
+            </w:r>
+            <w:proofErr w:type="spellEnd"/>
+            <w:r>
+              <w:rPr>
+                <w:lang w:val="en-US"/>
+              </w:rPr>
+              <w:t xml:space="preserve"> navigation drawer</w:t>
             </w:r>
           </w:p>
         </w:tc>
@@ -6498,12 +6844,28 @@
                 <w:lang w:val="en-US"/>
               </w:rPr>
             </w:pPr>
-            <w:r>
-              <w:rPr>
-                <w:lang w:val="en-US"/>
-              </w:rPr>
-              <w:t>Pembaca Berita</w:t>
-            </w:r>
+            <w:proofErr w:type="spellStart"/>
+            <w:r>
+              <w:rPr>
+                <w:lang w:val="en-US"/>
+              </w:rPr>
+              <w:t>Pembaca</w:t>
+            </w:r>
+            <w:proofErr w:type="spellEnd"/>
+            <w:r>
+              <w:rPr>
+                <w:lang w:val="en-US"/>
+              </w:rPr>
+              <w:t xml:space="preserve"> </w:t>
+            </w:r>
+            <w:proofErr w:type="spellStart"/>
+            <w:r>
+              <w:rPr>
+                <w:lang w:val="en-US"/>
+              </w:rPr>
+              <w:t>Berita</w:t>
+            </w:r>
+            <w:proofErr w:type="spellEnd"/>
           </w:p>
         </w:tc>
         <w:tc>
@@ -6516,11 +6878,47 @@
               <w:pStyle w:val="TableParagraph"/>
               <w:ind w:right="611"/>
             </w:pPr>
-            <w:r>
-              <w:rPr>
-                <w:lang w:val="en-US"/>
-              </w:rPr>
-              <w:t>Dapat melihat pilihan setting pada navigation drawer</w:t>
+            <w:proofErr w:type="spellStart"/>
+            <w:r>
+              <w:rPr>
+                <w:lang w:val="en-US"/>
+              </w:rPr>
+              <w:t>Dapat</w:t>
+            </w:r>
+            <w:proofErr w:type="spellEnd"/>
+            <w:r>
+              <w:rPr>
+                <w:lang w:val="en-US"/>
+              </w:rPr>
+              <w:t xml:space="preserve"> </w:t>
+            </w:r>
+            <w:proofErr w:type="spellStart"/>
+            <w:r>
+              <w:rPr>
+                <w:lang w:val="en-US"/>
+              </w:rPr>
+              <w:t>melihat</w:t>
+            </w:r>
+            <w:proofErr w:type="spellEnd"/>
+            <w:r>
+              <w:rPr>
+                <w:lang w:val="en-US"/>
+              </w:rPr>
+              <w:t xml:space="preserve"> </w:t>
+            </w:r>
+            <w:proofErr w:type="spellStart"/>
+            <w:r>
+              <w:rPr>
+                <w:lang w:val="en-US"/>
+              </w:rPr>
+              <w:t>pilihan</w:t>
+            </w:r>
+            <w:proofErr w:type="spellEnd"/>
+            <w:r>
+              <w:rPr>
+                <w:lang w:val="en-US"/>
+              </w:rPr>
+              <w:t xml:space="preserve"> setting pada navigation drawer</w:t>
             </w:r>
           </w:p>
         </w:tc>
@@ -6537,7 +6935,49 @@
               <w:rPr>
                 <w:lang w:val="en-US"/>
               </w:rPr>
-              <w:t>Saya dapat mencari setting di dalam navigation drawer</w:t>
+              <w:t xml:space="preserve">Saya </w:t>
+            </w:r>
+            <w:proofErr w:type="spellStart"/>
+            <w:r>
+              <w:rPr>
+                <w:lang w:val="en-US"/>
+              </w:rPr>
+              <w:t>dapat</w:t>
+            </w:r>
+            <w:proofErr w:type="spellEnd"/>
+            <w:r>
+              <w:rPr>
+                <w:lang w:val="en-US"/>
+              </w:rPr>
+              <w:t xml:space="preserve"> </w:t>
+            </w:r>
+            <w:proofErr w:type="spellStart"/>
+            <w:r>
+              <w:rPr>
+                <w:lang w:val="en-US"/>
+              </w:rPr>
+              <w:t>mencari</w:t>
+            </w:r>
+            <w:proofErr w:type="spellEnd"/>
+            <w:r>
+              <w:rPr>
+                <w:lang w:val="en-US"/>
+              </w:rPr>
+              <w:t xml:space="preserve"> setting di </w:t>
+            </w:r>
+            <w:proofErr w:type="spellStart"/>
+            <w:r>
+              <w:rPr>
+                <w:lang w:val="en-US"/>
+              </w:rPr>
+              <w:t>dalam</w:t>
+            </w:r>
+            <w:proofErr w:type="spellEnd"/>
+            <w:r>
+              <w:rPr>
+                <w:lang w:val="en-US"/>
+              </w:rPr>
+              <w:t xml:space="preserve"> navigation drawer</w:t>
             </w:r>
           </w:p>
         </w:tc>
@@ -6667,12 +7107,28 @@
                 <w:lang w:val="en-US"/>
               </w:rPr>
             </w:pPr>
-            <w:r>
-              <w:rPr>
-                <w:lang w:val="en-US"/>
-              </w:rPr>
-              <w:t>Pembaca Berita</w:t>
-            </w:r>
+            <w:proofErr w:type="spellStart"/>
+            <w:r>
+              <w:rPr>
+                <w:lang w:val="en-US"/>
+              </w:rPr>
+              <w:t>Pembaca</w:t>
+            </w:r>
+            <w:proofErr w:type="spellEnd"/>
+            <w:r>
+              <w:rPr>
+                <w:lang w:val="en-US"/>
+              </w:rPr>
+              <w:t xml:space="preserve"> </w:t>
+            </w:r>
+            <w:proofErr w:type="spellStart"/>
+            <w:r>
+              <w:rPr>
+                <w:lang w:val="en-US"/>
+              </w:rPr>
+              <w:t>Berita</w:t>
+            </w:r>
+            <w:proofErr w:type="spellEnd"/>
           </w:p>
         </w:tc>
         <w:tc>
@@ -6688,11 +7144,47 @@
                 <w:lang w:val="en-US"/>
               </w:rPr>
             </w:pPr>
-            <w:r>
-              <w:rPr>
-                <w:lang w:val="en-US"/>
-              </w:rPr>
-              <w:t>Dapat melihat pilihan about pada navigation drawer</w:t>
+            <w:proofErr w:type="spellStart"/>
+            <w:r>
+              <w:rPr>
+                <w:lang w:val="en-US"/>
+              </w:rPr>
+              <w:t>Dapat</w:t>
+            </w:r>
+            <w:proofErr w:type="spellEnd"/>
+            <w:r>
+              <w:rPr>
+                <w:lang w:val="en-US"/>
+              </w:rPr>
+              <w:t xml:space="preserve"> </w:t>
+            </w:r>
+            <w:proofErr w:type="spellStart"/>
+            <w:r>
+              <w:rPr>
+                <w:lang w:val="en-US"/>
+              </w:rPr>
+              <w:t>melihat</w:t>
+            </w:r>
+            <w:proofErr w:type="spellEnd"/>
+            <w:r>
+              <w:rPr>
+                <w:lang w:val="en-US"/>
+              </w:rPr>
+              <w:t xml:space="preserve"> </w:t>
+            </w:r>
+            <w:proofErr w:type="spellStart"/>
+            <w:r>
+              <w:rPr>
+                <w:lang w:val="en-US"/>
+              </w:rPr>
+              <w:t>pilihan</w:t>
+            </w:r>
+            <w:proofErr w:type="spellEnd"/>
+            <w:r>
+              <w:rPr>
+                <w:lang w:val="en-US"/>
+              </w:rPr>
+              <w:t xml:space="preserve"> about pada navigation drawer</w:t>
             </w:r>
           </w:p>
         </w:tc>
@@ -6712,7 +7204,49 @@
               <w:rPr>
                 <w:lang w:val="en-US"/>
               </w:rPr>
-              <w:t>Saya dapat mencari about di dalam navigation drawer</w:t>
+              <w:t xml:space="preserve">Saya </w:t>
+            </w:r>
+            <w:proofErr w:type="spellStart"/>
+            <w:r>
+              <w:rPr>
+                <w:lang w:val="en-US"/>
+              </w:rPr>
+              <w:t>dapat</w:t>
+            </w:r>
+            <w:proofErr w:type="spellEnd"/>
+            <w:r>
+              <w:rPr>
+                <w:lang w:val="en-US"/>
+              </w:rPr>
+              <w:t xml:space="preserve"> </w:t>
+            </w:r>
+            <w:proofErr w:type="spellStart"/>
+            <w:r>
+              <w:rPr>
+                <w:lang w:val="en-US"/>
+              </w:rPr>
+              <w:t>mencari</w:t>
+            </w:r>
+            <w:proofErr w:type="spellEnd"/>
+            <w:r>
+              <w:rPr>
+                <w:lang w:val="en-US"/>
+              </w:rPr>
+              <w:t xml:space="preserve"> about di </w:t>
+            </w:r>
+            <w:proofErr w:type="spellStart"/>
+            <w:r>
+              <w:rPr>
+                <w:lang w:val="en-US"/>
+              </w:rPr>
+              <w:t>dalam</w:t>
+            </w:r>
+            <w:proofErr w:type="spellEnd"/>
+            <w:r>
+              <w:rPr>
+                <w:lang w:val="en-US"/>
+              </w:rPr>
+              <w:t xml:space="preserve"> navigation drawer</w:t>
             </w:r>
           </w:p>
         </w:tc>
@@ -6861,7 +7395,3491 @@
       </w:pPr>
     </w:p>
     <w:p/>
-    <w:p/>
+    <w:p>
+      <w:pPr>
+        <w:ind w:firstLine="720"/>
+      </w:pPr>
+    </w:p>
+    <w:p>
+      <w:pPr>
+        <w:ind w:firstLine="720"/>
+      </w:pPr>
+    </w:p>
+    <w:p>
+      <w:pPr>
+        <w:ind w:firstLine="720"/>
+      </w:pPr>
+    </w:p>
+    <w:p>
+      <w:pPr>
+        <w:ind w:firstLine="720"/>
+      </w:pPr>
+    </w:p>
+    <w:p>
+      <w:pPr>
+        <w:ind w:firstLine="720"/>
+      </w:pPr>
+    </w:p>
+    <w:p>
+      <w:pPr>
+        <w:ind w:firstLine="720"/>
+      </w:pPr>
+    </w:p>
+    <w:p>
+      <w:pPr>
+        <w:ind w:firstLine="720"/>
+      </w:pPr>
+    </w:p>
+    <w:p>
+      <w:pPr>
+        <w:ind w:firstLine="720"/>
+      </w:pPr>
+    </w:p>
+    <w:p>
+      <w:pPr>
+        <w:ind w:firstLine="720"/>
+      </w:pPr>
+    </w:p>
+    <w:p>
+      <w:pPr>
+        <w:ind w:firstLine="720"/>
+      </w:pPr>
+    </w:p>
+    <w:p>
+      <w:pPr>
+        <w:ind w:firstLine="720"/>
+      </w:pPr>
+    </w:p>
+    <w:p>
+      <w:pPr>
+        <w:ind w:firstLine="720"/>
+      </w:pPr>
+    </w:p>
+    <w:p>
+      <w:pPr>
+        <w:ind w:firstLine="720"/>
+      </w:pPr>
+    </w:p>
+    <w:p>
+      <w:pPr>
+        <w:ind w:firstLine="720"/>
+      </w:pPr>
+    </w:p>
+    <w:p>
+      <w:pPr>
+        <w:ind w:firstLine="720"/>
+      </w:pPr>
+    </w:p>
+    <w:p>
+      <w:pPr>
+        <w:ind w:firstLine="720"/>
+      </w:pPr>
+    </w:p>
+    <w:p>
+      <w:pPr>
+        <w:ind w:firstLine="720"/>
+      </w:pPr>
+    </w:p>
+    <w:p>
+      <w:pPr>
+        <w:ind w:firstLine="720"/>
+      </w:pPr>
+    </w:p>
+    <w:p>
+      <w:pPr>
+        <w:ind w:firstLine="720"/>
+      </w:pPr>
+    </w:p>
+    <w:p>
+      <w:pPr>
+        <w:ind w:firstLine="720"/>
+      </w:pPr>
+    </w:p>
+    <w:p>
+      <w:pPr>
+        <w:ind w:firstLine="720"/>
+      </w:pPr>
+      <w:proofErr w:type="spellStart"/>
+      <w:r>
+        <w:lastRenderedPageBreak/>
+        <w:t>Tabel</w:t>
+      </w:r>
+      <w:proofErr w:type="spellEnd"/>
+      <w:r>
+        <w:t xml:space="preserve"> Sprint Planning</w:t>
+      </w:r>
+    </w:p>
+    <w:tbl>
+      <w:tblPr>
+        <w:tblpPr w:leftFromText="180" w:rightFromText="180" w:vertAnchor="text" w:horzAnchor="margin" w:tblpY="309"/>
+        <w:tblW w:w="9634" w:type="dxa"/>
+        <w:tblBorders>
+          <w:top w:val="single" w:sz="4" w:space="0" w:color="000000"/>
+          <w:left w:val="single" w:sz="4" w:space="0" w:color="000000"/>
+          <w:bottom w:val="single" w:sz="4" w:space="0" w:color="000000"/>
+          <w:right w:val="single" w:sz="4" w:space="0" w:color="000000"/>
+          <w:insideH w:val="single" w:sz="4" w:space="0" w:color="000000"/>
+          <w:insideV w:val="single" w:sz="4" w:space="0" w:color="000000"/>
+        </w:tblBorders>
+        <w:tblLayout w:type="fixed"/>
+        <w:tblCellMar>
+          <w:left w:w="0" w:type="dxa"/>
+          <w:right w:w="0" w:type="dxa"/>
+        </w:tblCellMar>
+        <w:tblLook w:val="01E0" w:firstRow="1" w:lastRow="1" w:firstColumn="1" w:lastColumn="1" w:noHBand="0" w:noVBand="0"/>
+      </w:tblPr>
+      <w:tblGrid>
+        <w:gridCol w:w="646"/>
+        <w:gridCol w:w="8988"/>
+      </w:tblGrid>
+      <w:tr>
+        <w:trPr>
+          <w:trHeight w:val="290"/>
+        </w:trPr>
+        <w:tc>
+          <w:tcPr>
+            <w:tcW w:w="9634" w:type="dxa"/>
+            <w:gridSpan w:val="2"/>
+            <w:tcBorders>
+              <w:top w:val="nil"/>
+              <w:left w:val="nil"/>
+              <w:bottom w:val="nil"/>
+              <w:right w:val="nil"/>
+            </w:tcBorders>
+            <w:shd w:val="clear" w:color="auto" w:fill="000000"/>
+          </w:tcPr>
+          <w:p>
+            <w:pPr>
+              <w:pStyle w:val="TableParagraph"/>
+              <w:spacing w:before="9" w:line="261" w:lineRule="exact"/>
+              <w:ind w:left="112"/>
+            </w:pPr>
+            <w:r>
+              <w:rPr>
+                <w:color w:val="FFFFFF"/>
+              </w:rPr>
+              <w:t>Sprint</w:t>
+            </w:r>
+            <w:r>
+              <w:rPr>
+                <w:color w:val="FFFFFF"/>
+                <w:spacing w:val="-3"/>
+              </w:rPr>
+              <w:t xml:space="preserve"> </w:t>
+            </w:r>
+            <w:r>
+              <w:rPr>
+                <w:color w:val="FFFFFF"/>
+              </w:rPr>
+              <w:t>Planning</w:t>
+            </w:r>
+          </w:p>
+        </w:tc>
+      </w:tr>
+      <w:tr>
+        <w:trPr>
+          <w:trHeight w:val="266"/>
+        </w:trPr>
+        <w:tc>
+          <w:tcPr>
+            <w:tcW w:w="9634" w:type="dxa"/>
+            <w:gridSpan w:val="2"/>
+            <w:tcBorders>
+              <w:top w:val="nil"/>
+            </w:tcBorders>
+            <w:shd w:val="clear" w:color="auto" w:fill="91CF50"/>
+          </w:tcPr>
+          <w:p>
+            <w:pPr>
+              <w:pStyle w:val="TableParagraph"/>
+              <w:spacing w:line="246" w:lineRule="exact"/>
+            </w:pPr>
+            <w:r>
+              <w:t>Sprint</w:t>
+            </w:r>
+            <w:r>
+              <w:rPr>
+                <w:spacing w:val="-2"/>
+              </w:rPr>
+              <w:t xml:space="preserve"> </w:t>
+            </w:r>
+            <w:r>
+              <w:t>1</w:t>
+            </w:r>
+          </w:p>
+        </w:tc>
+      </w:tr>
+      <w:tr>
+        <w:trPr>
+          <w:trHeight w:val="270"/>
+        </w:trPr>
+        <w:tc>
+          <w:tcPr>
+            <w:tcW w:w="646" w:type="dxa"/>
+          </w:tcPr>
+          <w:p>
+            <w:pPr>
+              <w:pStyle w:val="TableParagraph"/>
+              <w:spacing w:before="1" w:line="249" w:lineRule="exact"/>
+              <w:ind w:left="0" w:right="169"/>
+              <w:jc w:val="right"/>
+            </w:pPr>
+            <w:r>
+              <w:t>NO</w:t>
+            </w:r>
+          </w:p>
+        </w:tc>
+        <w:tc>
+          <w:tcPr>
+            <w:tcW w:w="8988" w:type="dxa"/>
+          </w:tcPr>
+          <w:p>
+            <w:pPr>
+              <w:pStyle w:val="TableParagraph"/>
+              <w:spacing w:before="1" w:line="249" w:lineRule="exact"/>
+            </w:pPr>
+            <w:r>
+              <w:t>Sprint</w:t>
+            </w:r>
+            <w:r>
+              <w:rPr>
+                <w:spacing w:val="-1"/>
+              </w:rPr>
+              <w:t xml:space="preserve"> </w:t>
+            </w:r>
+            <w:r>
+              <w:t>Goals</w:t>
+            </w:r>
+          </w:p>
+        </w:tc>
+      </w:tr>
+      <w:tr>
+        <w:trPr>
+          <w:trHeight w:val="268"/>
+        </w:trPr>
+        <w:tc>
+          <w:tcPr>
+            <w:tcW w:w="646" w:type="dxa"/>
+          </w:tcPr>
+          <w:p>
+            <w:pPr>
+              <w:pStyle w:val="TableParagraph"/>
+              <w:spacing w:line="248" w:lineRule="exact"/>
+              <w:ind w:left="8"/>
+              <w:jc w:val="center"/>
+            </w:pPr>
+            <w:r>
+              <w:t>1</w:t>
+            </w:r>
+          </w:p>
+        </w:tc>
+        <w:tc>
+          <w:tcPr>
+            <w:tcW w:w="8988" w:type="dxa"/>
+          </w:tcPr>
+          <w:p>
+            <w:pPr>
+              <w:pStyle w:val="TableParagraph"/>
+              <w:spacing w:line="248" w:lineRule="exact"/>
+            </w:pPr>
+            <w:r>
+              <w:t>Pembaca</w:t>
+            </w:r>
+            <w:r>
+              <w:rPr>
+                <w:spacing w:val="-2"/>
+              </w:rPr>
+              <w:t xml:space="preserve"> </w:t>
+            </w:r>
+            <w:r>
+              <w:t>berita</w:t>
+            </w:r>
+            <w:r>
+              <w:rPr>
+                <w:spacing w:val="-1"/>
+              </w:rPr>
+              <w:t xml:space="preserve"> </w:t>
+            </w:r>
+            <w:r>
+              <w:t>dapat</w:t>
+            </w:r>
+            <w:r>
+              <w:rPr>
+                <w:spacing w:val="-3"/>
+              </w:rPr>
+              <w:t xml:space="preserve"> </w:t>
+            </w:r>
+            <w:r>
+              <w:t>melakukan</w:t>
+            </w:r>
+            <w:r>
+              <w:rPr>
+                <w:spacing w:val="-3"/>
+              </w:rPr>
+              <w:t xml:space="preserve"> </w:t>
+            </w:r>
+            <w:r>
+              <w:t>register</w:t>
+            </w:r>
+          </w:p>
+        </w:tc>
+      </w:tr>
+      <w:tr>
+        <w:trPr>
+          <w:trHeight w:val="268"/>
+        </w:trPr>
+        <w:tc>
+          <w:tcPr>
+            <w:tcW w:w="646" w:type="dxa"/>
+          </w:tcPr>
+          <w:p>
+            <w:pPr>
+              <w:pStyle w:val="TableParagraph"/>
+              <w:spacing w:line="248" w:lineRule="exact"/>
+              <w:ind w:left="8"/>
+              <w:jc w:val="center"/>
+            </w:pPr>
+            <w:r>
+              <w:t>2</w:t>
+            </w:r>
+          </w:p>
+        </w:tc>
+        <w:tc>
+          <w:tcPr>
+            <w:tcW w:w="8988" w:type="dxa"/>
+          </w:tcPr>
+          <w:p>
+            <w:pPr>
+              <w:pStyle w:val="TableParagraph"/>
+              <w:spacing w:line="248" w:lineRule="exact"/>
+            </w:pPr>
+            <w:r>
+              <w:t>Pembaca</w:t>
+            </w:r>
+            <w:r>
+              <w:rPr>
+                <w:spacing w:val="-2"/>
+              </w:rPr>
+              <w:t xml:space="preserve"> </w:t>
+            </w:r>
+            <w:r>
+              <w:t>berita</w:t>
+            </w:r>
+            <w:r>
+              <w:rPr>
+                <w:spacing w:val="-1"/>
+              </w:rPr>
+              <w:t xml:space="preserve"> </w:t>
+            </w:r>
+            <w:r>
+              <w:t>dapat</w:t>
+            </w:r>
+            <w:r>
+              <w:rPr>
+                <w:spacing w:val="-2"/>
+              </w:rPr>
+              <w:t xml:space="preserve"> </w:t>
+            </w:r>
+            <w:r>
+              <w:t>melakukan</w:t>
+            </w:r>
+            <w:r>
+              <w:rPr>
+                <w:spacing w:val="-3"/>
+              </w:rPr>
+              <w:t xml:space="preserve"> </w:t>
+            </w:r>
+            <w:r>
+              <w:t>login</w:t>
+            </w:r>
+            <w:r>
+              <w:rPr>
+                <w:spacing w:val="-3"/>
+              </w:rPr>
+              <w:t xml:space="preserve"> </w:t>
+            </w:r>
+            <w:r>
+              <w:t>setelah</w:t>
+            </w:r>
+            <w:r>
+              <w:rPr>
+                <w:spacing w:val="-4"/>
+              </w:rPr>
+              <w:t xml:space="preserve"> </w:t>
+            </w:r>
+            <w:r>
+              <w:t>register</w:t>
+            </w:r>
+            <w:r>
+              <w:rPr>
+                <w:spacing w:val="-2"/>
+              </w:rPr>
+              <w:t xml:space="preserve"> </w:t>
+            </w:r>
+            <w:r>
+              <w:t>dilakukan</w:t>
+            </w:r>
+          </w:p>
+        </w:tc>
+      </w:tr>
+      <w:tr>
+        <w:trPr>
+          <w:trHeight w:val="268"/>
+        </w:trPr>
+        <w:tc>
+          <w:tcPr>
+            <w:tcW w:w="646" w:type="dxa"/>
+          </w:tcPr>
+          <w:p>
+            <w:pPr>
+              <w:pStyle w:val="TableParagraph"/>
+              <w:spacing w:line="248" w:lineRule="exact"/>
+              <w:ind w:left="263"/>
+            </w:pPr>
+            <w:r>
+              <w:t>3.</w:t>
+            </w:r>
+          </w:p>
+        </w:tc>
+        <w:tc>
+          <w:tcPr>
+            <w:tcW w:w="8988" w:type="dxa"/>
+          </w:tcPr>
+          <w:p>
+            <w:pPr>
+              <w:pStyle w:val="TableParagraph"/>
+              <w:spacing w:line="248" w:lineRule="exact"/>
+            </w:pPr>
+            <w:r>
+              <w:t>Pembaca</w:t>
+            </w:r>
+            <w:r>
+              <w:rPr>
+                <w:spacing w:val="-2"/>
+              </w:rPr>
+              <w:t xml:space="preserve"> </w:t>
+            </w:r>
+            <w:r>
+              <w:t>berita</w:t>
+            </w:r>
+            <w:r>
+              <w:rPr>
+                <w:spacing w:val="-1"/>
+              </w:rPr>
+              <w:t xml:space="preserve"> </w:t>
+            </w:r>
+            <w:r>
+              <w:t>dapat</w:t>
+            </w:r>
+            <w:r>
+              <w:rPr>
+                <w:spacing w:val="-2"/>
+              </w:rPr>
+              <w:t xml:space="preserve"> </w:t>
+            </w:r>
+            <w:r>
+              <w:t>melakukan</w:t>
+            </w:r>
+            <w:r>
+              <w:rPr>
+                <w:spacing w:val="-3"/>
+              </w:rPr>
+              <w:t xml:space="preserve"> </w:t>
+            </w:r>
+            <w:r>
+              <w:t>logout</w:t>
+            </w:r>
+            <w:r>
+              <w:rPr>
+                <w:spacing w:val="-1"/>
+              </w:rPr>
+              <w:t xml:space="preserve"> </w:t>
+            </w:r>
+            <w:r>
+              <w:t>akun</w:t>
+            </w:r>
+          </w:p>
+        </w:tc>
+      </w:tr>
+      <w:tr>
+        <w:trPr>
+          <w:trHeight w:val="268"/>
+        </w:trPr>
+        <w:tc>
+          <w:tcPr>
+            <w:tcW w:w="9634" w:type="dxa"/>
+            <w:gridSpan w:val="2"/>
+            <w:shd w:val="clear" w:color="auto" w:fill="91CF50"/>
+          </w:tcPr>
+          <w:p>
+            <w:pPr>
+              <w:pStyle w:val="TableParagraph"/>
+              <w:spacing w:line="248" w:lineRule="exact"/>
+            </w:pPr>
+            <w:r>
+              <w:t>Sprint</w:t>
+            </w:r>
+            <w:r>
+              <w:rPr>
+                <w:spacing w:val="-2"/>
+              </w:rPr>
+              <w:t xml:space="preserve"> </w:t>
+            </w:r>
+            <w:r>
+              <w:t>Backlog</w:t>
+            </w:r>
+          </w:p>
+        </w:tc>
+      </w:tr>
+      <w:tr>
+        <w:trPr>
+          <w:trHeight w:val="268"/>
+        </w:trPr>
+        <w:tc>
+          <w:tcPr>
+            <w:tcW w:w="646" w:type="dxa"/>
+          </w:tcPr>
+          <w:p>
+            <w:pPr>
+              <w:pStyle w:val="TableParagraph"/>
+              <w:spacing w:line="248" w:lineRule="exact"/>
+              <w:ind w:left="207" w:right="197"/>
+              <w:jc w:val="center"/>
+            </w:pPr>
+            <w:r>
+              <w:t>ID</w:t>
+            </w:r>
+          </w:p>
+        </w:tc>
+        <w:tc>
+          <w:tcPr>
+            <w:tcW w:w="8988" w:type="dxa"/>
+          </w:tcPr>
+          <w:p>
+            <w:pPr>
+              <w:pStyle w:val="TableParagraph"/>
+              <w:spacing w:line="248" w:lineRule="exact"/>
+            </w:pPr>
+            <w:r>
+              <w:t>Backlog</w:t>
+            </w:r>
+            <w:r>
+              <w:rPr>
+                <w:spacing w:val="-3"/>
+              </w:rPr>
+              <w:t xml:space="preserve"> </w:t>
+            </w:r>
+            <w:r>
+              <w:t>Items</w:t>
+            </w:r>
+          </w:p>
+        </w:tc>
+      </w:tr>
+      <w:tr>
+        <w:trPr>
+          <w:trHeight w:val="268"/>
+        </w:trPr>
+        <w:tc>
+          <w:tcPr>
+            <w:tcW w:w="646" w:type="dxa"/>
+          </w:tcPr>
+          <w:p>
+            <w:pPr>
+              <w:pStyle w:val="TableParagraph"/>
+              <w:spacing w:line="248" w:lineRule="exact"/>
+              <w:ind w:left="0" w:right="144"/>
+              <w:jc w:val="right"/>
+            </w:pPr>
+            <w:r>
+              <w:t>101</w:t>
+            </w:r>
+          </w:p>
+        </w:tc>
+        <w:tc>
+          <w:tcPr>
+            <w:tcW w:w="8988" w:type="dxa"/>
+          </w:tcPr>
+          <w:p>
+            <w:pPr>
+              <w:pStyle w:val="TableParagraph"/>
+              <w:spacing w:line="248" w:lineRule="exact"/>
+            </w:pPr>
+            <w:r>
+              <w:t>(5) Sebagai</w:t>
+            </w:r>
+            <w:r>
+              <w:rPr>
+                <w:spacing w:val="-3"/>
+              </w:rPr>
+              <w:t xml:space="preserve"> </w:t>
+            </w:r>
+            <w:r>
+              <w:t>pembaca</w:t>
+            </w:r>
+            <w:r>
+              <w:rPr>
+                <w:spacing w:val="-3"/>
+              </w:rPr>
+              <w:t xml:space="preserve"> </w:t>
+            </w:r>
+            <w:r>
+              <w:t>berita</w:t>
+            </w:r>
+            <w:r>
+              <w:rPr>
+                <w:spacing w:val="-3"/>
+              </w:rPr>
+              <w:t xml:space="preserve"> </w:t>
+            </w:r>
+            <w:r>
+              <w:t>saya ingin</w:t>
+            </w:r>
+            <w:r>
+              <w:rPr>
+                <w:spacing w:val="-3"/>
+              </w:rPr>
+              <w:t xml:space="preserve"> </w:t>
+            </w:r>
+            <w:r>
+              <w:t>dapat</w:t>
+            </w:r>
+            <w:r>
+              <w:rPr>
+                <w:spacing w:val="-2"/>
+              </w:rPr>
+              <w:t xml:space="preserve"> </w:t>
+            </w:r>
+            <w:r>
+              <w:t>melakukan</w:t>
+            </w:r>
+            <w:r>
+              <w:rPr>
+                <w:spacing w:val="-3"/>
+              </w:rPr>
+              <w:t xml:space="preserve"> </w:t>
+            </w:r>
+            <w:r>
+              <w:t>register</w:t>
+            </w:r>
+            <w:r>
+              <w:rPr>
+                <w:spacing w:val="-2"/>
+              </w:rPr>
+              <w:t xml:space="preserve"> </w:t>
+            </w:r>
+            <w:r>
+              <w:t>akun</w:t>
+            </w:r>
+          </w:p>
+        </w:tc>
+      </w:tr>
+      <w:tr>
+        <w:trPr>
+          <w:trHeight w:val="268"/>
+        </w:trPr>
+        <w:tc>
+          <w:tcPr>
+            <w:tcW w:w="646" w:type="dxa"/>
+          </w:tcPr>
+          <w:p>
+            <w:pPr>
+              <w:pStyle w:val="TableParagraph"/>
+              <w:spacing w:line="248" w:lineRule="exact"/>
+              <w:ind w:left="0" w:right="144"/>
+              <w:jc w:val="right"/>
+            </w:pPr>
+            <w:r>
+              <w:t>102</w:t>
+            </w:r>
+          </w:p>
+        </w:tc>
+        <w:tc>
+          <w:tcPr>
+            <w:tcW w:w="8988" w:type="dxa"/>
+          </w:tcPr>
+          <w:p>
+            <w:pPr>
+              <w:pStyle w:val="TableParagraph"/>
+              <w:spacing w:line="248" w:lineRule="exact"/>
+            </w:pPr>
+            <w:r>
+              <w:t>(5) Sebagai</w:t>
+            </w:r>
+            <w:r>
+              <w:rPr>
+                <w:spacing w:val="-3"/>
+              </w:rPr>
+              <w:t xml:space="preserve"> </w:t>
+            </w:r>
+            <w:r>
+              <w:t>pembaca</w:t>
+            </w:r>
+            <w:r>
+              <w:rPr>
+                <w:spacing w:val="-2"/>
+              </w:rPr>
+              <w:t xml:space="preserve"> </w:t>
+            </w:r>
+            <w:r>
+              <w:t>berita</w:t>
+            </w:r>
+            <w:r>
+              <w:rPr>
+                <w:spacing w:val="-3"/>
+              </w:rPr>
+              <w:t xml:space="preserve"> </w:t>
+            </w:r>
+            <w:r>
+              <w:t>saya ingin</w:t>
+            </w:r>
+            <w:r>
+              <w:rPr>
+                <w:spacing w:val="-3"/>
+              </w:rPr>
+              <w:t xml:space="preserve"> </w:t>
+            </w:r>
+            <w:r>
+              <w:t>dapat</w:t>
+            </w:r>
+            <w:r>
+              <w:rPr>
+                <w:spacing w:val="-1"/>
+              </w:rPr>
+              <w:t xml:space="preserve"> </w:t>
+            </w:r>
+            <w:r>
+              <w:t>melakukan</w:t>
+            </w:r>
+            <w:r>
+              <w:rPr>
+                <w:spacing w:val="-3"/>
+              </w:rPr>
+              <w:t xml:space="preserve"> </w:t>
+            </w:r>
+            <w:r>
+              <w:t>login</w:t>
+            </w:r>
+            <w:r>
+              <w:rPr>
+                <w:spacing w:val="-2"/>
+              </w:rPr>
+              <w:t xml:space="preserve"> </w:t>
+            </w:r>
+            <w:r>
+              <w:t>setelah</w:t>
+            </w:r>
+            <w:r>
+              <w:rPr>
+                <w:spacing w:val="-3"/>
+              </w:rPr>
+              <w:t xml:space="preserve"> </w:t>
+            </w:r>
+            <w:r>
+              <w:t>melakukan</w:t>
+            </w:r>
+            <w:r>
+              <w:rPr>
+                <w:spacing w:val="-3"/>
+              </w:rPr>
+              <w:t xml:space="preserve"> </w:t>
+            </w:r>
+            <w:r>
+              <w:t>register</w:t>
+            </w:r>
+          </w:p>
+        </w:tc>
+      </w:tr>
+      <w:tr>
+        <w:trPr>
+          <w:trHeight w:val="268"/>
+        </w:trPr>
+        <w:tc>
+          <w:tcPr>
+            <w:tcW w:w="646" w:type="dxa"/>
+          </w:tcPr>
+          <w:p>
+            <w:pPr>
+              <w:pStyle w:val="TableParagraph"/>
+              <w:spacing w:line="248" w:lineRule="exact"/>
+              <w:ind w:left="0" w:right="144"/>
+              <w:jc w:val="right"/>
+            </w:pPr>
+            <w:r>
+              <w:t>103</w:t>
+            </w:r>
+          </w:p>
+        </w:tc>
+        <w:tc>
+          <w:tcPr>
+            <w:tcW w:w="8988" w:type="dxa"/>
+          </w:tcPr>
+          <w:p>
+            <w:pPr>
+              <w:pStyle w:val="TableParagraph"/>
+              <w:spacing w:line="248" w:lineRule="exact"/>
+            </w:pPr>
+            <w:r>
+              <w:t>(5) Sebagai</w:t>
+            </w:r>
+            <w:r>
+              <w:rPr>
+                <w:spacing w:val="-3"/>
+              </w:rPr>
+              <w:t xml:space="preserve"> </w:t>
+            </w:r>
+            <w:r>
+              <w:t>pembaca</w:t>
+            </w:r>
+            <w:r>
+              <w:rPr>
+                <w:spacing w:val="-2"/>
+              </w:rPr>
+              <w:t xml:space="preserve"> </w:t>
+            </w:r>
+            <w:r>
+              <w:t>berita</w:t>
+            </w:r>
+            <w:r>
+              <w:rPr>
+                <w:spacing w:val="-3"/>
+              </w:rPr>
+              <w:t xml:space="preserve"> </w:t>
+            </w:r>
+            <w:r>
+              <w:t>saya ingin</w:t>
+            </w:r>
+            <w:r>
+              <w:rPr>
+                <w:spacing w:val="-3"/>
+              </w:rPr>
+              <w:t xml:space="preserve"> </w:t>
+            </w:r>
+            <w:r>
+              <w:t>dapat</w:t>
+            </w:r>
+            <w:r>
+              <w:rPr>
+                <w:spacing w:val="-1"/>
+              </w:rPr>
+              <w:t xml:space="preserve"> </w:t>
+            </w:r>
+            <w:r>
+              <w:t>melakukan</w:t>
+            </w:r>
+            <w:r>
+              <w:rPr>
+                <w:spacing w:val="-3"/>
+              </w:rPr>
+              <w:t xml:space="preserve"> </w:t>
+            </w:r>
+            <w:r>
+              <w:t>log</w:t>
+            </w:r>
+            <w:r>
+              <w:rPr>
+                <w:spacing w:val="-2"/>
+              </w:rPr>
+              <w:t xml:space="preserve"> </w:t>
+            </w:r>
+            <w:r>
+              <w:t>out</w:t>
+            </w:r>
+            <w:r>
+              <w:rPr>
+                <w:spacing w:val="-1"/>
+              </w:rPr>
+              <w:t xml:space="preserve"> </w:t>
+            </w:r>
+            <w:r>
+              <w:t>akun</w:t>
+            </w:r>
+          </w:p>
+        </w:tc>
+      </w:tr>
+      <w:tr>
+        <w:trPr>
+          <w:trHeight w:val="268"/>
+        </w:trPr>
+        <w:tc>
+          <w:tcPr>
+            <w:tcW w:w="9634" w:type="dxa"/>
+            <w:gridSpan w:val="2"/>
+            <w:shd w:val="clear" w:color="auto" w:fill="91CF50"/>
+          </w:tcPr>
+          <w:p>
+            <w:pPr>
+              <w:pStyle w:val="TableParagraph"/>
+              <w:spacing w:line="248" w:lineRule="exact"/>
+            </w:pPr>
+            <w:r>
+              <w:t>Sprint</w:t>
+            </w:r>
+            <w:r>
+              <w:rPr>
+                <w:spacing w:val="-2"/>
+              </w:rPr>
+              <w:t xml:space="preserve"> </w:t>
+            </w:r>
+            <w:r>
+              <w:t>2</w:t>
+            </w:r>
+          </w:p>
+        </w:tc>
+      </w:tr>
+      <w:tr>
+        <w:trPr>
+          <w:trHeight w:val="268"/>
+        </w:trPr>
+        <w:tc>
+          <w:tcPr>
+            <w:tcW w:w="646" w:type="dxa"/>
+          </w:tcPr>
+          <w:p>
+            <w:pPr>
+              <w:pStyle w:val="TableParagraph"/>
+              <w:spacing w:line="248" w:lineRule="exact"/>
+              <w:ind w:left="0" w:right="169"/>
+              <w:jc w:val="right"/>
+            </w:pPr>
+            <w:r>
+              <w:t>NO</w:t>
+            </w:r>
+          </w:p>
+        </w:tc>
+        <w:tc>
+          <w:tcPr>
+            <w:tcW w:w="8988" w:type="dxa"/>
+          </w:tcPr>
+          <w:p>
+            <w:pPr>
+              <w:pStyle w:val="TableParagraph"/>
+              <w:spacing w:line="248" w:lineRule="exact"/>
+            </w:pPr>
+            <w:r>
+              <w:t>Sprint</w:t>
+            </w:r>
+            <w:r>
+              <w:rPr>
+                <w:spacing w:val="-1"/>
+              </w:rPr>
+              <w:t xml:space="preserve"> </w:t>
+            </w:r>
+            <w:r>
+              <w:t>Goals</w:t>
+            </w:r>
+          </w:p>
+        </w:tc>
+      </w:tr>
+      <w:tr>
+        <w:trPr>
+          <w:trHeight w:val="268"/>
+        </w:trPr>
+        <w:tc>
+          <w:tcPr>
+            <w:tcW w:w="646" w:type="dxa"/>
+          </w:tcPr>
+          <w:p>
+            <w:pPr>
+              <w:pStyle w:val="TableParagraph"/>
+              <w:spacing w:line="248" w:lineRule="exact"/>
+              <w:ind w:left="8"/>
+              <w:jc w:val="center"/>
+            </w:pPr>
+            <w:r>
+              <w:t>4</w:t>
+            </w:r>
+          </w:p>
+        </w:tc>
+        <w:tc>
+          <w:tcPr>
+            <w:tcW w:w="8988" w:type="dxa"/>
+          </w:tcPr>
+          <w:p>
+            <w:pPr>
+              <w:pStyle w:val="TableParagraph"/>
+              <w:spacing w:line="248" w:lineRule="exact"/>
+            </w:pPr>
+            <w:r>
+              <w:t>Pembaca</w:t>
+            </w:r>
+            <w:r>
+              <w:rPr>
+                <w:spacing w:val="-2"/>
+              </w:rPr>
+              <w:t xml:space="preserve"> </w:t>
+            </w:r>
+            <w:r>
+              <w:t>berita</w:t>
+            </w:r>
+            <w:r>
+              <w:rPr>
+                <w:spacing w:val="-1"/>
+              </w:rPr>
+              <w:t xml:space="preserve"> </w:t>
+            </w:r>
+            <w:r>
+              <w:t>dapat</w:t>
+            </w:r>
+            <w:r>
+              <w:rPr>
+                <w:spacing w:val="-2"/>
+              </w:rPr>
+              <w:t xml:space="preserve"> </w:t>
+            </w:r>
+            <w:r>
+              <w:t>melihat</w:t>
+            </w:r>
+            <w:r>
+              <w:rPr>
+                <w:spacing w:val="-1"/>
+              </w:rPr>
+              <w:t xml:space="preserve"> </w:t>
+            </w:r>
+            <w:r>
+              <w:t>homepage</w:t>
+            </w:r>
+            <w:r>
+              <w:rPr>
+                <w:spacing w:val="-4"/>
+              </w:rPr>
+              <w:t xml:space="preserve"> </w:t>
+            </w:r>
+            <w:r>
+              <w:t>yang</w:t>
+            </w:r>
+            <w:r>
+              <w:rPr>
+                <w:spacing w:val="-1"/>
+              </w:rPr>
+              <w:t xml:space="preserve"> </w:t>
+            </w:r>
+            <w:r>
+              <w:t>berisi</w:t>
+            </w:r>
+            <w:r>
+              <w:rPr>
+                <w:spacing w:val="-5"/>
+              </w:rPr>
+              <w:t xml:space="preserve"> </w:t>
+            </w:r>
+            <w:r>
+              <w:t>berita</w:t>
+            </w:r>
+          </w:p>
+        </w:tc>
+      </w:tr>
+      <w:tr>
+        <w:trPr>
+          <w:trHeight w:val="268"/>
+        </w:trPr>
+        <w:tc>
+          <w:tcPr>
+            <w:tcW w:w="646" w:type="dxa"/>
+          </w:tcPr>
+          <w:p>
+            <w:pPr>
+              <w:pStyle w:val="TableParagraph"/>
+              <w:spacing w:line="248" w:lineRule="exact"/>
+              <w:ind w:left="8"/>
+              <w:jc w:val="center"/>
+            </w:pPr>
+            <w:r>
+              <w:t>5</w:t>
+            </w:r>
+          </w:p>
+        </w:tc>
+        <w:tc>
+          <w:tcPr>
+            <w:tcW w:w="8988" w:type="dxa"/>
+          </w:tcPr>
+          <w:p>
+            <w:pPr>
+              <w:pStyle w:val="TableParagraph"/>
+              <w:spacing w:line="248" w:lineRule="exact"/>
+            </w:pPr>
+            <w:r>
+              <w:t>Pembaca</w:t>
+            </w:r>
+            <w:r>
+              <w:rPr>
+                <w:spacing w:val="-2"/>
+              </w:rPr>
+              <w:t xml:space="preserve"> </w:t>
+            </w:r>
+            <w:r>
+              <w:t>berita</w:t>
+            </w:r>
+            <w:r>
+              <w:rPr>
+                <w:spacing w:val="-1"/>
+              </w:rPr>
+              <w:t xml:space="preserve"> </w:t>
+            </w:r>
+            <w:r>
+              <w:t>dapat</w:t>
+            </w:r>
+            <w:r>
+              <w:rPr>
+                <w:spacing w:val="-2"/>
+              </w:rPr>
+              <w:t xml:space="preserve"> </w:t>
+            </w:r>
+            <w:r>
+              <w:t>melakukan</w:t>
+            </w:r>
+            <w:r>
+              <w:rPr>
+                <w:spacing w:val="-3"/>
+              </w:rPr>
+              <w:t xml:space="preserve"> </w:t>
+            </w:r>
+            <w:r>
+              <w:t>pencarian</w:t>
+            </w:r>
+            <w:r>
+              <w:rPr>
+                <w:spacing w:val="-3"/>
+              </w:rPr>
+              <w:t xml:space="preserve"> </w:t>
+            </w:r>
+            <w:r>
+              <w:t>berita</w:t>
+            </w:r>
+          </w:p>
+        </w:tc>
+      </w:tr>
+      <w:tr>
+        <w:trPr>
+          <w:trHeight w:val="268"/>
+        </w:trPr>
+        <w:tc>
+          <w:tcPr>
+            <w:tcW w:w="646" w:type="dxa"/>
+          </w:tcPr>
+          <w:p>
+            <w:pPr>
+              <w:pStyle w:val="TableParagraph"/>
+              <w:spacing w:line="248" w:lineRule="exact"/>
+              <w:ind w:left="8"/>
+              <w:jc w:val="center"/>
+            </w:pPr>
+            <w:r>
+              <w:t>6</w:t>
+            </w:r>
+          </w:p>
+        </w:tc>
+        <w:tc>
+          <w:tcPr>
+            <w:tcW w:w="8988" w:type="dxa"/>
+          </w:tcPr>
+          <w:p>
+            <w:pPr>
+              <w:pStyle w:val="TableParagraph"/>
+              <w:spacing w:line="248" w:lineRule="exact"/>
+            </w:pPr>
+            <w:r>
+              <w:t>Pembaca</w:t>
+            </w:r>
+            <w:r>
+              <w:rPr>
+                <w:spacing w:val="-2"/>
+              </w:rPr>
+              <w:t xml:space="preserve"> </w:t>
+            </w:r>
+            <w:r>
+              <w:t>berita</w:t>
+            </w:r>
+            <w:r>
+              <w:rPr>
+                <w:spacing w:val="-2"/>
+              </w:rPr>
+              <w:t xml:space="preserve"> </w:t>
+            </w:r>
+            <w:r>
+              <w:t>dapat</w:t>
+            </w:r>
+            <w:r>
+              <w:rPr>
+                <w:spacing w:val="-2"/>
+              </w:rPr>
+              <w:t xml:space="preserve"> </w:t>
+            </w:r>
+            <w:r>
+              <w:t>melakukan</w:t>
+            </w:r>
+            <w:r>
+              <w:rPr>
+                <w:spacing w:val="-4"/>
+              </w:rPr>
+              <w:t xml:space="preserve"> </w:t>
+            </w:r>
+            <w:r>
+              <w:t>pemilihan</w:t>
+            </w:r>
+            <w:r>
+              <w:rPr>
+                <w:spacing w:val="-4"/>
+              </w:rPr>
+              <w:t xml:space="preserve"> </w:t>
+            </w:r>
+            <w:r>
+              <w:t>category</w:t>
+            </w:r>
+            <w:r>
+              <w:rPr>
+                <w:spacing w:val="-1"/>
+              </w:rPr>
+              <w:t xml:space="preserve"> </w:t>
+            </w:r>
+            <w:r>
+              <w:t>berita</w:t>
+            </w:r>
+          </w:p>
+        </w:tc>
+      </w:tr>
+      <w:tr>
+        <w:trPr>
+          <w:trHeight w:val="268"/>
+        </w:trPr>
+        <w:tc>
+          <w:tcPr>
+            <w:tcW w:w="646" w:type="dxa"/>
+          </w:tcPr>
+          <w:p>
+            <w:pPr>
+              <w:pStyle w:val="TableParagraph"/>
+              <w:spacing w:line="248" w:lineRule="exact"/>
+              <w:ind w:left="8"/>
+              <w:jc w:val="center"/>
+            </w:pPr>
+            <w:r>
+              <w:t>7</w:t>
+            </w:r>
+          </w:p>
+        </w:tc>
+        <w:tc>
+          <w:tcPr>
+            <w:tcW w:w="8988" w:type="dxa"/>
+          </w:tcPr>
+          <w:p>
+            <w:pPr>
+              <w:pStyle w:val="TableParagraph"/>
+              <w:spacing w:line="248" w:lineRule="exact"/>
+            </w:pPr>
+            <w:r>
+              <w:t>Pembaca</w:t>
+            </w:r>
+            <w:r>
+              <w:rPr>
+                <w:spacing w:val="-2"/>
+              </w:rPr>
+              <w:t xml:space="preserve"> </w:t>
+            </w:r>
+            <w:r>
+              <w:t>berita</w:t>
+            </w:r>
+            <w:r>
+              <w:rPr>
+                <w:spacing w:val="-1"/>
+              </w:rPr>
+              <w:t xml:space="preserve"> </w:t>
+            </w:r>
+            <w:r>
+              <w:t>dapat</w:t>
+            </w:r>
+            <w:r>
+              <w:rPr>
+                <w:spacing w:val="-3"/>
+              </w:rPr>
+              <w:t xml:space="preserve"> </w:t>
+            </w:r>
+            <w:r>
+              <w:t>memilih</w:t>
+            </w:r>
+            <w:r>
+              <w:rPr>
+                <w:spacing w:val="-3"/>
+              </w:rPr>
+              <w:t xml:space="preserve"> </w:t>
+            </w:r>
+            <w:r>
+              <w:t>berita</w:t>
+            </w:r>
+            <w:r>
+              <w:rPr>
+                <w:spacing w:val="-4"/>
+              </w:rPr>
+              <w:t xml:space="preserve"> </w:t>
+            </w:r>
+            <w:r>
+              <w:t>yang</w:t>
+            </w:r>
+            <w:r>
+              <w:rPr>
+                <w:spacing w:val="-1"/>
+              </w:rPr>
+              <w:t xml:space="preserve"> </w:t>
+            </w:r>
+            <w:r>
+              <w:t>sedang</w:t>
+            </w:r>
+            <w:r>
+              <w:rPr>
+                <w:spacing w:val="4"/>
+              </w:rPr>
+              <w:t xml:space="preserve"> </w:t>
+            </w:r>
+            <w:r>
+              <w:t>trending</w:t>
+            </w:r>
+          </w:p>
+        </w:tc>
+      </w:tr>
+      <w:tr>
+        <w:trPr>
+          <w:trHeight w:val="268"/>
+        </w:trPr>
+        <w:tc>
+          <w:tcPr>
+            <w:tcW w:w="646" w:type="dxa"/>
+          </w:tcPr>
+          <w:p>
+            <w:pPr>
+              <w:pStyle w:val="TableParagraph"/>
+              <w:spacing w:line="248" w:lineRule="exact"/>
+              <w:ind w:left="8"/>
+              <w:jc w:val="center"/>
+            </w:pPr>
+            <w:r>
+              <w:t>8</w:t>
+            </w:r>
+          </w:p>
+        </w:tc>
+        <w:tc>
+          <w:tcPr>
+            <w:tcW w:w="8988" w:type="dxa"/>
+          </w:tcPr>
+          <w:p>
+            <w:pPr>
+              <w:pStyle w:val="TableParagraph"/>
+              <w:spacing w:line="248" w:lineRule="exact"/>
+            </w:pPr>
+            <w:r>
+              <w:t>Pembaca</w:t>
+            </w:r>
+            <w:r>
+              <w:rPr>
+                <w:spacing w:val="-2"/>
+              </w:rPr>
+              <w:t xml:space="preserve"> </w:t>
+            </w:r>
+            <w:r>
+              <w:t>berita</w:t>
+            </w:r>
+            <w:r>
+              <w:rPr>
+                <w:spacing w:val="-2"/>
+              </w:rPr>
+              <w:t xml:space="preserve"> </w:t>
+            </w:r>
+            <w:r>
+              <w:t>dapat</w:t>
+            </w:r>
+            <w:r>
+              <w:rPr>
+                <w:spacing w:val="-2"/>
+              </w:rPr>
+              <w:t xml:space="preserve"> </w:t>
+            </w:r>
+            <w:r>
+              <w:t>melihat</w:t>
+            </w:r>
+            <w:r>
+              <w:rPr>
+                <w:spacing w:val="-2"/>
+              </w:rPr>
+              <w:t xml:space="preserve"> </w:t>
+            </w:r>
+            <w:r>
+              <w:t>halaman</w:t>
+            </w:r>
+            <w:r>
+              <w:rPr>
+                <w:spacing w:val="-3"/>
+              </w:rPr>
+              <w:t xml:space="preserve"> </w:t>
+            </w:r>
+            <w:r>
+              <w:t>detail</w:t>
+            </w:r>
+            <w:r>
+              <w:rPr>
+                <w:spacing w:val="-2"/>
+              </w:rPr>
+              <w:t xml:space="preserve"> </w:t>
+            </w:r>
+            <w:r>
+              <w:t>berita</w:t>
+            </w:r>
+          </w:p>
+        </w:tc>
+      </w:tr>
+      <w:tr>
+        <w:trPr>
+          <w:trHeight w:val="270"/>
+        </w:trPr>
+        <w:tc>
+          <w:tcPr>
+            <w:tcW w:w="9634" w:type="dxa"/>
+            <w:gridSpan w:val="2"/>
+            <w:shd w:val="clear" w:color="auto" w:fill="91CF50"/>
+          </w:tcPr>
+          <w:p>
+            <w:pPr>
+              <w:pStyle w:val="TableParagraph"/>
+              <w:spacing w:before="1" w:line="249" w:lineRule="exact"/>
+            </w:pPr>
+            <w:r>
+              <w:t>Sprint</w:t>
+            </w:r>
+            <w:r>
+              <w:rPr>
+                <w:spacing w:val="-2"/>
+              </w:rPr>
+              <w:t xml:space="preserve"> </w:t>
+            </w:r>
+            <w:r>
+              <w:t>Backlog</w:t>
+            </w:r>
+          </w:p>
+        </w:tc>
+      </w:tr>
+      <w:tr>
+        <w:trPr>
+          <w:trHeight w:val="268"/>
+        </w:trPr>
+        <w:tc>
+          <w:tcPr>
+            <w:tcW w:w="646" w:type="dxa"/>
+          </w:tcPr>
+          <w:p>
+            <w:pPr>
+              <w:pStyle w:val="TableParagraph"/>
+              <w:spacing w:line="248" w:lineRule="exact"/>
+              <w:ind w:left="207" w:right="197"/>
+              <w:jc w:val="center"/>
+            </w:pPr>
+            <w:r>
+              <w:t>ID</w:t>
+            </w:r>
+          </w:p>
+        </w:tc>
+        <w:tc>
+          <w:tcPr>
+            <w:tcW w:w="8988" w:type="dxa"/>
+          </w:tcPr>
+          <w:p>
+            <w:pPr>
+              <w:pStyle w:val="TableParagraph"/>
+              <w:spacing w:line="248" w:lineRule="exact"/>
+            </w:pPr>
+            <w:r>
+              <w:t>Backlog</w:t>
+            </w:r>
+            <w:r>
+              <w:rPr>
+                <w:spacing w:val="-3"/>
+              </w:rPr>
+              <w:t xml:space="preserve"> </w:t>
+            </w:r>
+            <w:r>
+              <w:t>Items</w:t>
+            </w:r>
+          </w:p>
+        </w:tc>
+      </w:tr>
+      <w:tr>
+        <w:trPr>
+          <w:trHeight w:val="268"/>
+        </w:trPr>
+        <w:tc>
+          <w:tcPr>
+            <w:tcW w:w="646" w:type="dxa"/>
+          </w:tcPr>
+          <w:p>
+            <w:pPr>
+              <w:pStyle w:val="TableParagraph"/>
+              <w:spacing w:line="248" w:lineRule="exact"/>
+              <w:ind w:left="0" w:right="192"/>
+              <w:jc w:val="right"/>
+            </w:pPr>
+            <w:r>
+              <w:t>104</w:t>
+            </w:r>
+          </w:p>
+        </w:tc>
+        <w:tc>
+          <w:tcPr>
+            <w:tcW w:w="8988" w:type="dxa"/>
+          </w:tcPr>
+          <w:p>
+            <w:pPr>
+              <w:pStyle w:val="TableParagraph"/>
+              <w:spacing w:line="248" w:lineRule="exact"/>
+            </w:pPr>
+            <w:r>
+              <w:t>(8)</w:t>
+            </w:r>
+            <w:r>
+              <w:rPr>
+                <w:spacing w:val="-1"/>
+              </w:rPr>
+              <w:t xml:space="preserve"> </w:t>
+            </w:r>
+            <w:r>
+              <w:t>Sebagai</w:t>
+            </w:r>
+            <w:r>
+              <w:rPr>
+                <w:spacing w:val="-3"/>
+              </w:rPr>
+              <w:t xml:space="preserve"> </w:t>
+            </w:r>
+            <w:r>
+              <w:t>pembaca</w:t>
+            </w:r>
+            <w:r>
+              <w:rPr>
+                <w:spacing w:val="-3"/>
+              </w:rPr>
+              <w:t xml:space="preserve"> </w:t>
+            </w:r>
+            <w:r>
+              <w:t>berita</w:t>
+            </w:r>
+            <w:r>
+              <w:rPr>
+                <w:spacing w:val="-3"/>
+              </w:rPr>
+              <w:t xml:space="preserve"> </w:t>
+            </w:r>
+            <w:r>
+              <w:t>saya</w:t>
+            </w:r>
+            <w:r>
+              <w:rPr>
+                <w:spacing w:val="-1"/>
+              </w:rPr>
+              <w:t xml:space="preserve"> </w:t>
+            </w:r>
+            <w:r>
+              <w:t>ingin</w:t>
+            </w:r>
+            <w:r>
+              <w:rPr>
+                <w:spacing w:val="-3"/>
+              </w:rPr>
+              <w:t xml:space="preserve"> </w:t>
+            </w:r>
+            <w:r>
+              <w:t>dapat</w:t>
+            </w:r>
+            <w:r>
+              <w:rPr>
+                <w:spacing w:val="-2"/>
+              </w:rPr>
+              <w:t xml:space="preserve"> </w:t>
+            </w:r>
+            <w:r>
+              <w:t>melihat</w:t>
+            </w:r>
+            <w:r>
+              <w:rPr>
+                <w:spacing w:val="-2"/>
+              </w:rPr>
+              <w:t xml:space="preserve"> </w:t>
+            </w:r>
+            <w:r>
+              <w:t>homepage</w:t>
+            </w:r>
+            <w:r>
+              <w:rPr>
+                <w:spacing w:val="-1"/>
+              </w:rPr>
+              <w:t xml:space="preserve"> </w:t>
+            </w:r>
+            <w:r>
+              <w:t>berita</w:t>
+            </w:r>
+          </w:p>
+        </w:tc>
+      </w:tr>
+      <w:tr>
+        <w:trPr>
+          <w:trHeight w:val="268"/>
+        </w:trPr>
+        <w:tc>
+          <w:tcPr>
+            <w:tcW w:w="646" w:type="dxa"/>
+          </w:tcPr>
+          <w:p>
+            <w:pPr>
+              <w:pStyle w:val="TableParagraph"/>
+              <w:spacing w:line="248" w:lineRule="exact"/>
+              <w:ind w:left="0" w:right="192"/>
+              <w:jc w:val="right"/>
+            </w:pPr>
+            <w:r>
+              <w:t>105</w:t>
+            </w:r>
+          </w:p>
+        </w:tc>
+        <w:tc>
+          <w:tcPr>
+            <w:tcW w:w="8988" w:type="dxa"/>
+          </w:tcPr>
+          <w:p>
+            <w:pPr>
+              <w:pStyle w:val="TableParagraph"/>
+              <w:spacing w:line="248" w:lineRule="exact"/>
+            </w:pPr>
+            <w:r>
+              <w:t>(8) Sebagai</w:t>
+            </w:r>
+            <w:r>
+              <w:rPr>
+                <w:spacing w:val="-3"/>
+              </w:rPr>
+              <w:t xml:space="preserve"> </w:t>
+            </w:r>
+            <w:r>
+              <w:t>pembaca</w:t>
+            </w:r>
+            <w:r>
+              <w:rPr>
+                <w:spacing w:val="-3"/>
+              </w:rPr>
+              <w:t xml:space="preserve"> </w:t>
+            </w:r>
+            <w:r>
+              <w:t>berita</w:t>
+            </w:r>
+            <w:r>
+              <w:rPr>
+                <w:spacing w:val="-3"/>
+              </w:rPr>
+              <w:t xml:space="preserve"> </w:t>
+            </w:r>
+            <w:r>
+              <w:t>saya ingin</w:t>
+            </w:r>
+            <w:r>
+              <w:rPr>
+                <w:spacing w:val="-3"/>
+              </w:rPr>
+              <w:t xml:space="preserve"> </w:t>
+            </w:r>
+            <w:r>
+              <w:t>dapat</w:t>
+            </w:r>
+            <w:r>
+              <w:rPr>
+                <w:spacing w:val="-2"/>
+              </w:rPr>
+              <w:t xml:space="preserve"> </w:t>
+            </w:r>
+            <w:r>
+              <w:t>melakukan</w:t>
+            </w:r>
+            <w:r>
+              <w:rPr>
+                <w:spacing w:val="-3"/>
+              </w:rPr>
+              <w:t xml:space="preserve"> </w:t>
+            </w:r>
+            <w:r>
+              <w:t>pencarian</w:t>
+            </w:r>
+          </w:p>
+        </w:tc>
+      </w:tr>
+      <w:tr>
+        <w:trPr>
+          <w:trHeight w:val="268"/>
+        </w:trPr>
+        <w:tc>
+          <w:tcPr>
+            <w:tcW w:w="646" w:type="dxa"/>
+          </w:tcPr>
+          <w:p>
+            <w:pPr>
+              <w:pStyle w:val="TableParagraph"/>
+              <w:spacing w:line="248" w:lineRule="exact"/>
+              <w:ind w:left="0" w:right="192"/>
+              <w:jc w:val="right"/>
+            </w:pPr>
+            <w:r>
+              <w:t>106</w:t>
+            </w:r>
+          </w:p>
+        </w:tc>
+        <w:tc>
+          <w:tcPr>
+            <w:tcW w:w="8988" w:type="dxa"/>
+          </w:tcPr>
+          <w:p>
+            <w:pPr>
+              <w:pStyle w:val="TableParagraph"/>
+              <w:spacing w:line="248" w:lineRule="exact"/>
+            </w:pPr>
+            <w:r>
+              <w:t>(13)</w:t>
+            </w:r>
+            <w:r>
+              <w:rPr>
+                <w:spacing w:val="-3"/>
+              </w:rPr>
+              <w:t xml:space="preserve"> </w:t>
+            </w:r>
+            <w:r>
+              <w:t>Sebagai</w:t>
+            </w:r>
+            <w:r>
+              <w:rPr>
+                <w:spacing w:val="-3"/>
+              </w:rPr>
+              <w:t xml:space="preserve"> </w:t>
+            </w:r>
+            <w:r>
+              <w:t>pembaca</w:t>
+            </w:r>
+            <w:r>
+              <w:rPr>
+                <w:spacing w:val="-3"/>
+              </w:rPr>
+              <w:t xml:space="preserve"> </w:t>
+            </w:r>
+            <w:r>
+              <w:t>berita</w:t>
+            </w:r>
+            <w:r>
+              <w:rPr>
+                <w:spacing w:val="-1"/>
+              </w:rPr>
+              <w:t xml:space="preserve"> </w:t>
+            </w:r>
+            <w:r>
+              <w:t>saya</w:t>
+            </w:r>
+            <w:r>
+              <w:rPr>
+                <w:spacing w:val="-1"/>
+              </w:rPr>
+              <w:t xml:space="preserve"> </w:t>
+            </w:r>
+            <w:r>
+              <w:t>ingin</w:t>
+            </w:r>
+            <w:r>
+              <w:rPr>
+                <w:spacing w:val="-3"/>
+              </w:rPr>
+              <w:t xml:space="preserve"> </w:t>
+            </w:r>
+            <w:r>
+              <w:t>dapat</w:t>
+            </w:r>
+            <w:r>
+              <w:rPr>
+                <w:spacing w:val="-2"/>
+              </w:rPr>
+              <w:t xml:space="preserve"> </w:t>
+            </w:r>
+            <w:r>
+              <w:t>memilih</w:t>
+            </w:r>
+            <w:r>
+              <w:rPr>
+                <w:spacing w:val="-4"/>
+              </w:rPr>
+              <w:t xml:space="preserve"> </w:t>
+            </w:r>
+            <w:r>
+              <w:t>category berita</w:t>
+            </w:r>
+          </w:p>
+        </w:tc>
+      </w:tr>
+      <w:tr>
+        <w:trPr>
+          <w:trHeight w:val="268"/>
+        </w:trPr>
+        <w:tc>
+          <w:tcPr>
+            <w:tcW w:w="646" w:type="dxa"/>
+          </w:tcPr>
+          <w:p>
+            <w:pPr>
+              <w:pStyle w:val="TableParagraph"/>
+              <w:spacing w:line="248" w:lineRule="exact"/>
+              <w:ind w:left="0" w:right="192"/>
+              <w:jc w:val="right"/>
+            </w:pPr>
+            <w:r>
+              <w:t>107</w:t>
+            </w:r>
+          </w:p>
+        </w:tc>
+        <w:tc>
+          <w:tcPr>
+            <w:tcW w:w="8988" w:type="dxa"/>
+          </w:tcPr>
+          <w:p>
+            <w:pPr>
+              <w:pStyle w:val="TableParagraph"/>
+              <w:spacing w:line="248" w:lineRule="exact"/>
+            </w:pPr>
+            <w:r>
+              <w:t>(13)</w:t>
+            </w:r>
+            <w:r>
+              <w:rPr>
+                <w:spacing w:val="-4"/>
+              </w:rPr>
+              <w:t xml:space="preserve"> </w:t>
+            </w:r>
+            <w:r>
+              <w:t>Sebagai</w:t>
+            </w:r>
+            <w:r>
+              <w:rPr>
+                <w:spacing w:val="-1"/>
+              </w:rPr>
+              <w:t xml:space="preserve"> </w:t>
+            </w:r>
+            <w:r>
+              <w:t>pembaca</w:t>
+            </w:r>
+            <w:r>
+              <w:rPr>
+                <w:spacing w:val="-3"/>
+              </w:rPr>
+              <w:t xml:space="preserve"> </w:t>
+            </w:r>
+            <w:r>
+              <w:t>berita saya</w:t>
+            </w:r>
+            <w:r>
+              <w:rPr>
+                <w:spacing w:val="-1"/>
+              </w:rPr>
+              <w:t xml:space="preserve"> </w:t>
+            </w:r>
+            <w:r>
+              <w:t>ingin</w:t>
+            </w:r>
+            <w:r>
+              <w:rPr>
+                <w:spacing w:val="-3"/>
+              </w:rPr>
+              <w:t xml:space="preserve"> </w:t>
+            </w:r>
+            <w:r>
+              <w:t>dapat</w:t>
+            </w:r>
+            <w:r>
+              <w:rPr>
+                <w:spacing w:val="-2"/>
+              </w:rPr>
+              <w:t xml:space="preserve"> </w:t>
+            </w:r>
+            <w:r>
+              <w:t>memilih</w:t>
+            </w:r>
+            <w:r>
+              <w:rPr>
+                <w:spacing w:val="-3"/>
+              </w:rPr>
+              <w:t xml:space="preserve"> </w:t>
+            </w:r>
+            <w:r>
+              <w:t>berita</w:t>
+            </w:r>
+            <w:r>
+              <w:rPr>
+                <w:spacing w:val="-1"/>
+              </w:rPr>
+              <w:t xml:space="preserve"> </w:t>
+            </w:r>
+            <w:r>
+              <w:t>yang</w:t>
+            </w:r>
+            <w:r>
+              <w:rPr>
+                <w:spacing w:val="-3"/>
+              </w:rPr>
+              <w:t xml:space="preserve"> </w:t>
+            </w:r>
+            <w:r>
+              <w:t>sedang</w:t>
+            </w:r>
+            <w:r>
+              <w:rPr>
+                <w:spacing w:val="48"/>
+              </w:rPr>
+              <w:t xml:space="preserve"> </w:t>
+            </w:r>
+            <w:r>
+              <w:t>trending</w:t>
+            </w:r>
+          </w:p>
+        </w:tc>
+      </w:tr>
+      <w:tr>
+        <w:trPr>
+          <w:trHeight w:val="268"/>
+        </w:trPr>
+        <w:tc>
+          <w:tcPr>
+            <w:tcW w:w="646" w:type="dxa"/>
+          </w:tcPr>
+          <w:p>
+            <w:pPr>
+              <w:pStyle w:val="TableParagraph"/>
+              <w:spacing w:line="248" w:lineRule="exact"/>
+              <w:ind w:left="0" w:right="192"/>
+              <w:jc w:val="right"/>
+            </w:pPr>
+            <w:r>
+              <w:t>108</w:t>
+            </w:r>
+          </w:p>
+        </w:tc>
+        <w:tc>
+          <w:tcPr>
+            <w:tcW w:w="8988" w:type="dxa"/>
+          </w:tcPr>
+          <w:p>
+            <w:pPr>
+              <w:pStyle w:val="TableParagraph"/>
+              <w:spacing w:line="248" w:lineRule="exact"/>
+            </w:pPr>
+            <w:r>
+              <w:t>(13)</w:t>
+            </w:r>
+            <w:r>
+              <w:rPr>
+                <w:spacing w:val="-4"/>
+              </w:rPr>
+              <w:t xml:space="preserve"> </w:t>
+            </w:r>
+            <w:r>
+              <w:t>Sebagai pembaca</w:t>
+            </w:r>
+            <w:r>
+              <w:rPr>
+                <w:spacing w:val="-3"/>
+              </w:rPr>
+              <w:t xml:space="preserve"> </w:t>
+            </w:r>
+            <w:r>
+              <w:t>berita saya</w:t>
+            </w:r>
+            <w:r>
+              <w:rPr>
+                <w:spacing w:val="-1"/>
+              </w:rPr>
+              <w:t xml:space="preserve"> </w:t>
+            </w:r>
+            <w:r>
+              <w:t>ingin</w:t>
+            </w:r>
+            <w:r>
+              <w:rPr>
+                <w:spacing w:val="-2"/>
+              </w:rPr>
+              <w:t xml:space="preserve"> </w:t>
+            </w:r>
+            <w:r>
+              <w:t>bisa</w:t>
+            </w:r>
+            <w:r>
+              <w:rPr>
+                <w:spacing w:val="-5"/>
+              </w:rPr>
+              <w:t xml:space="preserve"> </w:t>
+            </w:r>
+            <w:r>
+              <w:t>melihat halaman</w:t>
+            </w:r>
+            <w:r>
+              <w:rPr>
+                <w:spacing w:val="-1"/>
+              </w:rPr>
+              <w:t xml:space="preserve"> </w:t>
+            </w:r>
+            <w:r>
+              <w:t>detail berita</w:t>
+            </w:r>
+          </w:p>
+        </w:tc>
+      </w:tr>
+      <w:tr>
+        <w:trPr>
+          <w:trHeight w:val="268"/>
+        </w:trPr>
+        <w:tc>
+          <w:tcPr>
+            <w:tcW w:w="9634" w:type="dxa"/>
+            <w:gridSpan w:val="2"/>
+            <w:shd w:val="clear" w:color="auto" w:fill="92D050"/>
+          </w:tcPr>
+          <w:p>
+            <w:pPr>
+              <w:pStyle w:val="TableParagraph"/>
+              <w:spacing w:line="248" w:lineRule="exact"/>
+              <w:rPr>
+                <w:lang w:val="en-US"/>
+              </w:rPr>
+            </w:pPr>
+            <w:r>
+              <w:rPr>
+                <w:lang w:val="en-US"/>
+              </w:rPr>
+              <w:t>Sprint 3</w:t>
+            </w:r>
+          </w:p>
+        </w:tc>
+      </w:tr>
+      <w:tr>
+        <w:trPr>
+          <w:trHeight w:val="268"/>
+        </w:trPr>
+        <w:tc>
+          <w:tcPr>
+            <w:tcW w:w="646" w:type="dxa"/>
+          </w:tcPr>
+          <w:p>
+            <w:pPr>
+              <w:pStyle w:val="TableParagraph"/>
+              <w:spacing w:line="248" w:lineRule="exact"/>
+              <w:ind w:left="0" w:right="192"/>
+              <w:jc w:val="right"/>
+              <w:rPr>
+                <w:lang w:val="en-US"/>
+              </w:rPr>
+            </w:pPr>
+            <w:r>
+              <w:rPr>
+                <w:lang w:val="en-US"/>
+              </w:rPr>
+              <w:t>NO</w:t>
+            </w:r>
+          </w:p>
+        </w:tc>
+        <w:tc>
+          <w:tcPr>
+            <w:tcW w:w="8988" w:type="dxa"/>
+          </w:tcPr>
+          <w:p>
+            <w:pPr>
+              <w:pStyle w:val="TableParagraph"/>
+              <w:spacing w:line="248" w:lineRule="exact"/>
+              <w:rPr>
+                <w:lang w:val="en-US"/>
+              </w:rPr>
+            </w:pPr>
+            <w:r>
+              <w:rPr>
+                <w:lang w:val="en-US"/>
+              </w:rPr>
+              <w:t>Sprint Goals</w:t>
+            </w:r>
+          </w:p>
+        </w:tc>
+      </w:tr>
+      <w:tr>
+        <w:trPr>
+          <w:trHeight w:val="268"/>
+        </w:trPr>
+        <w:tc>
+          <w:tcPr>
+            <w:tcW w:w="646" w:type="dxa"/>
+          </w:tcPr>
+          <w:p>
+            <w:pPr>
+              <w:pStyle w:val="TableParagraph"/>
+              <w:spacing w:line="248" w:lineRule="exact"/>
+              <w:ind w:left="0" w:right="192"/>
+              <w:jc w:val="center"/>
+              <w:rPr>
+                <w:lang w:val="en-US"/>
+              </w:rPr>
+            </w:pPr>
+            <w:r>
+              <w:rPr>
+                <w:lang w:val="en-US"/>
+              </w:rPr>
+              <w:t>9</w:t>
+            </w:r>
+          </w:p>
+        </w:tc>
+        <w:tc>
+          <w:tcPr>
+            <w:tcW w:w="8988" w:type="dxa"/>
+          </w:tcPr>
+          <w:p>
+            <w:pPr>
+              <w:pStyle w:val="TableParagraph"/>
+              <w:spacing w:line="248" w:lineRule="exact"/>
+              <w:rPr>
+                <w:lang w:val="en-US"/>
+              </w:rPr>
+            </w:pPr>
+            <w:proofErr w:type="spellStart"/>
+            <w:r>
+              <w:rPr>
+                <w:lang w:val="en-US"/>
+              </w:rPr>
+              <w:t>Pembaca</w:t>
+            </w:r>
+            <w:proofErr w:type="spellEnd"/>
+            <w:r>
+              <w:rPr>
+                <w:lang w:val="en-US"/>
+              </w:rPr>
+              <w:t xml:space="preserve"> </w:t>
+            </w:r>
+            <w:proofErr w:type="spellStart"/>
+            <w:r>
+              <w:rPr>
+                <w:lang w:val="en-US"/>
+              </w:rPr>
+              <w:t>berita</w:t>
+            </w:r>
+            <w:proofErr w:type="spellEnd"/>
+            <w:r>
+              <w:rPr>
+                <w:lang w:val="en-US"/>
+              </w:rPr>
+              <w:t xml:space="preserve"> </w:t>
+            </w:r>
+            <w:proofErr w:type="spellStart"/>
+            <w:r>
+              <w:rPr>
+                <w:lang w:val="en-US"/>
+              </w:rPr>
+              <w:t>ingin</w:t>
+            </w:r>
+            <w:proofErr w:type="spellEnd"/>
+            <w:r>
+              <w:rPr>
+                <w:lang w:val="en-US"/>
+              </w:rPr>
+              <w:t xml:space="preserve"> </w:t>
+            </w:r>
+            <w:proofErr w:type="spellStart"/>
+            <w:proofErr w:type="gramStart"/>
+            <w:r>
+              <w:rPr>
+                <w:lang w:val="en-US"/>
+              </w:rPr>
+              <w:t>menambahkan</w:t>
+            </w:r>
+            <w:proofErr w:type="spellEnd"/>
+            <w:r>
+              <w:rPr>
+                <w:lang w:val="en-US"/>
+              </w:rPr>
+              <w:t xml:space="preserve">  navigation</w:t>
+            </w:r>
+            <w:proofErr w:type="gramEnd"/>
+            <w:r>
+              <w:rPr>
+                <w:lang w:val="en-US"/>
+              </w:rPr>
+              <w:t xml:space="preserve"> drawer di </w:t>
+            </w:r>
+            <w:proofErr w:type="spellStart"/>
+            <w:r>
+              <w:rPr>
+                <w:lang w:val="en-US"/>
+              </w:rPr>
+              <w:t>halaman</w:t>
+            </w:r>
+            <w:proofErr w:type="spellEnd"/>
+            <w:r>
+              <w:rPr>
+                <w:lang w:val="en-US"/>
+              </w:rPr>
+              <w:t xml:space="preserve"> homepage</w:t>
+            </w:r>
+          </w:p>
+        </w:tc>
+      </w:tr>
+      <w:tr>
+        <w:trPr>
+          <w:trHeight w:val="268"/>
+        </w:trPr>
+        <w:tc>
+          <w:tcPr>
+            <w:tcW w:w="646" w:type="dxa"/>
+          </w:tcPr>
+          <w:p>
+            <w:pPr>
+              <w:pStyle w:val="TableParagraph"/>
+              <w:spacing w:line="248" w:lineRule="exact"/>
+              <w:ind w:left="0" w:right="192"/>
+              <w:jc w:val="center"/>
+              <w:rPr>
+                <w:lang w:val="en-US"/>
+              </w:rPr>
+            </w:pPr>
+            <w:r>
+              <w:rPr>
+                <w:lang w:val="en-US"/>
+              </w:rPr>
+              <w:t>10</w:t>
+            </w:r>
+          </w:p>
+        </w:tc>
+        <w:tc>
+          <w:tcPr>
+            <w:tcW w:w="8988" w:type="dxa"/>
+          </w:tcPr>
+          <w:p>
+            <w:pPr>
+              <w:pStyle w:val="TableParagraph"/>
+              <w:spacing w:line="248" w:lineRule="exact"/>
+              <w:rPr>
+                <w:lang w:val="en-US"/>
+              </w:rPr>
+            </w:pPr>
+            <w:proofErr w:type="spellStart"/>
+            <w:r>
+              <w:rPr>
+                <w:lang w:val="en-US"/>
+              </w:rPr>
+              <w:t>Pembaca</w:t>
+            </w:r>
+            <w:proofErr w:type="spellEnd"/>
+            <w:r>
+              <w:rPr>
+                <w:lang w:val="en-US"/>
+              </w:rPr>
+              <w:t xml:space="preserve"> </w:t>
+            </w:r>
+            <w:proofErr w:type="spellStart"/>
+            <w:r>
+              <w:rPr>
+                <w:lang w:val="en-US"/>
+              </w:rPr>
+              <w:t>berita</w:t>
+            </w:r>
+            <w:proofErr w:type="spellEnd"/>
+            <w:r>
+              <w:rPr>
+                <w:lang w:val="en-US"/>
+              </w:rPr>
+              <w:t xml:space="preserve"> </w:t>
+            </w:r>
+            <w:proofErr w:type="spellStart"/>
+            <w:proofErr w:type="gramStart"/>
+            <w:r>
+              <w:rPr>
+                <w:lang w:val="en-US"/>
+              </w:rPr>
+              <w:t>ingin</w:t>
+            </w:r>
+            <w:proofErr w:type="spellEnd"/>
+            <w:r>
+              <w:rPr>
+                <w:lang w:val="en-US"/>
+              </w:rPr>
+              <w:t xml:space="preserve">  </w:t>
+            </w:r>
+            <w:proofErr w:type="spellStart"/>
+            <w:r>
+              <w:rPr>
+                <w:lang w:val="en-US"/>
+              </w:rPr>
+              <w:t>menambahkan</w:t>
+            </w:r>
+            <w:proofErr w:type="spellEnd"/>
+            <w:proofErr w:type="gramEnd"/>
+            <w:r>
+              <w:rPr>
+                <w:lang w:val="en-US"/>
+              </w:rPr>
+              <w:t xml:space="preserve"> home pada </w:t>
+            </w:r>
+            <w:proofErr w:type="spellStart"/>
+            <w:r>
+              <w:rPr>
+                <w:lang w:val="en-US"/>
+              </w:rPr>
+              <w:t>atribut</w:t>
+            </w:r>
+            <w:proofErr w:type="spellEnd"/>
+            <w:r>
+              <w:rPr>
+                <w:lang w:val="en-US"/>
+              </w:rPr>
+              <w:t xml:space="preserve"> navigation drawer</w:t>
+            </w:r>
+          </w:p>
+        </w:tc>
+      </w:tr>
+      <w:tr>
+        <w:trPr>
+          <w:trHeight w:val="268"/>
+        </w:trPr>
+        <w:tc>
+          <w:tcPr>
+            <w:tcW w:w="646" w:type="dxa"/>
+          </w:tcPr>
+          <w:p>
+            <w:pPr>
+              <w:pStyle w:val="TableParagraph"/>
+              <w:spacing w:line="248" w:lineRule="exact"/>
+              <w:ind w:left="0" w:right="192"/>
+              <w:jc w:val="center"/>
+              <w:rPr>
+                <w:lang w:val="en-US"/>
+              </w:rPr>
+            </w:pPr>
+            <w:r>
+              <w:rPr>
+                <w:lang w:val="en-US"/>
+              </w:rPr>
+              <w:t>11</w:t>
+            </w:r>
+          </w:p>
+        </w:tc>
+        <w:tc>
+          <w:tcPr>
+            <w:tcW w:w="8988" w:type="dxa"/>
+          </w:tcPr>
+          <w:p>
+            <w:pPr>
+              <w:pStyle w:val="TableParagraph"/>
+              <w:spacing w:line="248" w:lineRule="exact"/>
+              <w:rPr>
+                <w:lang w:val="en-US"/>
+              </w:rPr>
+            </w:pPr>
+            <w:proofErr w:type="spellStart"/>
+            <w:r>
+              <w:rPr>
+                <w:lang w:val="en-US"/>
+              </w:rPr>
+              <w:t>Pembaca</w:t>
+            </w:r>
+            <w:proofErr w:type="spellEnd"/>
+            <w:r>
+              <w:rPr>
+                <w:lang w:val="en-US"/>
+              </w:rPr>
+              <w:t xml:space="preserve"> </w:t>
+            </w:r>
+            <w:proofErr w:type="spellStart"/>
+            <w:r>
+              <w:rPr>
+                <w:lang w:val="en-US"/>
+              </w:rPr>
+              <w:t>berita</w:t>
+            </w:r>
+            <w:proofErr w:type="spellEnd"/>
+            <w:r>
+              <w:rPr>
+                <w:lang w:val="en-US"/>
+              </w:rPr>
+              <w:t xml:space="preserve"> </w:t>
+            </w:r>
+            <w:proofErr w:type="spellStart"/>
+            <w:proofErr w:type="gramStart"/>
+            <w:r>
+              <w:rPr>
+                <w:lang w:val="en-US"/>
+              </w:rPr>
+              <w:t>ingin</w:t>
+            </w:r>
+            <w:proofErr w:type="spellEnd"/>
+            <w:r>
+              <w:rPr>
+                <w:lang w:val="en-US"/>
+              </w:rPr>
+              <w:t xml:space="preserve">  </w:t>
+            </w:r>
+            <w:proofErr w:type="spellStart"/>
+            <w:r>
+              <w:rPr>
+                <w:lang w:val="en-US"/>
+              </w:rPr>
+              <w:t>menambahkan</w:t>
+            </w:r>
+            <w:proofErr w:type="spellEnd"/>
+            <w:proofErr w:type="gramEnd"/>
+            <w:r>
+              <w:rPr>
+                <w:lang w:val="en-US"/>
+              </w:rPr>
+              <w:t xml:space="preserve"> categories pada </w:t>
+            </w:r>
+            <w:proofErr w:type="spellStart"/>
+            <w:r>
+              <w:rPr>
+                <w:lang w:val="en-US"/>
+              </w:rPr>
+              <w:t>atribut</w:t>
+            </w:r>
+            <w:proofErr w:type="spellEnd"/>
+            <w:r>
+              <w:rPr>
+                <w:lang w:val="en-US"/>
+              </w:rPr>
+              <w:t xml:space="preserve"> navigation drawer</w:t>
+            </w:r>
+          </w:p>
+        </w:tc>
+      </w:tr>
+      <w:tr>
+        <w:trPr>
+          <w:trHeight w:val="268"/>
+        </w:trPr>
+        <w:tc>
+          <w:tcPr>
+            <w:tcW w:w="646" w:type="dxa"/>
+          </w:tcPr>
+          <w:p>
+            <w:pPr>
+              <w:pStyle w:val="TableParagraph"/>
+              <w:spacing w:line="248" w:lineRule="exact"/>
+              <w:ind w:left="0" w:right="192"/>
+              <w:jc w:val="center"/>
+              <w:rPr>
+                <w:lang w:val="en-US"/>
+              </w:rPr>
+            </w:pPr>
+            <w:r>
+              <w:rPr>
+                <w:lang w:val="en-US"/>
+              </w:rPr>
+              <w:t>12</w:t>
+            </w:r>
+          </w:p>
+        </w:tc>
+        <w:tc>
+          <w:tcPr>
+            <w:tcW w:w="8988" w:type="dxa"/>
+          </w:tcPr>
+          <w:p>
+            <w:pPr>
+              <w:pStyle w:val="TableParagraph"/>
+              <w:spacing w:line="248" w:lineRule="exact"/>
+              <w:rPr>
+                <w:lang w:val="en-US"/>
+              </w:rPr>
+            </w:pPr>
+            <w:proofErr w:type="spellStart"/>
+            <w:r>
+              <w:rPr>
+                <w:lang w:val="en-US"/>
+              </w:rPr>
+              <w:t>Pembaca</w:t>
+            </w:r>
+            <w:proofErr w:type="spellEnd"/>
+            <w:r>
+              <w:rPr>
+                <w:lang w:val="en-US"/>
+              </w:rPr>
+              <w:t xml:space="preserve"> </w:t>
+            </w:r>
+            <w:proofErr w:type="spellStart"/>
+            <w:r>
+              <w:rPr>
+                <w:lang w:val="en-US"/>
+              </w:rPr>
+              <w:t>berita</w:t>
+            </w:r>
+            <w:proofErr w:type="spellEnd"/>
+            <w:r>
+              <w:rPr>
+                <w:lang w:val="en-US"/>
+              </w:rPr>
+              <w:t xml:space="preserve"> </w:t>
+            </w:r>
+            <w:proofErr w:type="spellStart"/>
+            <w:proofErr w:type="gramStart"/>
+            <w:r>
+              <w:rPr>
+                <w:lang w:val="en-US"/>
+              </w:rPr>
+              <w:t>ingin</w:t>
+            </w:r>
+            <w:proofErr w:type="spellEnd"/>
+            <w:r>
+              <w:rPr>
+                <w:lang w:val="en-US"/>
+              </w:rPr>
+              <w:t xml:space="preserve">  </w:t>
+            </w:r>
+            <w:proofErr w:type="spellStart"/>
+            <w:r>
+              <w:rPr>
+                <w:lang w:val="en-US"/>
+              </w:rPr>
+              <w:t>menambahkan</w:t>
+            </w:r>
+            <w:proofErr w:type="spellEnd"/>
+            <w:proofErr w:type="gramEnd"/>
+            <w:r>
+              <w:rPr>
+                <w:lang w:val="en-US"/>
+              </w:rPr>
+              <w:t xml:space="preserve"> setting pada </w:t>
+            </w:r>
+            <w:proofErr w:type="spellStart"/>
+            <w:r>
+              <w:rPr>
+                <w:lang w:val="en-US"/>
+              </w:rPr>
+              <w:t>atribut</w:t>
+            </w:r>
+            <w:proofErr w:type="spellEnd"/>
+            <w:r>
+              <w:rPr>
+                <w:lang w:val="en-US"/>
+              </w:rPr>
+              <w:t xml:space="preserve"> navigation drawer</w:t>
+            </w:r>
+          </w:p>
+        </w:tc>
+      </w:tr>
+      <w:tr>
+        <w:trPr>
+          <w:trHeight w:val="268"/>
+        </w:trPr>
+        <w:tc>
+          <w:tcPr>
+            <w:tcW w:w="646" w:type="dxa"/>
+          </w:tcPr>
+          <w:p>
+            <w:pPr>
+              <w:pStyle w:val="TableParagraph"/>
+              <w:spacing w:line="248" w:lineRule="exact"/>
+              <w:ind w:left="0" w:right="192"/>
+              <w:jc w:val="center"/>
+              <w:rPr>
+                <w:lang w:val="en-US"/>
+              </w:rPr>
+            </w:pPr>
+            <w:r>
+              <w:rPr>
+                <w:lang w:val="en-US"/>
+              </w:rPr>
+              <w:t>13</w:t>
+            </w:r>
+          </w:p>
+        </w:tc>
+        <w:tc>
+          <w:tcPr>
+            <w:tcW w:w="8988" w:type="dxa"/>
+          </w:tcPr>
+          <w:p>
+            <w:pPr>
+              <w:pStyle w:val="TableParagraph"/>
+              <w:spacing w:line="248" w:lineRule="exact"/>
+              <w:rPr>
+                <w:lang w:val="en-US"/>
+              </w:rPr>
+            </w:pPr>
+            <w:proofErr w:type="spellStart"/>
+            <w:r>
+              <w:rPr>
+                <w:lang w:val="en-US"/>
+              </w:rPr>
+              <w:t>Pembaca</w:t>
+            </w:r>
+            <w:proofErr w:type="spellEnd"/>
+            <w:r>
+              <w:rPr>
+                <w:lang w:val="en-US"/>
+              </w:rPr>
+              <w:t xml:space="preserve"> </w:t>
+            </w:r>
+            <w:proofErr w:type="spellStart"/>
+            <w:r>
+              <w:rPr>
+                <w:lang w:val="en-US"/>
+              </w:rPr>
+              <w:t>berita</w:t>
+            </w:r>
+            <w:proofErr w:type="spellEnd"/>
+            <w:r>
+              <w:rPr>
+                <w:lang w:val="en-US"/>
+              </w:rPr>
+              <w:t xml:space="preserve"> </w:t>
+            </w:r>
+            <w:proofErr w:type="spellStart"/>
+            <w:proofErr w:type="gramStart"/>
+            <w:r>
+              <w:rPr>
+                <w:lang w:val="en-US"/>
+              </w:rPr>
+              <w:t>ingin</w:t>
+            </w:r>
+            <w:proofErr w:type="spellEnd"/>
+            <w:r>
+              <w:rPr>
+                <w:lang w:val="en-US"/>
+              </w:rPr>
+              <w:t xml:space="preserve">  </w:t>
+            </w:r>
+            <w:proofErr w:type="spellStart"/>
+            <w:r>
+              <w:rPr>
+                <w:lang w:val="en-US"/>
+              </w:rPr>
+              <w:t>menambahkan</w:t>
+            </w:r>
+            <w:proofErr w:type="spellEnd"/>
+            <w:proofErr w:type="gramEnd"/>
+            <w:r>
+              <w:rPr>
+                <w:lang w:val="en-US"/>
+              </w:rPr>
+              <w:t xml:space="preserve"> about pada </w:t>
+            </w:r>
+            <w:proofErr w:type="spellStart"/>
+            <w:r>
+              <w:rPr>
+                <w:lang w:val="en-US"/>
+              </w:rPr>
+              <w:t>atribut</w:t>
+            </w:r>
+            <w:proofErr w:type="spellEnd"/>
+            <w:r>
+              <w:rPr>
+                <w:lang w:val="en-US"/>
+              </w:rPr>
+              <w:t xml:space="preserve"> navigation drawer</w:t>
+            </w:r>
+          </w:p>
+        </w:tc>
+      </w:tr>
+      <w:tr>
+        <w:trPr>
+          <w:trHeight w:val="268"/>
+        </w:trPr>
+        <w:tc>
+          <w:tcPr>
+            <w:tcW w:w="9634" w:type="dxa"/>
+            <w:gridSpan w:val="2"/>
+            <w:shd w:val="clear" w:color="auto" w:fill="92D050"/>
+          </w:tcPr>
+          <w:p>
+            <w:pPr>
+              <w:pStyle w:val="TableParagraph"/>
+              <w:spacing w:line="248" w:lineRule="exact"/>
+              <w:rPr>
+                <w:lang w:val="en-US"/>
+              </w:rPr>
+            </w:pPr>
+            <w:r>
+              <w:rPr>
+                <w:lang w:val="en-US"/>
+              </w:rPr>
+              <w:t>Sprint Backlog</w:t>
+            </w:r>
+          </w:p>
+        </w:tc>
+      </w:tr>
+      <w:tr>
+        <w:trPr>
+          <w:trHeight w:val="268"/>
+        </w:trPr>
+        <w:tc>
+          <w:tcPr>
+            <w:tcW w:w="646" w:type="dxa"/>
+          </w:tcPr>
+          <w:p>
+            <w:pPr>
+              <w:pStyle w:val="TableParagraph"/>
+              <w:spacing w:line="248" w:lineRule="exact"/>
+              <w:ind w:left="0" w:right="192"/>
+              <w:jc w:val="center"/>
+              <w:rPr>
+                <w:lang w:val="en-US"/>
+              </w:rPr>
+            </w:pPr>
+            <w:r>
+              <w:rPr>
+                <w:lang w:val="en-US"/>
+              </w:rPr>
+              <w:t>ID</w:t>
+            </w:r>
+          </w:p>
+        </w:tc>
+        <w:tc>
+          <w:tcPr>
+            <w:tcW w:w="8988" w:type="dxa"/>
+          </w:tcPr>
+          <w:p>
+            <w:pPr>
+              <w:pStyle w:val="TableParagraph"/>
+              <w:spacing w:line="248" w:lineRule="exact"/>
+              <w:rPr>
+                <w:lang w:val="en-US"/>
+              </w:rPr>
+            </w:pPr>
+            <w:r>
+              <w:rPr>
+                <w:lang w:val="en-US"/>
+              </w:rPr>
+              <w:t>Backlog Items</w:t>
+            </w:r>
+          </w:p>
+        </w:tc>
+      </w:tr>
+      <w:tr>
+        <w:trPr>
+          <w:trHeight w:val="268"/>
+        </w:trPr>
+        <w:tc>
+          <w:tcPr>
+            <w:tcW w:w="646" w:type="dxa"/>
+          </w:tcPr>
+          <w:p>
+            <w:pPr>
+              <w:pStyle w:val="TableParagraph"/>
+              <w:spacing w:line="248" w:lineRule="exact"/>
+              <w:ind w:left="0" w:right="192"/>
+              <w:jc w:val="center"/>
+              <w:rPr>
+                <w:lang w:val="en-US"/>
+              </w:rPr>
+            </w:pPr>
+            <w:r>
+              <w:rPr>
+                <w:lang w:val="en-US"/>
+              </w:rPr>
+              <w:t>109</w:t>
+            </w:r>
+          </w:p>
+        </w:tc>
+        <w:tc>
+          <w:tcPr>
+            <w:tcW w:w="8988" w:type="dxa"/>
+          </w:tcPr>
+          <w:p>
+            <w:pPr>
+              <w:pStyle w:val="TableParagraph"/>
+              <w:spacing w:line="248" w:lineRule="exact"/>
+              <w:rPr>
+                <w:lang w:val="en-US"/>
+              </w:rPr>
+            </w:pPr>
+            <w:r>
+              <w:rPr>
+                <w:lang w:val="en-US"/>
+              </w:rPr>
+              <w:t xml:space="preserve">(5) </w:t>
+            </w:r>
+            <w:proofErr w:type="spellStart"/>
+            <w:r>
+              <w:rPr>
+                <w:lang w:val="en-US"/>
+              </w:rPr>
+              <w:t>Sebagai</w:t>
+            </w:r>
+            <w:proofErr w:type="spellEnd"/>
+            <w:r>
+              <w:rPr>
+                <w:lang w:val="en-US"/>
+              </w:rPr>
+              <w:t xml:space="preserve"> </w:t>
+            </w:r>
+            <w:proofErr w:type="spellStart"/>
+            <w:r>
+              <w:rPr>
+                <w:lang w:val="en-US"/>
+              </w:rPr>
+              <w:t>pembaca</w:t>
+            </w:r>
+            <w:proofErr w:type="spellEnd"/>
+            <w:r>
+              <w:rPr>
+                <w:lang w:val="en-US"/>
+              </w:rPr>
+              <w:t xml:space="preserve"> </w:t>
+            </w:r>
+            <w:proofErr w:type="spellStart"/>
+            <w:r>
+              <w:rPr>
+                <w:lang w:val="en-US"/>
+              </w:rPr>
+              <w:t>berita</w:t>
+            </w:r>
+            <w:proofErr w:type="spellEnd"/>
+            <w:r>
+              <w:rPr>
+                <w:lang w:val="en-US"/>
+              </w:rPr>
+              <w:t xml:space="preserve"> </w:t>
+            </w:r>
+            <w:proofErr w:type="spellStart"/>
+            <w:r>
+              <w:rPr>
+                <w:lang w:val="en-US"/>
+              </w:rPr>
+              <w:t>saya</w:t>
+            </w:r>
+            <w:proofErr w:type="spellEnd"/>
+            <w:r>
+              <w:rPr>
+                <w:lang w:val="en-US"/>
+              </w:rPr>
+              <w:t xml:space="preserve"> </w:t>
+            </w:r>
+            <w:proofErr w:type="spellStart"/>
+            <w:r>
+              <w:rPr>
+                <w:lang w:val="en-US"/>
+              </w:rPr>
+              <w:t>ingin</w:t>
+            </w:r>
+            <w:proofErr w:type="spellEnd"/>
+            <w:r>
+              <w:rPr>
+                <w:lang w:val="en-US"/>
+              </w:rPr>
+              <w:t xml:space="preserve"> </w:t>
+            </w:r>
+            <w:proofErr w:type="spellStart"/>
+            <w:r>
+              <w:rPr>
+                <w:lang w:val="en-US"/>
+              </w:rPr>
+              <w:t>menambahkan</w:t>
+            </w:r>
+            <w:proofErr w:type="spellEnd"/>
+            <w:r>
+              <w:rPr>
+                <w:lang w:val="en-US"/>
+              </w:rPr>
+              <w:t xml:space="preserve"> navigation drawer di </w:t>
+            </w:r>
+            <w:proofErr w:type="spellStart"/>
+            <w:r>
+              <w:rPr>
+                <w:lang w:val="en-US"/>
+              </w:rPr>
+              <w:t>halaman</w:t>
+            </w:r>
+            <w:proofErr w:type="spellEnd"/>
+            <w:r>
+              <w:rPr>
+                <w:lang w:val="en-US"/>
+              </w:rPr>
+              <w:t xml:space="preserve"> homepage</w:t>
+            </w:r>
+          </w:p>
+        </w:tc>
+      </w:tr>
+      <w:tr>
+        <w:trPr>
+          <w:trHeight w:val="268"/>
+        </w:trPr>
+        <w:tc>
+          <w:tcPr>
+            <w:tcW w:w="646" w:type="dxa"/>
+          </w:tcPr>
+          <w:p>
+            <w:pPr>
+              <w:pStyle w:val="TableParagraph"/>
+              <w:spacing w:line="248" w:lineRule="exact"/>
+              <w:ind w:left="0" w:right="192"/>
+              <w:jc w:val="center"/>
+              <w:rPr>
+                <w:lang w:val="en-US"/>
+              </w:rPr>
+            </w:pPr>
+            <w:r>
+              <w:rPr>
+                <w:lang w:val="en-US"/>
+              </w:rPr>
+              <w:t>110</w:t>
+            </w:r>
+          </w:p>
+        </w:tc>
+        <w:tc>
+          <w:tcPr>
+            <w:tcW w:w="8988" w:type="dxa"/>
+          </w:tcPr>
+          <w:p>
+            <w:pPr>
+              <w:pStyle w:val="TableParagraph"/>
+              <w:spacing w:line="248" w:lineRule="exact"/>
+              <w:rPr>
+                <w:lang w:val="en-US"/>
+              </w:rPr>
+            </w:pPr>
+            <w:r>
+              <w:rPr>
+                <w:lang w:val="en-US"/>
+              </w:rPr>
+              <w:t xml:space="preserve">(5) </w:t>
+            </w:r>
+            <w:proofErr w:type="spellStart"/>
+            <w:r>
+              <w:rPr>
+                <w:lang w:val="en-US"/>
+              </w:rPr>
+              <w:t>Sebagai</w:t>
+            </w:r>
+            <w:proofErr w:type="spellEnd"/>
+            <w:r>
+              <w:rPr>
+                <w:lang w:val="en-US"/>
+              </w:rPr>
+              <w:t xml:space="preserve"> </w:t>
+            </w:r>
+            <w:proofErr w:type="spellStart"/>
+            <w:r>
+              <w:rPr>
+                <w:lang w:val="en-US"/>
+              </w:rPr>
+              <w:t>pembaca</w:t>
+            </w:r>
+            <w:proofErr w:type="spellEnd"/>
+            <w:r>
+              <w:rPr>
+                <w:lang w:val="en-US"/>
+              </w:rPr>
+              <w:t xml:space="preserve"> </w:t>
+            </w:r>
+            <w:proofErr w:type="spellStart"/>
+            <w:r>
+              <w:rPr>
+                <w:lang w:val="en-US"/>
+              </w:rPr>
+              <w:t>berita</w:t>
+            </w:r>
+            <w:proofErr w:type="spellEnd"/>
+            <w:r>
+              <w:rPr>
+                <w:lang w:val="en-US"/>
+              </w:rPr>
+              <w:t xml:space="preserve"> </w:t>
+            </w:r>
+            <w:proofErr w:type="spellStart"/>
+            <w:r>
+              <w:rPr>
+                <w:lang w:val="en-US"/>
+              </w:rPr>
+              <w:t>saya</w:t>
+            </w:r>
+            <w:proofErr w:type="spellEnd"/>
+            <w:r>
+              <w:rPr>
+                <w:lang w:val="en-US"/>
+              </w:rPr>
+              <w:t xml:space="preserve"> </w:t>
+            </w:r>
+            <w:proofErr w:type="spellStart"/>
+            <w:r>
+              <w:rPr>
+                <w:lang w:val="en-US"/>
+              </w:rPr>
+              <w:t>ingin</w:t>
+            </w:r>
+            <w:proofErr w:type="spellEnd"/>
+            <w:r>
+              <w:rPr>
+                <w:lang w:val="en-US"/>
+              </w:rPr>
+              <w:t xml:space="preserve"> </w:t>
+            </w:r>
+            <w:proofErr w:type="spellStart"/>
+            <w:r>
+              <w:rPr>
+                <w:lang w:val="en-US"/>
+              </w:rPr>
+              <w:t>menambahkan</w:t>
+            </w:r>
+            <w:proofErr w:type="spellEnd"/>
+            <w:r>
+              <w:rPr>
+                <w:lang w:val="en-US"/>
+              </w:rPr>
+              <w:t xml:space="preserve"> home pada </w:t>
+            </w:r>
+            <w:proofErr w:type="spellStart"/>
+            <w:r>
+              <w:rPr>
+                <w:lang w:val="en-US"/>
+              </w:rPr>
+              <w:t>atribut</w:t>
+            </w:r>
+            <w:proofErr w:type="spellEnd"/>
+            <w:r>
+              <w:rPr>
+                <w:lang w:val="en-US"/>
+              </w:rPr>
+              <w:t xml:space="preserve"> navigation drawer</w:t>
+            </w:r>
+          </w:p>
+        </w:tc>
+      </w:tr>
+      <w:tr>
+        <w:trPr>
+          <w:trHeight w:val="268"/>
+        </w:trPr>
+        <w:tc>
+          <w:tcPr>
+            <w:tcW w:w="646" w:type="dxa"/>
+          </w:tcPr>
+          <w:p>
+            <w:pPr>
+              <w:pStyle w:val="TableParagraph"/>
+              <w:spacing w:line="248" w:lineRule="exact"/>
+              <w:ind w:left="0" w:right="192"/>
+              <w:jc w:val="center"/>
+              <w:rPr>
+                <w:lang w:val="en-US"/>
+              </w:rPr>
+            </w:pPr>
+            <w:r>
+              <w:rPr>
+                <w:lang w:val="en-US"/>
+              </w:rPr>
+              <w:t>111</w:t>
+            </w:r>
+          </w:p>
+        </w:tc>
+        <w:tc>
+          <w:tcPr>
+            <w:tcW w:w="8988" w:type="dxa"/>
+          </w:tcPr>
+          <w:p>
+            <w:pPr>
+              <w:pStyle w:val="TableParagraph"/>
+              <w:spacing w:line="248" w:lineRule="exact"/>
+              <w:rPr>
+                <w:lang w:val="en-US"/>
+              </w:rPr>
+            </w:pPr>
+            <w:r>
+              <w:rPr>
+                <w:lang w:val="en-US"/>
+              </w:rPr>
+              <w:t xml:space="preserve">(5) </w:t>
+            </w:r>
+            <w:proofErr w:type="spellStart"/>
+            <w:r>
+              <w:rPr>
+                <w:lang w:val="en-US"/>
+              </w:rPr>
+              <w:t>Sebagai</w:t>
+            </w:r>
+            <w:proofErr w:type="spellEnd"/>
+            <w:r>
+              <w:rPr>
+                <w:lang w:val="en-US"/>
+              </w:rPr>
+              <w:t xml:space="preserve"> </w:t>
+            </w:r>
+            <w:proofErr w:type="spellStart"/>
+            <w:r>
+              <w:rPr>
+                <w:lang w:val="en-US"/>
+              </w:rPr>
+              <w:t>pembaca</w:t>
+            </w:r>
+            <w:proofErr w:type="spellEnd"/>
+            <w:r>
+              <w:rPr>
+                <w:lang w:val="en-US"/>
+              </w:rPr>
+              <w:t xml:space="preserve"> </w:t>
+            </w:r>
+            <w:proofErr w:type="spellStart"/>
+            <w:r>
+              <w:rPr>
+                <w:lang w:val="en-US"/>
+              </w:rPr>
+              <w:t>berita</w:t>
+            </w:r>
+            <w:proofErr w:type="spellEnd"/>
+            <w:r>
+              <w:rPr>
+                <w:lang w:val="en-US"/>
+              </w:rPr>
+              <w:t xml:space="preserve"> </w:t>
+            </w:r>
+            <w:proofErr w:type="spellStart"/>
+            <w:r>
+              <w:rPr>
+                <w:lang w:val="en-US"/>
+              </w:rPr>
+              <w:t>saya</w:t>
+            </w:r>
+            <w:proofErr w:type="spellEnd"/>
+            <w:r>
+              <w:rPr>
+                <w:lang w:val="en-US"/>
+              </w:rPr>
+              <w:t xml:space="preserve"> </w:t>
+            </w:r>
+            <w:proofErr w:type="spellStart"/>
+            <w:proofErr w:type="gramStart"/>
+            <w:r>
+              <w:rPr>
+                <w:lang w:val="en-US"/>
+              </w:rPr>
+              <w:t>ingin</w:t>
+            </w:r>
+            <w:proofErr w:type="spellEnd"/>
+            <w:r>
+              <w:rPr>
+                <w:lang w:val="en-US"/>
+              </w:rPr>
+              <w:t xml:space="preserve">  </w:t>
+            </w:r>
+            <w:proofErr w:type="spellStart"/>
+            <w:r>
+              <w:rPr>
+                <w:lang w:val="en-US"/>
+              </w:rPr>
+              <w:t>menambahkan</w:t>
+            </w:r>
+            <w:proofErr w:type="spellEnd"/>
+            <w:proofErr w:type="gramEnd"/>
+            <w:r>
+              <w:rPr>
+                <w:lang w:val="en-US"/>
+              </w:rPr>
+              <w:t xml:space="preserve"> categories pada </w:t>
+            </w:r>
+            <w:proofErr w:type="spellStart"/>
+            <w:r>
+              <w:rPr>
+                <w:lang w:val="en-US"/>
+              </w:rPr>
+              <w:t>atribut</w:t>
+            </w:r>
+            <w:proofErr w:type="spellEnd"/>
+            <w:r>
+              <w:rPr>
+                <w:lang w:val="en-US"/>
+              </w:rPr>
+              <w:t xml:space="preserve"> navigation drawer</w:t>
+            </w:r>
+          </w:p>
+        </w:tc>
+      </w:tr>
+      <w:tr>
+        <w:trPr>
+          <w:trHeight w:val="268"/>
+        </w:trPr>
+        <w:tc>
+          <w:tcPr>
+            <w:tcW w:w="646" w:type="dxa"/>
+          </w:tcPr>
+          <w:p>
+            <w:pPr>
+              <w:pStyle w:val="TableParagraph"/>
+              <w:spacing w:line="248" w:lineRule="exact"/>
+              <w:ind w:left="0" w:right="192"/>
+              <w:jc w:val="center"/>
+              <w:rPr>
+                <w:lang w:val="en-US"/>
+              </w:rPr>
+            </w:pPr>
+            <w:r>
+              <w:rPr>
+                <w:lang w:val="en-US"/>
+              </w:rPr>
+              <w:t>112</w:t>
+            </w:r>
+          </w:p>
+        </w:tc>
+        <w:tc>
+          <w:tcPr>
+            <w:tcW w:w="8988" w:type="dxa"/>
+          </w:tcPr>
+          <w:p>
+            <w:pPr>
+              <w:pStyle w:val="TableParagraph"/>
+              <w:spacing w:line="248" w:lineRule="exact"/>
+              <w:rPr>
+                <w:lang w:val="en-US"/>
+              </w:rPr>
+            </w:pPr>
+            <w:r>
+              <w:rPr>
+                <w:lang w:val="en-US"/>
+              </w:rPr>
+              <w:t xml:space="preserve">(5) </w:t>
+            </w:r>
+            <w:proofErr w:type="spellStart"/>
+            <w:r>
+              <w:rPr>
+                <w:lang w:val="en-US"/>
+              </w:rPr>
+              <w:t>Sebagai</w:t>
+            </w:r>
+            <w:proofErr w:type="spellEnd"/>
+            <w:r>
+              <w:rPr>
+                <w:lang w:val="en-US"/>
+              </w:rPr>
+              <w:t xml:space="preserve"> </w:t>
+            </w:r>
+            <w:proofErr w:type="spellStart"/>
+            <w:r>
+              <w:rPr>
+                <w:lang w:val="en-US"/>
+              </w:rPr>
+              <w:t>pembaca</w:t>
+            </w:r>
+            <w:proofErr w:type="spellEnd"/>
+            <w:r>
+              <w:rPr>
+                <w:lang w:val="en-US"/>
+              </w:rPr>
+              <w:t xml:space="preserve"> </w:t>
+            </w:r>
+            <w:proofErr w:type="spellStart"/>
+            <w:r>
+              <w:rPr>
+                <w:lang w:val="en-US"/>
+              </w:rPr>
+              <w:t>berita</w:t>
+            </w:r>
+            <w:proofErr w:type="spellEnd"/>
+            <w:r>
+              <w:rPr>
+                <w:lang w:val="en-US"/>
+              </w:rPr>
+              <w:t xml:space="preserve"> </w:t>
+            </w:r>
+            <w:proofErr w:type="spellStart"/>
+            <w:r>
+              <w:rPr>
+                <w:lang w:val="en-US"/>
+              </w:rPr>
+              <w:t>saya</w:t>
+            </w:r>
+            <w:proofErr w:type="spellEnd"/>
+            <w:r>
+              <w:rPr>
+                <w:lang w:val="en-US"/>
+              </w:rPr>
+              <w:t xml:space="preserve"> </w:t>
+            </w:r>
+            <w:proofErr w:type="spellStart"/>
+            <w:proofErr w:type="gramStart"/>
+            <w:r>
+              <w:rPr>
+                <w:lang w:val="en-US"/>
+              </w:rPr>
+              <w:t>ingin</w:t>
+            </w:r>
+            <w:proofErr w:type="spellEnd"/>
+            <w:r>
+              <w:rPr>
+                <w:lang w:val="en-US"/>
+              </w:rPr>
+              <w:t xml:space="preserve">  </w:t>
+            </w:r>
+            <w:proofErr w:type="spellStart"/>
+            <w:r>
+              <w:rPr>
+                <w:lang w:val="en-US"/>
+              </w:rPr>
+              <w:t>menambahkan</w:t>
+            </w:r>
+            <w:proofErr w:type="spellEnd"/>
+            <w:proofErr w:type="gramEnd"/>
+            <w:r>
+              <w:rPr>
+                <w:lang w:val="en-US"/>
+              </w:rPr>
+              <w:t xml:space="preserve"> setting pada </w:t>
+            </w:r>
+            <w:proofErr w:type="spellStart"/>
+            <w:r>
+              <w:rPr>
+                <w:lang w:val="en-US"/>
+              </w:rPr>
+              <w:t>atribut</w:t>
+            </w:r>
+            <w:proofErr w:type="spellEnd"/>
+            <w:r>
+              <w:rPr>
+                <w:lang w:val="en-US"/>
+              </w:rPr>
+              <w:t xml:space="preserve"> navigation drawer</w:t>
+            </w:r>
+          </w:p>
+        </w:tc>
+      </w:tr>
+      <w:tr>
+        <w:trPr>
+          <w:trHeight w:val="268"/>
+        </w:trPr>
+        <w:tc>
+          <w:tcPr>
+            <w:tcW w:w="646" w:type="dxa"/>
+          </w:tcPr>
+          <w:p>
+            <w:pPr>
+              <w:pStyle w:val="TableParagraph"/>
+              <w:spacing w:line="248" w:lineRule="exact"/>
+              <w:ind w:left="0" w:right="192"/>
+              <w:jc w:val="center"/>
+              <w:rPr>
+                <w:lang w:val="en-US"/>
+              </w:rPr>
+            </w:pPr>
+            <w:r>
+              <w:rPr>
+                <w:lang w:val="en-US"/>
+              </w:rPr>
+              <w:t>113</w:t>
+            </w:r>
+          </w:p>
+        </w:tc>
+        <w:tc>
+          <w:tcPr>
+            <w:tcW w:w="8988" w:type="dxa"/>
+          </w:tcPr>
+          <w:p>
+            <w:pPr>
+              <w:pStyle w:val="TableParagraph"/>
+              <w:spacing w:line="248" w:lineRule="exact"/>
+              <w:rPr>
+                <w:lang w:val="en-US"/>
+              </w:rPr>
+            </w:pPr>
+            <w:r>
+              <w:rPr>
+                <w:lang w:val="en-US"/>
+              </w:rPr>
+              <w:t xml:space="preserve">(5) </w:t>
+            </w:r>
+            <w:proofErr w:type="spellStart"/>
+            <w:r>
+              <w:rPr>
+                <w:lang w:val="en-US"/>
+              </w:rPr>
+              <w:t>Sebagai</w:t>
+            </w:r>
+            <w:proofErr w:type="spellEnd"/>
+            <w:r>
+              <w:rPr>
+                <w:lang w:val="en-US"/>
+              </w:rPr>
+              <w:t xml:space="preserve"> </w:t>
+            </w:r>
+            <w:proofErr w:type="spellStart"/>
+            <w:r>
+              <w:rPr>
+                <w:lang w:val="en-US"/>
+              </w:rPr>
+              <w:t>pembaca</w:t>
+            </w:r>
+            <w:proofErr w:type="spellEnd"/>
+            <w:r>
+              <w:rPr>
+                <w:lang w:val="en-US"/>
+              </w:rPr>
+              <w:t xml:space="preserve"> </w:t>
+            </w:r>
+            <w:proofErr w:type="spellStart"/>
+            <w:r>
+              <w:rPr>
+                <w:lang w:val="en-US"/>
+              </w:rPr>
+              <w:t>berita</w:t>
+            </w:r>
+            <w:proofErr w:type="spellEnd"/>
+            <w:r>
+              <w:rPr>
+                <w:lang w:val="en-US"/>
+              </w:rPr>
+              <w:t xml:space="preserve"> </w:t>
+            </w:r>
+            <w:proofErr w:type="spellStart"/>
+            <w:r>
+              <w:rPr>
+                <w:lang w:val="en-US"/>
+              </w:rPr>
+              <w:t>saya</w:t>
+            </w:r>
+            <w:proofErr w:type="spellEnd"/>
+            <w:r>
+              <w:rPr>
+                <w:lang w:val="en-US"/>
+              </w:rPr>
+              <w:t xml:space="preserve"> </w:t>
+            </w:r>
+            <w:proofErr w:type="spellStart"/>
+            <w:proofErr w:type="gramStart"/>
+            <w:r>
+              <w:rPr>
+                <w:lang w:val="en-US"/>
+              </w:rPr>
+              <w:t>ingin</w:t>
+            </w:r>
+            <w:proofErr w:type="spellEnd"/>
+            <w:r>
+              <w:rPr>
+                <w:lang w:val="en-US"/>
+              </w:rPr>
+              <w:t xml:space="preserve">  </w:t>
+            </w:r>
+            <w:proofErr w:type="spellStart"/>
+            <w:r>
+              <w:rPr>
+                <w:lang w:val="en-US"/>
+              </w:rPr>
+              <w:t>menambahkan</w:t>
+            </w:r>
+            <w:proofErr w:type="spellEnd"/>
+            <w:proofErr w:type="gramEnd"/>
+            <w:r>
+              <w:rPr>
+                <w:lang w:val="en-US"/>
+              </w:rPr>
+              <w:t xml:space="preserve"> about pada </w:t>
+            </w:r>
+            <w:proofErr w:type="spellStart"/>
+            <w:r>
+              <w:rPr>
+                <w:lang w:val="en-US"/>
+              </w:rPr>
+              <w:t>atribut</w:t>
+            </w:r>
+            <w:proofErr w:type="spellEnd"/>
+            <w:r>
+              <w:rPr>
+                <w:lang w:val="en-US"/>
+              </w:rPr>
+              <w:t xml:space="preserve"> navigation drawer</w:t>
+            </w:r>
+          </w:p>
+        </w:tc>
+      </w:tr>
+    </w:tbl>
+    <w:p>
+      <w:pPr>
+        <w:ind w:firstLine="720"/>
+      </w:pPr>
+    </w:p>
     <w:p/>
     <w:p/>
     <w:p/>

</xml_diff>

<commit_message>
menambahkan tabel scrum meeting pada tugas uas
</commit_message>
<xml_diff>
--- a/Tugas2.docx
+++ b/Tugas2.docx
@@ -10884,7 +10884,48 @@
     <w:p/>
     <w:p/>
     <w:p/>
-    <w:p/>
+    <w:p>
+      <w:r>
+        <w:rPr>
+          <w:noProof/>
+        </w:rPr>
+        <w:drawing>
+          <wp:inline distT="0" distB="0" distL="0" distR="0" wp14:anchorId="2602E5A9" wp14:editId="173E9E0B">
+            <wp:extent cx="5943600" cy="1918829"/>
+            <wp:effectExtent l="0" t="0" r="0" b="5715"/>
+            <wp:docPr id="1608273424" name="Picture 1"/>
+            <wp:cNvGraphicFramePr>
+              <a:graphicFrameLocks xmlns:a="http://schemas.openxmlformats.org/drawingml/2006/main" noChangeAspect="1"/>
+            </wp:cNvGraphicFramePr>
+            <a:graphic xmlns:a="http://schemas.openxmlformats.org/drawingml/2006/main">
+              <a:graphicData uri="http://schemas.openxmlformats.org/drawingml/2006/picture">
+                <pic:pic xmlns:pic="http://schemas.openxmlformats.org/drawingml/2006/picture">
+                  <pic:nvPicPr>
+                    <pic:cNvPr id="1608273424" name=""/>
+                    <pic:cNvPicPr/>
+                  </pic:nvPicPr>
+                  <pic:blipFill>
+                    <a:blip r:embed="rId6"/>
+                    <a:stretch>
+                      <a:fillRect/>
+                    </a:stretch>
+                  </pic:blipFill>
+                  <pic:spPr>
+                    <a:xfrm>
+                      <a:off x="0" y="0"/>
+                      <a:ext cx="5943600" cy="1918829"/>
+                    </a:xfrm>
+                    <a:prstGeom prst="rect">
+                      <a:avLst/>
+                    </a:prstGeom>
+                  </pic:spPr>
+                </pic:pic>
+              </a:graphicData>
+            </a:graphic>
+          </wp:inline>
+        </w:drawing>
+      </w:r>
+    </w:p>
     <w:p/>
     <w:p/>
     <w:sectPr>

</xml_diff>

<commit_message>
menambahkan laporan hasil sprint review pada tugas uas
</commit_message>
<xml_diff>
--- a/Tugas2.docx
+++ b/Tugas2.docx
@@ -10926,6 +10926,653 @@
         </w:drawing>
       </w:r>
     </w:p>
+    <w:p>
+      <w:pPr>
+        <w:pStyle w:val="BodyText"/>
+        <w:spacing w:before="35"/>
+        <w:ind w:left="1420"/>
+      </w:pPr>
+    </w:p>
+    <w:p>
+      <w:pPr>
+        <w:pStyle w:val="BodyText"/>
+        <w:spacing w:before="35"/>
+        <w:ind w:left="1420"/>
+      </w:pPr>
+    </w:p>
+    <w:p>
+      <w:pPr>
+        <w:pStyle w:val="BodyText"/>
+        <w:spacing w:before="35"/>
+        <w:ind w:left="1420"/>
+      </w:pPr>
+    </w:p>
+    <w:p>
+      <w:pPr>
+        <w:pStyle w:val="BodyText"/>
+        <w:spacing w:before="35"/>
+      </w:pPr>
+      <w:r>
+        <w:t>Tabel</w:t>
+      </w:r>
+      <w:r>
+        <w:rPr>
+          <w:spacing w:val="-2"/>
+        </w:rPr>
+        <w:t xml:space="preserve"> </w:t>
+      </w:r>
+      <w:r>
+        <w:t>Laporan</w:t>
+      </w:r>
+      <w:r>
+        <w:rPr>
+          <w:spacing w:val="-3"/>
+        </w:rPr>
+        <w:t xml:space="preserve"> </w:t>
+      </w:r>
+      <w:r>
+        <w:t>Hasil</w:t>
+      </w:r>
+      <w:r>
+        <w:rPr>
+          <w:spacing w:val="-1"/>
+        </w:rPr>
+        <w:t xml:space="preserve"> </w:t>
+      </w:r>
+      <w:r>
+        <w:t>Sprint</w:t>
+      </w:r>
+      <w:r>
+        <w:rPr>
+          <w:spacing w:val="-3"/>
+        </w:rPr>
+        <w:t xml:space="preserve"> </w:t>
+      </w:r>
+      <w:r>
+        <w:t>Review</w:t>
+      </w:r>
+    </w:p>
+    <w:p>
+      <w:pPr>
+        <w:pStyle w:val="BodyText"/>
+        <w:spacing w:before="9"/>
+        <w:rPr>
+          <w:sz w:val="15"/>
+        </w:rPr>
+      </w:pPr>
+    </w:p>
+    <w:tbl>
+      <w:tblPr>
+        <w:tblW w:w="0" w:type="auto"/>
+        <w:tblInd w:w="-5" w:type="dxa"/>
+        <w:tblBorders>
+          <w:top w:val="single" w:sz="4" w:space="0" w:color="000000"/>
+          <w:left w:val="single" w:sz="4" w:space="0" w:color="000000"/>
+          <w:bottom w:val="single" w:sz="4" w:space="0" w:color="000000"/>
+          <w:right w:val="single" w:sz="4" w:space="0" w:color="000000"/>
+          <w:insideH w:val="single" w:sz="4" w:space="0" w:color="000000"/>
+          <w:insideV w:val="single" w:sz="4" w:space="0" w:color="000000"/>
+        </w:tblBorders>
+        <w:tblLayout w:type="fixed"/>
+        <w:tblCellMar>
+          <w:left w:w="0" w:type="dxa"/>
+          <w:right w:w="0" w:type="dxa"/>
+        </w:tblCellMar>
+        <w:tblLook w:val="01E0" w:firstRow="1" w:lastRow="1" w:firstColumn="1" w:lastColumn="1" w:noHBand="0" w:noVBand="0"/>
+      </w:tblPr>
+      <w:tblGrid>
+        <w:gridCol w:w="3115"/>
+        <w:gridCol w:w="3117"/>
+        <w:gridCol w:w="3117"/>
+      </w:tblGrid>
+      <w:tr>
+        <w:trPr>
+          <w:trHeight w:val="556"/>
+        </w:trPr>
+        <w:tc>
+          <w:tcPr>
+            <w:tcW w:w="9349" w:type="dxa"/>
+            <w:gridSpan w:val="3"/>
+            <w:tcBorders>
+              <w:top w:val="nil"/>
+            </w:tcBorders>
+            <w:shd w:val="clear" w:color="auto" w:fill="7F7F7F" w:themeFill="text1" w:themeFillTint="80"/>
+          </w:tcPr>
+          <w:p>
+            <w:pPr>
+              <w:pStyle w:val="TableParagraph"/>
+              <w:spacing w:before="9"/>
+            </w:pPr>
+            <w:r>
+              <w:rPr>
+                <w:color w:val="FFFFFF"/>
+              </w:rPr>
+              <w:t>Sprint</w:t>
+            </w:r>
+            <w:r>
+              <w:rPr>
+                <w:color w:val="FFFFFF"/>
+                <w:spacing w:val="-2"/>
+              </w:rPr>
+              <w:t xml:space="preserve"> </w:t>
+            </w:r>
+            <w:r>
+              <w:rPr>
+                <w:color w:val="FFFFFF"/>
+              </w:rPr>
+              <w:t>Review</w:t>
+            </w:r>
+          </w:p>
+          <w:p>
+            <w:pPr>
+              <w:pStyle w:val="TableParagraph"/>
+              <w:spacing w:before="9" w:line="249" w:lineRule="exact"/>
+            </w:pPr>
+            <w:r>
+              <w:t>Sprint</w:t>
+            </w:r>
+            <w:r>
+              <w:rPr>
+                <w:spacing w:val="-2"/>
+              </w:rPr>
+              <w:t xml:space="preserve"> </w:t>
+            </w:r>
+            <w:r>
+              <w:t>1</w:t>
+            </w:r>
+          </w:p>
+        </w:tc>
+      </w:tr>
+      <w:tr>
+        <w:trPr>
+          <w:trHeight w:val="268"/>
+        </w:trPr>
+        <w:tc>
+          <w:tcPr>
+            <w:tcW w:w="3115" w:type="dxa"/>
+          </w:tcPr>
+          <w:p>
+            <w:pPr>
+              <w:pStyle w:val="TableParagraph"/>
+              <w:spacing w:line="248" w:lineRule="exact"/>
+            </w:pPr>
+            <w:r>
+              <w:t>Completed</w:t>
+            </w:r>
+            <w:r>
+              <w:rPr>
+                <w:spacing w:val="-2"/>
+              </w:rPr>
+              <w:t xml:space="preserve"> </w:t>
+            </w:r>
+            <w:r>
+              <w:t>Task</w:t>
+            </w:r>
+          </w:p>
+        </w:tc>
+        <w:tc>
+          <w:tcPr>
+            <w:tcW w:w="3117" w:type="dxa"/>
+          </w:tcPr>
+          <w:p>
+            <w:pPr>
+              <w:pStyle w:val="TableParagraph"/>
+              <w:spacing w:line="248" w:lineRule="exact"/>
+              <w:ind w:left="108"/>
+            </w:pPr>
+            <w:r>
+              <w:t>Incompleted</w:t>
+            </w:r>
+            <w:r>
+              <w:rPr>
+                <w:spacing w:val="-3"/>
+              </w:rPr>
+              <w:t xml:space="preserve"> </w:t>
+            </w:r>
+            <w:r>
+              <w:t>Task</w:t>
+            </w:r>
+          </w:p>
+        </w:tc>
+        <w:tc>
+          <w:tcPr>
+            <w:tcW w:w="3117" w:type="dxa"/>
+          </w:tcPr>
+          <w:p>
+            <w:pPr>
+              <w:pStyle w:val="TableParagraph"/>
+              <w:spacing w:line="248" w:lineRule="exact"/>
+              <w:ind w:left="108"/>
+            </w:pPr>
+            <w:r>
+              <w:t>What’s</w:t>
+            </w:r>
+            <w:r>
+              <w:rPr>
+                <w:spacing w:val="-1"/>
+              </w:rPr>
+              <w:t xml:space="preserve"> </w:t>
+            </w:r>
+            <w:r>
+              <w:t>Next</w:t>
+            </w:r>
+          </w:p>
+        </w:tc>
+      </w:tr>
+      <w:tr>
+        <w:trPr>
+          <w:trHeight w:val="1074"/>
+        </w:trPr>
+        <w:tc>
+          <w:tcPr>
+            <w:tcW w:w="3115" w:type="dxa"/>
+          </w:tcPr>
+          <w:p>
+            <w:pPr>
+              <w:pStyle w:val="TableParagraph"/>
+              <w:ind w:right="550"/>
+            </w:pPr>
+            <w:r>
+              <w:t>Task 1: Membuat Tampilan</w:t>
+            </w:r>
+            <w:r>
+              <w:rPr>
+                <w:spacing w:val="-47"/>
+              </w:rPr>
+              <w:t xml:space="preserve"> </w:t>
+            </w:r>
+            <w:r>
+              <w:t>Figma</w:t>
+            </w:r>
+          </w:p>
+          <w:p>
+            <w:pPr>
+              <w:pStyle w:val="TableParagraph"/>
+              <w:spacing w:line="270" w:lineRule="atLeast"/>
+              <w:ind w:right="498"/>
+            </w:pPr>
+            <w:r>
+              <w:t>Task</w:t>
+            </w:r>
+            <w:r>
+              <w:rPr>
+                <w:spacing w:val="-7"/>
+              </w:rPr>
+              <w:t xml:space="preserve"> </w:t>
+            </w:r>
+            <w:r>
+              <w:t>2:</w:t>
+            </w:r>
+            <w:r>
+              <w:rPr>
+                <w:spacing w:val="-4"/>
+              </w:rPr>
+              <w:t xml:space="preserve"> </w:t>
+            </w:r>
+            <w:r>
+              <w:t>Membuat</w:t>
+            </w:r>
+            <w:r>
+              <w:rPr>
+                <w:spacing w:val="-6"/>
+              </w:rPr>
+              <w:t xml:space="preserve"> </w:t>
+            </w:r>
+            <w:r>
+              <w:t>Prototype</w:t>
+            </w:r>
+            <w:r>
+              <w:rPr>
+                <w:spacing w:val="-46"/>
+              </w:rPr>
+              <w:t xml:space="preserve"> </w:t>
+            </w:r>
+            <w:r>
+              <w:t>Figma</w:t>
+            </w:r>
+          </w:p>
+        </w:tc>
+        <w:tc>
+          <w:tcPr>
+            <w:tcW w:w="3117" w:type="dxa"/>
+          </w:tcPr>
+          <w:p>
+            <w:pPr>
+              <w:pStyle w:val="TableParagraph"/>
+              <w:spacing w:before="11"/>
+              <w:ind w:left="0"/>
+              <w:rPr>
+                <w:sz w:val="21"/>
+              </w:rPr>
+            </w:pPr>
+          </w:p>
+          <w:p>
+            <w:pPr>
+              <w:pStyle w:val="TableParagraph"/>
+              <w:ind w:left="8"/>
+              <w:jc w:val="center"/>
+            </w:pPr>
+            <w:r>
+              <w:t>-</w:t>
+            </w:r>
+          </w:p>
+        </w:tc>
+        <w:tc>
+          <w:tcPr>
+            <w:tcW w:w="3117" w:type="dxa"/>
+          </w:tcPr>
+          <w:p>
+            <w:pPr>
+              <w:pStyle w:val="TableParagraph"/>
+              <w:spacing w:before="11"/>
+              <w:ind w:left="0"/>
+              <w:rPr>
+                <w:sz w:val="21"/>
+              </w:rPr>
+            </w:pPr>
+          </w:p>
+          <w:p>
+            <w:pPr>
+              <w:pStyle w:val="TableParagraph"/>
+              <w:ind w:left="108"/>
+            </w:pPr>
+            <w:r>
+              <w:t>Sprint</w:t>
+            </w:r>
+            <w:r>
+              <w:rPr>
+                <w:spacing w:val="-3"/>
+              </w:rPr>
+              <w:t xml:space="preserve"> </w:t>
+            </w:r>
+            <w:r>
+              <w:t>2:</w:t>
+            </w:r>
+            <w:r>
+              <w:rPr>
+                <w:spacing w:val="-2"/>
+              </w:rPr>
+              <w:t xml:space="preserve"> </w:t>
+            </w:r>
+            <w:r>
+              <w:t>Sprintgoal1</w:t>
+            </w:r>
+          </w:p>
+        </w:tc>
+      </w:tr>
+      <w:tr>
+        <w:trPr>
+          <w:trHeight w:val="266"/>
+        </w:trPr>
+        <w:tc>
+          <w:tcPr>
+            <w:tcW w:w="3115" w:type="dxa"/>
+          </w:tcPr>
+          <w:p>
+            <w:pPr>
+              <w:pStyle w:val="TableParagraph"/>
+              <w:spacing w:line="246" w:lineRule="exact"/>
+            </w:pPr>
+            <w:r>
+              <w:t>Sprint</w:t>
+            </w:r>
+            <w:r>
+              <w:rPr>
+                <w:spacing w:val="-2"/>
+              </w:rPr>
+              <w:t xml:space="preserve"> </w:t>
+            </w:r>
+            <w:r>
+              <w:t>2</w:t>
+            </w:r>
+          </w:p>
+        </w:tc>
+        <w:tc>
+          <w:tcPr>
+            <w:tcW w:w="3117" w:type="dxa"/>
+          </w:tcPr>
+          <w:p>
+            <w:pPr>
+              <w:pStyle w:val="TableParagraph"/>
+              <w:ind w:left="0"/>
+              <w:rPr>
+                <w:rFonts w:ascii="Times New Roman"/>
+                <w:sz w:val="18"/>
+              </w:rPr>
+            </w:pPr>
+          </w:p>
+        </w:tc>
+        <w:tc>
+          <w:tcPr>
+            <w:tcW w:w="3117" w:type="dxa"/>
+          </w:tcPr>
+          <w:p>
+            <w:pPr>
+              <w:pStyle w:val="TableParagraph"/>
+              <w:ind w:left="0"/>
+              <w:rPr>
+                <w:rFonts w:ascii="Times New Roman"/>
+                <w:sz w:val="18"/>
+              </w:rPr>
+            </w:pPr>
+          </w:p>
+        </w:tc>
+      </w:tr>
+      <w:tr>
+        <w:trPr>
+          <w:trHeight w:val="1074"/>
+        </w:trPr>
+        <w:tc>
+          <w:tcPr>
+            <w:tcW w:w="3115" w:type="dxa"/>
+          </w:tcPr>
+          <w:p>
+            <w:pPr>
+              <w:pStyle w:val="TableParagraph"/>
+              <w:ind w:right="550"/>
+            </w:pPr>
+            <w:r>
+              <w:t>Task 1: Membuat Tampilan</w:t>
+            </w:r>
+            <w:r>
+              <w:rPr>
+                <w:spacing w:val="-47"/>
+              </w:rPr>
+              <w:t xml:space="preserve"> </w:t>
+            </w:r>
+            <w:r>
+              <w:t>Figma</w:t>
+            </w:r>
+          </w:p>
+          <w:p>
+            <w:pPr>
+              <w:pStyle w:val="TableParagraph"/>
+              <w:spacing w:line="267" w:lineRule="exact"/>
+            </w:pPr>
+            <w:r>
+              <w:t>Task</w:t>
+            </w:r>
+            <w:r>
+              <w:rPr>
+                <w:spacing w:val="-4"/>
+              </w:rPr>
+              <w:t xml:space="preserve"> </w:t>
+            </w:r>
+            <w:r>
+              <w:t>2: Membuat</w:t>
+            </w:r>
+            <w:r>
+              <w:rPr>
+                <w:spacing w:val="-2"/>
+              </w:rPr>
+              <w:t xml:space="preserve"> </w:t>
+            </w:r>
+            <w:r>
+              <w:t>Prototype</w:t>
+            </w:r>
+          </w:p>
+          <w:p>
+            <w:pPr>
+              <w:pStyle w:val="TableParagraph"/>
+              <w:spacing w:line="252" w:lineRule="exact"/>
+            </w:pPr>
+            <w:r>
+              <w:t>Figma</w:t>
+            </w:r>
+          </w:p>
+        </w:tc>
+        <w:tc>
+          <w:tcPr>
+            <w:tcW w:w="3117" w:type="dxa"/>
+          </w:tcPr>
+          <w:p>
+            <w:pPr>
+              <w:pStyle w:val="TableParagraph"/>
+              <w:spacing w:before="11"/>
+              <w:ind w:left="0"/>
+              <w:rPr>
+                <w:sz w:val="21"/>
+              </w:rPr>
+            </w:pPr>
+          </w:p>
+          <w:p>
+            <w:pPr>
+              <w:pStyle w:val="TableParagraph"/>
+              <w:ind w:left="8"/>
+              <w:jc w:val="center"/>
+            </w:pPr>
+            <w:r>
+              <w:t>-</w:t>
+            </w:r>
+          </w:p>
+        </w:tc>
+        <w:tc>
+          <w:tcPr>
+            <w:tcW w:w="3117" w:type="dxa"/>
+          </w:tcPr>
+          <w:p>
+            <w:pPr>
+              <w:pStyle w:val="TableParagraph"/>
+              <w:spacing w:before="11"/>
+              <w:ind w:left="0"/>
+              <w:rPr>
+                <w:sz w:val="21"/>
+              </w:rPr>
+            </w:pPr>
+          </w:p>
+          <w:p>
+            <w:pPr>
+              <w:pStyle w:val="TableParagraph"/>
+              <w:ind w:left="0"/>
+              <w:rPr>
+                <w:lang w:val="en-US"/>
+              </w:rPr>
+            </w:pPr>
+            <w:r>
+              <w:rPr>
+                <w:lang w:val="en-US"/>
+              </w:rPr>
+              <w:t>Sprint 3: Sprintgoal2</w:t>
+            </w:r>
+          </w:p>
+        </w:tc>
+      </w:tr>
+      <w:tr>
+        <w:trPr>
+          <w:trHeight w:val="1074"/>
+        </w:trPr>
+        <w:tc>
+          <w:tcPr>
+            <w:tcW w:w="3115" w:type="dxa"/>
+          </w:tcPr>
+          <w:p>
+            <w:pPr>
+              <w:pStyle w:val="TableParagraph"/>
+              <w:ind w:right="550"/>
+              <w:rPr>
+                <w:lang w:val="en-US"/>
+              </w:rPr>
+            </w:pPr>
+            <w:r>
+              <w:rPr>
+                <w:lang w:val="en-US"/>
+              </w:rPr>
+              <w:t>Sprint3</w:t>
+            </w:r>
+          </w:p>
+        </w:tc>
+        <w:tc>
+          <w:tcPr>
+            <w:tcW w:w="3117" w:type="dxa"/>
+          </w:tcPr>
+          <w:p>
+            <w:pPr>
+              <w:pStyle w:val="TableParagraph"/>
+              <w:spacing w:before="11"/>
+              <w:ind w:left="0"/>
+              <w:jc w:val="center"/>
+              <w:rPr>
+                <w:sz w:val="21"/>
+                <w:lang w:val="en-US"/>
+              </w:rPr>
+            </w:pPr>
+          </w:p>
+          <w:p>
+            <w:pPr>
+              <w:pStyle w:val="TableParagraph"/>
+              <w:spacing w:before="11"/>
+              <w:ind w:left="0"/>
+              <w:jc w:val="center"/>
+              <w:rPr>
+                <w:sz w:val="21"/>
+                <w:lang w:val="en-US"/>
+              </w:rPr>
+            </w:pPr>
+            <w:r>
+              <w:rPr>
+                <w:sz w:val="21"/>
+                <w:lang w:val="en-US"/>
+              </w:rPr>
+              <w:t>-</w:t>
+            </w:r>
+          </w:p>
+        </w:tc>
+        <w:tc>
+          <w:tcPr>
+            <w:tcW w:w="3117" w:type="dxa"/>
+          </w:tcPr>
+          <w:p>
+            <w:pPr>
+              <w:pStyle w:val="TableParagraph"/>
+              <w:spacing w:before="11"/>
+              <w:ind w:left="0"/>
+              <w:rPr>
+                <w:sz w:val="21"/>
+              </w:rPr>
+            </w:pPr>
+          </w:p>
+          <w:p>
+            <w:pPr>
+              <w:pStyle w:val="TableParagraph"/>
+              <w:spacing w:before="11"/>
+              <w:ind w:left="0"/>
+              <w:rPr>
+                <w:sz w:val="21"/>
+                <w:lang w:val="en-US"/>
+              </w:rPr>
+            </w:pPr>
+            <w:r>
+              <w:rPr>
+                <w:sz w:val="21"/>
+                <w:lang w:val="en-US"/>
+              </w:rPr>
+              <w:t>Completed</w:t>
+            </w:r>
+          </w:p>
+        </w:tc>
+      </w:tr>
+    </w:tbl>
+    <w:p/>
     <w:p/>
     <w:p/>
     <w:sectPr>

</xml_diff>

<commit_message>
Menambahkan table sprint retrospective pada tugas uas
</commit_message>
<xml_diff>
--- a/Tugas2.docx
+++ b/Tugas2.docx
@@ -11574,6 +11574,1532 @@
     </w:tbl>
     <w:p/>
     <w:p/>
+    <w:p>
+      <w:pPr>
+        <w:pStyle w:val="BodyText"/>
+        <w:spacing w:before="248"/>
+        <w:ind w:left="1420"/>
+      </w:pPr>
+    </w:p>
+    <w:p>
+      <w:pPr>
+        <w:pStyle w:val="BodyText"/>
+        <w:spacing w:before="248"/>
+        <w:ind w:left="1420"/>
+      </w:pPr>
+    </w:p>
+    <w:p>
+      <w:pPr>
+        <w:pStyle w:val="BodyText"/>
+        <w:spacing w:before="248"/>
+        <w:ind w:left="1420"/>
+      </w:pPr>
+    </w:p>
+    <w:p>
+      <w:pPr>
+        <w:pStyle w:val="BodyText"/>
+        <w:spacing w:before="248"/>
+        <w:ind w:left="1420"/>
+      </w:pPr>
+    </w:p>
+    <w:p>
+      <w:pPr>
+        <w:pStyle w:val="BodyText"/>
+        <w:spacing w:before="248"/>
+        <w:ind w:left="1420"/>
+      </w:pPr>
+    </w:p>
+    <w:p>
+      <w:pPr>
+        <w:pStyle w:val="BodyText"/>
+        <w:spacing w:before="248"/>
+        <w:ind w:left="1420"/>
+      </w:pPr>
+      <w:r>
+        <w:lastRenderedPageBreak/>
+        <w:t>Tabel</w:t>
+      </w:r>
+      <w:r>
+        <w:rPr>
+          <w:spacing w:val="-2"/>
+        </w:rPr>
+        <w:t xml:space="preserve"> </w:t>
+      </w:r>
+      <w:r>
+        <w:t>Laporan</w:t>
+      </w:r>
+      <w:r>
+        <w:rPr>
+          <w:spacing w:val="-3"/>
+        </w:rPr>
+        <w:t xml:space="preserve"> </w:t>
+      </w:r>
+      <w:r>
+        <w:t>Hasil</w:t>
+      </w:r>
+      <w:r>
+        <w:rPr>
+          <w:spacing w:val="-1"/>
+        </w:rPr>
+        <w:t xml:space="preserve"> </w:t>
+      </w:r>
+      <w:r>
+        <w:t>Sprint</w:t>
+      </w:r>
+      <w:r>
+        <w:rPr>
+          <w:spacing w:val="-3"/>
+        </w:rPr>
+        <w:t xml:space="preserve"> </w:t>
+      </w:r>
+      <w:r>
+        <w:t>Retropective</w:t>
+      </w:r>
+    </w:p>
+    <w:p>
+      <w:pPr>
+        <w:pStyle w:val="BodyText"/>
+        <w:spacing w:before="9" w:after="1"/>
+        <w:rPr>
+          <w:sz w:val="15"/>
+        </w:rPr>
+      </w:pPr>
+    </w:p>
+    <w:tbl>
+      <w:tblPr>
+        <w:tblW w:w="0" w:type="auto"/>
+        <w:tblBorders>
+          <w:top w:val="single" w:sz="4" w:space="0" w:color="000000"/>
+          <w:left w:val="single" w:sz="4" w:space="0" w:color="000000"/>
+          <w:bottom w:val="single" w:sz="4" w:space="0" w:color="000000"/>
+          <w:right w:val="single" w:sz="4" w:space="0" w:color="000000"/>
+          <w:insideH w:val="single" w:sz="4" w:space="0" w:color="000000"/>
+          <w:insideV w:val="single" w:sz="4" w:space="0" w:color="000000"/>
+        </w:tblBorders>
+        <w:tblLayout w:type="fixed"/>
+        <w:tblCellMar>
+          <w:left w:w="0" w:type="dxa"/>
+          <w:right w:w="0" w:type="dxa"/>
+        </w:tblCellMar>
+        <w:tblLook w:val="01E0" w:firstRow="1" w:lastRow="1" w:firstColumn="1" w:lastColumn="1" w:noHBand="0" w:noVBand="0"/>
+      </w:tblPr>
+      <w:tblGrid>
+        <w:gridCol w:w="1870"/>
+        <w:gridCol w:w="1870"/>
+        <w:gridCol w:w="1872"/>
+        <w:gridCol w:w="1870"/>
+        <w:gridCol w:w="1870"/>
+      </w:tblGrid>
+      <w:tr>
+        <w:trPr>
+          <w:trHeight w:val="288"/>
+        </w:trPr>
+        <w:tc>
+          <w:tcPr>
+            <w:tcW w:w="9352" w:type="dxa"/>
+            <w:gridSpan w:val="5"/>
+            <w:tcBorders>
+              <w:top w:val="nil"/>
+              <w:left w:val="nil"/>
+              <w:bottom w:val="nil"/>
+              <w:right w:val="nil"/>
+            </w:tcBorders>
+            <w:shd w:val="clear" w:color="auto" w:fill="000000"/>
+          </w:tcPr>
+          <w:p>
+            <w:pPr>
+              <w:pStyle w:val="TableParagraph"/>
+              <w:spacing w:before="9" w:line="259" w:lineRule="exact"/>
+              <w:ind w:left="3085" w:right="3080"/>
+              <w:jc w:val="center"/>
+            </w:pPr>
+            <w:r>
+              <w:rPr>
+                <w:color w:val="FFFFFF"/>
+              </w:rPr>
+              <w:t>Example:</w:t>
+            </w:r>
+            <w:r>
+              <w:rPr>
+                <w:color w:val="FFFFFF"/>
+                <w:spacing w:val="-1"/>
+              </w:rPr>
+              <w:t xml:space="preserve"> </w:t>
+            </w:r>
+            <w:r>
+              <w:rPr>
+                <w:color w:val="FFFFFF"/>
+              </w:rPr>
+              <w:t>SPRINT</w:t>
+            </w:r>
+            <w:r>
+              <w:rPr>
+                <w:color w:val="FFFFFF"/>
+                <w:spacing w:val="-3"/>
+              </w:rPr>
+              <w:t xml:space="preserve"> </w:t>
+            </w:r>
+            <w:r>
+              <w:rPr>
+                <w:color w:val="FFFFFF"/>
+              </w:rPr>
+              <w:t>1</w:t>
+            </w:r>
+            <w:r>
+              <w:rPr>
+                <w:color w:val="FFFFFF"/>
+                <w:spacing w:val="-2"/>
+              </w:rPr>
+              <w:t xml:space="preserve"> </w:t>
+            </w:r>
+            <w:r>
+              <w:rPr>
+                <w:color w:val="FFFFFF"/>
+              </w:rPr>
+              <w:t>RETROSPECTIVE</w:t>
+            </w:r>
+          </w:p>
+        </w:tc>
+      </w:tr>
+      <w:tr>
+        <w:trPr>
+          <w:trHeight w:val="268"/>
+        </w:trPr>
+        <w:tc>
+          <w:tcPr>
+            <w:tcW w:w="3740" w:type="dxa"/>
+            <w:gridSpan w:val="2"/>
+            <w:tcBorders>
+              <w:top w:val="nil"/>
+            </w:tcBorders>
+            <w:shd w:val="clear" w:color="auto" w:fill="00AFEF"/>
+          </w:tcPr>
+          <w:p>
+            <w:pPr>
+              <w:pStyle w:val="TableParagraph"/>
+              <w:spacing w:line="249" w:lineRule="exact"/>
+              <w:ind w:left="1489" w:right="1480"/>
+              <w:jc w:val="center"/>
+            </w:pPr>
+            <w:r>
+              <w:t>Analysis</w:t>
+            </w:r>
+          </w:p>
+        </w:tc>
+        <w:tc>
+          <w:tcPr>
+            <w:tcW w:w="5612" w:type="dxa"/>
+            <w:gridSpan w:val="3"/>
+            <w:tcBorders>
+              <w:top w:val="nil"/>
+            </w:tcBorders>
+            <w:shd w:val="clear" w:color="auto" w:fill="00AFEF"/>
+          </w:tcPr>
+          <w:p>
+            <w:pPr>
+              <w:pStyle w:val="TableParagraph"/>
+              <w:spacing w:line="249" w:lineRule="exact"/>
+              <w:ind w:left="2451" w:right="2448"/>
+              <w:jc w:val="center"/>
+            </w:pPr>
+            <w:r>
+              <w:t>Actions</w:t>
+            </w:r>
+          </w:p>
+        </w:tc>
+      </w:tr>
+      <w:tr>
+        <w:trPr>
+          <w:trHeight w:val="537"/>
+        </w:trPr>
+        <w:tc>
+          <w:tcPr>
+            <w:tcW w:w="1870" w:type="dxa"/>
+            <w:shd w:val="clear" w:color="auto" w:fill="91CF50"/>
+          </w:tcPr>
+          <w:p>
+            <w:pPr>
+              <w:pStyle w:val="TableParagraph"/>
+              <w:spacing w:line="268" w:lineRule="exact"/>
+              <w:ind w:left="151"/>
+            </w:pPr>
+            <w:r>
+              <w:t>What went</w:t>
+            </w:r>
+            <w:r>
+              <w:rPr>
+                <w:spacing w:val="-2"/>
+              </w:rPr>
+              <w:t xml:space="preserve"> </w:t>
+            </w:r>
+            <w:r>
+              <w:t>well</w:t>
+            </w:r>
+            <w:r>
+              <w:rPr>
+                <w:spacing w:val="-4"/>
+              </w:rPr>
+              <w:t xml:space="preserve"> </w:t>
+            </w:r>
+            <w:r>
+              <w:t>?</w:t>
+            </w:r>
+          </w:p>
+        </w:tc>
+        <w:tc>
+          <w:tcPr>
+            <w:tcW w:w="1870" w:type="dxa"/>
+            <w:shd w:val="clear" w:color="auto" w:fill="91CF50"/>
+          </w:tcPr>
+          <w:p>
+            <w:pPr>
+              <w:pStyle w:val="TableParagraph"/>
+              <w:spacing w:line="268" w:lineRule="exact"/>
+              <w:ind w:left="241" w:right="236"/>
+              <w:jc w:val="center"/>
+            </w:pPr>
+            <w:r>
+              <w:t>What could</w:t>
+            </w:r>
+            <w:r>
+              <w:rPr>
+                <w:spacing w:val="-2"/>
+              </w:rPr>
+              <w:t xml:space="preserve"> </w:t>
+            </w:r>
+            <w:r>
+              <w:t>be</w:t>
+            </w:r>
+          </w:p>
+          <w:p>
+            <w:pPr>
+              <w:pStyle w:val="TableParagraph"/>
+              <w:spacing w:line="249" w:lineRule="exact"/>
+              <w:ind w:left="241" w:right="236"/>
+              <w:jc w:val="center"/>
+            </w:pPr>
+            <w:r>
+              <w:t>improved?</w:t>
+            </w:r>
+          </w:p>
+        </w:tc>
+        <w:tc>
+          <w:tcPr>
+            <w:tcW w:w="1872" w:type="dxa"/>
+            <w:shd w:val="clear" w:color="auto" w:fill="FFFF00"/>
+          </w:tcPr>
+          <w:p>
+            <w:pPr>
+              <w:pStyle w:val="TableParagraph"/>
+              <w:spacing w:line="268" w:lineRule="exact"/>
+              <w:ind w:left="264" w:right="261"/>
+              <w:jc w:val="center"/>
+            </w:pPr>
+            <w:r>
+              <w:t>What</w:t>
+            </w:r>
+            <w:r>
+              <w:rPr>
+                <w:spacing w:val="47"/>
+              </w:rPr>
+              <w:t xml:space="preserve"> </w:t>
+            </w:r>
+            <w:r>
+              <w:t>to</w:t>
+            </w:r>
+            <w:r>
+              <w:rPr>
+                <w:spacing w:val="2"/>
+              </w:rPr>
+              <w:t xml:space="preserve"> </w:t>
+            </w:r>
+            <w:r>
+              <w:t>STOP</w:t>
+            </w:r>
+          </w:p>
+          <w:p>
+            <w:pPr>
+              <w:pStyle w:val="TableParagraph"/>
+              <w:spacing w:line="249" w:lineRule="exact"/>
+              <w:ind w:left="264" w:right="257"/>
+              <w:jc w:val="center"/>
+            </w:pPr>
+            <w:r>
+              <w:t>doing?</w:t>
+            </w:r>
+          </w:p>
+        </w:tc>
+        <w:tc>
+          <w:tcPr>
+            <w:tcW w:w="1870" w:type="dxa"/>
+            <w:shd w:val="clear" w:color="auto" w:fill="FFFF00"/>
+          </w:tcPr>
+          <w:p>
+            <w:pPr>
+              <w:pStyle w:val="TableParagraph"/>
+              <w:spacing w:line="268" w:lineRule="exact"/>
+              <w:ind w:left="241" w:right="238"/>
+              <w:jc w:val="center"/>
+            </w:pPr>
+            <w:r>
+              <w:t>What</w:t>
+            </w:r>
+            <w:r>
+              <w:rPr>
+                <w:spacing w:val="-2"/>
+              </w:rPr>
+              <w:t xml:space="preserve"> </w:t>
+            </w:r>
+            <w:r>
+              <w:t>to KEEP</w:t>
+            </w:r>
+          </w:p>
+          <w:p>
+            <w:pPr>
+              <w:pStyle w:val="TableParagraph"/>
+              <w:spacing w:line="249" w:lineRule="exact"/>
+              <w:ind w:left="241" w:right="232"/>
+              <w:jc w:val="center"/>
+            </w:pPr>
+            <w:r>
+              <w:t>doing?</w:t>
+            </w:r>
+          </w:p>
+        </w:tc>
+        <w:tc>
+          <w:tcPr>
+            <w:tcW w:w="1870" w:type="dxa"/>
+            <w:shd w:val="clear" w:color="auto" w:fill="FFFF00"/>
+          </w:tcPr>
+          <w:p>
+            <w:pPr>
+              <w:pStyle w:val="TableParagraph"/>
+              <w:spacing w:line="268" w:lineRule="exact"/>
+              <w:ind w:left="241" w:right="238"/>
+              <w:jc w:val="center"/>
+            </w:pPr>
+            <w:r>
+              <w:t>What</w:t>
+            </w:r>
+            <w:r>
+              <w:rPr>
+                <w:spacing w:val="-2"/>
+              </w:rPr>
+              <w:t xml:space="preserve"> </w:t>
+            </w:r>
+            <w:r>
+              <w:t>to</w:t>
+            </w:r>
+            <w:r>
+              <w:rPr>
+                <w:spacing w:val="1"/>
+              </w:rPr>
+              <w:t xml:space="preserve"> </w:t>
+            </w:r>
+            <w:r>
+              <w:t>START</w:t>
+            </w:r>
+          </w:p>
+          <w:p>
+            <w:pPr>
+              <w:pStyle w:val="TableParagraph"/>
+              <w:spacing w:line="249" w:lineRule="exact"/>
+              <w:ind w:left="241" w:right="232"/>
+              <w:jc w:val="center"/>
+            </w:pPr>
+            <w:r>
+              <w:t>doing?</w:t>
+            </w:r>
+          </w:p>
+        </w:tc>
+      </w:tr>
+      <w:tr>
+        <w:trPr>
+          <w:trHeight w:val="578"/>
+        </w:trPr>
+        <w:tc>
+          <w:tcPr>
+            <w:tcW w:w="1870" w:type="dxa"/>
+          </w:tcPr>
+          <w:p>
+            <w:pPr>
+              <w:pStyle w:val="TableParagraph"/>
+              <w:spacing w:line="268" w:lineRule="exact"/>
+            </w:pPr>
+            <w:r>
+              <w:t>-meeting</w:t>
+            </w:r>
+          </w:p>
+          <w:p>
+            <w:pPr>
+              <w:pStyle w:val="TableParagraph"/>
+              <w:spacing w:before="22"/>
+            </w:pPr>
+            <w:r>
+              <w:t>discussion</w:t>
+            </w:r>
+          </w:p>
+        </w:tc>
+        <w:tc>
+          <w:tcPr>
+            <w:tcW w:w="1870" w:type="dxa"/>
+          </w:tcPr>
+          <w:p>
+            <w:pPr>
+              <w:pStyle w:val="TableParagraph"/>
+              <w:ind w:right="529"/>
+            </w:pPr>
+            <w:r>
+              <w:t>- the meeting</w:t>
+            </w:r>
+            <w:r>
+              <w:rPr>
+                <w:spacing w:val="-47"/>
+              </w:rPr>
+              <w:t xml:space="preserve"> </w:t>
+            </w:r>
+            <w:r>
+              <w:t>start</w:t>
+            </w:r>
+            <w:r>
+              <w:rPr>
+                <w:spacing w:val="-1"/>
+              </w:rPr>
+              <w:t xml:space="preserve"> </w:t>
+            </w:r>
+            <w:r>
+              <w:t>time</w:t>
+            </w:r>
+          </w:p>
+        </w:tc>
+        <w:tc>
+          <w:tcPr>
+            <w:tcW w:w="1872" w:type="dxa"/>
+          </w:tcPr>
+          <w:p>
+            <w:pPr>
+              <w:pStyle w:val="TableParagraph"/>
+              <w:ind w:left="106" w:right="339"/>
+            </w:pPr>
+            <w:r>
+              <w:t>- bad</w:t>
+            </w:r>
+            <w:r>
+              <w:rPr>
+                <w:spacing w:val="1"/>
+              </w:rPr>
+              <w:t xml:space="preserve"> </w:t>
+            </w:r>
+            <w:r>
+              <w:t>communication</w:t>
+            </w:r>
+          </w:p>
+        </w:tc>
+        <w:tc>
+          <w:tcPr>
+            <w:tcW w:w="1870" w:type="dxa"/>
+          </w:tcPr>
+          <w:p>
+            <w:pPr>
+              <w:pStyle w:val="TableParagraph"/>
+              <w:spacing w:line="268" w:lineRule="exact"/>
+            </w:pPr>
+            <w:r>
+              <w:t>-</w:t>
+            </w:r>
+            <w:r>
+              <w:rPr>
+                <w:spacing w:val="-1"/>
+              </w:rPr>
+              <w:t xml:space="preserve"> </w:t>
+            </w:r>
+            <w:r>
+              <w:t>Communicative</w:t>
+            </w:r>
+          </w:p>
+        </w:tc>
+        <w:tc>
+          <w:tcPr>
+            <w:tcW w:w="1870" w:type="dxa"/>
+          </w:tcPr>
+          <w:p>
+            <w:pPr>
+              <w:pStyle w:val="TableParagraph"/>
+              <w:spacing w:line="268" w:lineRule="exact"/>
+              <w:ind w:left="106"/>
+            </w:pPr>
+            <w:r>
+              <w:t>- Good</w:t>
+            </w:r>
+          </w:p>
+          <w:p>
+            <w:pPr>
+              <w:pStyle w:val="TableParagraph"/>
+              <w:spacing w:before="22"/>
+              <w:ind w:left="106"/>
+            </w:pPr>
+            <w:r>
+              <w:t>Communication</w:t>
+            </w:r>
+          </w:p>
+        </w:tc>
+      </w:tr>
+      <w:tr>
+        <w:trPr>
+          <w:trHeight w:val="268"/>
+        </w:trPr>
+        <w:tc>
+          <w:tcPr>
+            <w:tcW w:w="1870" w:type="dxa"/>
+            <w:tcBorders>
+              <w:bottom w:val="nil"/>
+            </w:tcBorders>
+          </w:tcPr>
+          <w:p>
+            <w:pPr>
+              <w:pStyle w:val="TableParagraph"/>
+              <w:ind w:left="0"/>
+              <w:rPr>
+                <w:rFonts w:ascii="Times New Roman"/>
+                <w:sz w:val="18"/>
+              </w:rPr>
+            </w:pPr>
+          </w:p>
+        </w:tc>
+        <w:tc>
+          <w:tcPr>
+            <w:tcW w:w="1870" w:type="dxa"/>
+            <w:tcBorders>
+              <w:bottom w:val="nil"/>
+            </w:tcBorders>
+          </w:tcPr>
+          <w:p>
+            <w:pPr>
+              <w:pStyle w:val="TableParagraph"/>
+              <w:ind w:left="0"/>
+              <w:rPr>
+                <w:rFonts w:ascii="Times New Roman"/>
+                <w:sz w:val="18"/>
+              </w:rPr>
+            </w:pPr>
+          </w:p>
+        </w:tc>
+        <w:tc>
+          <w:tcPr>
+            <w:tcW w:w="1872" w:type="dxa"/>
+            <w:tcBorders>
+              <w:bottom w:val="nil"/>
+            </w:tcBorders>
+          </w:tcPr>
+          <w:p>
+            <w:pPr>
+              <w:pStyle w:val="TableParagraph"/>
+              <w:ind w:left="0"/>
+              <w:rPr>
+                <w:rFonts w:ascii="Times New Roman"/>
+                <w:sz w:val="18"/>
+              </w:rPr>
+            </w:pPr>
+          </w:p>
+        </w:tc>
+        <w:tc>
+          <w:tcPr>
+            <w:tcW w:w="1870" w:type="dxa"/>
+            <w:tcBorders>
+              <w:bottom w:val="nil"/>
+            </w:tcBorders>
+          </w:tcPr>
+          <w:p>
+            <w:pPr>
+              <w:pStyle w:val="TableParagraph"/>
+              <w:ind w:left="0"/>
+              <w:rPr>
+                <w:rFonts w:ascii="Times New Roman"/>
+                <w:sz w:val="18"/>
+              </w:rPr>
+            </w:pPr>
+          </w:p>
+        </w:tc>
+        <w:tc>
+          <w:tcPr>
+            <w:tcW w:w="1870" w:type="dxa"/>
+            <w:tcBorders>
+              <w:bottom w:val="nil"/>
+            </w:tcBorders>
+          </w:tcPr>
+          <w:p>
+            <w:pPr>
+              <w:pStyle w:val="TableParagraph"/>
+              <w:ind w:left="0"/>
+              <w:rPr>
+                <w:rFonts w:ascii="Times New Roman"/>
+                <w:sz w:val="18"/>
+              </w:rPr>
+            </w:pPr>
+          </w:p>
+        </w:tc>
+      </w:tr>
+      <w:tr>
+        <w:trPr>
+          <w:trHeight w:val="290"/>
+        </w:trPr>
+        <w:tc>
+          <w:tcPr>
+            <w:tcW w:w="9352" w:type="dxa"/>
+            <w:gridSpan w:val="5"/>
+            <w:tcBorders>
+              <w:top w:val="nil"/>
+              <w:left w:val="nil"/>
+              <w:bottom w:val="nil"/>
+              <w:right w:val="nil"/>
+            </w:tcBorders>
+            <w:shd w:val="clear" w:color="auto" w:fill="000000"/>
+          </w:tcPr>
+          <w:p>
+            <w:pPr>
+              <w:pStyle w:val="TableParagraph"/>
+              <w:spacing w:before="11" w:line="259" w:lineRule="exact"/>
+              <w:ind w:left="3085" w:right="3080"/>
+              <w:jc w:val="center"/>
+            </w:pPr>
+            <w:r>
+              <w:rPr>
+                <w:color w:val="FFFFFF"/>
+              </w:rPr>
+              <w:t>Example:</w:t>
+            </w:r>
+            <w:r>
+              <w:rPr>
+                <w:color w:val="FFFFFF"/>
+                <w:spacing w:val="-1"/>
+              </w:rPr>
+              <w:t xml:space="preserve"> </w:t>
+            </w:r>
+            <w:r>
+              <w:rPr>
+                <w:color w:val="FFFFFF"/>
+              </w:rPr>
+              <w:t>SPRINT</w:t>
+            </w:r>
+            <w:r>
+              <w:rPr>
+                <w:color w:val="FFFFFF"/>
+                <w:spacing w:val="-3"/>
+              </w:rPr>
+              <w:t xml:space="preserve"> </w:t>
+            </w:r>
+            <w:r>
+              <w:rPr>
+                <w:color w:val="FFFFFF"/>
+              </w:rPr>
+              <w:t>2</w:t>
+            </w:r>
+            <w:r>
+              <w:rPr>
+                <w:color w:val="FFFFFF"/>
+                <w:spacing w:val="-2"/>
+              </w:rPr>
+              <w:t xml:space="preserve"> </w:t>
+            </w:r>
+            <w:r>
+              <w:rPr>
+                <w:color w:val="FFFFFF"/>
+              </w:rPr>
+              <w:t>RETROSPECTIVE</w:t>
+            </w:r>
+          </w:p>
+        </w:tc>
+      </w:tr>
+      <w:tr>
+        <w:trPr>
+          <w:trHeight w:val="268"/>
+        </w:trPr>
+        <w:tc>
+          <w:tcPr>
+            <w:tcW w:w="3740" w:type="dxa"/>
+            <w:gridSpan w:val="2"/>
+            <w:tcBorders>
+              <w:top w:val="nil"/>
+            </w:tcBorders>
+            <w:shd w:val="clear" w:color="auto" w:fill="00AFEF"/>
+          </w:tcPr>
+          <w:p>
+            <w:pPr>
+              <w:pStyle w:val="TableParagraph"/>
+              <w:spacing w:line="249" w:lineRule="exact"/>
+              <w:ind w:left="1489" w:right="1480"/>
+              <w:jc w:val="center"/>
+            </w:pPr>
+            <w:r>
+              <w:t>Analysis</w:t>
+            </w:r>
+          </w:p>
+        </w:tc>
+        <w:tc>
+          <w:tcPr>
+            <w:tcW w:w="5612" w:type="dxa"/>
+            <w:gridSpan w:val="3"/>
+            <w:tcBorders>
+              <w:top w:val="nil"/>
+            </w:tcBorders>
+            <w:shd w:val="clear" w:color="auto" w:fill="00AFEF"/>
+          </w:tcPr>
+          <w:p>
+            <w:pPr>
+              <w:pStyle w:val="TableParagraph"/>
+              <w:spacing w:line="249" w:lineRule="exact"/>
+              <w:ind w:left="2451" w:right="2448"/>
+              <w:jc w:val="center"/>
+            </w:pPr>
+            <w:r>
+              <w:t>Actions</w:t>
+            </w:r>
+          </w:p>
+        </w:tc>
+      </w:tr>
+      <w:tr>
+        <w:trPr>
+          <w:trHeight w:val="537"/>
+        </w:trPr>
+        <w:tc>
+          <w:tcPr>
+            <w:tcW w:w="1870" w:type="dxa"/>
+            <w:shd w:val="clear" w:color="auto" w:fill="91CF50"/>
+          </w:tcPr>
+          <w:p>
+            <w:pPr>
+              <w:pStyle w:val="TableParagraph"/>
+              <w:spacing w:line="268" w:lineRule="exact"/>
+            </w:pPr>
+            <w:r>
+              <w:t>What went</w:t>
+            </w:r>
+            <w:r>
+              <w:rPr>
+                <w:spacing w:val="-2"/>
+              </w:rPr>
+              <w:t xml:space="preserve"> </w:t>
+            </w:r>
+            <w:r>
+              <w:t>well</w:t>
+            </w:r>
+            <w:r>
+              <w:rPr>
+                <w:spacing w:val="-4"/>
+              </w:rPr>
+              <w:t xml:space="preserve"> </w:t>
+            </w:r>
+            <w:r>
+              <w:t>?</w:t>
+            </w:r>
+          </w:p>
+        </w:tc>
+        <w:tc>
+          <w:tcPr>
+            <w:tcW w:w="1870" w:type="dxa"/>
+            <w:shd w:val="clear" w:color="auto" w:fill="91CF50"/>
+          </w:tcPr>
+          <w:p>
+            <w:pPr>
+              <w:pStyle w:val="TableParagraph"/>
+              <w:spacing w:line="268" w:lineRule="exact"/>
+            </w:pPr>
+            <w:r>
+              <w:t>What could</w:t>
+            </w:r>
+            <w:r>
+              <w:rPr>
+                <w:spacing w:val="-2"/>
+              </w:rPr>
+              <w:t xml:space="preserve"> </w:t>
+            </w:r>
+            <w:r>
+              <w:t>be</w:t>
+            </w:r>
+          </w:p>
+          <w:p>
+            <w:pPr>
+              <w:pStyle w:val="TableParagraph"/>
+              <w:spacing w:line="249" w:lineRule="exact"/>
+            </w:pPr>
+            <w:r>
+              <w:t>improved?</w:t>
+            </w:r>
+          </w:p>
+        </w:tc>
+        <w:tc>
+          <w:tcPr>
+            <w:tcW w:w="1872" w:type="dxa"/>
+            <w:shd w:val="clear" w:color="auto" w:fill="FFFF00"/>
+          </w:tcPr>
+          <w:p>
+            <w:pPr>
+              <w:pStyle w:val="TableParagraph"/>
+              <w:spacing w:line="268" w:lineRule="exact"/>
+              <w:ind w:left="106"/>
+            </w:pPr>
+            <w:r>
+              <w:t>What</w:t>
+            </w:r>
+            <w:r>
+              <w:rPr>
+                <w:spacing w:val="47"/>
+              </w:rPr>
+              <w:t xml:space="preserve"> </w:t>
+            </w:r>
+            <w:r>
+              <w:t>to</w:t>
+            </w:r>
+            <w:r>
+              <w:rPr>
+                <w:spacing w:val="2"/>
+              </w:rPr>
+              <w:t xml:space="preserve"> </w:t>
+            </w:r>
+            <w:r>
+              <w:t>STOP</w:t>
+            </w:r>
+          </w:p>
+          <w:p>
+            <w:pPr>
+              <w:pStyle w:val="TableParagraph"/>
+              <w:spacing w:line="249" w:lineRule="exact"/>
+              <w:ind w:left="106"/>
+            </w:pPr>
+            <w:r>
+              <w:t>doing?</w:t>
+            </w:r>
+          </w:p>
+        </w:tc>
+        <w:tc>
+          <w:tcPr>
+            <w:tcW w:w="1870" w:type="dxa"/>
+            <w:shd w:val="clear" w:color="auto" w:fill="FFFF00"/>
+          </w:tcPr>
+          <w:p>
+            <w:pPr>
+              <w:pStyle w:val="TableParagraph"/>
+              <w:spacing w:line="268" w:lineRule="exact"/>
+            </w:pPr>
+            <w:r>
+              <w:t>What</w:t>
+            </w:r>
+            <w:r>
+              <w:rPr>
+                <w:spacing w:val="-2"/>
+              </w:rPr>
+              <w:t xml:space="preserve"> </w:t>
+            </w:r>
+            <w:r>
+              <w:t>to KEEP</w:t>
+            </w:r>
+          </w:p>
+          <w:p>
+            <w:pPr>
+              <w:pStyle w:val="TableParagraph"/>
+              <w:spacing w:line="249" w:lineRule="exact"/>
+            </w:pPr>
+            <w:r>
+              <w:t>doing?</w:t>
+            </w:r>
+          </w:p>
+        </w:tc>
+        <w:tc>
+          <w:tcPr>
+            <w:tcW w:w="1870" w:type="dxa"/>
+            <w:shd w:val="clear" w:color="auto" w:fill="FFFF00"/>
+          </w:tcPr>
+          <w:p>
+            <w:pPr>
+              <w:pStyle w:val="TableParagraph"/>
+              <w:spacing w:line="268" w:lineRule="exact"/>
+              <w:ind w:left="106"/>
+            </w:pPr>
+            <w:r>
+              <w:t>What</w:t>
+            </w:r>
+            <w:r>
+              <w:rPr>
+                <w:spacing w:val="-2"/>
+              </w:rPr>
+              <w:t xml:space="preserve"> </w:t>
+            </w:r>
+            <w:r>
+              <w:t>to</w:t>
+            </w:r>
+            <w:r>
+              <w:rPr>
+                <w:spacing w:val="1"/>
+              </w:rPr>
+              <w:t xml:space="preserve"> </w:t>
+            </w:r>
+            <w:r>
+              <w:t>START</w:t>
+            </w:r>
+          </w:p>
+          <w:p>
+            <w:pPr>
+              <w:pStyle w:val="TableParagraph"/>
+              <w:spacing w:line="249" w:lineRule="exact"/>
+              <w:ind w:left="106"/>
+            </w:pPr>
+            <w:r>
+              <w:t>doing?</w:t>
+            </w:r>
+          </w:p>
+        </w:tc>
+      </w:tr>
+      <w:tr>
+        <w:trPr>
+          <w:trHeight w:val="537"/>
+        </w:trPr>
+        <w:tc>
+          <w:tcPr>
+            <w:tcW w:w="1870" w:type="dxa"/>
+          </w:tcPr>
+          <w:p>
+            <w:pPr>
+              <w:pStyle w:val="TableParagraph"/>
+              <w:spacing w:line="267" w:lineRule="exact"/>
+            </w:pPr>
+            <w:r>
+              <w:t>-</w:t>
+            </w:r>
+            <w:r>
+              <w:rPr>
+                <w:spacing w:val="1"/>
+              </w:rPr>
+              <w:t xml:space="preserve"> </w:t>
+            </w:r>
+            <w:r>
+              <w:t>the</w:t>
+            </w:r>
+            <w:r>
+              <w:rPr>
+                <w:spacing w:val="-1"/>
+              </w:rPr>
+              <w:t xml:space="preserve"> </w:t>
+            </w:r>
+            <w:r>
+              <w:t>meeting</w:t>
+            </w:r>
+          </w:p>
+          <w:p>
+            <w:pPr>
+              <w:pStyle w:val="TableParagraph"/>
+              <w:spacing w:line="251" w:lineRule="exact"/>
+            </w:pPr>
+            <w:r>
+              <w:t>result</w:t>
+            </w:r>
+          </w:p>
+        </w:tc>
+        <w:tc>
+          <w:tcPr>
+            <w:tcW w:w="1870" w:type="dxa"/>
+          </w:tcPr>
+          <w:p>
+            <w:pPr>
+              <w:pStyle w:val="TableParagraph"/>
+              <w:spacing w:line="267" w:lineRule="exact"/>
+            </w:pPr>
+            <w:r>
+              <w:t>-</w:t>
+            </w:r>
+            <w:r>
+              <w:rPr>
+                <w:spacing w:val="-2"/>
+              </w:rPr>
+              <w:t xml:space="preserve"> </w:t>
+            </w:r>
+            <w:r>
+              <w:t>participant</w:t>
+            </w:r>
+          </w:p>
+          <w:p>
+            <w:pPr>
+              <w:pStyle w:val="TableParagraph"/>
+              <w:spacing w:line="251" w:lineRule="exact"/>
+            </w:pPr>
+            <w:r>
+              <w:t>activity</w:t>
+            </w:r>
+          </w:p>
+        </w:tc>
+        <w:tc>
+          <w:tcPr>
+            <w:tcW w:w="1872" w:type="dxa"/>
+          </w:tcPr>
+          <w:p>
+            <w:pPr>
+              <w:pStyle w:val="TableParagraph"/>
+              <w:spacing w:line="267" w:lineRule="exact"/>
+              <w:ind w:left="106"/>
+            </w:pPr>
+            <w:r>
+              <w:t>-</w:t>
+            </w:r>
+            <w:r>
+              <w:rPr>
+                <w:spacing w:val="-1"/>
+              </w:rPr>
+              <w:t xml:space="preserve"> </w:t>
+            </w:r>
+            <w:r>
+              <w:t>meeting</w:t>
+            </w:r>
+            <w:r>
+              <w:rPr>
+                <w:spacing w:val="-1"/>
+              </w:rPr>
+              <w:t xml:space="preserve"> </w:t>
+            </w:r>
+            <w:r>
+              <w:t>takes</w:t>
+            </w:r>
+          </w:p>
+          <w:p>
+            <w:pPr>
+              <w:pStyle w:val="TableParagraph"/>
+              <w:spacing w:line="251" w:lineRule="exact"/>
+              <w:ind w:left="106"/>
+            </w:pPr>
+            <w:r>
+              <w:t>long</w:t>
+            </w:r>
+            <w:r>
+              <w:rPr>
+                <w:spacing w:val="-1"/>
+              </w:rPr>
+              <w:t xml:space="preserve"> </w:t>
+            </w:r>
+            <w:r>
+              <w:t>time</w:t>
+            </w:r>
+          </w:p>
+        </w:tc>
+        <w:tc>
+          <w:tcPr>
+            <w:tcW w:w="1870" w:type="dxa"/>
+          </w:tcPr>
+          <w:p>
+            <w:pPr>
+              <w:pStyle w:val="TableParagraph"/>
+              <w:spacing w:line="267" w:lineRule="exact"/>
+            </w:pPr>
+            <w:r>
+              <w:t>-</w:t>
+            </w:r>
+            <w:r>
+              <w:rPr>
+                <w:spacing w:val="-2"/>
+              </w:rPr>
+              <w:t xml:space="preserve"> </w:t>
+            </w:r>
+            <w:r>
+              <w:t>shorten</w:t>
+            </w:r>
+            <w:r>
+              <w:rPr>
+                <w:spacing w:val="-2"/>
+              </w:rPr>
+              <w:t xml:space="preserve"> </w:t>
+            </w:r>
+            <w:r>
+              <w:t>meeting</w:t>
+            </w:r>
+          </w:p>
+          <w:p>
+            <w:pPr>
+              <w:pStyle w:val="TableParagraph"/>
+              <w:spacing w:line="251" w:lineRule="exact"/>
+            </w:pPr>
+            <w:r>
+              <w:t>time</w:t>
+            </w:r>
+          </w:p>
+        </w:tc>
+        <w:tc>
+          <w:tcPr>
+            <w:tcW w:w="1870" w:type="dxa"/>
+          </w:tcPr>
+          <w:p>
+            <w:pPr>
+              <w:pStyle w:val="TableParagraph"/>
+              <w:spacing w:line="267" w:lineRule="exact"/>
+              <w:ind w:left="106"/>
+            </w:pPr>
+            <w:r>
+              <w:t>-</w:t>
+            </w:r>
+            <w:r>
+              <w:rPr>
+                <w:spacing w:val="-2"/>
+              </w:rPr>
+              <w:t xml:space="preserve"> </w:t>
+            </w:r>
+            <w:r>
+              <w:t>chat</w:t>
+            </w:r>
+            <w:r>
+              <w:rPr>
+                <w:spacing w:val="-1"/>
+              </w:rPr>
+              <w:t xml:space="preserve"> </w:t>
+            </w:r>
+            <w:r>
+              <w:t>discussion</w:t>
+            </w:r>
+          </w:p>
+          <w:p>
+            <w:pPr>
+              <w:pStyle w:val="TableParagraph"/>
+              <w:spacing w:line="251" w:lineRule="exact"/>
+              <w:ind w:left="106"/>
+            </w:pPr>
+            <w:r>
+              <w:t>before</w:t>
+            </w:r>
+            <w:r>
+              <w:rPr>
+                <w:spacing w:val="-2"/>
+              </w:rPr>
+              <w:t xml:space="preserve"> </w:t>
+            </w:r>
+            <w:r>
+              <w:t>meeting</w:t>
+            </w:r>
+          </w:p>
+        </w:tc>
+      </w:tr>
+      <w:tr>
+        <w:trPr>
+          <w:trHeight w:val="341"/>
+        </w:trPr>
+        <w:tc>
+          <w:tcPr>
+            <w:tcW w:w="9352" w:type="dxa"/>
+            <w:gridSpan w:val="5"/>
+            <w:shd w:val="clear" w:color="auto" w:fill="000000" w:themeFill="text1"/>
+          </w:tcPr>
+          <w:p>
+            <w:pPr>
+              <w:pStyle w:val="TableParagraph"/>
+              <w:spacing w:line="267" w:lineRule="exact"/>
+              <w:ind w:left="106"/>
+              <w:jc w:val="center"/>
+            </w:pPr>
+            <w:r>
+              <w:rPr>
+                <w:lang w:val="en-US"/>
+              </w:rPr>
+              <w:t>Example: SPRINT 3 RETROSPECTIVE</w:t>
+            </w:r>
+          </w:p>
+        </w:tc>
+      </w:tr>
+      <w:tr>
+        <w:trPr>
+          <w:trHeight w:val="269"/>
+        </w:trPr>
+        <w:tc>
+          <w:tcPr>
+            <w:tcW w:w="3740" w:type="dxa"/>
+            <w:gridSpan w:val="2"/>
+            <w:shd w:val="clear" w:color="auto" w:fill="00B0F0"/>
+          </w:tcPr>
+          <w:p>
+            <w:pPr>
+              <w:pStyle w:val="TableParagraph"/>
+              <w:spacing w:line="267" w:lineRule="exact"/>
+              <w:jc w:val="center"/>
+              <w:rPr>
+                <w:lang w:val="en-US"/>
+              </w:rPr>
+            </w:pPr>
+            <w:r>
+              <w:rPr>
+                <w:lang w:val="en-US"/>
+              </w:rPr>
+              <w:t>Analysis</w:t>
+            </w:r>
+          </w:p>
+        </w:tc>
+        <w:tc>
+          <w:tcPr>
+            <w:tcW w:w="5612" w:type="dxa"/>
+            <w:gridSpan w:val="3"/>
+            <w:shd w:val="clear" w:color="auto" w:fill="00B0F0"/>
+          </w:tcPr>
+          <w:p>
+            <w:pPr>
+              <w:pStyle w:val="TableParagraph"/>
+              <w:spacing w:line="267" w:lineRule="exact"/>
+              <w:ind w:left="106"/>
+              <w:jc w:val="center"/>
+              <w:rPr>
+                <w:lang w:val="en-US"/>
+              </w:rPr>
+            </w:pPr>
+            <w:r>
+              <w:rPr>
+                <w:lang w:val="en-US"/>
+              </w:rPr>
+              <w:t>Actions</w:t>
+            </w:r>
+          </w:p>
+        </w:tc>
+      </w:tr>
+      <w:tr>
+        <w:trPr>
+          <w:trHeight w:val="537"/>
+        </w:trPr>
+        <w:tc>
+          <w:tcPr>
+            <w:tcW w:w="1870" w:type="dxa"/>
+            <w:shd w:val="clear" w:color="auto" w:fill="92D050"/>
+          </w:tcPr>
+          <w:p>
+            <w:pPr>
+              <w:pStyle w:val="TableParagraph"/>
+              <w:spacing w:line="267" w:lineRule="exact"/>
+              <w:rPr>
+                <w:lang w:val="en-US"/>
+              </w:rPr>
+            </w:pPr>
+            <w:r>
+              <w:rPr>
+                <w:lang w:val="en-US"/>
+              </w:rPr>
+              <w:t>What went well?</w:t>
+            </w:r>
+          </w:p>
+        </w:tc>
+        <w:tc>
+          <w:tcPr>
+            <w:tcW w:w="1870" w:type="dxa"/>
+            <w:shd w:val="clear" w:color="auto" w:fill="92D050"/>
+          </w:tcPr>
+          <w:p>
+            <w:pPr>
+              <w:pStyle w:val="TableParagraph"/>
+              <w:spacing w:line="267" w:lineRule="exact"/>
+              <w:rPr>
+                <w:lang w:val="en-US"/>
+              </w:rPr>
+            </w:pPr>
+            <w:r>
+              <w:rPr>
+                <w:lang w:val="en-US"/>
+              </w:rPr>
+              <w:t>What could be improved?</w:t>
+            </w:r>
+          </w:p>
+        </w:tc>
+        <w:tc>
+          <w:tcPr>
+            <w:tcW w:w="1872" w:type="dxa"/>
+            <w:shd w:val="clear" w:color="auto" w:fill="FFFF00"/>
+          </w:tcPr>
+          <w:p>
+            <w:pPr>
+              <w:pStyle w:val="TableParagraph"/>
+              <w:spacing w:line="267" w:lineRule="exact"/>
+              <w:ind w:left="106"/>
+              <w:rPr>
+                <w:lang w:val="en-US"/>
+              </w:rPr>
+            </w:pPr>
+            <w:r>
+              <w:rPr>
+                <w:lang w:val="en-US"/>
+              </w:rPr>
+              <w:t>What to STOP doing</w:t>
+            </w:r>
+          </w:p>
+        </w:tc>
+        <w:tc>
+          <w:tcPr>
+            <w:tcW w:w="1870" w:type="dxa"/>
+            <w:shd w:val="clear" w:color="auto" w:fill="FFFF00"/>
+          </w:tcPr>
+          <w:p>
+            <w:pPr>
+              <w:pStyle w:val="TableParagraph"/>
+              <w:spacing w:line="268" w:lineRule="exact"/>
+            </w:pPr>
+            <w:r>
+              <w:t>What</w:t>
+            </w:r>
+            <w:r>
+              <w:rPr>
+                <w:spacing w:val="-2"/>
+              </w:rPr>
+              <w:t xml:space="preserve"> </w:t>
+            </w:r>
+            <w:r>
+              <w:t>to KEEP</w:t>
+            </w:r>
+          </w:p>
+          <w:p>
+            <w:r>
+              <w:t>doing?</w:t>
+            </w:r>
+          </w:p>
+        </w:tc>
+        <w:tc>
+          <w:tcPr>
+            <w:tcW w:w="1870" w:type="dxa"/>
+            <w:shd w:val="clear" w:color="auto" w:fill="FFFF00"/>
+          </w:tcPr>
+          <w:p>
+            <w:pPr>
+              <w:pStyle w:val="TableParagraph"/>
+              <w:spacing w:line="268" w:lineRule="exact"/>
+              <w:ind w:left="106"/>
+            </w:pPr>
+            <w:r>
+              <w:t>What</w:t>
+            </w:r>
+            <w:r>
+              <w:rPr>
+                <w:spacing w:val="-2"/>
+              </w:rPr>
+              <w:t xml:space="preserve"> </w:t>
+            </w:r>
+            <w:r>
+              <w:t>to</w:t>
+            </w:r>
+            <w:r>
+              <w:rPr>
+                <w:spacing w:val="1"/>
+              </w:rPr>
+              <w:t xml:space="preserve"> </w:t>
+            </w:r>
+            <w:r>
+              <w:t>START</w:t>
+            </w:r>
+          </w:p>
+          <w:p>
+            <w:pPr>
+              <w:pStyle w:val="TableParagraph"/>
+              <w:spacing w:line="267" w:lineRule="exact"/>
+              <w:ind w:left="106"/>
+            </w:pPr>
+            <w:r>
+              <w:t>doing?</w:t>
+            </w:r>
+          </w:p>
+        </w:tc>
+      </w:tr>
+      <w:tr>
+        <w:trPr>
+          <w:trHeight w:val="537"/>
+        </w:trPr>
+        <w:tc>
+          <w:tcPr>
+            <w:tcW w:w="1870" w:type="dxa"/>
+          </w:tcPr>
+          <w:p>
+            <w:pPr>
+              <w:pStyle w:val="TableParagraph"/>
+              <w:spacing w:line="267" w:lineRule="exact"/>
+              <w:rPr>
+                <w:lang w:val="en-US"/>
+              </w:rPr>
+            </w:pPr>
+            <w:r>
+              <w:rPr>
+                <w:lang w:val="en-US"/>
+              </w:rPr>
+              <w:t>-The meeting time discussion</w:t>
+            </w:r>
+          </w:p>
+        </w:tc>
+        <w:tc>
+          <w:tcPr>
+            <w:tcW w:w="1870" w:type="dxa"/>
+          </w:tcPr>
+          <w:p>
+            <w:pPr>
+              <w:pStyle w:val="TableParagraph"/>
+              <w:spacing w:line="267" w:lineRule="exact"/>
+              <w:rPr>
+                <w:lang w:val="en-US"/>
+              </w:rPr>
+            </w:pPr>
+            <w:r>
+              <w:rPr>
+                <w:lang w:val="en-US"/>
+              </w:rPr>
+              <w:t>The decision taking time</w:t>
+            </w:r>
+          </w:p>
+        </w:tc>
+        <w:tc>
+          <w:tcPr>
+            <w:tcW w:w="1872" w:type="dxa"/>
+          </w:tcPr>
+          <w:p>
+            <w:pPr>
+              <w:pStyle w:val="TableParagraph"/>
+              <w:spacing w:line="267" w:lineRule="exact"/>
+              <w:ind w:left="106"/>
+              <w:rPr>
+                <w:lang w:val="en-US"/>
+              </w:rPr>
+            </w:pPr>
+            <w:r>
+              <w:rPr>
+                <w:lang w:val="en-US"/>
+              </w:rPr>
+              <w:t>-long discussion on making result</w:t>
+            </w:r>
+          </w:p>
+        </w:tc>
+        <w:tc>
+          <w:tcPr>
+            <w:tcW w:w="1870" w:type="dxa"/>
+          </w:tcPr>
+          <w:p>
+            <w:pPr>
+              <w:pStyle w:val="TableParagraph"/>
+              <w:spacing w:line="267" w:lineRule="exact"/>
+              <w:rPr>
+                <w:lang w:val="en-US"/>
+              </w:rPr>
+            </w:pPr>
+            <w:r>
+              <w:rPr>
+                <w:lang w:val="en-US"/>
+              </w:rPr>
+              <w:t>-Communicative</w:t>
+            </w:r>
+          </w:p>
+        </w:tc>
+        <w:tc>
+          <w:tcPr>
+            <w:tcW w:w="1870" w:type="dxa"/>
+          </w:tcPr>
+          <w:p>
+            <w:pPr>
+              <w:pStyle w:val="TableParagraph"/>
+              <w:spacing w:line="267" w:lineRule="exact"/>
+              <w:ind w:left="106"/>
+              <w:rPr>
+                <w:lang w:val="en-US"/>
+              </w:rPr>
+            </w:pPr>
+            <w:r>
+              <w:rPr>
+                <w:lang w:val="en-US"/>
+              </w:rPr>
+              <w:t>-faster decision taking</w:t>
+            </w:r>
+          </w:p>
+        </w:tc>
+      </w:tr>
+    </w:tbl>
     <w:p/>
     <w:sectPr>
       <w:pgSz w:w="12240" w:h="15840"/>

</xml_diff>

<commit_message>
Menambahkan screnshoot trello pada tugas uas
</commit_message>
<xml_diff>
--- a/Tugas2.docx
+++ b/Tugas2.docx
@@ -41,23 +41,7 @@
     <w:p/>
     <w:p>
       <w:r>
-        <w:t xml:space="preserve">Nama </w:t>
-      </w:r>
-      <w:proofErr w:type="spellStart"/>
-      <w:r>
-        <w:t>Anggota</w:t>
-      </w:r>
-      <w:proofErr w:type="spellEnd"/>
-      <w:r>
-        <w:t xml:space="preserve"> </w:t>
-      </w:r>
-      <w:proofErr w:type="spellStart"/>
-      <w:r>
-        <w:t>Kelompok</w:t>
-      </w:r>
-      <w:proofErr w:type="spellEnd"/>
-      <w:r>
-        <w:t>:</w:t>
+        <w:t>Nama Anggota Kelompok:</w:t>
       </w:r>
     </w:p>
     <w:p>
@@ -107,23 +91,18 @@
       </w:pPr>
     </w:p>
     <w:p>
-      <w:proofErr w:type="spellStart"/>
       <w:r>
         <w:t>Topik</w:t>
       </w:r>
-      <w:proofErr w:type="spellEnd"/>
       <w:r>
         <w:rPr>
           <w:spacing w:val="-2"/>
         </w:rPr>
         <w:t xml:space="preserve"> </w:t>
       </w:r>
-      <w:proofErr w:type="spellStart"/>
-      <w:proofErr w:type="gramStart"/>
       <w:r>
         <w:t>Pengerjaan</w:t>
       </w:r>
-      <w:proofErr w:type="spellEnd"/>
       <w:r>
         <w:rPr>
           <w:spacing w:val="-2"/>
@@ -133,18 +112,15 @@
       <w:r>
         <w:t>:</w:t>
       </w:r>
-      <w:proofErr w:type="gramEnd"/>
       <w:r>
         <w:rPr>
           <w:spacing w:val="-1"/>
         </w:rPr>
         <w:t xml:space="preserve"> </w:t>
       </w:r>
-      <w:proofErr w:type="spellStart"/>
       <w:r>
         <w:t>Berita</w:t>
       </w:r>
-      <w:proofErr w:type="spellEnd"/>
     </w:p>
     <w:p/>
     <w:p>
@@ -1722,14 +1698,12 @@
           <w:sz w:val="32"/>
         </w:rPr>
       </w:pPr>
-      <w:proofErr w:type="spellStart"/>
       <w:r>
         <w:rPr>
           <w:sz w:val="32"/>
         </w:rPr>
         <w:t>Tabel</w:t>
       </w:r>
-      <w:proofErr w:type="spellEnd"/>
       <w:r>
         <w:rPr>
           <w:spacing w:val="-6"/>
@@ -3940,14 +3914,9 @@
         </w:tabs>
         <w:ind w:left="990"/>
       </w:pPr>
-      <w:proofErr w:type="spellStart"/>
       <w:r>
         <w:lastRenderedPageBreak/>
-        <w:t>Tugas</w:t>
-      </w:r>
-      <w:proofErr w:type="spellEnd"/>
-      <w:r>
-        <w:t xml:space="preserve"> UA</w:t>
+        <w:t>Tugas UA</w:t>
       </w:r>
       <w:r>
         <w:t>S</w:t>
@@ -3968,13 +3937,8 @@
         </w:tabs>
         <w:ind w:left="990"/>
       </w:pPr>
-      <w:proofErr w:type="spellStart"/>
       <w:r>
-        <w:t>Tabel</w:t>
-      </w:r>
-      <w:proofErr w:type="spellEnd"/>
-      <w:r>
-        <w:t xml:space="preserve"> Product Backlog</w:t>
+        <w:t>Tabel Product Backlog</w:t>
       </w:r>
     </w:p>
     <w:tbl>
@@ -6000,28 +5964,12 @@
                 <w:lang w:val="en-US"/>
               </w:rPr>
             </w:pPr>
-            <w:proofErr w:type="spellStart"/>
-            <w:r>
-              <w:rPr>
-                <w:lang w:val="en-US"/>
-              </w:rPr>
-              <w:t>Pembaca</w:t>
-            </w:r>
-            <w:proofErr w:type="spellEnd"/>
-            <w:r>
-              <w:rPr>
-                <w:lang w:val="en-US"/>
-              </w:rPr>
-              <w:t xml:space="preserve"> </w:t>
-            </w:r>
-            <w:proofErr w:type="spellStart"/>
-            <w:r>
-              <w:rPr>
-                <w:lang w:val="en-US"/>
-              </w:rPr>
-              <w:t>Berita</w:t>
-            </w:r>
-            <w:proofErr w:type="spellEnd"/>
+            <w:r>
+              <w:rPr>
+                <w:lang w:val="en-US"/>
+              </w:rPr>
+              <w:t>Pembaca Berita</w:t>
+            </w:r>
           </w:p>
         </w:tc>
         <w:tc>
@@ -6036,47 +5984,11 @@
                 <w:lang w:val="en-US"/>
               </w:rPr>
             </w:pPr>
-            <w:proofErr w:type="spellStart"/>
-            <w:r>
-              <w:rPr>
-                <w:lang w:val="en-US"/>
-              </w:rPr>
-              <w:t>Dapat</w:t>
-            </w:r>
-            <w:proofErr w:type="spellEnd"/>
-            <w:r>
-              <w:rPr>
-                <w:lang w:val="en-US"/>
-              </w:rPr>
-              <w:t xml:space="preserve"> </w:t>
-            </w:r>
-            <w:proofErr w:type="spellStart"/>
-            <w:r>
-              <w:rPr>
-                <w:lang w:val="en-US"/>
-              </w:rPr>
-              <w:t>melihat</w:t>
-            </w:r>
-            <w:proofErr w:type="spellEnd"/>
-            <w:r>
-              <w:rPr>
-                <w:lang w:val="en-US"/>
-              </w:rPr>
-              <w:t xml:space="preserve"> </w:t>
-            </w:r>
-            <w:proofErr w:type="spellStart"/>
-            <w:r>
-              <w:rPr>
-                <w:lang w:val="en-US"/>
-              </w:rPr>
-              <w:t>halaman</w:t>
-            </w:r>
-            <w:proofErr w:type="spellEnd"/>
-            <w:r>
-              <w:rPr>
-                <w:lang w:val="en-US"/>
-              </w:rPr>
-              <w:t xml:space="preserve"> navigation drawer</w:t>
+            <w:r>
+              <w:rPr>
+                <w:lang w:val="en-US"/>
+              </w:rPr>
+              <w:t>Dapat melihat halaman navigation drawer</w:t>
             </w:r>
           </w:p>
         </w:tc>
@@ -6096,77 +6008,7 @@
               <w:rPr>
                 <w:lang w:val="en-US"/>
               </w:rPr>
-              <w:t xml:space="preserve">Saya </w:t>
-            </w:r>
-            <w:proofErr w:type="spellStart"/>
-            <w:r>
-              <w:rPr>
-                <w:lang w:val="en-US"/>
-              </w:rPr>
-              <w:t>dapat</w:t>
-            </w:r>
-            <w:proofErr w:type="spellEnd"/>
-            <w:r>
-              <w:rPr>
-                <w:lang w:val="en-US"/>
-              </w:rPr>
-              <w:t xml:space="preserve"> </w:t>
-            </w:r>
-            <w:proofErr w:type="spellStart"/>
-            <w:r>
-              <w:rPr>
-                <w:lang w:val="en-US"/>
-              </w:rPr>
-              <w:t>dengan</w:t>
-            </w:r>
-            <w:proofErr w:type="spellEnd"/>
-            <w:r>
-              <w:rPr>
-                <w:lang w:val="en-US"/>
-              </w:rPr>
-              <w:t xml:space="preserve"> </w:t>
-            </w:r>
-            <w:proofErr w:type="spellStart"/>
-            <w:r>
-              <w:rPr>
-                <w:lang w:val="en-US"/>
-              </w:rPr>
-              <w:t>mudah</w:t>
-            </w:r>
-            <w:proofErr w:type="spellEnd"/>
-            <w:r>
-              <w:rPr>
-                <w:lang w:val="en-US"/>
-              </w:rPr>
-              <w:t xml:space="preserve"> </w:t>
-            </w:r>
-            <w:proofErr w:type="spellStart"/>
-            <w:r>
-              <w:rPr>
-                <w:lang w:val="en-US"/>
-              </w:rPr>
-              <w:t>melihat</w:t>
-            </w:r>
-            <w:proofErr w:type="spellEnd"/>
-            <w:r>
-              <w:rPr>
-                <w:lang w:val="en-US"/>
-              </w:rPr>
-              <w:t xml:space="preserve"> dan </w:t>
-            </w:r>
-            <w:proofErr w:type="spellStart"/>
-            <w:r>
-              <w:rPr>
-                <w:lang w:val="en-US"/>
-              </w:rPr>
-              <w:t>mencari</w:t>
-            </w:r>
-            <w:proofErr w:type="spellEnd"/>
-            <w:r>
-              <w:rPr>
-                <w:lang w:val="en-US"/>
-              </w:rPr>
-              <w:t xml:space="preserve"> navigation drawer</w:t>
+              <w:t>Saya dapat dengan mudah melihat dan mencari navigation drawer</w:t>
             </w:r>
           </w:p>
         </w:tc>
@@ -6294,28 +6136,12 @@
                 <w:lang w:val="en-US"/>
               </w:rPr>
             </w:pPr>
-            <w:proofErr w:type="spellStart"/>
-            <w:r>
-              <w:rPr>
-                <w:lang w:val="en-US"/>
-              </w:rPr>
-              <w:t>Pembaca</w:t>
-            </w:r>
-            <w:proofErr w:type="spellEnd"/>
-            <w:r>
-              <w:rPr>
-                <w:lang w:val="en-US"/>
-              </w:rPr>
-              <w:t xml:space="preserve"> </w:t>
-            </w:r>
-            <w:proofErr w:type="spellStart"/>
-            <w:r>
-              <w:rPr>
-                <w:lang w:val="en-US"/>
-              </w:rPr>
-              <w:t>Berita</w:t>
-            </w:r>
-            <w:proofErr w:type="spellEnd"/>
+            <w:r>
+              <w:rPr>
+                <w:lang w:val="en-US"/>
+              </w:rPr>
+              <w:t>Pembaca Berita</w:t>
+            </w:r>
           </w:p>
         </w:tc>
         <w:tc>
@@ -6330,47 +6156,11 @@
                 <w:lang w:val="en-US"/>
               </w:rPr>
             </w:pPr>
-            <w:proofErr w:type="spellStart"/>
-            <w:r>
-              <w:rPr>
-                <w:lang w:val="en-US"/>
-              </w:rPr>
-              <w:t>Dapat</w:t>
-            </w:r>
-            <w:proofErr w:type="spellEnd"/>
-            <w:r>
-              <w:rPr>
-                <w:lang w:val="en-US"/>
-              </w:rPr>
-              <w:t xml:space="preserve"> </w:t>
-            </w:r>
-            <w:proofErr w:type="spellStart"/>
-            <w:r>
-              <w:rPr>
-                <w:lang w:val="en-US"/>
-              </w:rPr>
-              <w:t>melihat</w:t>
-            </w:r>
-            <w:proofErr w:type="spellEnd"/>
-            <w:r>
-              <w:rPr>
-                <w:lang w:val="en-US"/>
-              </w:rPr>
-              <w:t xml:space="preserve"> </w:t>
-            </w:r>
-            <w:proofErr w:type="spellStart"/>
-            <w:r>
-              <w:rPr>
-                <w:lang w:val="en-US"/>
-              </w:rPr>
-              <w:t>pilihan</w:t>
-            </w:r>
-            <w:proofErr w:type="spellEnd"/>
-            <w:r>
-              <w:rPr>
-                <w:lang w:val="en-US"/>
-              </w:rPr>
-              <w:t xml:space="preserve"> home pada navigation drawer</w:t>
+            <w:r>
+              <w:rPr>
+                <w:lang w:val="en-US"/>
+              </w:rPr>
+              <w:t>Dapat melihat pilihan home pada navigation drawer</w:t>
             </w:r>
           </w:p>
         </w:tc>
@@ -6390,49 +6180,7 @@
               <w:rPr>
                 <w:lang w:val="en-US"/>
               </w:rPr>
-              <w:t xml:space="preserve">Saya </w:t>
-            </w:r>
-            <w:proofErr w:type="spellStart"/>
-            <w:r>
-              <w:rPr>
-                <w:lang w:val="en-US"/>
-              </w:rPr>
-              <w:t>dapat</w:t>
-            </w:r>
-            <w:proofErr w:type="spellEnd"/>
-            <w:r>
-              <w:rPr>
-                <w:lang w:val="en-US"/>
-              </w:rPr>
-              <w:t xml:space="preserve"> </w:t>
-            </w:r>
-            <w:proofErr w:type="spellStart"/>
-            <w:r>
-              <w:rPr>
-                <w:lang w:val="en-US"/>
-              </w:rPr>
-              <w:t>mencari</w:t>
-            </w:r>
-            <w:proofErr w:type="spellEnd"/>
-            <w:r>
-              <w:rPr>
-                <w:lang w:val="en-US"/>
-              </w:rPr>
-              <w:t xml:space="preserve"> home di </w:t>
-            </w:r>
-            <w:proofErr w:type="spellStart"/>
-            <w:r>
-              <w:rPr>
-                <w:lang w:val="en-US"/>
-              </w:rPr>
-              <w:t>dalam</w:t>
-            </w:r>
-            <w:proofErr w:type="spellEnd"/>
-            <w:r>
-              <w:rPr>
-                <w:lang w:val="en-US"/>
-              </w:rPr>
-              <w:t xml:space="preserve"> navigation drawer</w:t>
+              <w:t>Saya dapat mencari home di dalam navigation drawer</w:t>
             </w:r>
           </w:p>
         </w:tc>
@@ -6560,28 +6308,12 @@
                 <w:lang w:val="en-US"/>
               </w:rPr>
             </w:pPr>
-            <w:proofErr w:type="spellStart"/>
-            <w:r>
-              <w:rPr>
-                <w:lang w:val="en-US"/>
-              </w:rPr>
-              <w:t>Pembaca</w:t>
-            </w:r>
-            <w:proofErr w:type="spellEnd"/>
-            <w:r>
-              <w:rPr>
-                <w:lang w:val="en-US"/>
-              </w:rPr>
-              <w:t xml:space="preserve"> </w:t>
-            </w:r>
-            <w:proofErr w:type="spellStart"/>
-            <w:r>
-              <w:rPr>
-                <w:lang w:val="en-US"/>
-              </w:rPr>
-              <w:t>berita</w:t>
-            </w:r>
-            <w:proofErr w:type="spellEnd"/>
+            <w:r>
+              <w:rPr>
+                <w:lang w:val="en-US"/>
+              </w:rPr>
+              <w:t>Pembaca berita</w:t>
+            </w:r>
           </w:p>
         </w:tc>
         <w:tc>
@@ -6596,47 +6328,11 @@
                 <w:lang w:val="en-US"/>
               </w:rPr>
             </w:pPr>
-            <w:proofErr w:type="spellStart"/>
-            <w:r>
-              <w:rPr>
-                <w:lang w:val="en-US"/>
-              </w:rPr>
-              <w:t>Dapat</w:t>
-            </w:r>
-            <w:proofErr w:type="spellEnd"/>
-            <w:r>
-              <w:rPr>
-                <w:lang w:val="en-US"/>
-              </w:rPr>
-              <w:t xml:space="preserve"> </w:t>
-            </w:r>
-            <w:proofErr w:type="spellStart"/>
-            <w:r>
-              <w:rPr>
-                <w:lang w:val="en-US"/>
-              </w:rPr>
-              <w:t>melihat</w:t>
-            </w:r>
-            <w:proofErr w:type="spellEnd"/>
-            <w:r>
-              <w:rPr>
-                <w:lang w:val="en-US"/>
-              </w:rPr>
-              <w:t xml:space="preserve"> </w:t>
-            </w:r>
-            <w:proofErr w:type="spellStart"/>
-            <w:r>
-              <w:rPr>
-                <w:lang w:val="en-US"/>
-              </w:rPr>
-              <w:t>pilihan</w:t>
-            </w:r>
-            <w:proofErr w:type="spellEnd"/>
-            <w:r>
-              <w:rPr>
-                <w:lang w:val="en-US"/>
-              </w:rPr>
-              <w:t xml:space="preserve"> categories pada navigation drawer</w:t>
+            <w:r>
+              <w:rPr>
+                <w:lang w:val="en-US"/>
+              </w:rPr>
+              <w:t>Dapat melihat pilihan categories pada navigation drawer</w:t>
             </w:r>
           </w:p>
         </w:tc>
@@ -6653,49 +6349,7 @@
               <w:rPr>
                 <w:lang w:val="en-US"/>
               </w:rPr>
-              <w:t xml:space="preserve">Saya </w:t>
-            </w:r>
-            <w:proofErr w:type="spellStart"/>
-            <w:r>
-              <w:rPr>
-                <w:lang w:val="en-US"/>
-              </w:rPr>
-              <w:t>dapat</w:t>
-            </w:r>
-            <w:proofErr w:type="spellEnd"/>
-            <w:r>
-              <w:rPr>
-                <w:lang w:val="en-US"/>
-              </w:rPr>
-              <w:t xml:space="preserve"> </w:t>
-            </w:r>
-            <w:proofErr w:type="spellStart"/>
-            <w:r>
-              <w:rPr>
-                <w:lang w:val="en-US"/>
-              </w:rPr>
-              <w:t>mencari</w:t>
-            </w:r>
-            <w:proofErr w:type="spellEnd"/>
-            <w:r>
-              <w:rPr>
-                <w:lang w:val="en-US"/>
-              </w:rPr>
-              <w:t xml:space="preserve"> categories di </w:t>
-            </w:r>
-            <w:proofErr w:type="spellStart"/>
-            <w:r>
-              <w:rPr>
-                <w:lang w:val="en-US"/>
-              </w:rPr>
-              <w:t>dalam</w:t>
-            </w:r>
-            <w:proofErr w:type="spellEnd"/>
-            <w:r>
-              <w:rPr>
-                <w:lang w:val="en-US"/>
-              </w:rPr>
-              <w:t xml:space="preserve"> navigation drawer</w:t>
+              <w:t>Saya dapat mencari categories di dalam navigation drawer</w:t>
             </w:r>
           </w:p>
         </w:tc>
@@ -6844,28 +6498,12 @@
                 <w:lang w:val="en-US"/>
               </w:rPr>
             </w:pPr>
-            <w:proofErr w:type="spellStart"/>
-            <w:r>
-              <w:rPr>
-                <w:lang w:val="en-US"/>
-              </w:rPr>
-              <w:t>Pembaca</w:t>
-            </w:r>
-            <w:proofErr w:type="spellEnd"/>
-            <w:r>
-              <w:rPr>
-                <w:lang w:val="en-US"/>
-              </w:rPr>
-              <w:t xml:space="preserve"> </w:t>
-            </w:r>
-            <w:proofErr w:type="spellStart"/>
-            <w:r>
-              <w:rPr>
-                <w:lang w:val="en-US"/>
-              </w:rPr>
-              <w:t>Berita</w:t>
-            </w:r>
-            <w:proofErr w:type="spellEnd"/>
+            <w:r>
+              <w:rPr>
+                <w:lang w:val="en-US"/>
+              </w:rPr>
+              <w:t>Pembaca Berita</w:t>
+            </w:r>
           </w:p>
         </w:tc>
         <w:tc>
@@ -6878,47 +6516,11 @@
               <w:pStyle w:val="TableParagraph"/>
               <w:ind w:right="611"/>
             </w:pPr>
-            <w:proofErr w:type="spellStart"/>
-            <w:r>
-              <w:rPr>
-                <w:lang w:val="en-US"/>
-              </w:rPr>
-              <w:t>Dapat</w:t>
-            </w:r>
-            <w:proofErr w:type="spellEnd"/>
-            <w:r>
-              <w:rPr>
-                <w:lang w:val="en-US"/>
-              </w:rPr>
-              <w:t xml:space="preserve"> </w:t>
-            </w:r>
-            <w:proofErr w:type="spellStart"/>
-            <w:r>
-              <w:rPr>
-                <w:lang w:val="en-US"/>
-              </w:rPr>
-              <w:t>melihat</w:t>
-            </w:r>
-            <w:proofErr w:type="spellEnd"/>
-            <w:r>
-              <w:rPr>
-                <w:lang w:val="en-US"/>
-              </w:rPr>
-              <w:t xml:space="preserve"> </w:t>
-            </w:r>
-            <w:proofErr w:type="spellStart"/>
-            <w:r>
-              <w:rPr>
-                <w:lang w:val="en-US"/>
-              </w:rPr>
-              <w:t>pilihan</w:t>
-            </w:r>
-            <w:proofErr w:type="spellEnd"/>
-            <w:r>
-              <w:rPr>
-                <w:lang w:val="en-US"/>
-              </w:rPr>
-              <w:t xml:space="preserve"> setting pada navigation drawer</w:t>
+            <w:r>
+              <w:rPr>
+                <w:lang w:val="en-US"/>
+              </w:rPr>
+              <w:t>Dapat melihat pilihan setting pada navigation drawer</w:t>
             </w:r>
           </w:p>
         </w:tc>
@@ -6935,49 +6537,7 @@
               <w:rPr>
                 <w:lang w:val="en-US"/>
               </w:rPr>
-              <w:t xml:space="preserve">Saya </w:t>
-            </w:r>
-            <w:proofErr w:type="spellStart"/>
-            <w:r>
-              <w:rPr>
-                <w:lang w:val="en-US"/>
-              </w:rPr>
-              <w:t>dapat</w:t>
-            </w:r>
-            <w:proofErr w:type="spellEnd"/>
-            <w:r>
-              <w:rPr>
-                <w:lang w:val="en-US"/>
-              </w:rPr>
-              <w:t xml:space="preserve"> </w:t>
-            </w:r>
-            <w:proofErr w:type="spellStart"/>
-            <w:r>
-              <w:rPr>
-                <w:lang w:val="en-US"/>
-              </w:rPr>
-              <w:t>mencari</w:t>
-            </w:r>
-            <w:proofErr w:type="spellEnd"/>
-            <w:r>
-              <w:rPr>
-                <w:lang w:val="en-US"/>
-              </w:rPr>
-              <w:t xml:space="preserve"> setting di </w:t>
-            </w:r>
-            <w:proofErr w:type="spellStart"/>
-            <w:r>
-              <w:rPr>
-                <w:lang w:val="en-US"/>
-              </w:rPr>
-              <w:t>dalam</w:t>
-            </w:r>
-            <w:proofErr w:type="spellEnd"/>
-            <w:r>
-              <w:rPr>
-                <w:lang w:val="en-US"/>
-              </w:rPr>
-              <w:t xml:space="preserve"> navigation drawer</w:t>
+              <w:t>Saya dapat mencari setting di dalam navigation drawer</w:t>
             </w:r>
           </w:p>
         </w:tc>
@@ -7107,28 +6667,12 @@
                 <w:lang w:val="en-US"/>
               </w:rPr>
             </w:pPr>
-            <w:proofErr w:type="spellStart"/>
-            <w:r>
-              <w:rPr>
-                <w:lang w:val="en-US"/>
-              </w:rPr>
-              <w:t>Pembaca</w:t>
-            </w:r>
-            <w:proofErr w:type="spellEnd"/>
-            <w:r>
-              <w:rPr>
-                <w:lang w:val="en-US"/>
-              </w:rPr>
-              <w:t xml:space="preserve"> </w:t>
-            </w:r>
-            <w:proofErr w:type="spellStart"/>
-            <w:r>
-              <w:rPr>
-                <w:lang w:val="en-US"/>
-              </w:rPr>
-              <w:t>Berita</w:t>
-            </w:r>
-            <w:proofErr w:type="spellEnd"/>
+            <w:r>
+              <w:rPr>
+                <w:lang w:val="en-US"/>
+              </w:rPr>
+              <w:t>Pembaca Berita</w:t>
+            </w:r>
           </w:p>
         </w:tc>
         <w:tc>
@@ -7144,47 +6688,11 @@
                 <w:lang w:val="en-US"/>
               </w:rPr>
             </w:pPr>
-            <w:proofErr w:type="spellStart"/>
-            <w:r>
-              <w:rPr>
-                <w:lang w:val="en-US"/>
-              </w:rPr>
-              <w:t>Dapat</w:t>
-            </w:r>
-            <w:proofErr w:type="spellEnd"/>
-            <w:r>
-              <w:rPr>
-                <w:lang w:val="en-US"/>
-              </w:rPr>
-              <w:t xml:space="preserve"> </w:t>
-            </w:r>
-            <w:proofErr w:type="spellStart"/>
-            <w:r>
-              <w:rPr>
-                <w:lang w:val="en-US"/>
-              </w:rPr>
-              <w:t>melihat</w:t>
-            </w:r>
-            <w:proofErr w:type="spellEnd"/>
-            <w:r>
-              <w:rPr>
-                <w:lang w:val="en-US"/>
-              </w:rPr>
-              <w:t xml:space="preserve"> </w:t>
-            </w:r>
-            <w:proofErr w:type="spellStart"/>
-            <w:r>
-              <w:rPr>
-                <w:lang w:val="en-US"/>
-              </w:rPr>
-              <w:t>pilihan</w:t>
-            </w:r>
-            <w:proofErr w:type="spellEnd"/>
-            <w:r>
-              <w:rPr>
-                <w:lang w:val="en-US"/>
-              </w:rPr>
-              <w:t xml:space="preserve"> about pada navigation drawer</w:t>
+            <w:r>
+              <w:rPr>
+                <w:lang w:val="en-US"/>
+              </w:rPr>
+              <w:t>Dapat melihat pilihan about pada navigation drawer</w:t>
             </w:r>
           </w:p>
         </w:tc>
@@ -7204,49 +6712,7 @@
               <w:rPr>
                 <w:lang w:val="en-US"/>
               </w:rPr>
-              <w:t xml:space="preserve">Saya </w:t>
-            </w:r>
-            <w:proofErr w:type="spellStart"/>
-            <w:r>
-              <w:rPr>
-                <w:lang w:val="en-US"/>
-              </w:rPr>
-              <w:t>dapat</w:t>
-            </w:r>
-            <w:proofErr w:type="spellEnd"/>
-            <w:r>
-              <w:rPr>
-                <w:lang w:val="en-US"/>
-              </w:rPr>
-              <w:t xml:space="preserve"> </w:t>
-            </w:r>
-            <w:proofErr w:type="spellStart"/>
-            <w:r>
-              <w:rPr>
-                <w:lang w:val="en-US"/>
-              </w:rPr>
-              <w:t>mencari</w:t>
-            </w:r>
-            <w:proofErr w:type="spellEnd"/>
-            <w:r>
-              <w:rPr>
-                <w:lang w:val="en-US"/>
-              </w:rPr>
-              <w:t xml:space="preserve"> about di </w:t>
-            </w:r>
-            <w:proofErr w:type="spellStart"/>
-            <w:r>
-              <w:rPr>
-                <w:lang w:val="en-US"/>
-              </w:rPr>
-              <w:t>dalam</w:t>
-            </w:r>
-            <w:proofErr w:type="spellEnd"/>
-            <w:r>
-              <w:rPr>
-                <w:lang w:val="en-US"/>
-              </w:rPr>
-              <w:t xml:space="preserve"> navigation drawer</w:t>
+              <w:t>Saya dapat mencari about di dalam navigation drawer</w:t>
             </w:r>
           </w:p>
         </w:tc>
@@ -7499,14 +6965,9 @@
       <w:pPr>
         <w:ind w:firstLine="720"/>
       </w:pPr>
-      <w:proofErr w:type="spellStart"/>
       <w:r>
         <w:lastRenderedPageBreak/>
-        <w:t>Tabel</w:t>
-      </w:r>
-      <w:proofErr w:type="spellEnd"/>
-      <w:r>
-        <w:t xml:space="preserve"> Sprint Planning</w:t>
+        <w:t>Tabel Sprint Planning</w:t>
       </w:r>
     </w:p>
     <w:tbl>
@@ -9536,83 +8997,11 @@
                 <w:lang w:val="en-US"/>
               </w:rPr>
             </w:pPr>
-            <w:proofErr w:type="spellStart"/>
-            <w:r>
-              <w:rPr>
-                <w:lang w:val="en-US"/>
-              </w:rPr>
-              <w:t>Pembaca</w:t>
-            </w:r>
-            <w:proofErr w:type="spellEnd"/>
-            <w:r>
-              <w:rPr>
-                <w:lang w:val="en-US"/>
-              </w:rPr>
-              <w:t xml:space="preserve"> </w:t>
-            </w:r>
-            <w:proofErr w:type="spellStart"/>
-            <w:r>
-              <w:rPr>
-                <w:lang w:val="en-US"/>
-              </w:rPr>
-              <w:t>berita</w:t>
-            </w:r>
-            <w:proofErr w:type="spellEnd"/>
-            <w:r>
-              <w:rPr>
-                <w:lang w:val="en-US"/>
-              </w:rPr>
-              <w:t xml:space="preserve"> </w:t>
-            </w:r>
-            <w:proofErr w:type="spellStart"/>
-            <w:r>
-              <w:rPr>
-                <w:lang w:val="en-US"/>
-              </w:rPr>
-              <w:t>ingin</w:t>
-            </w:r>
-            <w:proofErr w:type="spellEnd"/>
-            <w:r>
-              <w:rPr>
-                <w:lang w:val="en-US"/>
-              </w:rPr>
-              <w:t xml:space="preserve"> </w:t>
-            </w:r>
-            <w:proofErr w:type="spellStart"/>
-            <w:proofErr w:type="gramStart"/>
-            <w:r>
-              <w:rPr>
-                <w:lang w:val="en-US"/>
-              </w:rPr>
-              <w:t>menambahkan</w:t>
-            </w:r>
-            <w:proofErr w:type="spellEnd"/>
-            <w:r>
-              <w:rPr>
-                <w:lang w:val="en-US"/>
-              </w:rPr>
-              <w:t xml:space="preserve">  navigation</w:t>
-            </w:r>
-            <w:proofErr w:type="gramEnd"/>
-            <w:r>
-              <w:rPr>
-                <w:lang w:val="en-US"/>
-              </w:rPr>
-              <w:t xml:space="preserve"> drawer di </w:t>
-            </w:r>
-            <w:proofErr w:type="spellStart"/>
-            <w:r>
-              <w:rPr>
-                <w:lang w:val="en-US"/>
-              </w:rPr>
-              <w:t>halaman</w:t>
-            </w:r>
-            <w:proofErr w:type="spellEnd"/>
-            <w:r>
-              <w:rPr>
-                <w:lang w:val="en-US"/>
-              </w:rPr>
-              <w:t xml:space="preserve"> homepage</w:t>
+            <w:r>
+              <w:rPr>
+                <w:lang w:val="en-US"/>
+              </w:rPr>
+              <w:t>Pembaca berita ingin menambahkan  navigation drawer di halaman homepage</w:t>
             </w:r>
           </w:p>
         </w:tc>
@@ -9655,77 +9044,11 @@
                 <w:lang w:val="en-US"/>
               </w:rPr>
             </w:pPr>
-            <w:proofErr w:type="spellStart"/>
-            <w:r>
-              <w:rPr>
-                <w:lang w:val="en-US"/>
-              </w:rPr>
-              <w:t>Pembaca</w:t>
-            </w:r>
-            <w:proofErr w:type="spellEnd"/>
-            <w:r>
-              <w:rPr>
-                <w:lang w:val="en-US"/>
-              </w:rPr>
-              <w:t xml:space="preserve"> </w:t>
-            </w:r>
-            <w:proofErr w:type="spellStart"/>
-            <w:r>
-              <w:rPr>
-                <w:lang w:val="en-US"/>
-              </w:rPr>
-              <w:t>berita</w:t>
-            </w:r>
-            <w:proofErr w:type="spellEnd"/>
-            <w:r>
-              <w:rPr>
-                <w:lang w:val="en-US"/>
-              </w:rPr>
-              <w:t xml:space="preserve"> </w:t>
-            </w:r>
-            <w:proofErr w:type="spellStart"/>
-            <w:proofErr w:type="gramStart"/>
-            <w:r>
-              <w:rPr>
-                <w:lang w:val="en-US"/>
-              </w:rPr>
-              <w:t>ingin</w:t>
-            </w:r>
-            <w:proofErr w:type="spellEnd"/>
-            <w:r>
-              <w:rPr>
-                <w:lang w:val="en-US"/>
-              </w:rPr>
-              <w:t xml:space="preserve">  </w:t>
-            </w:r>
-            <w:proofErr w:type="spellStart"/>
-            <w:r>
-              <w:rPr>
-                <w:lang w:val="en-US"/>
-              </w:rPr>
-              <w:t>menambahkan</w:t>
-            </w:r>
-            <w:proofErr w:type="spellEnd"/>
-            <w:proofErr w:type="gramEnd"/>
-            <w:r>
-              <w:rPr>
-                <w:lang w:val="en-US"/>
-              </w:rPr>
-              <w:t xml:space="preserve"> home pada </w:t>
-            </w:r>
-            <w:proofErr w:type="spellStart"/>
-            <w:r>
-              <w:rPr>
-                <w:lang w:val="en-US"/>
-              </w:rPr>
-              <w:t>atribut</w:t>
-            </w:r>
-            <w:proofErr w:type="spellEnd"/>
-            <w:r>
-              <w:rPr>
-                <w:lang w:val="en-US"/>
-              </w:rPr>
-              <w:t xml:space="preserve"> navigation drawer</w:t>
+            <w:r>
+              <w:rPr>
+                <w:lang w:val="en-US"/>
+              </w:rPr>
+              <w:t>Pembaca berita ingin  menambahkan home pada atribut navigation drawer</w:t>
             </w:r>
           </w:p>
         </w:tc>
@@ -9768,77 +9091,11 @@
                 <w:lang w:val="en-US"/>
               </w:rPr>
             </w:pPr>
-            <w:proofErr w:type="spellStart"/>
-            <w:r>
-              <w:rPr>
-                <w:lang w:val="en-US"/>
-              </w:rPr>
-              <w:t>Pembaca</w:t>
-            </w:r>
-            <w:proofErr w:type="spellEnd"/>
-            <w:r>
-              <w:rPr>
-                <w:lang w:val="en-US"/>
-              </w:rPr>
-              <w:t xml:space="preserve"> </w:t>
-            </w:r>
-            <w:proofErr w:type="spellStart"/>
-            <w:r>
-              <w:rPr>
-                <w:lang w:val="en-US"/>
-              </w:rPr>
-              <w:t>berita</w:t>
-            </w:r>
-            <w:proofErr w:type="spellEnd"/>
-            <w:r>
-              <w:rPr>
-                <w:lang w:val="en-US"/>
-              </w:rPr>
-              <w:t xml:space="preserve"> </w:t>
-            </w:r>
-            <w:proofErr w:type="spellStart"/>
-            <w:proofErr w:type="gramStart"/>
-            <w:r>
-              <w:rPr>
-                <w:lang w:val="en-US"/>
-              </w:rPr>
-              <w:t>ingin</w:t>
-            </w:r>
-            <w:proofErr w:type="spellEnd"/>
-            <w:r>
-              <w:rPr>
-                <w:lang w:val="en-US"/>
-              </w:rPr>
-              <w:t xml:space="preserve">  </w:t>
-            </w:r>
-            <w:proofErr w:type="spellStart"/>
-            <w:r>
-              <w:rPr>
-                <w:lang w:val="en-US"/>
-              </w:rPr>
-              <w:t>menambahkan</w:t>
-            </w:r>
-            <w:proofErr w:type="spellEnd"/>
-            <w:proofErr w:type="gramEnd"/>
-            <w:r>
-              <w:rPr>
-                <w:lang w:val="en-US"/>
-              </w:rPr>
-              <w:t xml:space="preserve"> categories pada </w:t>
-            </w:r>
-            <w:proofErr w:type="spellStart"/>
-            <w:r>
-              <w:rPr>
-                <w:lang w:val="en-US"/>
-              </w:rPr>
-              <w:t>atribut</w:t>
-            </w:r>
-            <w:proofErr w:type="spellEnd"/>
-            <w:r>
-              <w:rPr>
-                <w:lang w:val="en-US"/>
-              </w:rPr>
-              <w:t xml:space="preserve"> navigation drawer</w:t>
+            <w:r>
+              <w:rPr>
+                <w:lang w:val="en-US"/>
+              </w:rPr>
+              <w:t>Pembaca berita ingin  menambahkan categories pada atribut navigation drawer</w:t>
             </w:r>
           </w:p>
         </w:tc>
@@ -9881,77 +9138,11 @@
                 <w:lang w:val="en-US"/>
               </w:rPr>
             </w:pPr>
-            <w:proofErr w:type="spellStart"/>
-            <w:r>
-              <w:rPr>
-                <w:lang w:val="en-US"/>
-              </w:rPr>
-              <w:t>Pembaca</w:t>
-            </w:r>
-            <w:proofErr w:type="spellEnd"/>
-            <w:r>
-              <w:rPr>
-                <w:lang w:val="en-US"/>
-              </w:rPr>
-              <w:t xml:space="preserve"> </w:t>
-            </w:r>
-            <w:proofErr w:type="spellStart"/>
-            <w:r>
-              <w:rPr>
-                <w:lang w:val="en-US"/>
-              </w:rPr>
-              <w:t>berita</w:t>
-            </w:r>
-            <w:proofErr w:type="spellEnd"/>
-            <w:r>
-              <w:rPr>
-                <w:lang w:val="en-US"/>
-              </w:rPr>
-              <w:t xml:space="preserve"> </w:t>
-            </w:r>
-            <w:proofErr w:type="spellStart"/>
-            <w:proofErr w:type="gramStart"/>
-            <w:r>
-              <w:rPr>
-                <w:lang w:val="en-US"/>
-              </w:rPr>
-              <w:t>ingin</w:t>
-            </w:r>
-            <w:proofErr w:type="spellEnd"/>
-            <w:r>
-              <w:rPr>
-                <w:lang w:val="en-US"/>
-              </w:rPr>
-              <w:t xml:space="preserve">  </w:t>
-            </w:r>
-            <w:proofErr w:type="spellStart"/>
-            <w:r>
-              <w:rPr>
-                <w:lang w:val="en-US"/>
-              </w:rPr>
-              <w:t>menambahkan</w:t>
-            </w:r>
-            <w:proofErr w:type="spellEnd"/>
-            <w:proofErr w:type="gramEnd"/>
-            <w:r>
-              <w:rPr>
-                <w:lang w:val="en-US"/>
-              </w:rPr>
-              <w:t xml:space="preserve"> setting pada </w:t>
-            </w:r>
-            <w:proofErr w:type="spellStart"/>
-            <w:r>
-              <w:rPr>
-                <w:lang w:val="en-US"/>
-              </w:rPr>
-              <w:t>atribut</w:t>
-            </w:r>
-            <w:proofErr w:type="spellEnd"/>
-            <w:r>
-              <w:rPr>
-                <w:lang w:val="en-US"/>
-              </w:rPr>
-              <w:t xml:space="preserve"> navigation drawer</w:t>
+            <w:r>
+              <w:rPr>
+                <w:lang w:val="en-US"/>
+              </w:rPr>
+              <w:t>Pembaca berita ingin  menambahkan setting pada atribut navigation drawer</w:t>
             </w:r>
           </w:p>
         </w:tc>
@@ -9994,77 +9185,11 @@
                 <w:lang w:val="en-US"/>
               </w:rPr>
             </w:pPr>
-            <w:proofErr w:type="spellStart"/>
-            <w:r>
-              <w:rPr>
-                <w:lang w:val="en-US"/>
-              </w:rPr>
-              <w:t>Pembaca</w:t>
-            </w:r>
-            <w:proofErr w:type="spellEnd"/>
-            <w:r>
-              <w:rPr>
-                <w:lang w:val="en-US"/>
-              </w:rPr>
-              <w:t xml:space="preserve"> </w:t>
-            </w:r>
-            <w:proofErr w:type="spellStart"/>
-            <w:r>
-              <w:rPr>
-                <w:lang w:val="en-US"/>
-              </w:rPr>
-              <w:t>berita</w:t>
-            </w:r>
-            <w:proofErr w:type="spellEnd"/>
-            <w:r>
-              <w:rPr>
-                <w:lang w:val="en-US"/>
-              </w:rPr>
-              <w:t xml:space="preserve"> </w:t>
-            </w:r>
-            <w:proofErr w:type="spellStart"/>
-            <w:proofErr w:type="gramStart"/>
-            <w:r>
-              <w:rPr>
-                <w:lang w:val="en-US"/>
-              </w:rPr>
-              <w:t>ingin</w:t>
-            </w:r>
-            <w:proofErr w:type="spellEnd"/>
-            <w:r>
-              <w:rPr>
-                <w:lang w:val="en-US"/>
-              </w:rPr>
-              <w:t xml:space="preserve">  </w:t>
-            </w:r>
-            <w:proofErr w:type="spellStart"/>
-            <w:r>
-              <w:rPr>
-                <w:lang w:val="en-US"/>
-              </w:rPr>
-              <w:t>menambahkan</w:t>
-            </w:r>
-            <w:proofErr w:type="spellEnd"/>
-            <w:proofErr w:type="gramEnd"/>
-            <w:r>
-              <w:rPr>
-                <w:lang w:val="en-US"/>
-              </w:rPr>
-              <w:t xml:space="preserve"> about pada </w:t>
-            </w:r>
-            <w:proofErr w:type="spellStart"/>
-            <w:r>
-              <w:rPr>
-                <w:lang w:val="en-US"/>
-              </w:rPr>
-              <w:t>atribut</w:t>
-            </w:r>
-            <w:proofErr w:type="spellEnd"/>
-            <w:r>
-              <w:rPr>
-                <w:lang w:val="en-US"/>
-              </w:rPr>
-              <w:t xml:space="preserve"> navigation drawer</w:t>
+            <w:r>
+              <w:rPr>
+                <w:lang w:val="en-US"/>
+              </w:rPr>
+              <w:t>Pembaca berita ingin  menambahkan about pada atribut navigation drawer</w:t>
             </w:r>
           </w:p>
         </w:tc>
@@ -10185,105 +9310,7 @@
               <w:rPr>
                 <w:lang w:val="en-US"/>
               </w:rPr>
-              <w:t xml:space="preserve">(5) </w:t>
-            </w:r>
-            <w:proofErr w:type="spellStart"/>
-            <w:r>
-              <w:rPr>
-                <w:lang w:val="en-US"/>
-              </w:rPr>
-              <w:t>Sebagai</w:t>
-            </w:r>
-            <w:proofErr w:type="spellEnd"/>
-            <w:r>
-              <w:rPr>
-                <w:lang w:val="en-US"/>
-              </w:rPr>
-              <w:t xml:space="preserve"> </w:t>
-            </w:r>
-            <w:proofErr w:type="spellStart"/>
-            <w:r>
-              <w:rPr>
-                <w:lang w:val="en-US"/>
-              </w:rPr>
-              <w:t>pembaca</w:t>
-            </w:r>
-            <w:proofErr w:type="spellEnd"/>
-            <w:r>
-              <w:rPr>
-                <w:lang w:val="en-US"/>
-              </w:rPr>
-              <w:t xml:space="preserve"> </w:t>
-            </w:r>
-            <w:proofErr w:type="spellStart"/>
-            <w:r>
-              <w:rPr>
-                <w:lang w:val="en-US"/>
-              </w:rPr>
-              <w:t>berita</w:t>
-            </w:r>
-            <w:proofErr w:type="spellEnd"/>
-            <w:r>
-              <w:rPr>
-                <w:lang w:val="en-US"/>
-              </w:rPr>
-              <w:t xml:space="preserve"> </w:t>
-            </w:r>
-            <w:proofErr w:type="spellStart"/>
-            <w:r>
-              <w:rPr>
-                <w:lang w:val="en-US"/>
-              </w:rPr>
-              <w:t>saya</w:t>
-            </w:r>
-            <w:proofErr w:type="spellEnd"/>
-            <w:r>
-              <w:rPr>
-                <w:lang w:val="en-US"/>
-              </w:rPr>
-              <w:t xml:space="preserve"> </w:t>
-            </w:r>
-            <w:proofErr w:type="spellStart"/>
-            <w:r>
-              <w:rPr>
-                <w:lang w:val="en-US"/>
-              </w:rPr>
-              <w:t>ingin</w:t>
-            </w:r>
-            <w:proofErr w:type="spellEnd"/>
-            <w:r>
-              <w:rPr>
-                <w:lang w:val="en-US"/>
-              </w:rPr>
-              <w:t xml:space="preserve"> </w:t>
-            </w:r>
-            <w:proofErr w:type="spellStart"/>
-            <w:r>
-              <w:rPr>
-                <w:lang w:val="en-US"/>
-              </w:rPr>
-              <w:t>menambahkan</w:t>
-            </w:r>
-            <w:proofErr w:type="spellEnd"/>
-            <w:r>
-              <w:rPr>
-                <w:lang w:val="en-US"/>
-              </w:rPr>
-              <w:t xml:space="preserve"> navigation drawer di </w:t>
-            </w:r>
-            <w:proofErr w:type="spellStart"/>
-            <w:r>
-              <w:rPr>
-                <w:lang w:val="en-US"/>
-              </w:rPr>
-              <w:t>halaman</w:t>
-            </w:r>
-            <w:proofErr w:type="spellEnd"/>
-            <w:r>
-              <w:rPr>
-                <w:lang w:val="en-US"/>
-              </w:rPr>
-              <w:t xml:space="preserve"> homepage</w:t>
+              <w:t>(5) Sebagai pembaca berita saya ingin menambahkan navigation drawer di halaman homepage</w:t>
             </w:r>
           </w:p>
         </w:tc>
@@ -10330,105 +9357,7 @@
               <w:rPr>
                 <w:lang w:val="en-US"/>
               </w:rPr>
-              <w:t xml:space="preserve">(5) </w:t>
-            </w:r>
-            <w:proofErr w:type="spellStart"/>
-            <w:r>
-              <w:rPr>
-                <w:lang w:val="en-US"/>
-              </w:rPr>
-              <w:t>Sebagai</w:t>
-            </w:r>
-            <w:proofErr w:type="spellEnd"/>
-            <w:r>
-              <w:rPr>
-                <w:lang w:val="en-US"/>
-              </w:rPr>
-              <w:t xml:space="preserve"> </w:t>
-            </w:r>
-            <w:proofErr w:type="spellStart"/>
-            <w:r>
-              <w:rPr>
-                <w:lang w:val="en-US"/>
-              </w:rPr>
-              <w:t>pembaca</w:t>
-            </w:r>
-            <w:proofErr w:type="spellEnd"/>
-            <w:r>
-              <w:rPr>
-                <w:lang w:val="en-US"/>
-              </w:rPr>
-              <w:t xml:space="preserve"> </w:t>
-            </w:r>
-            <w:proofErr w:type="spellStart"/>
-            <w:r>
-              <w:rPr>
-                <w:lang w:val="en-US"/>
-              </w:rPr>
-              <w:t>berita</w:t>
-            </w:r>
-            <w:proofErr w:type="spellEnd"/>
-            <w:r>
-              <w:rPr>
-                <w:lang w:val="en-US"/>
-              </w:rPr>
-              <w:t xml:space="preserve"> </w:t>
-            </w:r>
-            <w:proofErr w:type="spellStart"/>
-            <w:r>
-              <w:rPr>
-                <w:lang w:val="en-US"/>
-              </w:rPr>
-              <w:t>saya</w:t>
-            </w:r>
-            <w:proofErr w:type="spellEnd"/>
-            <w:r>
-              <w:rPr>
-                <w:lang w:val="en-US"/>
-              </w:rPr>
-              <w:t xml:space="preserve"> </w:t>
-            </w:r>
-            <w:proofErr w:type="spellStart"/>
-            <w:r>
-              <w:rPr>
-                <w:lang w:val="en-US"/>
-              </w:rPr>
-              <w:t>ingin</w:t>
-            </w:r>
-            <w:proofErr w:type="spellEnd"/>
-            <w:r>
-              <w:rPr>
-                <w:lang w:val="en-US"/>
-              </w:rPr>
-              <w:t xml:space="preserve"> </w:t>
-            </w:r>
-            <w:proofErr w:type="spellStart"/>
-            <w:r>
-              <w:rPr>
-                <w:lang w:val="en-US"/>
-              </w:rPr>
-              <w:t>menambahkan</w:t>
-            </w:r>
-            <w:proofErr w:type="spellEnd"/>
-            <w:r>
-              <w:rPr>
-                <w:lang w:val="en-US"/>
-              </w:rPr>
-              <w:t xml:space="preserve"> home pada </w:t>
-            </w:r>
-            <w:proofErr w:type="spellStart"/>
-            <w:r>
-              <w:rPr>
-                <w:lang w:val="en-US"/>
-              </w:rPr>
-              <w:t>atribut</w:t>
-            </w:r>
-            <w:proofErr w:type="spellEnd"/>
-            <w:r>
-              <w:rPr>
-                <w:lang w:val="en-US"/>
-              </w:rPr>
-              <w:t xml:space="preserve"> navigation drawer</w:t>
+              <w:t>(5) Sebagai pembaca berita saya ingin menambahkan home pada atribut navigation drawer</w:t>
             </w:r>
           </w:p>
         </w:tc>
@@ -10475,107 +9404,7 @@
               <w:rPr>
                 <w:lang w:val="en-US"/>
               </w:rPr>
-              <w:t xml:space="preserve">(5) </w:t>
-            </w:r>
-            <w:proofErr w:type="spellStart"/>
-            <w:r>
-              <w:rPr>
-                <w:lang w:val="en-US"/>
-              </w:rPr>
-              <w:t>Sebagai</w:t>
-            </w:r>
-            <w:proofErr w:type="spellEnd"/>
-            <w:r>
-              <w:rPr>
-                <w:lang w:val="en-US"/>
-              </w:rPr>
-              <w:t xml:space="preserve"> </w:t>
-            </w:r>
-            <w:proofErr w:type="spellStart"/>
-            <w:r>
-              <w:rPr>
-                <w:lang w:val="en-US"/>
-              </w:rPr>
-              <w:t>pembaca</w:t>
-            </w:r>
-            <w:proofErr w:type="spellEnd"/>
-            <w:r>
-              <w:rPr>
-                <w:lang w:val="en-US"/>
-              </w:rPr>
-              <w:t xml:space="preserve"> </w:t>
-            </w:r>
-            <w:proofErr w:type="spellStart"/>
-            <w:r>
-              <w:rPr>
-                <w:lang w:val="en-US"/>
-              </w:rPr>
-              <w:t>berita</w:t>
-            </w:r>
-            <w:proofErr w:type="spellEnd"/>
-            <w:r>
-              <w:rPr>
-                <w:lang w:val="en-US"/>
-              </w:rPr>
-              <w:t xml:space="preserve"> </w:t>
-            </w:r>
-            <w:proofErr w:type="spellStart"/>
-            <w:r>
-              <w:rPr>
-                <w:lang w:val="en-US"/>
-              </w:rPr>
-              <w:t>saya</w:t>
-            </w:r>
-            <w:proofErr w:type="spellEnd"/>
-            <w:r>
-              <w:rPr>
-                <w:lang w:val="en-US"/>
-              </w:rPr>
-              <w:t xml:space="preserve"> </w:t>
-            </w:r>
-            <w:proofErr w:type="spellStart"/>
-            <w:proofErr w:type="gramStart"/>
-            <w:r>
-              <w:rPr>
-                <w:lang w:val="en-US"/>
-              </w:rPr>
-              <w:t>ingin</w:t>
-            </w:r>
-            <w:proofErr w:type="spellEnd"/>
-            <w:r>
-              <w:rPr>
-                <w:lang w:val="en-US"/>
-              </w:rPr>
-              <w:t xml:space="preserve">  </w:t>
-            </w:r>
-            <w:proofErr w:type="spellStart"/>
-            <w:r>
-              <w:rPr>
-                <w:lang w:val="en-US"/>
-              </w:rPr>
-              <w:t>menambahkan</w:t>
-            </w:r>
-            <w:proofErr w:type="spellEnd"/>
-            <w:proofErr w:type="gramEnd"/>
-            <w:r>
-              <w:rPr>
-                <w:lang w:val="en-US"/>
-              </w:rPr>
-              <w:t xml:space="preserve"> categories pada </w:t>
-            </w:r>
-            <w:proofErr w:type="spellStart"/>
-            <w:r>
-              <w:rPr>
-                <w:lang w:val="en-US"/>
-              </w:rPr>
-              <w:t>atribut</w:t>
-            </w:r>
-            <w:proofErr w:type="spellEnd"/>
-            <w:r>
-              <w:rPr>
-                <w:lang w:val="en-US"/>
-              </w:rPr>
-              <w:t xml:space="preserve"> navigation drawer</w:t>
+              <w:t>(5) Sebagai pembaca berita saya ingin  menambahkan categories pada atribut navigation drawer</w:t>
             </w:r>
           </w:p>
         </w:tc>
@@ -10622,107 +9451,7 @@
               <w:rPr>
                 <w:lang w:val="en-US"/>
               </w:rPr>
-              <w:t xml:space="preserve">(5) </w:t>
-            </w:r>
-            <w:proofErr w:type="spellStart"/>
-            <w:r>
-              <w:rPr>
-                <w:lang w:val="en-US"/>
-              </w:rPr>
-              <w:t>Sebagai</w:t>
-            </w:r>
-            <w:proofErr w:type="spellEnd"/>
-            <w:r>
-              <w:rPr>
-                <w:lang w:val="en-US"/>
-              </w:rPr>
-              <w:t xml:space="preserve"> </w:t>
-            </w:r>
-            <w:proofErr w:type="spellStart"/>
-            <w:r>
-              <w:rPr>
-                <w:lang w:val="en-US"/>
-              </w:rPr>
-              <w:t>pembaca</w:t>
-            </w:r>
-            <w:proofErr w:type="spellEnd"/>
-            <w:r>
-              <w:rPr>
-                <w:lang w:val="en-US"/>
-              </w:rPr>
-              <w:t xml:space="preserve"> </w:t>
-            </w:r>
-            <w:proofErr w:type="spellStart"/>
-            <w:r>
-              <w:rPr>
-                <w:lang w:val="en-US"/>
-              </w:rPr>
-              <w:t>berita</w:t>
-            </w:r>
-            <w:proofErr w:type="spellEnd"/>
-            <w:r>
-              <w:rPr>
-                <w:lang w:val="en-US"/>
-              </w:rPr>
-              <w:t xml:space="preserve"> </w:t>
-            </w:r>
-            <w:proofErr w:type="spellStart"/>
-            <w:r>
-              <w:rPr>
-                <w:lang w:val="en-US"/>
-              </w:rPr>
-              <w:t>saya</w:t>
-            </w:r>
-            <w:proofErr w:type="spellEnd"/>
-            <w:r>
-              <w:rPr>
-                <w:lang w:val="en-US"/>
-              </w:rPr>
-              <w:t xml:space="preserve"> </w:t>
-            </w:r>
-            <w:proofErr w:type="spellStart"/>
-            <w:proofErr w:type="gramStart"/>
-            <w:r>
-              <w:rPr>
-                <w:lang w:val="en-US"/>
-              </w:rPr>
-              <w:t>ingin</w:t>
-            </w:r>
-            <w:proofErr w:type="spellEnd"/>
-            <w:r>
-              <w:rPr>
-                <w:lang w:val="en-US"/>
-              </w:rPr>
-              <w:t xml:space="preserve">  </w:t>
-            </w:r>
-            <w:proofErr w:type="spellStart"/>
-            <w:r>
-              <w:rPr>
-                <w:lang w:val="en-US"/>
-              </w:rPr>
-              <w:t>menambahkan</w:t>
-            </w:r>
-            <w:proofErr w:type="spellEnd"/>
-            <w:proofErr w:type="gramEnd"/>
-            <w:r>
-              <w:rPr>
-                <w:lang w:val="en-US"/>
-              </w:rPr>
-              <w:t xml:space="preserve"> setting pada </w:t>
-            </w:r>
-            <w:proofErr w:type="spellStart"/>
-            <w:r>
-              <w:rPr>
-                <w:lang w:val="en-US"/>
-              </w:rPr>
-              <w:t>atribut</w:t>
-            </w:r>
-            <w:proofErr w:type="spellEnd"/>
-            <w:r>
-              <w:rPr>
-                <w:lang w:val="en-US"/>
-              </w:rPr>
-              <w:t xml:space="preserve"> navigation drawer</w:t>
+              <w:t>(5) Sebagai pembaca berita saya ingin  menambahkan setting pada atribut navigation drawer</w:t>
             </w:r>
           </w:p>
         </w:tc>
@@ -10769,107 +9498,7 @@
               <w:rPr>
                 <w:lang w:val="en-US"/>
               </w:rPr>
-              <w:t xml:space="preserve">(5) </w:t>
-            </w:r>
-            <w:proofErr w:type="spellStart"/>
-            <w:r>
-              <w:rPr>
-                <w:lang w:val="en-US"/>
-              </w:rPr>
-              <w:t>Sebagai</w:t>
-            </w:r>
-            <w:proofErr w:type="spellEnd"/>
-            <w:r>
-              <w:rPr>
-                <w:lang w:val="en-US"/>
-              </w:rPr>
-              <w:t xml:space="preserve"> </w:t>
-            </w:r>
-            <w:proofErr w:type="spellStart"/>
-            <w:r>
-              <w:rPr>
-                <w:lang w:val="en-US"/>
-              </w:rPr>
-              <w:t>pembaca</w:t>
-            </w:r>
-            <w:proofErr w:type="spellEnd"/>
-            <w:r>
-              <w:rPr>
-                <w:lang w:val="en-US"/>
-              </w:rPr>
-              <w:t xml:space="preserve"> </w:t>
-            </w:r>
-            <w:proofErr w:type="spellStart"/>
-            <w:r>
-              <w:rPr>
-                <w:lang w:val="en-US"/>
-              </w:rPr>
-              <w:t>berita</w:t>
-            </w:r>
-            <w:proofErr w:type="spellEnd"/>
-            <w:r>
-              <w:rPr>
-                <w:lang w:val="en-US"/>
-              </w:rPr>
-              <w:t xml:space="preserve"> </w:t>
-            </w:r>
-            <w:proofErr w:type="spellStart"/>
-            <w:r>
-              <w:rPr>
-                <w:lang w:val="en-US"/>
-              </w:rPr>
-              <w:t>saya</w:t>
-            </w:r>
-            <w:proofErr w:type="spellEnd"/>
-            <w:r>
-              <w:rPr>
-                <w:lang w:val="en-US"/>
-              </w:rPr>
-              <w:t xml:space="preserve"> </w:t>
-            </w:r>
-            <w:proofErr w:type="spellStart"/>
-            <w:proofErr w:type="gramStart"/>
-            <w:r>
-              <w:rPr>
-                <w:lang w:val="en-US"/>
-              </w:rPr>
-              <w:t>ingin</w:t>
-            </w:r>
-            <w:proofErr w:type="spellEnd"/>
-            <w:r>
-              <w:rPr>
-                <w:lang w:val="en-US"/>
-              </w:rPr>
-              <w:t xml:space="preserve">  </w:t>
-            </w:r>
-            <w:proofErr w:type="spellStart"/>
-            <w:r>
-              <w:rPr>
-                <w:lang w:val="en-US"/>
-              </w:rPr>
-              <w:t>menambahkan</w:t>
-            </w:r>
-            <w:proofErr w:type="spellEnd"/>
-            <w:proofErr w:type="gramEnd"/>
-            <w:r>
-              <w:rPr>
-                <w:lang w:val="en-US"/>
-              </w:rPr>
-              <w:t xml:space="preserve"> about pada </w:t>
-            </w:r>
-            <w:proofErr w:type="spellStart"/>
-            <w:r>
-              <w:rPr>
-                <w:lang w:val="en-US"/>
-              </w:rPr>
-              <w:t>atribut</w:t>
-            </w:r>
-            <w:proofErr w:type="spellEnd"/>
-            <w:r>
-              <w:rPr>
-                <w:lang w:val="en-US"/>
-              </w:rPr>
-              <w:t xml:space="preserve"> navigation drawer</w:t>
+              <w:t>(5) Sebagai pembaca berita saya ingin  menambahkan about pada atribut navigation drawer</w:t>
             </w:r>
           </w:p>
         </w:tc>
@@ -13101,6 +11730,56 @@
       </w:tr>
     </w:tbl>
     <w:p/>
+    <w:p/>
+    <w:p>
+      <w:r>
+        <w:rPr>
+          <w:noProof/>
+        </w:rPr>
+        <w:drawing>
+          <wp:inline distT="0" distB="0" distL="0" distR="0" wp14:anchorId="72ECB6DE" wp14:editId="07DC98DD">
+            <wp:extent cx="5943600" cy="2646784"/>
+            <wp:effectExtent l="0" t="0" r="0" b="1270"/>
+            <wp:docPr id="647664607" name="Picture 1"/>
+            <wp:cNvGraphicFramePr>
+              <a:graphicFrameLocks xmlns:a="http://schemas.openxmlformats.org/drawingml/2006/main" noChangeAspect="1"/>
+            </wp:cNvGraphicFramePr>
+            <a:graphic xmlns:a="http://schemas.openxmlformats.org/drawingml/2006/main">
+              <a:graphicData uri="http://schemas.openxmlformats.org/drawingml/2006/picture">
+                <pic:pic xmlns:pic="http://schemas.openxmlformats.org/drawingml/2006/picture">
+                  <pic:nvPicPr>
+                    <pic:cNvPr id="647664607" name=""/>
+                    <pic:cNvPicPr/>
+                  </pic:nvPicPr>
+                  <pic:blipFill rotWithShape="1">
+                    <a:blip r:embed="rId7"/>
+                    <a:srcRect t="16497" b="4339"/>
+                    <a:stretch/>
+                  </pic:blipFill>
+                  <pic:spPr bwMode="auto">
+                    <a:xfrm>
+                      <a:off x="0" y="0"/>
+                      <a:ext cx="5943600" cy="2646784"/>
+                    </a:xfrm>
+                    <a:prstGeom prst="rect">
+                      <a:avLst/>
+                    </a:prstGeom>
+                    <a:ln>
+                      <a:noFill/>
+                    </a:ln>
+                    <a:extLst>
+                      <a:ext uri="{53640926-AAD7-44D8-BBD7-CCE9431645EC}">
+                        <a14:shadowObscured xmlns:a14="http://schemas.microsoft.com/office/drawing/2010/main"/>
+                      </a:ext>
+                    </a:extLst>
+                  </pic:spPr>
+                </pic:pic>
+              </a:graphicData>
+            </a:graphic>
+          </wp:inline>
+        </w:drawing>
+      </w:r>
+    </w:p>
     <w:sectPr>
       <w:pgSz w:w="12240" w:h="15840"/>
       <w:pgMar w:top="1440" w:right="1440" w:bottom="1440" w:left="1440" w:header="720" w:footer="720" w:gutter="0"/>

</xml_diff>

<commit_message>
Menambahkan link figma pada tugas uas
</commit_message>
<xml_diff>
--- a/Tugas2.docx
+++ b/Tugas2.docx
@@ -41,7 +41,23 @@
     <w:p/>
     <w:p>
       <w:r>
-        <w:t>Nama Anggota Kelompok:</w:t>
+        <w:t xml:space="preserve">Nama </w:t>
+      </w:r>
+      <w:proofErr w:type="spellStart"/>
+      <w:r>
+        <w:t>Anggota</w:t>
+      </w:r>
+      <w:proofErr w:type="spellEnd"/>
+      <w:r>
+        <w:t xml:space="preserve"> </w:t>
+      </w:r>
+      <w:proofErr w:type="spellStart"/>
+      <w:r>
+        <w:t>Kelompok</w:t>
+      </w:r>
+      <w:proofErr w:type="spellEnd"/>
+      <w:r>
+        <w:t>:</w:t>
       </w:r>
     </w:p>
     <w:p>
@@ -91,18 +107,23 @@
       </w:pPr>
     </w:p>
     <w:p>
+      <w:proofErr w:type="spellStart"/>
       <w:r>
         <w:t>Topik</w:t>
       </w:r>
+      <w:proofErr w:type="spellEnd"/>
       <w:r>
         <w:rPr>
           <w:spacing w:val="-2"/>
         </w:rPr>
         <w:t xml:space="preserve"> </w:t>
       </w:r>
+      <w:proofErr w:type="spellStart"/>
+      <w:proofErr w:type="gramStart"/>
       <w:r>
         <w:t>Pengerjaan</w:t>
       </w:r>
+      <w:proofErr w:type="spellEnd"/>
       <w:r>
         <w:rPr>
           <w:spacing w:val="-2"/>
@@ -112,15 +133,18 @@
       <w:r>
         <w:t>:</w:t>
       </w:r>
+      <w:proofErr w:type="gramEnd"/>
       <w:r>
         <w:rPr>
           <w:spacing w:val="-1"/>
         </w:rPr>
         <w:t xml:space="preserve"> </w:t>
       </w:r>
+      <w:proofErr w:type="spellStart"/>
       <w:r>
         <w:t>Berita</w:t>
       </w:r>
+      <w:proofErr w:type="spellEnd"/>
     </w:p>
     <w:p/>
     <w:p>
@@ -1698,12 +1722,14 @@
           <w:sz w:val="32"/>
         </w:rPr>
       </w:pPr>
+      <w:proofErr w:type="spellStart"/>
       <w:r>
         <w:rPr>
           <w:sz w:val="32"/>
         </w:rPr>
         <w:t>Tabel</w:t>
       </w:r>
+      <w:proofErr w:type="spellEnd"/>
       <w:r>
         <w:rPr>
           <w:spacing w:val="-6"/>
@@ -3914,9 +3940,14 @@
         </w:tabs>
         <w:ind w:left="990"/>
       </w:pPr>
+      <w:proofErr w:type="spellStart"/>
       <w:r>
         <w:lastRenderedPageBreak/>
-        <w:t>Tugas UA</w:t>
+        <w:t>Tugas</w:t>
+      </w:r>
+      <w:proofErr w:type="spellEnd"/>
+      <w:r>
+        <w:t xml:space="preserve"> UA</w:t>
       </w:r>
       <w:r>
         <w:t>S</w:t>
@@ -3937,8 +3968,13 @@
         </w:tabs>
         <w:ind w:left="990"/>
       </w:pPr>
+      <w:proofErr w:type="spellStart"/>
       <w:r>
-        <w:t>Tabel Product Backlog</w:t>
+        <w:t>Tabel</w:t>
+      </w:r>
+      <w:proofErr w:type="spellEnd"/>
+      <w:r>
+        <w:t xml:space="preserve"> Product Backlog</w:t>
       </w:r>
     </w:p>
     <w:tbl>
@@ -5964,12 +6000,28 @@
                 <w:lang w:val="en-US"/>
               </w:rPr>
             </w:pPr>
-            <w:r>
-              <w:rPr>
-                <w:lang w:val="en-US"/>
-              </w:rPr>
-              <w:t>Pembaca Berita</w:t>
-            </w:r>
+            <w:proofErr w:type="spellStart"/>
+            <w:r>
+              <w:rPr>
+                <w:lang w:val="en-US"/>
+              </w:rPr>
+              <w:t>Pembaca</w:t>
+            </w:r>
+            <w:proofErr w:type="spellEnd"/>
+            <w:r>
+              <w:rPr>
+                <w:lang w:val="en-US"/>
+              </w:rPr>
+              <w:t xml:space="preserve"> </w:t>
+            </w:r>
+            <w:proofErr w:type="spellStart"/>
+            <w:r>
+              <w:rPr>
+                <w:lang w:val="en-US"/>
+              </w:rPr>
+              <w:t>Berita</w:t>
+            </w:r>
+            <w:proofErr w:type="spellEnd"/>
           </w:p>
         </w:tc>
         <w:tc>
@@ -5984,11 +6036,47 @@
                 <w:lang w:val="en-US"/>
               </w:rPr>
             </w:pPr>
-            <w:r>
-              <w:rPr>
-                <w:lang w:val="en-US"/>
-              </w:rPr>
-              <w:t>Dapat melihat halaman navigation drawer</w:t>
+            <w:proofErr w:type="spellStart"/>
+            <w:r>
+              <w:rPr>
+                <w:lang w:val="en-US"/>
+              </w:rPr>
+              <w:t>Dapat</w:t>
+            </w:r>
+            <w:proofErr w:type="spellEnd"/>
+            <w:r>
+              <w:rPr>
+                <w:lang w:val="en-US"/>
+              </w:rPr>
+              <w:t xml:space="preserve"> </w:t>
+            </w:r>
+            <w:proofErr w:type="spellStart"/>
+            <w:r>
+              <w:rPr>
+                <w:lang w:val="en-US"/>
+              </w:rPr>
+              <w:t>melihat</w:t>
+            </w:r>
+            <w:proofErr w:type="spellEnd"/>
+            <w:r>
+              <w:rPr>
+                <w:lang w:val="en-US"/>
+              </w:rPr>
+              <w:t xml:space="preserve"> </w:t>
+            </w:r>
+            <w:proofErr w:type="spellStart"/>
+            <w:r>
+              <w:rPr>
+                <w:lang w:val="en-US"/>
+              </w:rPr>
+              <w:t>halaman</w:t>
+            </w:r>
+            <w:proofErr w:type="spellEnd"/>
+            <w:r>
+              <w:rPr>
+                <w:lang w:val="en-US"/>
+              </w:rPr>
+              <w:t xml:space="preserve"> navigation drawer</w:t>
             </w:r>
           </w:p>
         </w:tc>
@@ -6008,7 +6096,77 @@
               <w:rPr>
                 <w:lang w:val="en-US"/>
               </w:rPr>
-              <w:t>Saya dapat dengan mudah melihat dan mencari navigation drawer</w:t>
+              <w:t xml:space="preserve">Saya </w:t>
+            </w:r>
+            <w:proofErr w:type="spellStart"/>
+            <w:r>
+              <w:rPr>
+                <w:lang w:val="en-US"/>
+              </w:rPr>
+              <w:t>dapat</w:t>
+            </w:r>
+            <w:proofErr w:type="spellEnd"/>
+            <w:r>
+              <w:rPr>
+                <w:lang w:val="en-US"/>
+              </w:rPr>
+              <w:t xml:space="preserve"> </w:t>
+            </w:r>
+            <w:proofErr w:type="spellStart"/>
+            <w:r>
+              <w:rPr>
+                <w:lang w:val="en-US"/>
+              </w:rPr>
+              <w:t>dengan</w:t>
+            </w:r>
+            <w:proofErr w:type="spellEnd"/>
+            <w:r>
+              <w:rPr>
+                <w:lang w:val="en-US"/>
+              </w:rPr>
+              <w:t xml:space="preserve"> </w:t>
+            </w:r>
+            <w:proofErr w:type="spellStart"/>
+            <w:r>
+              <w:rPr>
+                <w:lang w:val="en-US"/>
+              </w:rPr>
+              <w:t>mudah</w:t>
+            </w:r>
+            <w:proofErr w:type="spellEnd"/>
+            <w:r>
+              <w:rPr>
+                <w:lang w:val="en-US"/>
+              </w:rPr>
+              <w:t xml:space="preserve"> </w:t>
+            </w:r>
+            <w:proofErr w:type="spellStart"/>
+            <w:r>
+              <w:rPr>
+                <w:lang w:val="en-US"/>
+              </w:rPr>
+              <w:t>melihat</w:t>
+            </w:r>
+            <w:proofErr w:type="spellEnd"/>
+            <w:r>
+              <w:rPr>
+                <w:lang w:val="en-US"/>
+              </w:rPr>
+              <w:t xml:space="preserve"> dan </w:t>
+            </w:r>
+            <w:proofErr w:type="spellStart"/>
+            <w:r>
+              <w:rPr>
+                <w:lang w:val="en-US"/>
+              </w:rPr>
+              <w:t>mencari</w:t>
+            </w:r>
+            <w:proofErr w:type="spellEnd"/>
+            <w:r>
+              <w:rPr>
+                <w:lang w:val="en-US"/>
+              </w:rPr>
+              <w:t xml:space="preserve"> navigation drawer</w:t>
             </w:r>
           </w:p>
         </w:tc>
@@ -6136,12 +6294,28 @@
                 <w:lang w:val="en-US"/>
               </w:rPr>
             </w:pPr>
-            <w:r>
-              <w:rPr>
-                <w:lang w:val="en-US"/>
-              </w:rPr>
-              <w:t>Pembaca Berita</w:t>
-            </w:r>
+            <w:proofErr w:type="spellStart"/>
+            <w:r>
+              <w:rPr>
+                <w:lang w:val="en-US"/>
+              </w:rPr>
+              <w:t>Pembaca</w:t>
+            </w:r>
+            <w:proofErr w:type="spellEnd"/>
+            <w:r>
+              <w:rPr>
+                <w:lang w:val="en-US"/>
+              </w:rPr>
+              <w:t xml:space="preserve"> </w:t>
+            </w:r>
+            <w:proofErr w:type="spellStart"/>
+            <w:r>
+              <w:rPr>
+                <w:lang w:val="en-US"/>
+              </w:rPr>
+              <w:t>Berita</w:t>
+            </w:r>
+            <w:proofErr w:type="spellEnd"/>
           </w:p>
         </w:tc>
         <w:tc>
@@ -6156,11 +6330,47 @@
                 <w:lang w:val="en-US"/>
               </w:rPr>
             </w:pPr>
-            <w:r>
-              <w:rPr>
-                <w:lang w:val="en-US"/>
-              </w:rPr>
-              <w:t>Dapat melihat pilihan home pada navigation drawer</w:t>
+            <w:proofErr w:type="spellStart"/>
+            <w:r>
+              <w:rPr>
+                <w:lang w:val="en-US"/>
+              </w:rPr>
+              <w:t>Dapat</w:t>
+            </w:r>
+            <w:proofErr w:type="spellEnd"/>
+            <w:r>
+              <w:rPr>
+                <w:lang w:val="en-US"/>
+              </w:rPr>
+              <w:t xml:space="preserve"> </w:t>
+            </w:r>
+            <w:proofErr w:type="spellStart"/>
+            <w:r>
+              <w:rPr>
+                <w:lang w:val="en-US"/>
+              </w:rPr>
+              <w:t>melihat</w:t>
+            </w:r>
+            <w:proofErr w:type="spellEnd"/>
+            <w:r>
+              <w:rPr>
+                <w:lang w:val="en-US"/>
+              </w:rPr>
+              <w:t xml:space="preserve"> </w:t>
+            </w:r>
+            <w:proofErr w:type="spellStart"/>
+            <w:r>
+              <w:rPr>
+                <w:lang w:val="en-US"/>
+              </w:rPr>
+              <w:t>pilihan</w:t>
+            </w:r>
+            <w:proofErr w:type="spellEnd"/>
+            <w:r>
+              <w:rPr>
+                <w:lang w:val="en-US"/>
+              </w:rPr>
+              <w:t xml:space="preserve"> home pada navigation drawer</w:t>
             </w:r>
           </w:p>
         </w:tc>
@@ -6180,7 +6390,49 @@
               <w:rPr>
                 <w:lang w:val="en-US"/>
               </w:rPr>
-              <w:t>Saya dapat mencari home di dalam navigation drawer</w:t>
+              <w:t xml:space="preserve">Saya </w:t>
+            </w:r>
+            <w:proofErr w:type="spellStart"/>
+            <w:r>
+              <w:rPr>
+                <w:lang w:val="en-US"/>
+              </w:rPr>
+              <w:t>dapat</w:t>
+            </w:r>
+            <w:proofErr w:type="spellEnd"/>
+            <w:r>
+              <w:rPr>
+                <w:lang w:val="en-US"/>
+              </w:rPr>
+              <w:t xml:space="preserve"> </w:t>
+            </w:r>
+            <w:proofErr w:type="spellStart"/>
+            <w:r>
+              <w:rPr>
+                <w:lang w:val="en-US"/>
+              </w:rPr>
+              <w:t>mencari</w:t>
+            </w:r>
+            <w:proofErr w:type="spellEnd"/>
+            <w:r>
+              <w:rPr>
+                <w:lang w:val="en-US"/>
+              </w:rPr>
+              <w:t xml:space="preserve"> home di </w:t>
+            </w:r>
+            <w:proofErr w:type="spellStart"/>
+            <w:r>
+              <w:rPr>
+                <w:lang w:val="en-US"/>
+              </w:rPr>
+              <w:t>dalam</w:t>
+            </w:r>
+            <w:proofErr w:type="spellEnd"/>
+            <w:r>
+              <w:rPr>
+                <w:lang w:val="en-US"/>
+              </w:rPr>
+              <w:t xml:space="preserve"> navigation drawer</w:t>
             </w:r>
           </w:p>
         </w:tc>
@@ -6308,12 +6560,28 @@
                 <w:lang w:val="en-US"/>
               </w:rPr>
             </w:pPr>
-            <w:r>
-              <w:rPr>
-                <w:lang w:val="en-US"/>
-              </w:rPr>
-              <w:t>Pembaca berita</w:t>
-            </w:r>
+            <w:proofErr w:type="spellStart"/>
+            <w:r>
+              <w:rPr>
+                <w:lang w:val="en-US"/>
+              </w:rPr>
+              <w:t>Pembaca</w:t>
+            </w:r>
+            <w:proofErr w:type="spellEnd"/>
+            <w:r>
+              <w:rPr>
+                <w:lang w:val="en-US"/>
+              </w:rPr>
+              <w:t xml:space="preserve"> </w:t>
+            </w:r>
+            <w:proofErr w:type="spellStart"/>
+            <w:r>
+              <w:rPr>
+                <w:lang w:val="en-US"/>
+              </w:rPr>
+              <w:t>berita</w:t>
+            </w:r>
+            <w:proofErr w:type="spellEnd"/>
           </w:p>
         </w:tc>
         <w:tc>
@@ -6328,11 +6596,47 @@
                 <w:lang w:val="en-US"/>
               </w:rPr>
             </w:pPr>
-            <w:r>
-              <w:rPr>
-                <w:lang w:val="en-US"/>
-              </w:rPr>
-              <w:t>Dapat melihat pilihan categories pada navigation drawer</w:t>
+            <w:proofErr w:type="spellStart"/>
+            <w:r>
+              <w:rPr>
+                <w:lang w:val="en-US"/>
+              </w:rPr>
+              <w:t>Dapat</w:t>
+            </w:r>
+            <w:proofErr w:type="spellEnd"/>
+            <w:r>
+              <w:rPr>
+                <w:lang w:val="en-US"/>
+              </w:rPr>
+              <w:t xml:space="preserve"> </w:t>
+            </w:r>
+            <w:proofErr w:type="spellStart"/>
+            <w:r>
+              <w:rPr>
+                <w:lang w:val="en-US"/>
+              </w:rPr>
+              <w:t>melihat</w:t>
+            </w:r>
+            <w:proofErr w:type="spellEnd"/>
+            <w:r>
+              <w:rPr>
+                <w:lang w:val="en-US"/>
+              </w:rPr>
+              <w:t xml:space="preserve"> </w:t>
+            </w:r>
+            <w:proofErr w:type="spellStart"/>
+            <w:r>
+              <w:rPr>
+                <w:lang w:val="en-US"/>
+              </w:rPr>
+              <w:t>pilihan</w:t>
+            </w:r>
+            <w:proofErr w:type="spellEnd"/>
+            <w:r>
+              <w:rPr>
+                <w:lang w:val="en-US"/>
+              </w:rPr>
+              <w:t xml:space="preserve"> categories pada navigation drawer</w:t>
             </w:r>
           </w:p>
         </w:tc>
@@ -6349,7 +6653,49 @@
               <w:rPr>
                 <w:lang w:val="en-US"/>
               </w:rPr>
-              <w:t>Saya dapat mencari categories di dalam navigation drawer</w:t>
+              <w:t xml:space="preserve">Saya </w:t>
+            </w:r>
+            <w:proofErr w:type="spellStart"/>
+            <w:r>
+              <w:rPr>
+                <w:lang w:val="en-US"/>
+              </w:rPr>
+              <w:t>dapat</w:t>
+            </w:r>
+            <w:proofErr w:type="spellEnd"/>
+            <w:r>
+              <w:rPr>
+                <w:lang w:val="en-US"/>
+              </w:rPr>
+              <w:t xml:space="preserve"> </w:t>
+            </w:r>
+            <w:proofErr w:type="spellStart"/>
+            <w:r>
+              <w:rPr>
+                <w:lang w:val="en-US"/>
+              </w:rPr>
+              <w:t>mencari</w:t>
+            </w:r>
+            <w:proofErr w:type="spellEnd"/>
+            <w:r>
+              <w:rPr>
+                <w:lang w:val="en-US"/>
+              </w:rPr>
+              <w:t xml:space="preserve"> categories di </w:t>
+            </w:r>
+            <w:proofErr w:type="spellStart"/>
+            <w:r>
+              <w:rPr>
+                <w:lang w:val="en-US"/>
+              </w:rPr>
+              <w:t>dalam</w:t>
+            </w:r>
+            <w:proofErr w:type="spellEnd"/>
+            <w:r>
+              <w:rPr>
+                <w:lang w:val="en-US"/>
+              </w:rPr>
+              <w:t xml:space="preserve"> navigation drawer</w:t>
             </w:r>
           </w:p>
         </w:tc>
@@ -6498,12 +6844,28 @@
                 <w:lang w:val="en-US"/>
               </w:rPr>
             </w:pPr>
-            <w:r>
-              <w:rPr>
-                <w:lang w:val="en-US"/>
-              </w:rPr>
-              <w:t>Pembaca Berita</w:t>
-            </w:r>
+            <w:proofErr w:type="spellStart"/>
+            <w:r>
+              <w:rPr>
+                <w:lang w:val="en-US"/>
+              </w:rPr>
+              <w:t>Pembaca</w:t>
+            </w:r>
+            <w:proofErr w:type="spellEnd"/>
+            <w:r>
+              <w:rPr>
+                <w:lang w:val="en-US"/>
+              </w:rPr>
+              <w:t xml:space="preserve"> </w:t>
+            </w:r>
+            <w:proofErr w:type="spellStart"/>
+            <w:r>
+              <w:rPr>
+                <w:lang w:val="en-US"/>
+              </w:rPr>
+              <w:t>Berita</w:t>
+            </w:r>
+            <w:proofErr w:type="spellEnd"/>
           </w:p>
         </w:tc>
         <w:tc>
@@ -6516,11 +6878,47 @@
               <w:pStyle w:val="TableParagraph"/>
               <w:ind w:right="611"/>
             </w:pPr>
-            <w:r>
-              <w:rPr>
-                <w:lang w:val="en-US"/>
-              </w:rPr>
-              <w:t>Dapat melihat pilihan setting pada navigation drawer</w:t>
+            <w:proofErr w:type="spellStart"/>
+            <w:r>
+              <w:rPr>
+                <w:lang w:val="en-US"/>
+              </w:rPr>
+              <w:t>Dapat</w:t>
+            </w:r>
+            <w:proofErr w:type="spellEnd"/>
+            <w:r>
+              <w:rPr>
+                <w:lang w:val="en-US"/>
+              </w:rPr>
+              <w:t xml:space="preserve"> </w:t>
+            </w:r>
+            <w:proofErr w:type="spellStart"/>
+            <w:r>
+              <w:rPr>
+                <w:lang w:val="en-US"/>
+              </w:rPr>
+              <w:t>melihat</w:t>
+            </w:r>
+            <w:proofErr w:type="spellEnd"/>
+            <w:r>
+              <w:rPr>
+                <w:lang w:val="en-US"/>
+              </w:rPr>
+              <w:t xml:space="preserve"> </w:t>
+            </w:r>
+            <w:proofErr w:type="spellStart"/>
+            <w:r>
+              <w:rPr>
+                <w:lang w:val="en-US"/>
+              </w:rPr>
+              <w:t>pilihan</w:t>
+            </w:r>
+            <w:proofErr w:type="spellEnd"/>
+            <w:r>
+              <w:rPr>
+                <w:lang w:val="en-US"/>
+              </w:rPr>
+              <w:t xml:space="preserve"> setting pada navigation drawer</w:t>
             </w:r>
           </w:p>
         </w:tc>
@@ -6537,7 +6935,49 @@
               <w:rPr>
                 <w:lang w:val="en-US"/>
               </w:rPr>
-              <w:t>Saya dapat mencari setting di dalam navigation drawer</w:t>
+              <w:t xml:space="preserve">Saya </w:t>
+            </w:r>
+            <w:proofErr w:type="spellStart"/>
+            <w:r>
+              <w:rPr>
+                <w:lang w:val="en-US"/>
+              </w:rPr>
+              <w:t>dapat</w:t>
+            </w:r>
+            <w:proofErr w:type="spellEnd"/>
+            <w:r>
+              <w:rPr>
+                <w:lang w:val="en-US"/>
+              </w:rPr>
+              <w:t xml:space="preserve"> </w:t>
+            </w:r>
+            <w:proofErr w:type="spellStart"/>
+            <w:r>
+              <w:rPr>
+                <w:lang w:val="en-US"/>
+              </w:rPr>
+              <w:t>mencari</w:t>
+            </w:r>
+            <w:proofErr w:type="spellEnd"/>
+            <w:r>
+              <w:rPr>
+                <w:lang w:val="en-US"/>
+              </w:rPr>
+              <w:t xml:space="preserve"> setting di </w:t>
+            </w:r>
+            <w:proofErr w:type="spellStart"/>
+            <w:r>
+              <w:rPr>
+                <w:lang w:val="en-US"/>
+              </w:rPr>
+              <w:t>dalam</w:t>
+            </w:r>
+            <w:proofErr w:type="spellEnd"/>
+            <w:r>
+              <w:rPr>
+                <w:lang w:val="en-US"/>
+              </w:rPr>
+              <w:t xml:space="preserve"> navigation drawer</w:t>
             </w:r>
           </w:p>
         </w:tc>
@@ -6667,12 +7107,28 @@
                 <w:lang w:val="en-US"/>
               </w:rPr>
             </w:pPr>
-            <w:r>
-              <w:rPr>
-                <w:lang w:val="en-US"/>
-              </w:rPr>
-              <w:t>Pembaca Berita</w:t>
-            </w:r>
+            <w:proofErr w:type="spellStart"/>
+            <w:r>
+              <w:rPr>
+                <w:lang w:val="en-US"/>
+              </w:rPr>
+              <w:t>Pembaca</w:t>
+            </w:r>
+            <w:proofErr w:type="spellEnd"/>
+            <w:r>
+              <w:rPr>
+                <w:lang w:val="en-US"/>
+              </w:rPr>
+              <w:t xml:space="preserve"> </w:t>
+            </w:r>
+            <w:proofErr w:type="spellStart"/>
+            <w:r>
+              <w:rPr>
+                <w:lang w:val="en-US"/>
+              </w:rPr>
+              <w:t>Berita</w:t>
+            </w:r>
+            <w:proofErr w:type="spellEnd"/>
           </w:p>
         </w:tc>
         <w:tc>
@@ -6688,11 +7144,47 @@
                 <w:lang w:val="en-US"/>
               </w:rPr>
             </w:pPr>
-            <w:r>
-              <w:rPr>
-                <w:lang w:val="en-US"/>
-              </w:rPr>
-              <w:t>Dapat melihat pilihan about pada navigation drawer</w:t>
+            <w:proofErr w:type="spellStart"/>
+            <w:r>
+              <w:rPr>
+                <w:lang w:val="en-US"/>
+              </w:rPr>
+              <w:t>Dapat</w:t>
+            </w:r>
+            <w:proofErr w:type="spellEnd"/>
+            <w:r>
+              <w:rPr>
+                <w:lang w:val="en-US"/>
+              </w:rPr>
+              <w:t xml:space="preserve"> </w:t>
+            </w:r>
+            <w:proofErr w:type="spellStart"/>
+            <w:r>
+              <w:rPr>
+                <w:lang w:val="en-US"/>
+              </w:rPr>
+              <w:t>melihat</w:t>
+            </w:r>
+            <w:proofErr w:type="spellEnd"/>
+            <w:r>
+              <w:rPr>
+                <w:lang w:val="en-US"/>
+              </w:rPr>
+              <w:t xml:space="preserve"> </w:t>
+            </w:r>
+            <w:proofErr w:type="spellStart"/>
+            <w:r>
+              <w:rPr>
+                <w:lang w:val="en-US"/>
+              </w:rPr>
+              <w:t>pilihan</w:t>
+            </w:r>
+            <w:proofErr w:type="spellEnd"/>
+            <w:r>
+              <w:rPr>
+                <w:lang w:val="en-US"/>
+              </w:rPr>
+              <w:t xml:space="preserve"> about pada navigation drawer</w:t>
             </w:r>
           </w:p>
         </w:tc>
@@ -6712,7 +7204,49 @@
               <w:rPr>
                 <w:lang w:val="en-US"/>
               </w:rPr>
-              <w:t>Saya dapat mencari about di dalam navigation drawer</w:t>
+              <w:t xml:space="preserve">Saya </w:t>
+            </w:r>
+            <w:proofErr w:type="spellStart"/>
+            <w:r>
+              <w:rPr>
+                <w:lang w:val="en-US"/>
+              </w:rPr>
+              <w:t>dapat</w:t>
+            </w:r>
+            <w:proofErr w:type="spellEnd"/>
+            <w:r>
+              <w:rPr>
+                <w:lang w:val="en-US"/>
+              </w:rPr>
+              <w:t xml:space="preserve"> </w:t>
+            </w:r>
+            <w:proofErr w:type="spellStart"/>
+            <w:r>
+              <w:rPr>
+                <w:lang w:val="en-US"/>
+              </w:rPr>
+              <w:t>mencari</w:t>
+            </w:r>
+            <w:proofErr w:type="spellEnd"/>
+            <w:r>
+              <w:rPr>
+                <w:lang w:val="en-US"/>
+              </w:rPr>
+              <w:t xml:space="preserve"> about di </w:t>
+            </w:r>
+            <w:proofErr w:type="spellStart"/>
+            <w:r>
+              <w:rPr>
+                <w:lang w:val="en-US"/>
+              </w:rPr>
+              <w:t>dalam</w:t>
+            </w:r>
+            <w:proofErr w:type="spellEnd"/>
+            <w:r>
+              <w:rPr>
+                <w:lang w:val="en-US"/>
+              </w:rPr>
+              <w:t xml:space="preserve"> navigation drawer</w:t>
             </w:r>
           </w:p>
         </w:tc>
@@ -6965,9 +7499,14 @@
       <w:pPr>
         <w:ind w:firstLine="720"/>
       </w:pPr>
+      <w:proofErr w:type="spellStart"/>
       <w:r>
         <w:lastRenderedPageBreak/>
-        <w:t>Tabel Sprint Planning</w:t>
+        <w:t>Tabel</w:t>
+      </w:r>
+      <w:proofErr w:type="spellEnd"/>
+      <w:r>
+        <w:t xml:space="preserve"> Sprint Planning</w:t>
       </w:r>
     </w:p>
     <w:tbl>
@@ -8997,11 +9536,83 @@
                 <w:lang w:val="en-US"/>
               </w:rPr>
             </w:pPr>
-            <w:r>
-              <w:rPr>
-                <w:lang w:val="en-US"/>
-              </w:rPr>
-              <w:t>Pembaca berita ingin menambahkan  navigation drawer di halaman homepage</w:t>
+            <w:proofErr w:type="spellStart"/>
+            <w:r>
+              <w:rPr>
+                <w:lang w:val="en-US"/>
+              </w:rPr>
+              <w:t>Pembaca</w:t>
+            </w:r>
+            <w:proofErr w:type="spellEnd"/>
+            <w:r>
+              <w:rPr>
+                <w:lang w:val="en-US"/>
+              </w:rPr>
+              <w:t xml:space="preserve"> </w:t>
+            </w:r>
+            <w:proofErr w:type="spellStart"/>
+            <w:r>
+              <w:rPr>
+                <w:lang w:val="en-US"/>
+              </w:rPr>
+              <w:t>berita</w:t>
+            </w:r>
+            <w:proofErr w:type="spellEnd"/>
+            <w:r>
+              <w:rPr>
+                <w:lang w:val="en-US"/>
+              </w:rPr>
+              <w:t xml:space="preserve"> </w:t>
+            </w:r>
+            <w:proofErr w:type="spellStart"/>
+            <w:r>
+              <w:rPr>
+                <w:lang w:val="en-US"/>
+              </w:rPr>
+              <w:t>ingin</w:t>
+            </w:r>
+            <w:proofErr w:type="spellEnd"/>
+            <w:r>
+              <w:rPr>
+                <w:lang w:val="en-US"/>
+              </w:rPr>
+              <w:t xml:space="preserve"> </w:t>
+            </w:r>
+            <w:proofErr w:type="spellStart"/>
+            <w:proofErr w:type="gramStart"/>
+            <w:r>
+              <w:rPr>
+                <w:lang w:val="en-US"/>
+              </w:rPr>
+              <w:t>menambahkan</w:t>
+            </w:r>
+            <w:proofErr w:type="spellEnd"/>
+            <w:r>
+              <w:rPr>
+                <w:lang w:val="en-US"/>
+              </w:rPr>
+              <w:t xml:space="preserve">  navigation</w:t>
+            </w:r>
+            <w:proofErr w:type="gramEnd"/>
+            <w:r>
+              <w:rPr>
+                <w:lang w:val="en-US"/>
+              </w:rPr>
+              <w:t xml:space="preserve"> drawer di </w:t>
+            </w:r>
+            <w:proofErr w:type="spellStart"/>
+            <w:r>
+              <w:rPr>
+                <w:lang w:val="en-US"/>
+              </w:rPr>
+              <w:t>halaman</w:t>
+            </w:r>
+            <w:proofErr w:type="spellEnd"/>
+            <w:r>
+              <w:rPr>
+                <w:lang w:val="en-US"/>
+              </w:rPr>
+              <w:t xml:space="preserve"> homepage</w:t>
             </w:r>
           </w:p>
         </w:tc>
@@ -9044,11 +9655,77 @@
                 <w:lang w:val="en-US"/>
               </w:rPr>
             </w:pPr>
-            <w:r>
-              <w:rPr>
-                <w:lang w:val="en-US"/>
-              </w:rPr>
-              <w:t>Pembaca berita ingin  menambahkan home pada atribut navigation drawer</w:t>
+            <w:proofErr w:type="spellStart"/>
+            <w:r>
+              <w:rPr>
+                <w:lang w:val="en-US"/>
+              </w:rPr>
+              <w:t>Pembaca</w:t>
+            </w:r>
+            <w:proofErr w:type="spellEnd"/>
+            <w:r>
+              <w:rPr>
+                <w:lang w:val="en-US"/>
+              </w:rPr>
+              <w:t xml:space="preserve"> </w:t>
+            </w:r>
+            <w:proofErr w:type="spellStart"/>
+            <w:r>
+              <w:rPr>
+                <w:lang w:val="en-US"/>
+              </w:rPr>
+              <w:t>berita</w:t>
+            </w:r>
+            <w:proofErr w:type="spellEnd"/>
+            <w:r>
+              <w:rPr>
+                <w:lang w:val="en-US"/>
+              </w:rPr>
+              <w:t xml:space="preserve"> </w:t>
+            </w:r>
+            <w:proofErr w:type="spellStart"/>
+            <w:proofErr w:type="gramStart"/>
+            <w:r>
+              <w:rPr>
+                <w:lang w:val="en-US"/>
+              </w:rPr>
+              <w:t>ingin</w:t>
+            </w:r>
+            <w:proofErr w:type="spellEnd"/>
+            <w:r>
+              <w:rPr>
+                <w:lang w:val="en-US"/>
+              </w:rPr>
+              <w:t xml:space="preserve">  </w:t>
+            </w:r>
+            <w:proofErr w:type="spellStart"/>
+            <w:r>
+              <w:rPr>
+                <w:lang w:val="en-US"/>
+              </w:rPr>
+              <w:t>menambahkan</w:t>
+            </w:r>
+            <w:proofErr w:type="spellEnd"/>
+            <w:proofErr w:type="gramEnd"/>
+            <w:r>
+              <w:rPr>
+                <w:lang w:val="en-US"/>
+              </w:rPr>
+              <w:t xml:space="preserve"> home pada </w:t>
+            </w:r>
+            <w:proofErr w:type="spellStart"/>
+            <w:r>
+              <w:rPr>
+                <w:lang w:val="en-US"/>
+              </w:rPr>
+              <w:t>atribut</w:t>
+            </w:r>
+            <w:proofErr w:type="spellEnd"/>
+            <w:r>
+              <w:rPr>
+                <w:lang w:val="en-US"/>
+              </w:rPr>
+              <w:t xml:space="preserve"> navigation drawer</w:t>
             </w:r>
           </w:p>
         </w:tc>
@@ -9091,11 +9768,77 @@
                 <w:lang w:val="en-US"/>
               </w:rPr>
             </w:pPr>
-            <w:r>
-              <w:rPr>
-                <w:lang w:val="en-US"/>
-              </w:rPr>
-              <w:t>Pembaca berita ingin  menambahkan categories pada atribut navigation drawer</w:t>
+            <w:proofErr w:type="spellStart"/>
+            <w:r>
+              <w:rPr>
+                <w:lang w:val="en-US"/>
+              </w:rPr>
+              <w:t>Pembaca</w:t>
+            </w:r>
+            <w:proofErr w:type="spellEnd"/>
+            <w:r>
+              <w:rPr>
+                <w:lang w:val="en-US"/>
+              </w:rPr>
+              <w:t xml:space="preserve"> </w:t>
+            </w:r>
+            <w:proofErr w:type="spellStart"/>
+            <w:r>
+              <w:rPr>
+                <w:lang w:val="en-US"/>
+              </w:rPr>
+              <w:t>berita</w:t>
+            </w:r>
+            <w:proofErr w:type="spellEnd"/>
+            <w:r>
+              <w:rPr>
+                <w:lang w:val="en-US"/>
+              </w:rPr>
+              <w:t xml:space="preserve"> </w:t>
+            </w:r>
+            <w:proofErr w:type="spellStart"/>
+            <w:proofErr w:type="gramStart"/>
+            <w:r>
+              <w:rPr>
+                <w:lang w:val="en-US"/>
+              </w:rPr>
+              <w:t>ingin</w:t>
+            </w:r>
+            <w:proofErr w:type="spellEnd"/>
+            <w:r>
+              <w:rPr>
+                <w:lang w:val="en-US"/>
+              </w:rPr>
+              <w:t xml:space="preserve">  </w:t>
+            </w:r>
+            <w:proofErr w:type="spellStart"/>
+            <w:r>
+              <w:rPr>
+                <w:lang w:val="en-US"/>
+              </w:rPr>
+              <w:t>menambahkan</w:t>
+            </w:r>
+            <w:proofErr w:type="spellEnd"/>
+            <w:proofErr w:type="gramEnd"/>
+            <w:r>
+              <w:rPr>
+                <w:lang w:val="en-US"/>
+              </w:rPr>
+              <w:t xml:space="preserve"> categories pada </w:t>
+            </w:r>
+            <w:proofErr w:type="spellStart"/>
+            <w:r>
+              <w:rPr>
+                <w:lang w:val="en-US"/>
+              </w:rPr>
+              <w:t>atribut</w:t>
+            </w:r>
+            <w:proofErr w:type="spellEnd"/>
+            <w:r>
+              <w:rPr>
+                <w:lang w:val="en-US"/>
+              </w:rPr>
+              <w:t xml:space="preserve"> navigation drawer</w:t>
             </w:r>
           </w:p>
         </w:tc>
@@ -9138,11 +9881,77 @@
                 <w:lang w:val="en-US"/>
               </w:rPr>
             </w:pPr>
-            <w:r>
-              <w:rPr>
-                <w:lang w:val="en-US"/>
-              </w:rPr>
-              <w:t>Pembaca berita ingin  menambahkan setting pada atribut navigation drawer</w:t>
+            <w:proofErr w:type="spellStart"/>
+            <w:r>
+              <w:rPr>
+                <w:lang w:val="en-US"/>
+              </w:rPr>
+              <w:t>Pembaca</w:t>
+            </w:r>
+            <w:proofErr w:type="spellEnd"/>
+            <w:r>
+              <w:rPr>
+                <w:lang w:val="en-US"/>
+              </w:rPr>
+              <w:t xml:space="preserve"> </w:t>
+            </w:r>
+            <w:proofErr w:type="spellStart"/>
+            <w:r>
+              <w:rPr>
+                <w:lang w:val="en-US"/>
+              </w:rPr>
+              <w:t>berita</w:t>
+            </w:r>
+            <w:proofErr w:type="spellEnd"/>
+            <w:r>
+              <w:rPr>
+                <w:lang w:val="en-US"/>
+              </w:rPr>
+              <w:t xml:space="preserve"> </w:t>
+            </w:r>
+            <w:proofErr w:type="spellStart"/>
+            <w:proofErr w:type="gramStart"/>
+            <w:r>
+              <w:rPr>
+                <w:lang w:val="en-US"/>
+              </w:rPr>
+              <w:t>ingin</w:t>
+            </w:r>
+            <w:proofErr w:type="spellEnd"/>
+            <w:r>
+              <w:rPr>
+                <w:lang w:val="en-US"/>
+              </w:rPr>
+              <w:t xml:space="preserve">  </w:t>
+            </w:r>
+            <w:proofErr w:type="spellStart"/>
+            <w:r>
+              <w:rPr>
+                <w:lang w:val="en-US"/>
+              </w:rPr>
+              <w:t>menambahkan</w:t>
+            </w:r>
+            <w:proofErr w:type="spellEnd"/>
+            <w:proofErr w:type="gramEnd"/>
+            <w:r>
+              <w:rPr>
+                <w:lang w:val="en-US"/>
+              </w:rPr>
+              <w:t xml:space="preserve"> setting pada </w:t>
+            </w:r>
+            <w:proofErr w:type="spellStart"/>
+            <w:r>
+              <w:rPr>
+                <w:lang w:val="en-US"/>
+              </w:rPr>
+              <w:t>atribut</w:t>
+            </w:r>
+            <w:proofErr w:type="spellEnd"/>
+            <w:r>
+              <w:rPr>
+                <w:lang w:val="en-US"/>
+              </w:rPr>
+              <w:t xml:space="preserve"> navigation drawer</w:t>
             </w:r>
           </w:p>
         </w:tc>
@@ -9185,11 +9994,77 @@
                 <w:lang w:val="en-US"/>
               </w:rPr>
             </w:pPr>
-            <w:r>
-              <w:rPr>
-                <w:lang w:val="en-US"/>
-              </w:rPr>
-              <w:t>Pembaca berita ingin  menambahkan about pada atribut navigation drawer</w:t>
+            <w:proofErr w:type="spellStart"/>
+            <w:r>
+              <w:rPr>
+                <w:lang w:val="en-US"/>
+              </w:rPr>
+              <w:t>Pembaca</w:t>
+            </w:r>
+            <w:proofErr w:type="spellEnd"/>
+            <w:r>
+              <w:rPr>
+                <w:lang w:val="en-US"/>
+              </w:rPr>
+              <w:t xml:space="preserve"> </w:t>
+            </w:r>
+            <w:proofErr w:type="spellStart"/>
+            <w:r>
+              <w:rPr>
+                <w:lang w:val="en-US"/>
+              </w:rPr>
+              <w:t>berita</w:t>
+            </w:r>
+            <w:proofErr w:type="spellEnd"/>
+            <w:r>
+              <w:rPr>
+                <w:lang w:val="en-US"/>
+              </w:rPr>
+              <w:t xml:space="preserve"> </w:t>
+            </w:r>
+            <w:proofErr w:type="spellStart"/>
+            <w:proofErr w:type="gramStart"/>
+            <w:r>
+              <w:rPr>
+                <w:lang w:val="en-US"/>
+              </w:rPr>
+              <w:t>ingin</w:t>
+            </w:r>
+            <w:proofErr w:type="spellEnd"/>
+            <w:r>
+              <w:rPr>
+                <w:lang w:val="en-US"/>
+              </w:rPr>
+              <w:t xml:space="preserve">  </w:t>
+            </w:r>
+            <w:proofErr w:type="spellStart"/>
+            <w:r>
+              <w:rPr>
+                <w:lang w:val="en-US"/>
+              </w:rPr>
+              <w:t>menambahkan</w:t>
+            </w:r>
+            <w:proofErr w:type="spellEnd"/>
+            <w:proofErr w:type="gramEnd"/>
+            <w:r>
+              <w:rPr>
+                <w:lang w:val="en-US"/>
+              </w:rPr>
+              <w:t xml:space="preserve"> about pada </w:t>
+            </w:r>
+            <w:proofErr w:type="spellStart"/>
+            <w:r>
+              <w:rPr>
+                <w:lang w:val="en-US"/>
+              </w:rPr>
+              <w:t>atribut</w:t>
+            </w:r>
+            <w:proofErr w:type="spellEnd"/>
+            <w:r>
+              <w:rPr>
+                <w:lang w:val="en-US"/>
+              </w:rPr>
+              <w:t xml:space="preserve"> navigation drawer</w:t>
             </w:r>
           </w:p>
         </w:tc>
@@ -9310,7 +10185,105 @@
               <w:rPr>
                 <w:lang w:val="en-US"/>
               </w:rPr>
-              <w:t>(5) Sebagai pembaca berita saya ingin menambahkan navigation drawer di halaman homepage</w:t>
+              <w:t xml:space="preserve">(5) </w:t>
+            </w:r>
+            <w:proofErr w:type="spellStart"/>
+            <w:r>
+              <w:rPr>
+                <w:lang w:val="en-US"/>
+              </w:rPr>
+              <w:t>Sebagai</w:t>
+            </w:r>
+            <w:proofErr w:type="spellEnd"/>
+            <w:r>
+              <w:rPr>
+                <w:lang w:val="en-US"/>
+              </w:rPr>
+              <w:t xml:space="preserve"> </w:t>
+            </w:r>
+            <w:proofErr w:type="spellStart"/>
+            <w:r>
+              <w:rPr>
+                <w:lang w:val="en-US"/>
+              </w:rPr>
+              <w:t>pembaca</w:t>
+            </w:r>
+            <w:proofErr w:type="spellEnd"/>
+            <w:r>
+              <w:rPr>
+                <w:lang w:val="en-US"/>
+              </w:rPr>
+              <w:t xml:space="preserve"> </w:t>
+            </w:r>
+            <w:proofErr w:type="spellStart"/>
+            <w:r>
+              <w:rPr>
+                <w:lang w:val="en-US"/>
+              </w:rPr>
+              <w:t>berita</w:t>
+            </w:r>
+            <w:proofErr w:type="spellEnd"/>
+            <w:r>
+              <w:rPr>
+                <w:lang w:val="en-US"/>
+              </w:rPr>
+              <w:t xml:space="preserve"> </w:t>
+            </w:r>
+            <w:proofErr w:type="spellStart"/>
+            <w:r>
+              <w:rPr>
+                <w:lang w:val="en-US"/>
+              </w:rPr>
+              <w:t>saya</w:t>
+            </w:r>
+            <w:proofErr w:type="spellEnd"/>
+            <w:r>
+              <w:rPr>
+                <w:lang w:val="en-US"/>
+              </w:rPr>
+              <w:t xml:space="preserve"> </w:t>
+            </w:r>
+            <w:proofErr w:type="spellStart"/>
+            <w:r>
+              <w:rPr>
+                <w:lang w:val="en-US"/>
+              </w:rPr>
+              <w:t>ingin</w:t>
+            </w:r>
+            <w:proofErr w:type="spellEnd"/>
+            <w:r>
+              <w:rPr>
+                <w:lang w:val="en-US"/>
+              </w:rPr>
+              <w:t xml:space="preserve"> </w:t>
+            </w:r>
+            <w:proofErr w:type="spellStart"/>
+            <w:r>
+              <w:rPr>
+                <w:lang w:val="en-US"/>
+              </w:rPr>
+              <w:t>menambahkan</w:t>
+            </w:r>
+            <w:proofErr w:type="spellEnd"/>
+            <w:r>
+              <w:rPr>
+                <w:lang w:val="en-US"/>
+              </w:rPr>
+              <w:t xml:space="preserve"> navigation drawer di </w:t>
+            </w:r>
+            <w:proofErr w:type="spellStart"/>
+            <w:r>
+              <w:rPr>
+                <w:lang w:val="en-US"/>
+              </w:rPr>
+              <w:t>halaman</w:t>
+            </w:r>
+            <w:proofErr w:type="spellEnd"/>
+            <w:r>
+              <w:rPr>
+                <w:lang w:val="en-US"/>
+              </w:rPr>
+              <w:t xml:space="preserve"> homepage</w:t>
             </w:r>
           </w:p>
         </w:tc>
@@ -9357,7 +10330,105 @@
               <w:rPr>
                 <w:lang w:val="en-US"/>
               </w:rPr>
-              <w:t>(5) Sebagai pembaca berita saya ingin menambahkan home pada atribut navigation drawer</w:t>
+              <w:t xml:space="preserve">(5) </w:t>
+            </w:r>
+            <w:proofErr w:type="spellStart"/>
+            <w:r>
+              <w:rPr>
+                <w:lang w:val="en-US"/>
+              </w:rPr>
+              <w:t>Sebagai</w:t>
+            </w:r>
+            <w:proofErr w:type="spellEnd"/>
+            <w:r>
+              <w:rPr>
+                <w:lang w:val="en-US"/>
+              </w:rPr>
+              <w:t xml:space="preserve"> </w:t>
+            </w:r>
+            <w:proofErr w:type="spellStart"/>
+            <w:r>
+              <w:rPr>
+                <w:lang w:val="en-US"/>
+              </w:rPr>
+              <w:t>pembaca</w:t>
+            </w:r>
+            <w:proofErr w:type="spellEnd"/>
+            <w:r>
+              <w:rPr>
+                <w:lang w:val="en-US"/>
+              </w:rPr>
+              <w:t xml:space="preserve"> </w:t>
+            </w:r>
+            <w:proofErr w:type="spellStart"/>
+            <w:r>
+              <w:rPr>
+                <w:lang w:val="en-US"/>
+              </w:rPr>
+              <w:t>berita</w:t>
+            </w:r>
+            <w:proofErr w:type="spellEnd"/>
+            <w:r>
+              <w:rPr>
+                <w:lang w:val="en-US"/>
+              </w:rPr>
+              <w:t xml:space="preserve"> </w:t>
+            </w:r>
+            <w:proofErr w:type="spellStart"/>
+            <w:r>
+              <w:rPr>
+                <w:lang w:val="en-US"/>
+              </w:rPr>
+              <w:t>saya</w:t>
+            </w:r>
+            <w:proofErr w:type="spellEnd"/>
+            <w:r>
+              <w:rPr>
+                <w:lang w:val="en-US"/>
+              </w:rPr>
+              <w:t xml:space="preserve"> </w:t>
+            </w:r>
+            <w:proofErr w:type="spellStart"/>
+            <w:r>
+              <w:rPr>
+                <w:lang w:val="en-US"/>
+              </w:rPr>
+              <w:t>ingin</w:t>
+            </w:r>
+            <w:proofErr w:type="spellEnd"/>
+            <w:r>
+              <w:rPr>
+                <w:lang w:val="en-US"/>
+              </w:rPr>
+              <w:t xml:space="preserve"> </w:t>
+            </w:r>
+            <w:proofErr w:type="spellStart"/>
+            <w:r>
+              <w:rPr>
+                <w:lang w:val="en-US"/>
+              </w:rPr>
+              <w:t>menambahkan</w:t>
+            </w:r>
+            <w:proofErr w:type="spellEnd"/>
+            <w:r>
+              <w:rPr>
+                <w:lang w:val="en-US"/>
+              </w:rPr>
+              <w:t xml:space="preserve"> home pada </w:t>
+            </w:r>
+            <w:proofErr w:type="spellStart"/>
+            <w:r>
+              <w:rPr>
+                <w:lang w:val="en-US"/>
+              </w:rPr>
+              <w:t>atribut</w:t>
+            </w:r>
+            <w:proofErr w:type="spellEnd"/>
+            <w:r>
+              <w:rPr>
+                <w:lang w:val="en-US"/>
+              </w:rPr>
+              <w:t xml:space="preserve"> navigation drawer</w:t>
             </w:r>
           </w:p>
         </w:tc>
@@ -9404,7 +10475,107 @@
               <w:rPr>
                 <w:lang w:val="en-US"/>
               </w:rPr>
-              <w:t>(5) Sebagai pembaca berita saya ingin  menambahkan categories pada atribut navigation drawer</w:t>
+              <w:t xml:space="preserve">(5) </w:t>
+            </w:r>
+            <w:proofErr w:type="spellStart"/>
+            <w:r>
+              <w:rPr>
+                <w:lang w:val="en-US"/>
+              </w:rPr>
+              <w:t>Sebagai</w:t>
+            </w:r>
+            <w:proofErr w:type="spellEnd"/>
+            <w:r>
+              <w:rPr>
+                <w:lang w:val="en-US"/>
+              </w:rPr>
+              <w:t xml:space="preserve"> </w:t>
+            </w:r>
+            <w:proofErr w:type="spellStart"/>
+            <w:r>
+              <w:rPr>
+                <w:lang w:val="en-US"/>
+              </w:rPr>
+              <w:t>pembaca</w:t>
+            </w:r>
+            <w:proofErr w:type="spellEnd"/>
+            <w:r>
+              <w:rPr>
+                <w:lang w:val="en-US"/>
+              </w:rPr>
+              <w:t xml:space="preserve"> </w:t>
+            </w:r>
+            <w:proofErr w:type="spellStart"/>
+            <w:r>
+              <w:rPr>
+                <w:lang w:val="en-US"/>
+              </w:rPr>
+              <w:t>berita</w:t>
+            </w:r>
+            <w:proofErr w:type="spellEnd"/>
+            <w:r>
+              <w:rPr>
+                <w:lang w:val="en-US"/>
+              </w:rPr>
+              <w:t xml:space="preserve"> </w:t>
+            </w:r>
+            <w:proofErr w:type="spellStart"/>
+            <w:r>
+              <w:rPr>
+                <w:lang w:val="en-US"/>
+              </w:rPr>
+              <w:t>saya</w:t>
+            </w:r>
+            <w:proofErr w:type="spellEnd"/>
+            <w:r>
+              <w:rPr>
+                <w:lang w:val="en-US"/>
+              </w:rPr>
+              <w:t xml:space="preserve"> </w:t>
+            </w:r>
+            <w:proofErr w:type="spellStart"/>
+            <w:proofErr w:type="gramStart"/>
+            <w:r>
+              <w:rPr>
+                <w:lang w:val="en-US"/>
+              </w:rPr>
+              <w:t>ingin</w:t>
+            </w:r>
+            <w:proofErr w:type="spellEnd"/>
+            <w:r>
+              <w:rPr>
+                <w:lang w:val="en-US"/>
+              </w:rPr>
+              <w:t xml:space="preserve">  </w:t>
+            </w:r>
+            <w:proofErr w:type="spellStart"/>
+            <w:r>
+              <w:rPr>
+                <w:lang w:val="en-US"/>
+              </w:rPr>
+              <w:t>menambahkan</w:t>
+            </w:r>
+            <w:proofErr w:type="spellEnd"/>
+            <w:proofErr w:type="gramEnd"/>
+            <w:r>
+              <w:rPr>
+                <w:lang w:val="en-US"/>
+              </w:rPr>
+              <w:t xml:space="preserve"> categories pada </w:t>
+            </w:r>
+            <w:proofErr w:type="spellStart"/>
+            <w:r>
+              <w:rPr>
+                <w:lang w:val="en-US"/>
+              </w:rPr>
+              <w:t>atribut</w:t>
+            </w:r>
+            <w:proofErr w:type="spellEnd"/>
+            <w:r>
+              <w:rPr>
+                <w:lang w:val="en-US"/>
+              </w:rPr>
+              <w:t xml:space="preserve"> navigation drawer</w:t>
             </w:r>
           </w:p>
         </w:tc>
@@ -9451,7 +10622,107 @@
               <w:rPr>
                 <w:lang w:val="en-US"/>
               </w:rPr>
-              <w:t>(5) Sebagai pembaca berita saya ingin  menambahkan setting pada atribut navigation drawer</w:t>
+              <w:t xml:space="preserve">(5) </w:t>
+            </w:r>
+            <w:proofErr w:type="spellStart"/>
+            <w:r>
+              <w:rPr>
+                <w:lang w:val="en-US"/>
+              </w:rPr>
+              <w:t>Sebagai</w:t>
+            </w:r>
+            <w:proofErr w:type="spellEnd"/>
+            <w:r>
+              <w:rPr>
+                <w:lang w:val="en-US"/>
+              </w:rPr>
+              <w:t xml:space="preserve"> </w:t>
+            </w:r>
+            <w:proofErr w:type="spellStart"/>
+            <w:r>
+              <w:rPr>
+                <w:lang w:val="en-US"/>
+              </w:rPr>
+              <w:t>pembaca</w:t>
+            </w:r>
+            <w:proofErr w:type="spellEnd"/>
+            <w:r>
+              <w:rPr>
+                <w:lang w:val="en-US"/>
+              </w:rPr>
+              <w:t xml:space="preserve"> </w:t>
+            </w:r>
+            <w:proofErr w:type="spellStart"/>
+            <w:r>
+              <w:rPr>
+                <w:lang w:val="en-US"/>
+              </w:rPr>
+              <w:t>berita</w:t>
+            </w:r>
+            <w:proofErr w:type="spellEnd"/>
+            <w:r>
+              <w:rPr>
+                <w:lang w:val="en-US"/>
+              </w:rPr>
+              <w:t xml:space="preserve"> </w:t>
+            </w:r>
+            <w:proofErr w:type="spellStart"/>
+            <w:r>
+              <w:rPr>
+                <w:lang w:val="en-US"/>
+              </w:rPr>
+              <w:t>saya</w:t>
+            </w:r>
+            <w:proofErr w:type="spellEnd"/>
+            <w:r>
+              <w:rPr>
+                <w:lang w:val="en-US"/>
+              </w:rPr>
+              <w:t xml:space="preserve"> </w:t>
+            </w:r>
+            <w:proofErr w:type="spellStart"/>
+            <w:proofErr w:type="gramStart"/>
+            <w:r>
+              <w:rPr>
+                <w:lang w:val="en-US"/>
+              </w:rPr>
+              <w:t>ingin</w:t>
+            </w:r>
+            <w:proofErr w:type="spellEnd"/>
+            <w:r>
+              <w:rPr>
+                <w:lang w:val="en-US"/>
+              </w:rPr>
+              <w:t xml:space="preserve">  </w:t>
+            </w:r>
+            <w:proofErr w:type="spellStart"/>
+            <w:r>
+              <w:rPr>
+                <w:lang w:val="en-US"/>
+              </w:rPr>
+              <w:t>menambahkan</w:t>
+            </w:r>
+            <w:proofErr w:type="spellEnd"/>
+            <w:proofErr w:type="gramEnd"/>
+            <w:r>
+              <w:rPr>
+                <w:lang w:val="en-US"/>
+              </w:rPr>
+              <w:t xml:space="preserve"> setting pada </w:t>
+            </w:r>
+            <w:proofErr w:type="spellStart"/>
+            <w:r>
+              <w:rPr>
+                <w:lang w:val="en-US"/>
+              </w:rPr>
+              <w:t>atribut</w:t>
+            </w:r>
+            <w:proofErr w:type="spellEnd"/>
+            <w:r>
+              <w:rPr>
+                <w:lang w:val="en-US"/>
+              </w:rPr>
+              <w:t xml:space="preserve"> navigation drawer</w:t>
             </w:r>
           </w:p>
         </w:tc>
@@ -9498,7 +10769,107 @@
               <w:rPr>
                 <w:lang w:val="en-US"/>
               </w:rPr>
-              <w:t>(5) Sebagai pembaca berita saya ingin  menambahkan about pada atribut navigation drawer</w:t>
+              <w:t xml:space="preserve">(5) </w:t>
+            </w:r>
+            <w:proofErr w:type="spellStart"/>
+            <w:r>
+              <w:rPr>
+                <w:lang w:val="en-US"/>
+              </w:rPr>
+              <w:t>Sebagai</w:t>
+            </w:r>
+            <w:proofErr w:type="spellEnd"/>
+            <w:r>
+              <w:rPr>
+                <w:lang w:val="en-US"/>
+              </w:rPr>
+              <w:t xml:space="preserve"> </w:t>
+            </w:r>
+            <w:proofErr w:type="spellStart"/>
+            <w:r>
+              <w:rPr>
+                <w:lang w:val="en-US"/>
+              </w:rPr>
+              <w:t>pembaca</w:t>
+            </w:r>
+            <w:proofErr w:type="spellEnd"/>
+            <w:r>
+              <w:rPr>
+                <w:lang w:val="en-US"/>
+              </w:rPr>
+              <w:t xml:space="preserve"> </w:t>
+            </w:r>
+            <w:proofErr w:type="spellStart"/>
+            <w:r>
+              <w:rPr>
+                <w:lang w:val="en-US"/>
+              </w:rPr>
+              <w:t>berita</w:t>
+            </w:r>
+            <w:proofErr w:type="spellEnd"/>
+            <w:r>
+              <w:rPr>
+                <w:lang w:val="en-US"/>
+              </w:rPr>
+              <w:t xml:space="preserve"> </w:t>
+            </w:r>
+            <w:proofErr w:type="spellStart"/>
+            <w:r>
+              <w:rPr>
+                <w:lang w:val="en-US"/>
+              </w:rPr>
+              <w:t>saya</w:t>
+            </w:r>
+            <w:proofErr w:type="spellEnd"/>
+            <w:r>
+              <w:rPr>
+                <w:lang w:val="en-US"/>
+              </w:rPr>
+              <w:t xml:space="preserve"> </w:t>
+            </w:r>
+            <w:proofErr w:type="spellStart"/>
+            <w:proofErr w:type="gramStart"/>
+            <w:r>
+              <w:rPr>
+                <w:lang w:val="en-US"/>
+              </w:rPr>
+              <w:t>ingin</w:t>
+            </w:r>
+            <w:proofErr w:type="spellEnd"/>
+            <w:r>
+              <w:rPr>
+                <w:lang w:val="en-US"/>
+              </w:rPr>
+              <w:t xml:space="preserve">  </w:t>
+            </w:r>
+            <w:proofErr w:type="spellStart"/>
+            <w:r>
+              <w:rPr>
+                <w:lang w:val="en-US"/>
+              </w:rPr>
+              <w:t>menambahkan</w:t>
+            </w:r>
+            <w:proofErr w:type="spellEnd"/>
+            <w:proofErr w:type="gramEnd"/>
+            <w:r>
+              <w:rPr>
+                <w:lang w:val="en-US"/>
+              </w:rPr>
+              <w:t xml:space="preserve"> about pada </w:t>
+            </w:r>
+            <w:proofErr w:type="spellStart"/>
+            <w:r>
+              <w:rPr>
+                <w:lang w:val="en-US"/>
+              </w:rPr>
+              <w:t>atribut</w:t>
+            </w:r>
+            <w:proofErr w:type="spellEnd"/>
+            <w:r>
+              <w:rPr>
+                <w:lang w:val="en-US"/>
+              </w:rPr>
+              <w:t xml:space="preserve"> navigation drawer</w:t>
             </w:r>
           </w:p>
         </w:tc>
@@ -11732,54 +13103,31 @@
     <w:p/>
     <w:p/>
     <w:p>
+      <w:pPr>
+        <w:pStyle w:val="BodyText"/>
+        <w:spacing w:before="35" w:line="259" w:lineRule="auto"/>
+        <w:ind w:right="1432"/>
+      </w:pPr>
       <w:r>
-        <w:rPr>
-          <w:noProof/>
-        </w:rPr>
-        <w:drawing>
-          <wp:inline distT="0" distB="0" distL="0" distR="0" wp14:anchorId="72ECB6DE" wp14:editId="07DC98DD">
-            <wp:extent cx="5943600" cy="2646784"/>
-            <wp:effectExtent l="0" t="0" r="0" b="1270"/>
-            <wp:docPr id="647664607" name="Picture 1"/>
-            <wp:cNvGraphicFramePr>
-              <a:graphicFrameLocks xmlns:a="http://schemas.openxmlformats.org/drawingml/2006/main" noChangeAspect="1"/>
-            </wp:cNvGraphicFramePr>
-            <a:graphic xmlns:a="http://schemas.openxmlformats.org/drawingml/2006/main">
-              <a:graphicData uri="http://schemas.openxmlformats.org/drawingml/2006/picture">
-                <pic:pic xmlns:pic="http://schemas.openxmlformats.org/drawingml/2006/picture">
-                  <pic:nvPicPr>
-                    <pic:cNvPr id="647664607" name=""/>
-                    <pic:cNvPicPr/>
-                  </pic:nvPicPr>
-                  <pic:blipFill rotWithShape="1">
-                    <a:blip r:embed="rId7"/>
-                    <a:srcRect t="16497" b="4339"/>
-                    <a:stretch/>
-                  </pic:blipFill>
-                  <pic:spPr bwMode="auto">
-                    <a:xfrm>
-                      <a:off x="0" y="0"/>
-                      <a:ext cx="5943600" cy="2646784"/>
-                    </a:xfrm>
-                    <a:prstGeom prst="rect">
-                      <a:avLst/>
-                    </a:prstGeom>
-                    <a:ln>
-                      <a:noFill/>
-                    </a:ln>
-                    <a:extLst>
-                      <a:ext uri="{53640926-AAD7-44D8-BBD7-CCE9431645EC}">
-                        <a14:shadowObscured xmlns:a14="http://schemas.microsoft.com/office/drawing/2010/main"/>
-                      </a:ext>
-                    </a:extLst>
-                  </pic:spPr>
-                </pic:pic>
-              </a:graphicData>
-            </a:graphic>
-          </wp:inline>
-        </w:drawing>
+        <w:t>Link Figma :</w:t>
       </w:r>
     </w:p>
+    <w:p>
+      <w:pPr>
+        <w:pStyle w:val="BodyText"/>
+        <w:spacing w:before="35" w:line="259" w:lineRule="auto"/>
+        <w:ind w:right="1432"/>
+      </w:pPr>
+      <w:hyperlink r:id="rId7" w:history="1">
+        <w:r>
+          <w:rPr>
+            <w:rStyle w:val="Hyperlink"/>
+          </w:rPr>
+          <w:t>https://www.figma.com/file/2z0EprEs0yqYISyc5u2a3G/Front-End- Mobile-Project-1?type=design&amp;node-id=0%3A1&amp;t=zvdRfyXiykejMJrB-1</w:t>
+        </w:r>
+      </w:hyperlink>
+    </w:p>
+    <w:p/>
     <w:sectPr>
       <w:pgSz w:w="12240" w:h="15840"/>
       <w:pgMar w:top="1440" w:right="1440" w:bottom="1440" w:left="1440" w:header="720" w:footer="720" w:gutter="0"/>
@@ -12270,6 +13618,29 @@
       <w14:ligatures w14:val="none"/>
     </w:rPr>
   </w:style>
+  <w:style w:type="character" w:styleId="Hyperlink">
+    <w:name w:val="Hyperlink"/>
+    <w:basedOn w:val="DefaultParagraphFont"/>
+    <w:uiPriority w:val="99"/>
+    <w:unhideWhenUsed/>
+    <w:rsid w:val="0036152C"/>
+    <w:rPr>
+      <w:color w:val="0563C1" w:themeColor="hyperlink"/>
+      <w:u w:val="single"/>
+    </w:rPr>
+  </w:style>
+  <w:style w:type="character" w:styleId="UnresolvedMention">
+    <w:name w:val="Unresolved Mention"/>
+    <w:basedOn w:val="DefaultParagraphFont"/>
+    <w:uiPriority w:val="99"/>
+    <w:semiHidden/>
+    <w:unhideWhenUsed/>
+    <w:rsid w:val="0036152C"/>
+    <w:rPr>
+      <w:color w:val="605E5C"/>
+      <w:shd w:val="clear" w:color="auto" w:fill="E1DFDD"/>
+    </w:rPr>
+  </w:style>
 </w:styles>
 </file>
 

</xml_diff>

<commit_message>
Menambahkan link trello pada tugas uas
</commit_message>
<xml_diff>
--- a/Tugas2.docx
+++ b/Tugas2.docx
@@ -13124,6 +13124,50 @@
             <w:rStyle w:val="Hyperlink"/>
           </w:rPr>
           <w:t>https://www.figma.com/file/2z0EprEs0yqYISyc5u2a3G/Front-End- Mobile-Project-1?type=design&amp;node-id=0%3A1&amp;t=zvdRfyXiykejMJrB-1</w:t>
+        </w:r>
+      </w:hyperlink>
+    </w:p>
+    <w:p/>
+    <w:p>
+      <w:pPr>
+        <w:pStyle w:val="BodyText"/>
+        <w:spacing w:before="35" w:line="259" w:lineRule="auto"/>
+        <w:ind w:right="1432"/>
+        <w:rPr>
+          <w:lang w:val="en-US"/>
+        </w:rPr>
+      </w:pPr>
+      <w:r>
+        <w:rPr>
+          <w:lang w:val="en-US"/>
+        </w:rPr>
+        <w:t xml:space="preserve">Link </w:t>
+      </w:r>
+      <w:proofErr w:type="gramStart"/>
+      <w:r>
+        <w:rPr>
+          <w:lang w:val="en-US"/>
+        </w:rPr>
+        <w:t>Trello :</w:t>
+      </w:r>
+      <w:proofErr w:type="gramEnd"/>
+    </w:p>
+    <w:p>
+      <w:pPr>
+        <w:pStyle w:val="BodyText"/>
+        <w:spacing w:before="35" w:line="259" w:lineRule="auto"/>
+        <w:ind w:right="1432"/>
+        <w:rPr>
+          <w:lang w:val="en-US"/>
+        </w:rPr>
+      </w:pPr>
+      <w:hyperlink r:id="rId8" w:history="1">
+        <w:r>
+          <w:rPr>
+            <w:rStyle w:val="Hyperlink"/>
+            <w:lang w:val="en-US"/>
+          </w:rPr>
+          <w:t>https://trello.com/b/ZOiHzphq</w:t>
         </w:r>
       </w:hyperlink>
     </w:p>

</xml_diff>

<commit_message>
Menambahkan link github pada tugas uas
</commit_message>
<xml_diff>
--- a/Tugas2.docx
+++ b/Tugas2.docx
@@ -13172,6 +13172,35 @@
       </w:hyperlink>
     </w:p>
     <w:p/>
+    <w:p>
+      <w:pPr>
+        <w:pStyle w:val="BodyText"/>
+        <w:spacing w:before="34" w:line="259" w:lineRule="auto"/>
+        <w:ind w:right="2047"/>
+        <w:rPr>
+          <w:spacing w:val="1"/>
+        </w:rPr>
+      </w:pPr>
+      <w:r>
+        <w:t>Link GitHub :</w:t>
+      </w:r>
+      <w:r>
+        <w:rPr>
+          <w:spacing w:val="1"/>
+        </w:rPr>
+        <w:t xml:space="preserve"> </w:t>
+      </w:r>
+    </w:p>
+    <w:p>
+      <w:hyperlink r:id="rId9" w:history="1">
+        <w:r>
+          <w:rPr>
+            <w:rStyle w:val="Hyperlink"/>
+          </w:rPr>
+          <w:t>https://github.com/GilbertUnknown/TugasAgile.git</w:t>
+        </w:r>
+      </w:hyperlink>
+    </w:p>
     <w:sectPr>
       <w:pgSz w:w="12240" w:h="15840"/>
       <w:pgMar w:top="1440" w:right="1440" w:bottom="1440" w:left="1440" w:header="720" w:footer="720" w:gutter="0"/>

</xml_diff>